<commit_message>
Report and Paper 1
</commit_message>
<xml_diff>
--- a/docs/Research Paper  - EIT - Machine Learning - Sudhanva.docx
+++ b/docs/Research Paper  - EIT - Machine Learning - Sudhanva.docx
@@ -2,23 +2,30 @@
 <file path=word/document.xml><?xml version="1.0" encoding="utf-8"?>
 <w:document xmlns:wpc="http://schemas.microsoft.com/office/word/2010/wordprocessingCanvas" xmlns:cx="http://schemas.microsoft.com/office/drawing/2014/chartex" xmlns:cx1="http://schemas.microsoft.com/office/drawing/2015/9/8/chartex" xmlns:cx2="http://schemas.microsoft.com/office/drawing/2015/10/21/chartex" xmlns:cx3="http://schemas.microsoft.com/office/drawing/2016/5/9/chartex" xmlns:cx4="http://schemas.microsoft.com/office/drawing/2016/5/10/chartex" xmlns:cx5="http://schemas.microsoft.com/office/drawing/2016/5/11/chartex" xmlns:cx6="http://schemas.microsoft.com/office/drawing/2016/5/12/chartex" xmlns:cx7="http://schemas.microsoft.com/office/drawing/2016/5/13/chartex" xmlns:cx8="http://schemas.microsoft.com/office/drawing/2016/5/14/chartex" xmlns:mc="http://schemas.openxmlformats.org/markup-compatibility/2006" xmlns:aink="http://schemas.microsoft.com/office/drawing/2016/ink" xmlns:am3d="http://schemas.microsoft.com/office/drawing/2017/model3d" xmlns:o="urn:schemas-microsoft-com:office:office" xmlns:r="http://schemas.openxmlformats.org/officeDocument/2006/relationships" xmlns:m="http://schemas.openxmlformats.org/officeDocument/2006/math" xmlns:v="urn:schemas-microsoft-com:vml" xmlns:wp14="http://schemas.microsoft.com/office/word/2010/wordprocessingDrawing" xmlns:wp="http://schemas.openxmlformats.org/drawingml/2006/wordprocessingDrawing" xmlns:w10="urn:schemas-microsoft-com:office:word" xmlns:w="http://schemas.openxmlformats.org/wordprocessingml/2006/main" xmlns:w14="http://schemas.microsoft.com/office/word/2010/wordml" xmlns:w15="http://schemas.microsoft.com/office/word/2012/wordml" xmlns:w16cid="http://schemas.microsoft.com/office/word/2016/wordml/cid" xmlns:w16se="http://schemas.microsoft.com/office/word/2015/wordml/symex" xmlns:wpg="http://schemas.microsoft.com/office/word/2010/wordprocessingGroup" xmlns:wpi="http://schemas.microsoft.com/office/word/2010/wordprocessingInk" xmlns:wne="http://schemas.microsoft.com/office/word/2006/wordml" xmlns:wps="http://schemas.microsoft.com/office/word/2010/wordprocessingShape" mc:Ignorable="w14 w15 w16se w16cid wp14">
   <w:body>
-    <w:p/>
+    <w:p>
+      <w:pPr>
+        <w:rPr>
+          <w:sz w:val="24"/>
+          <w:szCs w:val="24"/>
+        </w:rPr>
+      </w:pPr>
+    </w:p>
     <w:p>
       <w:pPr>
         <w:jc w:val="center"/>
         <w:rPr>
           <w:b/>
           <w:bCs/>
-          <w:sz w:val="36"/>
-          <w:szCs w:val="36"/>
+          <w:sz w:val="40"/>
+          <w:szCs w:val="40"/>
         </w:rPr>
       </w:pPr>
       <w:r>
         <w:rPr>
           <w:b/>
           <w:bCs/>
-          <w:sz w:val="36"/>
-          <w:szCs w:val="36"/>
+          <w:sz w:val="40"/>
+          <w:szCs w:val="40"/>
         </w:rPr>
         <w:t xml:space="preserve">Classifying Electrical Impedance Tomography </w:t>
       </w:r>
@@ -29,64 +36,44 @@
         <w:rPr>
           <w:b/>
           <w:bCs/>
-          <w:sz w:val="36"/>
-          <w:szCs w:val="36"/>
+          <w:sz w:val="40"/>
+          <w:szCs w:val="40"/>
         </w:rPr>
       </w:pPr>
       <w:r>
         <w:rPr>
           <w:b/>
           <w:bCs/>
-          <w:sz w:val="36"/>
-          <w:szCs w:val="36"/>
-        </w:rPr>
-        <w:t xml:space="preserve">images </w:t>
+          <w:sz w:val="40"/>
+          <w:szCs w:val="40"/>
+        </w:rPr>
+        <w:t xml:space="preserve">images by </w:t>
       </w:r>
       <w:r>
         <w:rPr>
           <w:b/>
           <w:bCs/>
-          <w:sz w:val="36"/>
-          <w:szCs w:val="36"/>
-        </w:rPr>
-        <w:t xml:space="preserve">by </w:t>
+          <w:sz w:val="40"/>
+          <w:szCs w:val="40"/>
+        </w:rPr>
+        <w:t>resistances</w:t>
       </w:r>
       <w:r>
         <w:rPr>
           <w:b/>
           <w:bCs/>
-          <w:sz w:val="36"/>
-          <w:szCs w:val="36"/>
-        </w:rPr>
-        <w:t>resistances</w:t>
-      </w:r>
-      <w:r>
+          <w:sz w:val="40"/>
+          <w:szCs w:val="40"/>
+        </w:rPr>
+        <w:t xml:space="preserve"> based on contours</w:t>
+      </w:r>
+    </w:p>
+    <w:p>
+      <w:pPr>
+        <w:jc w:val="center"/>
         <w:rPr>
           <w:b/>
           <w:bCs/>
-          <w:sz w:val="36"/>
-          <w:szCs w:val="36"/>
-        </w:rPr>
-        <w:t xml:space="preserve"> </w:t>
-      </w:r>
-      <w:r>
-        <w:rPr>
-          <w:b/>
-          <w:bCs/>
-          <w:sz w:val="36"/>
-          <w:szCs w:val="36"/>
-        </w:rPr>
-        <w:t>based on contours</w:t>
-      </w:r>
-    </w:p>
-    <w:p>
-      <w:pPr>
-        <w:jc w:val="center"/>
-        <w:rPr>
-          <w:b/>
-          <w:bCs/>
-          <w:sz w:val="20"/>
-          <w:szCs w:val="20"/>
         </w:rPr>
         <w:sectPr>
           <w:headerReference w:type="default" r:id="rId8"/>
@@ -103,8 +90,6 @@
         <w:rPr>
           <w:b/>
           <w:bCs/>
-          <w:sz w:val="20"/>
-          <w:szCs w:val="20"/>
         </w:rPr>
       </w:pPr>
     </w:p>
@@ -115,12 +100,16 @@
         <w:rPr>
           <w:b/>
           <w:bCs/>
+          <w:sz w:val="24"/>
+          <w:szCs w:val="24"/>
         </w:rPr>
       </w:pPr>
       <w:r>
         <w:rPr>
           <w:b/>
           <w:bCs/>
+          <w:sz w:val="24"/>
+          <w:szCs w:val="24"/>
         </w:rPr>
         <w:t>Sudhanva Narayana</w:t>
       </w:r>
@@ -129,16 +118,32 @@
       <w:pPr>
         <w:pStyle w:val="NoSpacing"/>
         <w:jc w:val="center"/>
-      </w:pPr>
-      <w:r>
+        <w:rPr>
+          <w:sz w:val="24"/>
+          <w:szCs w:val="24"/>
+        </w:rPr>
+      </w:pPr>
+      <w:r>
+        <w:rPr>
+          <w:sz w:val="24"/>
+          <w:szCs w:val="24"/>
+        </w:rPr>
         <w:t xml:space="preserve">Machine Learning Engineer, </w:t>
       </w:r>
       <w:proofErr w:type="spellStart"/>
       <w:r>
+        <w:rPr>
+          <w:sz w:val="24"/>
+          <w:szCs w:val="24"/>
+        </w:rPr>
         <w:t>Faststream</w:t>
       </w:r>
       <w:proofErr w:type="spellEnd"/>
       <w:r>
+        <w:rPr>
+          <w:sz w:val="24"/>
+          <w:szCs w:val="24"/>
+        </w:rPr>
         <w:t xml:space="preserve"> Technologies</w:t>
       </w:r>
     </w:p>
@@ -146,8 +151,16 @@
       <w:pPr>
         <w:pStyle w:val="NoSpacing"/>
         <w:jc w:val="center"/>
-      </w:pPr>
-      <w:r>
+        <w:rPr>
+          <w:sz w:val="24"/>
+          <w:szCs w:val="24"/>
+        </w:rPr>
+      </w:pPr>
+      <w:r>
+        <w:rPr>
+          <w:sz w:val="24"/>
+          <w:szCs w:val="24"/>
+        </w:rPr>
         <w:t>Bengaluru, Karnataka, India</w:t>
       </w:r>
     </w:p>
@@ -158,6 +171,8 @@
         <w:rPr>
           <w:i/>
           <w:iCs/>
+          <w:sz w:val="24"/>
+          <w:szCs w:val="24"/>
         </w:rPr>
       </w:pPr>
       <w:hyperlink r:id="rId9" w:history="1">
@@ -166,8 +181,6 @@
             <w:rStyle w:val="Hyperlink"/>
             <w:i/>
             <w:iCs/>
-            <w:sz w:val="20"/>
-            <w:szCs w:val="20"/>
           </w:rPr>
           <w:t>nsudhanva@gmail.com</w:t>
         </w:r>
@@ -180,6 +193,8 @@
         <w:rPr>
           <w:i/>
           <w:iCs/>
+          <w:sz w:val="24"/>
+          <w:szCs w:val="24"/>
         </w:rPr>
       </w:pPr>
     </w:p>
@@ -190,12 +205,16 @@
         <w:rPr>
           <w:b/>
           <w:bCs/>
+          <w:sz w:val="24"/>
+          <w:szCs w:val="24"/>
         </w:rPr>
       </w:pPr>
       <w:r>
         <w:rPr>
           <w:b/>
           <w:bCs/>
+          <w:sz w:val="24"/>
+          <w:szCs w:val="24"/>
         </w:rPr>
         <w:t>Vinod Agrawal</w:t>
       </w:r>
@@ -204,16 +223,32 @@
       <w:pPr>
         <w:pStyle w:val="NoSpacing"/>
         <w:jc w:val="center"/>
-      </w:pPr>
-      <w:r>
+        <w:rPr>
+          <w:sz w:val="24"/>
+          <w:szCs w:val="24"/>
+        </w:rPr>
+      </w:pPr>
+      <w:r>
+        <w:rPr>
+          <w:sz w:val="24"/>
+          <w:szCs w:val="24"/>
+        </w:rPr>
         <w:t xml:space="preserve">Chief Technology Officer, </w:t>
       </w:r>
       <w:proofErr w:type="spellStart"/>
       <w:r>
+        <w:rPr>
+          <w:sz w:val="24"/>
+          <w:szCs w:val="24"/>
+        </w:rPr>
         <w:t>Faststream</w:t>
       </w:r>
       <w:proofErr w:type="spellEnd"/>
       <w:r>
+        <w:rPr>
+          <w:sz w:val="24"/>
+          <w:szCs w:val="24"/>
+        </w:rPr>
         <w:t xml:space="preserve"> Technologies</w:t>
       </w:r>
     </w:p>
@@ -221,8 +256,16 @@
       <w:pPr>
         <w:pStyle w:val="NoSpacing"/>
         <w:jc w:val="center"/>
-      </w:pPr>
-      <w:r>
+        <w:rPr>
+          <w:sz w:val="24"/>
+          <w:szCs w:val="24"/>
+        </w:rPr>
+      </w:pPr>
+      <w:r>
+        <w:rPr>
+          <w:sz w:val="24"/>
+          <w:szCs w:val="24"/>
+        </w:rPr>
         <w:t>Bengaluru, Karnataka, India</w:t>
       </w:r>
     </w:p>
@@ -233,6 +276,8 @@
         <w:rPr>
           <w:i/>
           <w:iCs/>
+          <w:sz w:val="24"/>
+          <w:szCs w:val="24"/>
         </w:rPr>
       </w:pPr>
       <w:hyperlink r:id="rId10" w:history="1">
@@ -241,8 +286,6 @@
             <w:rStyle w:val="Hyperlink"/>
             <w:i/>
             <w:iCs/>
-            <w:sz w:val="20"/>
-            <w:szCs w:val="20"/>
           </w:rPr>
           <w:t>vinod.agrawal@faststreamtech.com</w:t>
         </w:r>
@@ -251,55 +294,26 @@
     <w:p>
       <w:pPr>
         <w:jc w:val="center"/>
-        <w:rPr>
-          <w:sz w:val="20"/>
-          <w:szCs w:val="20"/>
-        </w:rPr>
       </w:pPr>
     </w:p>
     <w:p>
       <w:pPr>
         <w:jc w:val="both"/>
-        <w:rPr>
-          <w:sz w:val="20"/>
-          <w:szCs w:val="20"/>
-        </w:rPr>
       </w:pPr>
       <w:r>
         <w:rPr>
           <w:b/>
           <w:bCs/>
-          <w:sz w:val="20"/>
-          <w:szCs w:val="20"/>
         </w:rPr>
         <w:t>Abstract:</w:t>
       </w:r>
       <w:r>
-        <w:rPr>
-          <w:sz w:val="20"/>
-          <w:szCs w:val="20"/>
-        </w:rPr>
-        <w:t xml:space="preserve"> </w:t>
-      </w:r>
-      <w:r>
-        <w:rPr>
-          <w:sz w:val="20"/>
-          <w:szCs w:val="20"/>
-        </w:rPr>
-        <w:t xml:space="preserve">This </w:t>
-      </w:r>
-      <w:r>
-        <w:rPr>
-          <w:sz w:val="20"/>
-          <w:szCs w:val="20"/>
-        </w:rPr>
+        <w:t xml:space="preserve"> This </w:t>
+      </w:r>
+      <w:r>
         <w:t>paper</w:t>
       </w:r>
       <w:r>
-        <w:rPr>
-          <w:sz w:val="20"/>
-          <w:szCs w:val="20"/>
-        </w:rPr>
         <w:t xml:space="preserve"> will be of interest for Health Care Data Analysts, Data Scientists, Doctors and Medical researchers. This report provides an overview of current practice of Electrical Impedance Tomography (EIT), its imaging and use-cases. Electrical Impedance Tomography is a non-invasive type of medical imaging. These advances are improving our capacity to treat and even prevent cancers. The full implications of the subject remain to be explored. Examples of research techniques used in this project are detailed.  </w:t>
       </w:r>
     </w:p>
@@ -309,16 +323,16 @@
         <w:rPr>
           <w:b/>
           <w:bCs/>
-          <w:sz w:val="20"/>
-          <w:szCs w:val="20"/>
+          <w:sz w:val="28"/>
+          <w:szCs w:val="28"/>
         </w:rPr>
       </w:pPr>
       <w:r>
         <w:rPr>
           <w:b/>
           <w:bCs/>
-          <w:sz w:val="20"/>
-          <w:szCs w:val="20"/>
+          <w:sz w:val="28"/>
+          <w:szCs w:val="28"/>
         </w:rPr>
         <w:t>1. Introduction</w:t>
       </w:r>
@@ -328,36 +342,17 @@
         <w:jc w:val="both"/>
         <w:rPr>
           <w:rFonts w:cstheme="minorHAnsi"/>
-          <w:sz w:val="20"/>
-          <w:szCs w:val="20"/>
-        </w:rPr>
-      </w:pPr>
-      <w:r>
-        <w:rPr>
-          <w:sz w:val="20"/>
-          <w:szCs w:val="20"/>
-        </w:rPr>
-        <w:t>H</w:t>
-      </w:r>
-      <w:r>
-        <w:rPr>
-          <w:sz w:val="20"/>
-          <w:szCs w:val="20"/>
-        </w:rPr>
-        <w:t>uman bodies have electrical properties, specifically the electric conductivity and permittivity. The electric conductivity is a measure of the ease with which a material conducts electricity; the electric permittivity is a measure of how readily the charges within a material separate under an imposed electric field. Highly conductive materials allow both AC and DC currents to pass through them. Highly permissive materials allow only AC current to pass through them. Both of these properties can be used in medical applications as tumours, tissues and other irregularities in human body have different conductive and permissive properties. Other application of EIT include detection of blood clots, pulmonary emboli and gas in human body.</w:t>
-      </w:r>
-      <w:r>
-        <w:rPr>
-          <w:sz w:val="20"/>
-          <w:szCs w:val="20"/>
-        </w:rPr>
+        </w:rPr>
+      </w:pPr>
+      <w:r>
+        <w:t>Human bodies have electrical properties, specifically the electric conductivity and permittivity. The electric conductivity is a measure of the ease with which a material conducts electricity; the electric permittivity is a measure of how readily the charges within a material separate under an imposed electric field. Highly conductive materials allow both AC and DC currents to pass through them. Highly permissive materials allow only AC current to pass through them. Both of these properties can be used in medical applications as tumours, tissues and other irregularities in human body have different conductive and permissive properties. Other application of EIT include detection of blood clots, pulmonary emboli and gas in human body.</w:t>
+      </w:r>
+      <w:r>
         <w:t xml:space="preserve"> </w:t>
       </w:r>
       <w:r>
         <w:rPr>
           <w:rFonts w:cstheme="minorHAnsi"/>
-          <w:sz w:val="20"/>
-          <w:szCs w:val="20"/>
         </w:rPr>
         <w:t>Electrical Impedance Tomography – images are typically colour based representing the resistive properties on human bodies. The following image (right) is an experimental EIT image generated using electrodes</w:t>
       </w:r>
@@ -365,16 +360,10 @@
     <w:p>
       <w:pPr>
         <w:jc w:val="both"/>
-        <w:rPr>
-          <w:sz w:val="20"/>
-          <w:szCs w:val="20"/>
-        </w:rPr>
       </w:pPr>
       <w:r>
         <w:rPr>
           <w:noProof/>
-          <w:sz w:val="20"/>
-          <w:szCs w:val="20"/>
         </w:rPr>
         <w:drawing>
           <wp:inline distT="0" distB="0" distL="0" distR="0" wp14:anchorId="43D093D8" wp14:editId="0E9995BE">
@@ -429,16 +418,10 @@
     <w:p>
       <w:pPr>
         <w:jc w:val="both"/>
-        <w:rPr>
-          <w:sz w:val="20"/>
-          <w:szCs w:val="20"/>
-        </w:rPr>
       </w:pPr>
       <w:r>
         <w:rPr>
           <w:rFonts w:cstheme="minorHAnsi"/>
-          <w:sz w:val="20"/>
-          <w:szCs w:val="20"/>
         </w:rPr>
         <w:t>The resistive properties of the images are assigned colour codes and are plotted.</w:t>
       </w:r>
@@ -446,10 +429,21 @@
     <w:p>
       <w:pPr>
         <w:jc w:val="center"/>
-        <w:rPr>
-          <w:sz w:val="20"/>
-          <w:szCs w:val="20"/>
-        </w:rPr>
+      </w:pPr>
+    </w:p>
+    <w:p>
+      <w:pPr>
+        <w:jc w:val="center"/>
+      </w:pPr>
+    </w:p>
+    <w:p>
+      <w:pPr>
+        <w:jc w:val="center"/>
+      </w:pPr>
+    </w:p>
+    <w:p>
+      <w:pPr>
+        <w:jc w:val="center"/>
       </w:pPr>
     </w:p>
     <w:p>
@@ -458,138 +452,89 @@
         <w:rPr>
           <w:b/>
           <w:bCs/>
-          <w:sz w:val="20"/>
-          <w:szCs w:val="20"/>
+          <w:sz w:val="28"/>
+          <w:szCs w:val="28"/>
         </w:rPr>
       </w:pPr>
       <w:r>
         <w:rPr>
           <w:b/>
           <w:bCs/>
-          <w:sz w:val="20"/>
-          <w:szCs w:val="20"/>
-        </w:rPr>
-        <w:t>2</w:t>
-      </w:r>
-      <w:r>
+          <w:sz w:val="28"/>
+          <w:szCs w:val="28"/>
+        </w:rPr>
+        <w:lastRenderedPageBreak/>
+        <w:t>2. Machine Learning</w:t>
+      </w:r>
+    </w:p>
+    <w:p>
+      <w:pPr>
+        <w:jc w:val="both"/>
+      </w:pPr>
+      <w:r>
+        <w:t>Machine Learning is the science (and art) of programming computers so they can learn from data. For example, your spam filter is a Machine Learning program that can learn to flag spam given examples of spam emails (e.g., flagged by users) and examples of regular (non-spam) emails. The</w:t>
+      </w:r>
+      <w:r>
+        <w:t xml:space="preserve"> </w:t>
+      </w:r>
+      <w:r>
+        <w:t>examples that the system uses to learn are called the training set. Each training example is called a training instance (or sample). In this case, the task T is to flag spam for new emails, the experience E is the training data, and the performance measure P needs to be defined; for example, you can use the ratio of correctly classified emails. This particular performance measure is called accuracy and it is often used in classification tasks.</w:t>
+      </w:r>
+    </w:p>
+    <w:p>
+      <w:pPr>
+        <w:jc w:val="both"/>
+        <w:rPr>
+          <w:i/>
+          <w:iCs/>
+        </w:rPr>
+      </w:pPr>
+      <w:r>
+        <w:rPr>
+          <w:i/>
+          <w:iCs/>
+        </w:rPr>
+        <w:t>Supervised Learning</w:t>
+      </w:r>
+    </w:p>
+    <w:p>
+      <w:pPr>
+        <w:jc w:val="both"/>
+      </w:pPr>
+      <w:r>
+        <w:t>Machine Learning systems can be classified according to the amount and type of supervision they get during training. There are four major categories: supervised learning, unsupervised learning, semi-supervised learning, and Reinforcement Learning. In supervised learning, the training data you feed to the algorithm includes the desired solutions, called labels. A typical supervised learning task is classification. The spam filter is a good example of this: it is trained with many example emails along with their class (spam or ham), and it must learn how to classify new emails.</w:t>
+      </w:r>
+    </w:p>
+    <w:p>
+      <w:pPr>
+        <w:jc w:val="both"/>
+      </w:pPr>
+    </w:p>
+    <w:p>
+      <w:pPr>
+        <w:jc w:val="center"/>
         <w:rPr>
           <w:b/>
           <w:bCs/>
-          <w:sz w:val="20"/>
-          <w:szCs w:val="20"/>
-        </w:rPr>
-        <w:t>. Machine Learning</w:t>
-      </w:r>
-    </w:p>
-    <w:p>
-      <w:pPr>
-        <w:jc w:val="both"/>
-        <w:rPr>
-          <w:sz w:val="20"/>
-          <w:szCs w:val="20"/>
-        </w:rPr>
-      </w:pPr>
-      <w:r>
-        <w:rPr>
-          <w:sz w:val="20"/>
-          <w:szCs w:val="20"/>
-        </w:rPr>
-        <w:t>Machine Learning is the science (and art) of programming computers so they can learn from data. For example, your spam filter is a Machine Learning program that can learn to flag spam given examples of spam emails (e.g., flagged by users) and examples of regular (non-spam) emails. The</w:t>
-      </w:r>
-      <w:r>
-        <w:rPr>
-          <w:sz w:val="20"/>
-          <w:szCs w:val="20"/>
-        </w:rPr>
-        <w:t xml:space="preserve"> </w:t>
-      </w:r>
-      <w:r>
-        <w:rPr>
-          <w:sz w:val="20"/>
-          <w:szCs w:val="20"/>
-        </w:rPr>
-        <w:t>examples that the system uses to learn are called the training set. Each training example is called a training instance (or sample). In this case, the task T is to flag spam for new emails, the experience E is the training data, and the performance measure P needs to be defined; for example, you can use the ratio of correctly classified emails. This particular performance measure is called accuracy and it is often used in classification tasks.</w:t>
-      </w:r>
-    </w:p>
-    <w:p>
-      <w:pPr>
-        <w:jc w:val="both"/>
-        <w:rPr>
-          <w:sz w:val="20"/>
-          <w:szCs w:val="20"/>
-        </w:rPr>
-      </w:pPr>
-    </w:p>
-    <w:p>
-      <w:pPr>
-        <w:jc w:val="both"/>
-        <w:rPr>
-          <w:sz w:val="20"/>
-          <w:szCs w:val="20"/>
-        </w:rPr>
-      </w:pPr>
-    </w:p>
-    <w:p>
-      <w:pPr>
-        <w:jc w:val="both"/>
-        <w:rPr>
-          <w:i/>
-          <w:iCs/>
-          <w:sz w:val="20"/>
-          <w:szCs w:val="20"/>
-        </w:rPr>
-      </w:pPr>
-      <w:r>
-        <w:rPr>
-          <w:i/>
-          <w:iCs/>
-          <w:sz w:val="20"/>
-          <w:szCs w:val="20"/>
-        </w:rPr>
-        <w:t>Supervised Learning</w:t>
-      </w:r>
-    </w:p>
-    <w:p>
-      <w:pPr>
-        <w:jc w:val="both"/>
-        <w:rPr>
-          <w:sz w:val="20"/>
-          <w:szCs w:val="20"/>
-        </w:rPr>
-      </w:pPr>
-      <w:r>
-        <w:rPr>
-          <w:sz w:val="20"/>
-          <w:szCs w:val="20"/>
-        </w:rPr>
-        <w:t>Machine Learning systems can be classified according to the amount and type of supervision they get during training. There are four major categories: supervised learning, unsupervised learning, semi-supervised learning, and Reinforcement Learning. In supervised learning, the training data you feed to the algorithm includes the desired solutions, called labels. A typical supervised learning task is classification. The spam filter is a good example of this: it is trained with many example emails along with their class (spam or ham), and it must learn how to classify new emails.</w:t>
-      </w:r>
-    </w:p>
-    <w:p>
-      <w:pPr>
-        <w:jc w:val="center"/>
+          <w:sz w:val="28"/>
+          <w:szCs w:val="28"/>
+        </w:rPr>
+      </w:pPr>
+      <w:r>
         <w:rPr>
           <w:b/>
           <w:bCs/>
-          <w:sz w:val="20"/>
-          <w:szCs w:val="20"/>
-        </w:rPr>
-      </w:pPr>
+          <w:sz w:val="28"/>
+          <w:szCs w:val="28"/>
+        </w:rPr>
+        <w:t>3</w:t>
+      </w:r>
       <w:r>
         <w:rPr>
           <w:b/>
           <w:bCs/>
-          <w:sz w:val="20"/>
-          <w:szCs w:val="20"/>
-        </w:rPr>
-        <w:t>3</w:t>
-      </w:r>
-      <w:r>
-        <w:rPr>
-          <w:b/>
-          <w:bCs/>
-          <w:sz w:val="20"/>
-          <w:szCs w:val="20"/>
+          <w:sz w:val="28"/>
+          <w:szCs w:val="28"/>
         </w:rPr>
         <w:t>. Proposed Methodologies</w:t>
       </w:r>
@@ -597,23 +542,11 @@
     <w:p>
       <w:pPr>
         <w:jc w:val="both"/>
-        <w:rPr>
-          <w:sz w:val="20"/>
-          <w:szCs w:val="20"/>
-        </w:rPr>
-      </w:pPr>
-      <w:r>
-        <w:rPr>
-          <w:sz w:val="20"/>
-          <w:szCs w:val="20"/>
-        </w:rPr>
+      </w:pPr>
+      <w:r>
         <w:t>The goal of the project is to validate performance of Electrical Impedance Tomography’s performance across various Machine Learning – Classification algorithms. Image is read into code in the form of a three-dimensional matrix where in each dimension represents intensities of the respective colour code. This three-dimensional matrix is then converted to two-dimensional matrix (representation of grayscale image) with intensities ranging from 0 to 1. Image is re generated to observe distribution using contour plots. A.</w:t>
       </w:r>
       <w:r>
-        <w:rPr>
-          <w:sz w:val="20"/>
-          <w:szCs w:val="20"/>
-        </w:rPr>
         <w:tab/>
         <w:t xml:space="preserve">Based on the data obtained and observation from the graphs, random multidimensional matrices are generated. Using radial basis function on these matrices, values ranging from 0 to 1 are created. 1000 random-related </w:t>
       </w:r>
@@ -621,57 +554,29 @@
     <w:p>
       <w:pPr>
         <w:jc w:val="both"/>
-        <w:rPr>
-          <w:sz w:val="20"/>
-          <w:szCs w:val="20"/>
-        </w:rPr>
       </w:pPr>
     </w:p>
     <w:p>
       <w:pPr>
         <w:jc w:val="both"/>
-        <w:rPr>
-          <w:sz w:val="20"/>
-          <w:szCs w:val="20"/>
-        </w:rPr>
-      </w:pPr>
-      <w:r>
-        <w:rPr>
-          <w:sz w:val="20"/>
-          <w:szCs w:val="20"/>
-        </w:rPr>
+      </w:pPr>
+      <w:r>
         <w:t xml:space="preserve">images are created based on the matrices and its values. The generated images are read back into code and are plotted to observe the distribution of intensities.  Mean intensity ranges are calculated and are assigned labels (colours) correspondingly. The generated images are parsed and respective intensity ranges, its count of pixels and percentages are calculated. A dataset of 8 intensity ranges (columns) and 1000 values (rows) are created. Mean of pixel count of all ranges are taken in consideration and is used as a criterion for assigning targets. Binary targets are generated and are appended to the existing dataset as a target column. </w:t>
       </w:r>
     </w:p>
     <w:p>
       <w:pPr>
         <w:jc w:val="both"/>
-        <w:rPr>
-          <w:sz w:val="20"/>
-          <w:szCs w:val="20"/>
-        </w:rPr>
-      </w:pPr>
-      <w:r>
-        <w:rPr>
-          <w:sz w:val="20"/>
-          <w:szCs w:val="20"/>
-        </w:rPr>
+      </w:pPr>
+      <w:r>
         <w:t>The project works across any images in general but is concentrated on images generated by contours and sine, cosine functions. A sample EIT Image is read into the code in the form of a 2-dimensional matrix. This matrix represents intensities of various colour gamut. The project revolves around generating images and reading those images into matrices. A dataset of count of pixels of various intensity ranges are created. A machine learning model is created out the dataset.</w:t>
       </w:r>
     </w:p>
     <w:p>
       <w:pPr>
         <w:jc w:val="both"/>
-        <w:rPr>
-          <w:sz w:val="20"/>
-          <w:szCs w:val="20"/>
-        </w:rPr>
-      </w:pPr>
-      <w:r>
-        <w:rPr>
-          <w:sz w:val="20"/>
-          <w:szCs w:val="20"/>
-        </w:rPr>
+      </w:pPr>
+      <w:r>
         <w:t>List of classifiers/algorithms used:</w:t>
       </w:r>
     </w:p>
@@ -682,16 +587,8 @@
           <w:ilvl w:val="0"/>
           <w:numId w:val="1"/>
         </w:numPr>
-        <w:rPr>
-          <w:sz w:val="20"/>
-          <w:szCs w:val="20"/>
-        </w:rPr>
-      </w:pPr>
-      <w:r>
-        <w:rPr>
-          <w:sz w:val="20"/>
-          <w:szCs w:val="20"/>
-        </w:rPr>
+      </w:pPr>
+      <w:r>
         <w:t>K – Nearest Neighbours</w:t>
       </w:r>
     </w:p>
@@ -702,16 +599,8 @@
           <w:ilvl w:val="0"/>
           <w:numId w:val="1"/>
         </w:numPr>
-        <w:rPr>
-          <w:sz w:val="20"/>
-          <w:szCs w:val="20"/>
-        </w:rPr>
-      </w:pPr>
-      <w:r>
-        <w:rPr>
-          <w:sz w:val="20"/>
-          <w:szCs w:val="20"/>
-        </w:rPr>
+      </w:pPr>
+      <w:r>
         <w:t>Decision Tree Classifier</w:t>
       </w:r>
     </w:p>
@@ -722,16 +611,8 @@
           <w:ilvl w:val="0"/>
           <w:numId w:val="1"/>
         </w:numPr>
-        <w:rPr>
-          <w:sz w:val="20"/>
-          <w:szCs w:val="20"/>
-        </w:rPr>
-      </w:pPr>
-      <w:r>
-        <w:rPr>
-          <w:sz w:val="20"/>
-          <w:szCs w:val="20"/>
-        </w:rPr>
+      </w:pPr>
+      <w:r>
         <w:t>Kernel Support Vector Machines</w:t>
       </w:r>
     </w:p>
@@ -742,16 +623,8 @@
           <w:ilvl w:val="0"/>
           <w:numId w:val="1"/>
         </w:numPr>
-        <w:rPr>
-          <w:sz w:val="20"/>
-          <w:szCs w:val="20"/>
-        </w:rPr>
-      </w:pPr>
-      <w:r>
-        <w:rPr>
-          <w:sz w:val="20"/>
-          <w:szCs w:val="20"/>
-        </w:rPr>
+      </w:pPr>
+      <w:r>
         <w:t>Logistic Regression Classifier</w:t>
       </w:r>
     </w:p>
@@ -762,16 +635,8 @@
           <w:ilvl w:val="0"/>
           <w:numId w:val="1"/>
         </w:numPr>
-        <w:rPr>
-          <w:sz w:val="20"/>
-          <w:szCs w:val="20"/>
-        </w:rPr>
-      </w:pPr>
-      <w:r>
-        <w:rPr>
-          <w:sz w:val="20"/>
-          <w:szCs w:val="20"/>
-        </w:rPr>
+      </w:pPr>
+      <w:r>
         <w:t>Naïve Bayes Classifier</w:t>
       </w:r>
     </w:p>
@@ -782,16 +647,8 @@
           <w:ilvl w:val="0"/>
           <w:numId w:val="1"/>
         </w:numPr>
-        <w:rPr>
-          <w:sz w:val="20"/>
-          <w:szCs w:val="20"/>
-        </w:rPr>
-      </w:pPr>
-      <w:r>
-        <w:rPr>
-          <w:sz w:val="20"/>
-          <w:szCs w:val="20"/>
-        </w:rPr>
+      </w:pPr>
+      <w:r>
         <w:t>Random Forest Classifier</w:t>
       </w:r>
     </w:p>
@@ -802,26 +659,14 @@
           <w:ilvl w:val="0"/>
           <w:numId w:val="1"/>
         </w:numPr>
-        <w:rPr>
-          <w:sz w:val="20"/>
-          <w:szCs w:val="20"/>
-        </w:rPr>
-      </w:pPr>
-      <w:r>
-        <w:rPr>
-          <w:sz w:val="20"/>
-          <w:szCs w:val="20"/>
-        </w:rPr>
+      </w:pPr>
+      <w:r>
         <w:t>Support Vector Machines</w:t>
       </w:r>
     </w:p>
     <w:p>
       <w:pPr>
         <w:pStyle w:val="NoSpacing"/>
-        <w:rPr>
-          <w:sz w:val="20"/>
-          <w:szCs w:val="20"/>
-        </w:rPr>
       </w:pPr>
     </w:p>
     <w:p>
@@ -831,17 +676,18 @@
         <w:rPr>
           <w:b/>
           <w:bCs/>
-          <w:sz w:val="20"/>
-          <w:szCs w:val="20"/>
+          <w:sz w:val="28"/>
+          <w:szCs w:val="28"/>
         </w:rPr>
       </w:pPr>
       <w:r>
         <w:rPr>
           <w:b/>
           <w:bCs/>
-          <w:sz w:val="20"/>
-          <w:szCs w:val="20"/>
-        </w:rPr>
+          <w:sz w:val="28"/>
+          <w:szCs w:val="28"/>
+        </w:rPr>
+        <w:lastRenderedPageBreak/>
         <w:t>4. Identifying pixels by contours</w:t>
       </w:r>
     </w:p>
@@ -851,8 +697,6 @@
         <w:jc w:val="center"/>
         <w:rPr>
           <w:rFonts w:cstheme="minorHAnsi"/>
-          <w:sz w:val="20"/>
-          <w:szCs w:val="20"/>
         </w:rPr>
       </w:pPr>
     </w:p>
@@ -861,16 +705,12 @@
         <w:pStyle w:val="NoSpacing"/>
         <w:rPr>
           <w:rFonts w:cstheme="minorHAnsi"/>
-          <w:sz w:val="20"/>
-          <w:szCs w:val="20"/>
         </w:rPr>
       </w:pPr>
       <w:r>
         <w:rPr>
           <w:rFonts w:cstheme="minorHAnsi"/>
           <w:noProof/>
-          <w:sz w:val="20"/>
-          <w:szCs w:val="20"/>
         </w:rPr>
         <w:drawing>
           <wp:anchor distT="0" distB="0" distL="114300" distR="114300" simplePos="0" relativeHeight="251659264" behindDoc="0" locked="0" layoutInCell="1" allowOverlap="1" wp14:anchorId="7E000434" wp14:editId="6FE5C599">
@@ -931,144 +771,1915 @@
       <w:r>
         <w:rPr>
           <w:rFonts w:cstheme="minorHAnsi"/>
-          <w:sz w:val="20"/>
-          <w:szCs w:val="20"/>
         </w:rPr>
         <w:tab/>
       </w:r>
       <w:r>
+        <w:rPr>
+          <w:rFonts w:cstheme="minorHAnsi"/>
+        </w:rPr>
+        <w:t>A typical contour image of the same EIT Image looks like this</w:t>
+      </w:r>
+      <w:r>
+        <w:rPr>
+          <w:rFonts w:cstheme="minorHAnsi"/>
+        </w:rPr>
+        <w:t xml:space="preserve">. </w:t>
+      </w:r>
+      <w:r>
+        <w:rPr>
+          <w:rFonts w:cstheme="minorHAnsi"/>
+        </w:rPr>
+        <w:t>The colours here are representative and are not related to any colours in resistive properties. The intensity range is from 0 to 1 where 0 being the lowest and 1 being the highest. The x and the y axis are count of pixels</w:t>
+      </w:r>
+    </w:p>
+    <w:p>
+      <w:pPr>
+        <w:ind w:left="360"/>
+        <w:rPr>
+          <w:rFonts w:cstheme="minorHAnsi"/>
+        </w:rPr>
+      </w:pPr>
+    </w:p>
+    <w:p>
+      <w:pPr>
+        <w:ind w:left="360"/>
+        <w:rPr>
+          <w:rFonts w:cstheme="minorHAnsi"/>
+        </w:rPr>
+      </w:pPr>
+    </w:p>
+    <w:p>
+      <w:pPr>
+        <w:pStyle w:val="NoSpacing"/>
+        <w:jc w:val="center"/>
+        <w:rPr>
+          <w:b/>
+          <w:bCs/>
+        </w:rPr>
+      </w:pPr>
+    </w:p>
+    <w:p>
+      <w:pPr>
+        <w:jc w:val="both"/>
+      </w:pPr>
+    </w:p>
+    <w:p>
+      <w:pPr>
+        <w:jc w:val="both"/>
+      </w:pPr>
+    </w:p>
+    <w:p>
+      <w:pPr>
+        <w:jc w:val="both"/>
+      </w:pPr>
+    </w:p>
+    <w:p>
+      <w:pPr>
+        <w:jc w:val="both"/>
+      </w:pPr>
+    </w:p>
+    <w:p>
+      <w:pPr>
+        <w:jc w:val="both"/>
+      </w:pPr>
+    </w:p>
+    <w:p>
+      <w:pPr>
+        <w:jc w:val="both"/>
+      </w:pPr>
+    </w:p>
+    <w:p>
+      <w:pPr>
+        <w:jc w:val="center"/>
+        <w:rPr>
+          <w:b/>
+          <w:bCs/>
+          <w:sz w:val="28"/>
+          <w:szCs w:val="28"/>
+        </w:rPr>
+      </w:pPr>
+      <w:r>
+        <w:rPr>
+          <w:b/>
+          <w:bCs/>
+          <w:sz w:val="28"/>
+          <w:szCs w:val="28"/>
+        </w:rPr>
+        <w:t xml:space="preserve">5. </w:t>
+      </w:r>
+      <w:r>
+        <w:rPr>
+          <w:b/>
+          <w:bCs/>
+          <w:sz w:val="28"/>
+          <w:szCs w:val="28"/>
+        </w:rPr>
+        <w:t>Importing and analysing sample images</w:t>
+      </w:r>
+    </w:p>
+    <w:p>
+      <w:pPr>
+        <w:rPr>
+          <w:rFonts w:cstheme="minorHAnsi"/>
+        </w:rPr>
+      </w:pPr>
+      <w:r>
+        <w:t>An image in processed in numpy is basically a three-dimensional matrix where each dimension represents the intensity of the respective colour value. A couple of few basic assumptions and paradigms are made when processing an image. The image is converted to grayscale. It can also be a colour filter or a gradient but to simplify the process, it is converted to grayscale. A grayscale image is basically a two-dimensional matrix where each dimension represents the intensity of either black or white.</w:t>
+      </w:r>
+      <w:r>
+        <w:rPr>
+          <w:rFonts w:cstheme="minorHAnsi"/>
+          <w:sz w:val="32"/>
+          <w:szCs w:val="32"/>
+        </w:rPr>
+        <w:t xml:space="preserve"> </w:t>
+      </w:r>
+      <w:r>
+        <w:rPr>
+          <w:rFonts w:cstheme="minorHAnsi"/>
+        </w:rPr>
+        <w:t>1000 sample images are generated using the following tools:</w:t>
+      </w:r>
+    </w:p>
+    <w:p>
+      <w:pPr>
+        <w:rPr>
+          <w:rFonts w:cstheme="minorHAnsi"/>
+        </w:rPr>
+      </w:pPr>
+      <w:r>
+        <w:rPr>
+          <w:rFonts w:cstheme="minorHAnsi"/>
+        </w:rPr>
+        <w:t>Numpy random</w:t>
+      </w:r>
+      <w:r>
+        <w:rPr>
+          <w:rFonts w:cstheme="minorHAnsi"/>
+        </w:rPr>
+        <w:t>:</w:t>
+      </w:r>
+    </w:p>
+    <w:p>
+      <w:pPr>
+        <w:pStyle w:val="ListParagraph"/>
+        <w:numPr>
+          <w:ilvl w:val="0"/>
+          <w:numId w:val="6"/>
+        </w:numPr>
+        <w:rPr>
+          <w:rFonts w:cstheme="minorHAnsi"/>
+        </w:rPr>
+      </w:pPr>
+      <w:r>
+        <w:rPr>
+          <w:rFonts w:cstheme="minorHAnsi"/>
+        </w:rPr>
+        <w:t>Returns a sample (or samples) from the “standard normal” distribution.</w:t>
+      </w:r>
+    </w:p>
+    <w:p>
+      <w:pPr>
+        <w:pStyle w:val="ListParagraph"/>
+        <w:numPr>
+          <w:ilvl w:val="0"/>
+          <w:numId w:val="6"/>
+        </w:numPr>
+        <w:rPr>
+          <w:rFonts w:cstheme="minorHAnsi"/>
+        </w:rPr>
+      </w:pPr>
+      <w:r>
+        <w:rPr>
+          <w:rFonts w:cstheme="minorHAnsi"/>
+        </w:rPr>
+        <w:t xml:space="preserve">If positive, </w:t>
+      </w:r>
+      <w:proofErr w:type="spellStart"/>
+      <w:r>
+        <w:rPr>
+          <w:rFonts w:cstheme="minorHAnsi"/>
+        </w:rPr>
+        <w:t>int_like</w:t>
+      </w:r>
+      <w:proofErr w:type="spellEnd"/>
+      <w:r>
+        <w:rPr>
+          <w:rFonts w:cstheme="minorHAnsi"/>
+        </w:rPr>
+        <w:t xml:space="preserve"> or int-convertible arguments are provided, random generates an array of shape (d0, d1, ..., </w:t>
+      </w:r>
+      <w:proofErr w:type="spellStart"/>
+      <w:r>
+        <w:rPr>
+          <w:rFonts w:cstheme="minorHAnsi"/>
+        </w:rPr>
+        <w:t>dn</w:t>
+      </w:r>
+      <w:proofErr w:type="spellEnd"/>
+      <w:r>
+        <w:rPr>
+          <w:rFonts w:cstheme="minorHAnsi"/>
+        </w:rPr>
+        <w:t xml:space="preserve">), filled with random floats sampled from a univariate “normal” (Gaussian) distribution of mean 0 and variance 1 (if any of the </w:t>
+      </w:r>
+      <w:proofErr w:type="spellStart"/>
+      <w:r>
+        <w:rPr>
+          <w:rFonts w:cstheme="minorHAnsi"/>
+        </w:rPr>
+        <w:t>d_i</w:t>
+      </w:r>
+      <w:proofErr w:type="spellEnd"/>
+      <w:r>
+        <w:rPr>
+          <w:rFonts w:cstheme="minorHAnsi"/>
+        </w:rPr>
+        <w:t xml:space="preserve"> are floats, they are first converted to integers by truncation). A single float randomly sampled from the distribution is returned if no argument is provided</w:t>
+      </w:r>
+    </w:p>
+    <w:p>
+      <w:pPr>
+        <w:shd w:val="clear" w:color="auto" w:fill="FFFFFF"/>
+        <w:spacing w:after="0" w:line="330" w:lineRule="atLeast"/>
+        <w:rPr>
+          <w:rFonts w:ascii="Consolas" w:eastAsia="Times New Roman" w:hAnsi="Consolas" w:cs="Times New Roman"/>
+          <w:color w:val="000000"/>
+          <w:lang w:eastAsia="en-IN"/>
+        </w:rPr>
+      </w:pPr>
+      <w:r>
+        <w:rPr>
+          <w:rFonts w:ascii="Consolas" w:eastAsia="Times New Roman" w:hAnsi="Consolas" w:cs="Times New Roman"/>
+          <w:color w:val="008000"/>
+          <w:lang w:eastAsia="en-IN"/>
+        </w:rPr>
+        <w:t># Generate data:</w:t>
+      </w:r>
+    </w:p>
+    <w:p>
+      <w:pPr>
+        <w:shd w:val="clear" w:color="auto" w:fill="FFFFFF"/>
+        <w:spacing w:after="0" w:line="330" w:lineRule="atLeast"/>
+        <w:rPr>
+          <w:rFonts w:ascii="Consolas" w:eastAsia="Times New Roman" w:hAnsi="Consolas" w:cs="Times New Roman"/>
+          <w:color w:val="000000"/>
+          <w:lang w:eastAsia="en-IN"/>
+        </w:rPr>
+      </w:pPr>
+      <w:r>
+        <w:rPr>
+          <w:rFonts w:ascii="Consolas" w:eastAsia="Times New Roman" w:hAnsi="Consolas" w:cs="Times New Roman"/>
+          <w:color w:val="000000"/>
+          <w:lang w:eastAsia="en-IN"/>
+        </w:rPr>
+        <w:t xml:space="preserve">x, y, z = </w:t>
+      </w:r>
+      <w:r>
+        <w:rPr>
+          <w:rFonts w:ascii="Consolas" w:eastAsia="Times New Roman" w:hAnsi="Consolas" w:cs="Times New Roman"/>
+          <w:color w:val="09885A"/>
+          <w:lang w:eastAsia="en-IN"/>
+        </w:rPr>
+        <w:t>10</w:t>
+      </w:r>
+      <w:r>
+        <w:rPr>
+          <w:rFonts w:ascii="Consolas" w:eastAsia="Times New Roman" w:hAnsi="Consolas" w:cs="Times New Roman"/>
+          <w:color w:val="000000"/>
+          <w:lang w:eastAsia="en-IN"/>
+        </w:rPr>
+        <w:t xml:space="preserve"> * </w:t>
+      </w:r>
+      <w:proofErr w:type="spellStart"/>
+      <w:proofErr w:type="gramStart"/>
+      <w:r>
+        <w:rPr>
+          <w:rFonts w:ascii="Consolas" w:eastAsia="Times New Roman" w:hAnsi="Consolas" w:cs="Times New Roman"/>
+          <w:color w:val="000000"/>
+          <w:lang w:eastAsia="en-IN"/>
+        </w:rPr>
+        <w:t>np.random</w:t>
+      </w:r>
+      <w:proofErr w:type="gramEnd"/>
+      <w:r>
+        <w:rPr>
+          <w:rFonts w:ascii="Consolas" w:eastAsia="Times New Roman" w:hAnsi="Consolas" w:cs="Times New Roman"/>
+          <w:color w:val="000000"/>
+          <w:lang w:eastAsia="en-IN"/>
+        </w:rPr>
+        <w:t>.random</w:t>
+      </w:r>
+      <w:proofErr w:type="spellEnd"/>
+      <w:r>
+        <w:rPr>
+          <w:rFonts w:ascii="Consolas" w:eastAsia="Times New Roman" w:hAnsi="Consolas" w:cs="Times New Roman"/>
+          <w:color w:val="000000"/>
+          <w:lang w:eastAsia="en-IN"/>
+        </w:rPr>
+        <w:t>((</w:t>
+      </w:r>
+      <w:r>
+        <w:rPr>
+          <w:rFonts w:ascii="Consolas" w:eastAsia="Times New Roman" w:hAnsi="Consolas" w:cs="Times New Roman"/>
+          <w:color w:val="09885A"/>
+          <w:lang w:eastAsia="en-IN"/>
+        </w:rPr>
+        <w:t>3</w:t>
+      </w:r>
+      <w:r>
+        <w:rPr>
+          <w:rFonts w:ascii="Consolas" w:eastAsia="Times New Roman" w:hAnsi="Consolas" w:cs="Times New Roman"/>
+          <w:color w:val="000000"/>
+          <w:lang w:eastAsia="en-IN"/>
+        </w:rPr>
+        <w:t xml:space="preserve">, </w:t>
+      </w:r>
+      <w:r>
+        <w:rPr>
+          <w:rFonts w:ascii="Consolas" w:eastAsia="Times New Roman" w:hAnsi="Consolas" w:cs="Times New Roman"/>
+          <w:color w:val="09885A"/>
+          <w:lang w:eastAsia="en-IN"/>
+        </w:rPr>
+        <w:t>50</w:t>
+      </w:r>
+      <w:r>
+        <w:rPr>
+          <w:rFonts w:ascii="Consolas" w:eastAsia="Times New Roman" w:hAnsi="Consolas" w:cs="Times New Roman"/>
+          <w:color w:val="000000"/>
+          <w:lang w:eastAsia="en-IN"/>
+        </w:rPr>
+        <w:t>))</w:t>
+      </w:r>
+    </w:p>
+    <w:p>
+      <w:pPr>
+        <w:shd w:val="clear" w:color="auto" w:fill="FFFFFF"/>
+        <w:spacing w:after="0" w:line="330" w:lineRule="atLeast"/>
+        <w:rPr>
+          <w:rFonts w:ascii="Consolas" w:eastAsia="Times New Roman" w:hAnsi="Consolas" w:cs="Times New Roman"/>
+          <w:color w:val="000000"/>
+          <w:sz w:val="28"/>
+          <w:szCs w:val="28"/>
+          <w:lang w:eastAsia="en-IN"/>
+        </w:rPr>
+      </w:pPr>
+      <w:r>
+        <w:rPr>
+          <w:rFonts w:ascii="Consolas" w:eastAsia="Times New Roman" w:hAnsi="Consolas" w:cs="Times New Roman"/>
+          <w:color w:val="000000"/>
+          <w:sz w:val="28"/>
+          <w:szCs w:val="28"/>
+          <w:lang w:eastAsia="en-IN"/>
+        </w:rPr>
+        <w:t xml:space="preserve">    </w:t>
+      </w:r>
+    </w:p>
+    <w:p>
+      <w:pPr>
+        <w:shd w:val="clear" w:color="auto" w:fill="FFFFFF"/>
+        <w:spacing w:after="0" w:line="330" w:lineRule="atLeast"/>
+        <w:rPr>
+          <w:rFonts w:eastAsia="Times New Roman" w:cstheme="minorHAnsi"/>
+          <w:color w:val="000000"/>
+          <w:lang w:eastAsia="en-IN"/>
+        </w:rPr>
+      </w:pPr>
+      <w:r>
+        <w:rPr>
+          <w:rFonts w:eastAsia="Times New Roman" w:cstheme="minorHAnsi"/>
+          <w:color w:val="000000"/>
+          <w:lang w:eastAsia="en-IN"/>
+        </w:rPr>
+        <w:t xml:space="preserve">Numpy </w:t>
+      </w:r>
+      <w:proofErr w:type="spellStart"/>
+      <w:r>
+        <w:rPr>
+          <w:rFonts w:eastAsia="Times New Roman" w:cstheme="minorHAnsi"/>
+          <w:color w:val="000000"/>
+          <w:lang w:eastAsia="en-IN"/>
+        </w:rPr>
+        <w:t>meshgrid</w:t>
+      </w:r>
+      <w:proofErr w:type="spellEnd"/>
+      <w:r>
+        <w:rPr>
+          <w:rFonts w:eastAsia="Times New Roman" w:cstheme="minorHAnsi"/>
+          <w:color w:val="000000"/>
+          <w:lang w:eastAsia="en-IN"/>
+        </w:rPr>
+        <w:t>:</w:t>
+      </w:r>
+    </w:p>
+    <w:p>
+      <w:pPr>
+        <w:pStyle w:val="NoSpacing"/>
+        <w:numPr>
+          <w:ilvl w:val="0"/>
+          <w:numId w:val="5"/>
+        </w:numPr>
+        <w:rPr>
+          <w:sz w:val="24"/>
+          <w:szCs w:val="24"/>
+          <w:lang w:eastAsia="en-IN"/>
+        </w:rPr>
+      </w:pPr>
+      <w:r>
+        <w:rPr>
+          <w:sz w:val="24"/>
+          <w:szCs w:val="24"/>
+          <w:lang w:eastAsia="en-IN"/>
+        </w:rPr>
+        <w:t>Return coordinate matrices from coordinate vectors.</w:t>
+      </w:r>
+    </w:p>
+    <w:p>
+      <w:pPr>
+        <w:pStyle w:val="NoSpacing"/>
+        <w:numPr>
+          <w:ilvl w:val="0"/>
+          <w:numId w:val="5"/>
+        </w:numPr>
+        <w:rPr>
+          <w:sz w:val="24"/>
+          <w:szCs w:val="24"/>
+          <w:lang w:eastAsia="en-IN"/>
+        </w:rPr>
+      </w:pPr>
+      <w:r>
+        <w:rPr>
+          <w:sz w:val="24"/>
+          <w:szCs w:val="24"/>
+          <w:lang w:eastAsia="en-IN"/>
+        </w:rPr>
+        <w:t>Make N-D coordinate arrays for vectorized evaluations of N-D scalar/vector fields over N-D grids, given one-dimensional coordinate arrays x1, x</w:t>
+      </w:r>
+      <w:proofErr w:type="gramStart"/>
+      <w:r>
+        <w:rPr>
+          <w:sz w:val="24"/>
+          <w:szCs w:val="24"/>
+          <w:lang w:eastAsia="en-IN"/>
+        </w:rPr>
+        <w:t>2,...</w:t>
+      </w:r>
+      <w:proofErr w:type="gramEnd"/>
+      <w:r>
+        <w:rPr>
+          <w:sz w:val="24"/>
+          <w:szCs w:val="24"/>
+          <w:lang w:eastAsia="en-IN"/>
+        </w:rPr>
+        <w:t xml:space="preserve">, </w:t>
+      </w:r>
+      <w:proofErr w:type="spellStart"/>
+      <w:r>
+        <w:rPr>
+          <w:sz w:val="24"/>
+          <w:szCs w:val="24"/>
+          <w:lang w:eastAsia="en-IN"/>
+        </w:rPr>
+        <w:t>xn</w:t>
+      </w:r>
+      <w:proofErr w:type="spellEnd"/>
+      <w:r>
+        <w:rPr>
+          <w:sz w:val="24"/>
+          <w:szCs w:val="24"/>
+          <w:lang w:eastAsia="en-IN"/>
+        </w:rPr>
+        <w:t>.</w:t>
+      </w:r>
+    </w:p>
+    <w:p>
+      <w:pPr>
+        <w:shd w:val="clear" w:color="auto" w:fill="FFFFFF"/>
+        <w:spacing w:after="0" w:line="330" w:lineRule="atLeast"/>
+        <w:rPr>
+          <w:rFonts w:ascii="Consolas" w:eastAsia="Times New Roman" w:hAnsi="Consolas" w:cs="Times New Roman"/>
+          <w:color w:val="008000"/>
+          <w:lang w:eastAsia="en-IN"/>
+        </w:rPr>
+      </w:pPr>
+    </w:p>
+    <w:p>
+      <w:pPr>
+        <w:shd w:val="clear" w:color="auto" w:fill="FFFFFF"/>
+        <w:spacing w:after="0" w:line="330" w:lineRule="atLeast"/>
+        <w:rPr>
+          <w:rFonts w:ascii="Consolas" w:eastAsia="Times New Roman" w:hAnsi="Consolas" w:cs="Times New Roman"/>
+          <w:color w:val="000000"/>
+          <w:lang w:eastAsia="en-IN"/>
+        </w:rPr>
+      </w:pPr>
+      <w:r>
+        <w:rPr>
+          <w:rFonts w:ascii="Consolas" w:eastAsia="Times New Roman" w:hAnsi="Consolas" w:cs="Times New Roman"/>
+          <w:color w:val="008000"/>
+          <w:lang w:eastAsia="en-IN"/>
+        </w:rPr>
+        <w:t># Set up a regular grid of interpolation points</w:t>
+      </w:r>
+    </w:p>
+    <w:p>
+      <w:pPr>
+        <w:shd w:val="clear" w:color="auto" w:fill="FFFFFF"/>
+        <w:spacing w:after="0" w:line="330" w:lineRule="atLeast"/>
+        <w:rPr>
+          <w:rFonts w:ascii="Consolas" w:eastAsia="Times New Roman" w:hAnsi="Consolas" w:cs="Times New Roman"/>
+          <w:color w:val="000000"/>
+          <w:lang w:eastAsia="en-IN"/>
+        </w:rPr>
+      </w:pPr>
+      <w:r>
+        <w:rPr>
+          <w:rFonts w:ascii="Consolas" w:eastAsia="Times New Roman" w:hAnsi="Consolas" w:cs="Times New Roman"/>
+          <w:color w:val="000000"/>
+          <w:lang w:eastAsia="en-IN"/>
+        </w:rPr>
+        <w:t xml:space="preserve">xi, </w:t>
+      </w:r>
+      <w:proofErr w:type="spellStart"/>
+      <w:r>
+        <w:rPr>
+          <w:rFonts w:ascii="Consolas" w:eastAsia="Times New Roman" w:hAnsi="Consolas" w:cs="Times New Roman"/>
+          <w:color w:val="000000"/>
+          <w:lang w:eastAsia="en-IN"/>
+        </w:rPr>
+        <w:t>yi</w:t>
+      </w:r>
+      <w:proofErr w:type="spellEnd"/>
+      <w:r>
+        <w:rPr>
+          <w:rFonts w:ascii="Consolas" w:eastAsia="Times New Roman" w:hAnsi="Consolas" w:cs="Times New Roman"/>
+          <w:color w:val="000000"/>
+          <w:lang w:eastAsia="en-IN"/>
+        </w:rPr>
+        <w:t xml:space="preserve"> = </w:t>
+      </w:r>
+      <w:proofErr w:type="spellStart"/>
+      <w:proofErr w:type="gramStart"/>
+      <w:r>
+        <w:rPr>
+          <w:rFonts w:ascii="Consolas" w:eastAsia="Times New Roman" w:hAnsi="Consolas" w:cs="Times New Roman"/>
+          <w:color w:val="000000"/>
+          <w:lang w:eastAsia="en-IN"/>
+        </w:rPr>
+        <w:t>np.linspace</w:t>
+      </w:r>
+      <w:proofErr w:type="spellEnd"/>
+      <w:proofErr w:type="gramEnd"/>
+      <w:r>
+        <w:rPr>
+          <w:rFonts w:ascii="Consolas" w:eastAsia="Times New Roman" w:hAnsi="Consolas" w:cs="Times New Roman"/>
+          <w:color w:val="000000"/>
+          <w:lang w:eastAsia="en-IN"/>
+        </w:rPr>
+        <w:t>(</w:t>
+      </w:r>
+      <w:proofErr w:type="spellStart"/>
+      <w:r>
+        <w:rPr>
+          <w:rFonts w:ascii="Consolas" w:eastAsia="Times New Roman" w:hAnsi="Consolas" w:cs="Times New Roman"/>
+          <w:color w:val="000000"/>
+          <w:lang w:eastAsia="en-IN"/>
+        </w:rPr>
+        <w:t>x.min</w:t>
+      </w:r>
+      <w:proofErr w:type="spellEnd"/>
+      <w:r>
+        <w:rPr>
+          <w:rFonts w:ascii="Consolas" w:eastAsia="Times New Roman" w:hAnsi="Consolas" w:cs="Times New Roman"/>
+          <w:color w:val="000000"/>
+          <w:lang w:eastAsia="en-IN"/>
+        </w:rPr>
+        <w:t xml:space="preserve">(), </w:t>
+      </w:r>
+      <w:proofErr w:type="spellStart"/>
+      <w:r>
+        <w:rPr>
+          <w:rFonts w:ascii="Consolas" w:eastAsia="Times New Roman" w:hAnsi="Consolas" w:cs="Times New Roman"/>
+          <w:color w:val="000000"/>
+          <w:lang w:eastAsia="en-IN"/>
+        </w:rPr>
+        <w:t>x.max</w:t>
+      </w:r>
+      <w:proofErr w:type="spellEnd"/>
+      <w:r>
+        <w:rPr>
+          <w:rFonts w:ascii="Consolas" w:eastAsia="Times New Roman" w:hAnsi="Consolas" w:cs="Times New Roman"/>
+          <w:color w:val="000000"/>
+          <w:lang w:eastAsia="en-IN"/>
+        </w:rPr>
+        <w:t xml:space="preserve">(), </w:t>
+      </w:r>
+      <w:r>
+        <w:rPr>
+          <w:rFonts w:ascii="Consolas" w:eastAsia="Times New Roman" w:hAnsi="Consolas" w:cs="Times New Roman"/>
+          <w:color w:val="09885A"/>
+          <w:lang w:eastAsia="en-IN"/>
+        </w:rPr>
+        <w:t>100</w:t>
+      </w:r>
+      <w:r>
+        <w:rPr>
+          <w:rFonts w:ascii="Consolas" w:eastAsia="Times New Roman" w:hAnsi="Consolas" w:cs="Times New Roman"/>
+          <w:color w:val="000000"/>
+          <w:lang w:eastAsia="en-IN"/>
+        </w:rPr>
+        <w:t xml:space="preserve">), </w:t>
+      </w:r>
+      <w:proofErr w:type="spellStart"/>
+      <w:r>
+        <w:rPr>
+          <w:rFonts w:ascii="Consolas" w:eastAsia="Times New Roman" w:hAnsi="Consolas" w:cs="Times New Roman"/>
+          <w:color w:val="000000"/>
+          <w:lang w:eastAsia="en-IN"/>
+        </w:rPr>
+        <w:t>np.linspace</w:t>
+      </w:r>
+      <w:proofErr w:type="spellEnd"/>
+      <w:r>
+        <w:rPr>
+          <w:rFonts w:ascii="Consolas" w:eastAsia="Times New Roman" w:hAnsi="Consolas" w:cs="Times New Roman"/>
+          <w:color w:val="000000"/>
+          <w:lang w:eastAsia="en-IN"/>
+        </w:rPr>
+        <w:t>(</w:t>
+      </w:r>
+      <w:proofErr w:type="spellStart"/>
+      <w:r>
+        <w:rPr>
+          <w:rFonts w:ascii="Consolas" w:eastAsia="Times New Roman" w:hAnsi="Consolas" w:cs="Times New Roman"/>
+          <w:color w:val="000000"/>
+          <w:lang w:eastAsia="en-IN"/>
+        </w:rPr>
+        <w:t>y.min</w:t>
+      </w:r>
+      <w:proofErr w:type="spellEnd"/>
+      <w:r>
+        <w:rPr>
+          <w:rFonts w:ascii="Consolas" w:eastAsia="Times New Roman" w:hAnsi="Consolas" w:cs="Times New Roman"/>
+          <w:color w:val="000000"/>
+          <w:lang w:eastAsia="en-IN"/>
+        </w:rPr>
+        <w:t xml:space="preserve">(), </w:t>
+      </w:r>
+      <w:proofErr w:type="spellStart"/>
+      <w:r>
+        <w:rPr>
+          <w:rFonts w:ascii="Consolas" w:eastAsia="Times New Roman" w:hAnsi="Consolas" w:cs="Times New Roman"/>
+          <w:color w:val="000000"/>
+          <w:lang w:eastAsia="en-IN"/>
+        </w:rPr>
+        <w:t>y.max</w:t>
+      </w:r>
+      <w:proofErr w:type="spellEnd"/>
+      <w:r>
+        <w:rPr>
+          <w:rFonts w:ascii="Consolas" w:eastAsia="Times New Roman" w:hAnsi="Consolas" w:cs="Times New Roman"/>
+          <w:color w:val="000000"/>
+          <w:lang w:eastAsia="en-IN"/>
+        </w:rPr>
+        <w:t xml:space="preserve">(), </w:t>
+      </w:r>
+      <w:r>
+        <w:rPr>
+          <w:rFonts w:ascii="Consolas" w:eastAsia="Times New Roman" w:hAnsi="Consolas" w:cs="Times New Roman"/>
+          <w:color w:val="09885A"/>
+          <w:lang w:eastAsia="en-IN"/>
+        </w:rPr>
+        <w:t>100</w:t>
+      </w:r>
+      <w:r>
+        <w:rPr>
+          <w:rFonts w:ascii="Consolas" w:eastAsia="Times New Roman" w:hAnsi="Consolas" w:cs="Times New Roman"/>
+          <w:color w:val="000000"/>
+          <w:lang w:eastAsia="en-IN"/>
+        </w:rPr>
+        <w:t>)</w:t>
+      </w:r>
+    </w:p>
+    <w:p>
+      <w:pPr>
+        <w:shd w:val="clear" w:color="auto" w:fill="FFFFFF"/>
+        <w:spacing w:after="0" w:line="330" w:lineRule="atLeast"/>
+        <w:rPr>
+          <w:rFonts w:ascii="Consolas" w:eastAsia="Times New Roman" w:hAnsi="Consolas" w:cs="Times New Roman"/>
+          <w:color w:val="000000"/>
+          <w:lang w:eastAsia="en-IN"/>
+        </w:rPr>
+      </w:pPr>
+    </w:p>
+    <w:p>
+      <w:pPr>
+        <w:shd w:val="clear" w:color="auto" w:fill="FFFFFF"/>
+        <w:spacing w:after="0" w:line="330" w:lineRule="atLeast"/>
+        <w:rPr>
+          <w:rFonts w:ascii="Consolas" w:eastAsia="Times New Roman" w:hAnsi="Consolas" w:cs="Times New Roman"/>
+          <w:color w:val="000000"/>
+          <w:lang w:eastAsia="en-IN"/>
+        </w:rPr>
+      </w:pPr>
+      <w:r>
+        <w:rPr>
+          <w:rFonts w:ascii="Consolas" w:eastAsia="Times New Roman" w:hAnsi="Consolas" w:cs="Times New Roman"/>
+          <w:color w:val="000000"/>
+          <w:lang w:eastAsia="en-IN"/>
+        </w:rPr>
+        <w:t xml:space="preserve">xi, </w:t>
+      </w:r>
+      <w:proofErr w:type="spellStart"/>
+      <w:r>
+        <w:rPr>
+          <w:rFonts w:ascii="Consolas" w:eastAsia="Times New Roman" w:hAnsi="Consolas" w:cs="Times New Roman"/>
+          <w:color w:val="000000"/>
+          <w:lang w:eastAsia="en-IN"/>
+        </w:rPr>
+        <w:t>yi</w:t>
+      </w:r>
+      <w:proofErr w:type="spellEnd"/>
+      <w:r>
+        <w:rPr>
+          <w:rFonts w:ascii="Consolas" w:eastAsia="Times New Roman" w:hAnsi="Consolas" w:cs="Times New Roman"/>
+          <w:color w:val="000000"/>
+          <w:lang w:eastAsia="en-IN"/>
+        </w:rPr>
+        <w:t xml:space="preserve"> = </w:t>
+      </w:r>
+      <w:proofErr w:type="spellStart"/>
+      <w:proofErr w:type="gramStart"/>
+      <w:r>
+        <w:rPr>
+          <w:rFonts w:ascii="Consolas" w:eastAsia="Times New Roman" w:hAnsi="Consolas" w:cs="Times New Roman"/>
+          <w:color w:val="000000"/>
+          <w:lang w:eastAsia="en-IN"/>
+        </w:rPr>
+        <w:t>np.meshgrid</w:t>
+      </w:r>
+      <w:proofErr w:type="spellEnd"/>
+      <w:proofErr w:type="gramEnd"/>
+      <w:r>
+        <w:rPr>
+          <w:rFonts w:ascii="Consolas" w:eastAsia="Times New Roman" w:hAnsi="Consolas" w:cs="Times New Roman"/>
+          <w:color w:val="000000"/>
+          <w:lang w:eastAsia="en-IN"/>
+        </w:rPr>
+        <w:t xml:space="preserve">(xi, </w:t>
+      </w:r>
+      <w:proofErr w:type="spellStart"/>
+      <w:r>
+        <w:rPr>
+          <w:rFonts w:ascii="Consolas" w:eastAsia="Times New Roman" w:hAnsi="Consolas" w:cs="Times New Roman"/>
+          <w:color w:val="000000"/>
+          <w:lang w:eastAsia="en-IN"/>
+        </w:rPr>
+        <w:t>yi</w:t>
+      </w:r>
+      <w:proofErr w:type="spellEnd"/>
+      <w:r>
+        <w:rPr>
+          <w:rFonts w:ascii="Consolas" w:eastAsia="Times New Roman" w:hAnsi="Consolas" w:cs="Times New Roman"/>
+          <w:color w:val="000000"/>
+          <w:lang w:eastAsia="en-IN"/>
+        </w:rPr>
+        <w:t>)</w:t>
+      </w:r>
+    </w:p>
+    <w:p>
+      <w:pPr>
+        <w:ind w:left="720"/>
         <w:rPr>
           <w:rFonts w:cstheme="minorHAnsi"/>
           <w:sz w:val="20"/>
           <w:szCs w:val="20"/>
         </w:rPr>
-        <w:t>A typical contour image of the same EIT Image looks like this</w:t>
-      </w:r>
-      <w:r>
+      </w:pPr>
+    </w:p>
+    <w:p>
+      <w:pPr>
         <w:rPr>
           <w:rFonts w:cstheme="minorHAnsi"/>
+        </w:rPr>
+      </w:pPr>
+      <w:proofErr w:type="spellStart"/>
+      <w:r>
+        <w:rPr>
+          <w:rFonts w:cstheme="minorHAnsi"/>
+        </w:rPr>
+        <w:lastRenderedPageBreak/>
+        <w:t>Scipy</w:t>
+      </w:r>
+      <w:proofErr w:type="spellEnd"/>
+      <w:r>
+        <w:rPr>
+          <w:rFonts w:cstheme="minorHAnsi"/>
+        </w:rPr>
+        <w:t xml:space="preserve"> interpolate</w:t>
+      </w:r>
+      <w:r>
+        <w:rPr>
+          <w:rFonts w:cstheme="minorHAnsi"/>
+        </w:rPr>
+        <w:t>:</w:t>
+      </w:r>
+    </w:p>
+    <w:p>
+      <w:pPr>
+        <w:pStyle w:val="ListParagraph"/>
+        <w:numPr>
+          <w:ilvl w:val="0"/>
+          <w:numId w:val="4"/>
+        </w:numPr>
+        <w:rPr>
+          <w:rFonts w:cstheme="minorHAnsi"/>
+        </w:rPr>
+      </w:pPr>
+      <w:r>
+        <w:rPr>
+          <w:rFonts w:cstheme="minorHAnsi"/>
+        </w:rPr>
+        <w:t>This sub-package contains spline functions and classes, one-dimensional and multi-dimensional (univariate and multivariate) interpolation classes</w:t>
+      </w:r>
+    </w:p>
+    <w:p>
+      <w:pPr>
+        <w:shd w:val="clear" w:color="auto" w:fill="FFFFFF"/>
+        <w:spacing w:after="0" w:line="330" w:lineRule="atLeast"/>
+        <w:rPr>
+          <w:rFonts w:ascii="Consolas" w:eastAsia="Times New Roman" w:hAnsi="Consolas" w:cs="Times New Roman"/>
+          <w:color w:val="000000"/>
+          <w:lang w:eastAsia="en-IN"/>
+        </w:rPr>
+      </w:pPr>
+      <w:r>
+        <w:rPr>
+          <w:rFonts w:ascii="Consolas" w:eastAsia="Times New Roman" w:hAnsi="Consolas" w:cs="Times New Roman"/>
+          <w:color w:val="008000"/>
+          <w:lang w:eastAsia="en-IN"/>
+        </w:rPr>
+        <w:t># Interpolate</w:t>
+      </w:r>
+    </w:p>
+    <w:p>
+      <w:pPr>
+        <w:shd w:val="clear" w:color="auto" w:fill="FFFFFF"/>
+        <w:spacing w:after="0" w:line="330" w:lineRule="atLeast"/>
+        <w:rPr>
+          <w:rFonts w:ascii="Consolas" w:eastAsia="Times New Roman" w:hAnsi="Consolas" w:cs="Times New Roman"/>
+          <w:color w:val="000000"/>
+          <w:lang w:eastAsia="en-IN"/>
+        </w:rPr>
+      </w:pPr>
+      <w:proofErr w:type="spellStart"/>
+      <w:r>
+        <w:rPr>
+          <w:rFonts w:ascii="Consolas" w:eastAsia="Times New Roman" w:hAnsi="Consolas" w:cs="Times New Roman"/>
+          <w:color w:val="000000"/>
+          <w:lang w:eastAsia="en-IN"/>
+        </w:rPr>
+        <w:t>rbf</w:t>
+      </w:r>
+      <w:proofErr w:type="spellEnd"/>
+      <w:r>
+        <w:rPr>
+          <w:rFonts w:ascii="Consolas" w:eastAsia="Times New Roman" w:hAnsi="Consolas" w:cs="Times New Roman"/>
+          <w:color w:val="000000"/>
+          <w:lang w:eastAsia="en-IN"/>
+        </w:rPr>
+        <w:t xml:space="preserve"> = </w:t>
+      </w:r>
+      <w:proofErr w:type="spellStart"/>
+      <w:proofErr w:type="gramStart"/>
+      <w:r>
+        <w:rPr>
+          <w:rFonts w:ascii="Consolas" w:eastAsia="Times New Roman" w:hAnsi="Consolas" w:cs="Times New Roman"/>
+          <w:color w:val="000000"/>
+          <w:lang w:eastAsia="en-IN"/>
+        </w:rPr>
+        <w:t>scipy.interpolate</w:t>
+      </w:r>
+      <w:proofErr w:type="gramEnd"/>
+      <w:r>
+        <w:rPr>
+          <w:rFonts w:ascii="Consolas" w:eastAsia="Times New Roman" w:hAnsi="Consolas" w:cs="Times New Roman"/>
+          <w:color w:val="000000"/>
+          <w:lang w:eastAsia="en-IN"/>
+        </w:rPr>
+        <w:t>.Rbf</w:t>
+      </w:r>
+      <w:proofErr w:type="spellEnd"/>
+      <w:r>
+        <w:rPr>
+          <w:rFonts w:ascii="Consolas" w:eastAsia="Times New Roman" w:hAnsi="Consolas" w:cs="Times New Roman"/>
+          <w:color w:val="000000"/>
+          <w:lang w:eastAsia="en-IN"/>
+        </w:rPr>
+        <w:t xml:space="preserve">(x, y, z, </w:t>
+      </w:r>
+      <w:r>
+        <w:rPr>
+          <w:rFonts w:ascii="Consolas" w:eastAsia="Times New Roman" w:hAnsi="Consolas" w:cs="Times New Roman"/>
+          <w:color w:val="001080"/>
+          <w:lang w:eastAsia="en-IN"/>
+        </w:rPr>
+        <w:t>function</w:t>
+      </w:r>
+      <w:r>
+        <w:rPr>
+          <w:rFonts w:ascii="Consolas" w:eastAsia="Times New Roman" w:hAnsi="Consolas" w:cs="Times New Roman"/>
+          <w:color w:val="000000"/>
+          <w:lang w:eastAsia="en-IN"/>
+        </w:rPr>
+        <w:t>=</w:t>
+      </w:r>
+      <w:r>
+        <w:rPr>
+          <w:rFonts w:ascii="Consolas" w:eastAsia="Times New Roman" w:hAnsi="Consolas" w:cs="Times New Roman"/>
+          <w:color w:val="A31515"/>
+          <w:lang w:eastAsia="en-IN"/>
+        </w:rPr>
+        <w:t>’linear’</w:t>
+      </w:r>
+      <w:r>
+        <w:rPr>
+          <w:rFonts w:ascii="Consolas" w:eastAsia="Times New Roman" w:hAnsi="Consolas" w:cs="Times New Roman"/>
+          <w:color w:val="000000"/>
+          <w:lang w:eastAsia="en-IN"/>
+        </w:rPr>
+        <w:t>)</w:t>
+      </w:r>
+    </w:p>
+    <w:p>
+      <w:pPr>
+        <w:shd w:val="clear" w:color="auto" w:fill="FFFFFF"/>
+        <w:tabs>
+          <w:tab w:val="center" w:pos="5233"/>
+        </w:tabs>
+        <w:spacing w:after="0" w:line="330" w:lineRule="atLeast"/>
+        <w:rPr>
+          <w:rFonts w:ascii="Consolas" w:eastAsia="Times New Roman" w:hAnsi="Consolas" w:cs="Times New Roman"/>
+          <w:color w:val="000000"/>
+          <w:lang w:eastAsia="en-IN"/>
+        </w:rPr>
+      </w:pPr>
+      <w:proofErr w:type="spellStart"/>
+      <w:r>
+        <w:rPr>
+          <w:rFonts w:ascii="Consolas" w:eastAsia="Times New Roman" w:hAnsi="Consolas" w:cs="Times New Roman"/>
+          <w:color w:val="000000"/>
+          <w:lang w:eastAsia="en-IN"/>
+        </w:rPr>
+        <w:t>zi</w:t>
+      </w:r>
+      <w:proofErr w:type="spellEnd"/>
+      <w:r>
+        <w:rPr>
+          <w:rFonts w:ascii="Consolas" w:eastAsia="Times New Roman" w:hAnsi="Consolas" w:cs="Times New Roman"/>
+          <w:color w:val="000000"/>
+          <w:lang w:eastAsia="en-IN"/>
+        </w:rPr>
+        <w:t xml:space="preserve"> = </w:t>
+      </w:r>
+      <w:proofErr w:type="spellStart"/>
+      <w:proofErr w:type="gramStart"/>
+      <w:r>
+        <w:rPr>
+          <w:rFonts w:ascii="Consolas" w:eastAsia="Times New Roman" w:hAnsi="Consolas" w:cs="Times New Roman"/>
+          <w:color w:val="000000"/>
+          <w:lang w:eastAsia="en-IN"/>
+        </w:rPr>
+        <w:t>rbf</w:t>
+      </w:r>
+      <w:proofErr w:type="spellEnd"/>
+      <w:r>
+        <w:rPr>
+          <w:rFonts w:ascii="Consolas" w:eastAsia="Times New Roman" w:hAnsi="Consolas" w:cs="Times New Roman"/>
+          <w:color w:val="000000"/>
+          <w:lang w:eastAsia="en-IN"/>
+        </w:rPr>
+        <w:t>(</w:t>
+      </w:r>
+      <w:proofErr w:type="gramEnd"/>
+      <w:r>
+        <w:rPr>
+          <w:rFonts w:ascii="Consolas" w:eastAsia="Times New Roman" w:hAnsi="Consolas" w:cs="Times New Roman"/>
+          <w:color w:val="000000"/>
+          <w:lang w:eastAsia="en-IN"/>
+        </w:rPr>
+        <w:t xml:space="preserve">xi, </w:t>
+      </w:r>
+      <w:proofErr w:type="spellStart"/>
+      <w:r>
+        <w:rPr>
+          <w:rFonts w:ascii="Consolas" w:eastAsia="Times New Roman" w:hAnsi="Consolas" w:cs="Times New Roman"/>
+          <w:color w:val="000000"/>
+          <w:lang w:eastAsia="en-IN"/>
+        </w:rPr>
+        <w:t>yi</w:t>
+      </w:r>
+      <w:proofErr w:type="spellEnd"/>
+      <w:r>
+        <w:rPr>
+          <w:rFonts w:ascii="Consolas" w:eastAsia="Times New Roman" w:hAnsi="Consolas" w:cs="Times New Roman"/>
+          <w:color w:val="000000"/>
+          <w:lang w:eastAsia="en-IN"/>
+        </w:rPr>
+        <w:t>)</w:t>
+      </w:r>
+      <w:r>
+        <w:rPr>
+          <w:rFonts w:ascii="Consolas" w:eastAsia="Times New Roman" w:hAnsi="Consolas" w:cs="Times New Roman"/>
+          <w:color w:val="000000"/>
+          <w:lang w:eastAsia="en-IN"/>
+        </w:rPr>
+        <w:tab/>
+      </w:r>
+    </w:p>
+    <w:p>
+      <w:pPr>
+        <w:shd w:val="clear" w:color="auto" w:fill="FFFFFF"/>
+        <w:spacing w:after="0" w:line="330" w:lineRule="atLeast"/>
+        <w:rPr>
+          <w:rFonts w:ascii="Consolas" w:eastAsia="Times New Roman" w:hAnsi="Consolas" w:cs="Times New Roman"/>
+          <w:color w:val="000000"/>
+          <w:lang w:eastAsia="en-IN"/>
+        </w:rPr>
+      </w:pPr>
+    </w:p>
+    <w:p>
+      <w:pPr>
+        <w:jc w:val="center"/>
+        <w:rPr>
+          <w:b/>
+          <w:bCs/>
+          <w:sz w:val="28"/>
+          <w:szCs w:val="28"/>
+        </w:rPr>
+      </w:pPr>
+      <w:r>
+        <w:rPr>
+          <w:b/>
+          <w:bCs/>
+          <w:sz w:val="28"/>
+          <w:szCs w:val="28"/>
+        </w:rPr>
+        <w:t>6</w:t>
+      </w:r>
+      <w:r>
+        <w:rPr>
+          <w:b/>
+          <w:bCs/>
+          <w:sz w:val="28"/>
+          <w:szCs w:val="28"/>
+        </w:rPr>
+        <w:t xml:space="preserve">. </w:t>
+      </w:r>
+      <w:r>
+        <w:rPr>
+          <w:b/>
+          <w:bCs/>
+          <w:sz w:val="28"/>
+          <w:szCs w:val="28"/>
+        </w:rPr>
+        <w:t>Preparing Dataset</w:t>
+      </w:r>
+    </w:p>
+    <w:p>
+      <w:pPr>
+        <w:rPr>
+          <w:rFonts w:cstheme="minorHAnsi"/>
+        </w:rPr>
+      </w:pPr>
+      <w:r>
+        <w:rPr>
+          <w:rFonts w:cstheme="minorHAnsi"/>
+        </w:rPr>
+        <w:t>The generated images are parsed and are imported into code. These images are basically matrices as mentioned earlier. The pixel intensity is categorised based on the intensity range. Two datasets are generated. One contains the count of pixels categorised into respective intensity ranges and the other contains percentage of the pixels covered per image.</w:t>
+      </w:r>
+      <w:r>
+        <w:rPr>
+          <w:rFonts w:cstheme="minorHAnsi"/>
+        </w:rPr>
+        <w:t xml:space="preserve"> </w:t>
+      </w:r>
+      <w:r>
+        <w:rPr>
+          <w:rFonts w:cstheme="minorHAnsi"/>
+        </w:rPr>
+        <w:t>The generated dataset is checked for errors and numerical anomalies. Once the data is pre-processed then mean of each column is calculated. These means are made the basic criteria for classification threshold. If the pixel count is more than the mean, the image is categorised as ‘1’. If the pixel count is less than the mean, the image is categorised as ‘0’. Once the classification is done, the ‘target’ column is appended and is attached to the existing dataset. Another dataset is generated and is considered as the final dataset for machine learning.</w:t>
+      </w:r>
+    </w:p>
+    <w:p>
+      <w:pPr>
+        <w:jc w:val="center"/>
+        <w:rPr>
+          <w:b/>
+          <w:bCs/>
+          <w:sz w:val="28"/>
+          <w:szCs w:val="28"/>
+        </w:rPr>
+      </w:pPr>
+      <w:r>
+        <w:rPr>
+          <w:b/>
+          <w:bCs/>
+          <w:sz w:val="28"/>
+          <w:szCs w:val="28"/>
+        </w:rPr>
+        <w:t>7</w:t>
+      </w:r>
+      <w:r>
+        <w:rPr>
+          <w:b/>
+          <w:bCs/>
+          <w:sz w:val="28"/>
+          <w:szCs w:val="28"/>
+        </w:rPr>
+        <w:t xml:space="preserve">. </w:t>
+      </w:r>
+      <w:r>
+        <w:rPr>
+          <w:b/>
+          <w:bCs/>
+          <w:sz w:val="28"/>
+          <w:szCs w:val="28"/>
+        </w:rPr>
+        <w:t>Cross validation</w:t>
+      </w:r>
+    </w:p>
+    <w:p>
+      <w:pPr>
+        <w:jc w:val="both"/>
+      </w:pPr>
+      <w:r>
+        <w:t xml:space="preserve">Cross-validation, sometimes called rotation estimation, or out-of-sample testing is any of various similar model validation techniques for assessing how the results of a statistical analysis will generalize to an independent data set. It is mainly used in the goal prediction, we estimate how accurately a predictive model will perform in practice. In a prediction problem, a model is usually </w:t>
+      </w:r>
+    </w:p>
+    <w:p>
+      <w:pPr>
+        <w:jc w:val="both"/>
+      </w:pPr>
+    </w:p>
+    <w:p>
+      <w:pPr>
+        <w:jc w:val="both"/>
+      </w:pPr>
+      <w:r>
+        <w:t>given a dataset of known data on which training is run (training dataset), and a dataset of unknown data (or first seen data) against which the model is tested (called the validation dataset or testing set). The goal of cross-validation is to test the model’s ability to predict new data that were not used in estimating it, in order to flag problems like overfitting and to give an insight on how the model will generalize to an independent dataset (i.e., an unknown dataset, for instance from a real problem).</w:t>
+      </w:r>
+    </w:p>
+    <w:p>
+      <w:pPr>
+        <w:jc w:val="center"/>
+        <w:rPr>
+          <w:b/>
+          <w:bCs/>
+          <w:sz w:val="28"/>
+          <w:szCs w:val="28"/>
+        </w:rPr>
+      </w:pPr>
+      <w:r>
+        <w:rPr>
+          <w:b/>
+          <w:bCs/>
+          <w:sz w:val="28"/>
+          <w:szCs w:val="28"/>
+        </w:rPr>
+        <w:t>8. Results</w:t>
+      </w:r>
+    </w:p>
+    <w:p>
+      <w:pPr>
+        <w:shd w:val="clear" w:color="auto" w:fill="FFFFFF"/>
+        <w:spacing w:after="0" w:line="330" w:lineRule="atLeast"/>
+        <w:rPr>
+          <w:rFonts w:eastAsia="Times New Roman" w:cstheme="minorHAnsi"/>
+          <w:color w:val="000000"/>
+          <w:lang w:eastAsia="en-IN"/>
+        </w:rPr>
+      </w:pPr>
+      <w:r>
+        <w:rPr>
+          <w:rFonts w:eastAsia="Times New Roman" w:cstheme="minorHAnsi"/>
+          <w:color w:val="000000"/>
+          <w:lang w:eastAsia="en-IN"/>
+        </w:rPr>
+        <w:t>All algorithms are evaluated based on their performance. The results are interpreted and analysed. (Figure 1)</w:t>
+      </w:r>
+    </w:p>
+    <w:p>
+      <w:pPr>
+        <w:shd w:val="clear" w:color="auto" w:fill="FFFFFF"/>
+        <w:spacing w:after="0" w:line="330" w:lineRule="atLeast"/>
+        <w:rPr>
+          <w:rFonts w:eastAsia="Times New Roman" w:cstheme="minorHAnsi"/>
+          <w:color w:val="000000"/>
+          <w:sz w:val="28"/>
+          <w:szCs w:val="28"/>
+          <w:lang w:eastAsia="en-IN"/>
+        </w:rPr>
+      </w:pPr>
+    </w:p>
+    <w:tbl>
+      <w:tblPr>
+        <w:tblStyle w:val="TableGrid"/>
+        <w:tblpPr w:leftFromText="180" w:rightFromText="180" w:vertAnchor="text" w:horzAnchor="margin" w:tblpXSpec="right" w:tblpY="421"/>
+        <w:tblW w:w="4332" w:type="dxa"/>
+        <w:tblLayout w:type="fixed"/>
+        <w:tblLook w:val="04A0" w:firstRow="1" w:lastRow="0" w:firstColumn="1" w:lastColumn="0" w:noHBand="0" w:noVBand="1"/>
+      </w:tblPr>
+      <w:tblGrid>
+        <w:gridCol w:w="417"/>
+        <w:gridCol w:w="2797"/>
+        <w:gridCol w:w="1118"/>
+      </w:tblGrid>
+      <w:tr>
+        <w:trPr>
+          <w:trHeight w:val="582"/>
+        </w:trPr>
+        <w:tc>
+          <w:tcPr>
+            <w:tcW w:w="417" w:type="dxa"/>
+          </w:tcPr>
+          <w:p>
+            <w:pPr>
+              <w:jc w:val="both"/>
+              <w:rPr>
+                <w:rFonts w:cstheme="minorHAnsi"/>
+                <w:b/>
+                <w:bCs/>
+              </w:rPr>
+            </w:pPr>
+            <w:r>
+              <w:rPr>
+                <w:rFonts w:cstheme="minorHAnsi"/>
+                <w:b/>
+                <w:bCs/>
+              </w:rPr>
+              <w:t>No</w:t>
+            </w:r>
+          </w:p>
+        </w:tc>
+        <w:tc>
+          <w:tcPr>
+            <w:tcW w:w="2797" w:type="dxa"/>
+          </w:tcPr>
+          <w:p>
+            <w:pPr>
+              <w:jc w:val="both"/>
+              <w:rPr>
+                <w:rFonts w:cstheme="minorHAnsi"/>
+                <w:b/>
+                <w:bCs/>
+              </w:rPr>
+            </w:pPr>
+            <w:r>
+              <w:rPr>
+                <w:rFonts w:cstheme="minorHAnsi"/>
+                <w:b/>
+                <w:bCs/>
+              </w:rPr>
+              <w:t>Algorithms</w:t>
+            </w:r>
+          </w:p>
+        </w:tc>
+        <w:tc>
+          <w:tcPr>
+            <w:tcW w:w="1118" w:type="dxa"/>
+          </w:tcPr>
+          <w:p>
+            <w:pPr>
+              <w:jc w:val="both"/>
+              <w:rPr>
+                <w:rFonts w:cstheme="minorHAnsi"/>
+                <w:b/>
+                <w:bCs/>
+              </w:rPr>
+            </w:pPr>
+            <w:r>
+              <w:rPr>
+                <w:rFonts w:cstheme="minorHAnsi"/>
+                <w:b/>
+                <w:bCs/>
+              </w:rPr>
+              <w:t>Accuracy (Percentage)</w:t>
+            </w:r>
+          </w:p>
+        </w:tc>
+      </w:tr>
+      <w:tr>
+        <w:trPr>
+          <w:trHeight w:val="62"/>
+        </w:trPr>
+        <w:tc>
+          <w:tcPr>
+            <w:tcW w:w="417" w:type="dxa"/>
+          </w:tcPr>
+          <w:p>
+            <w:pPr>
+              <w:jc w:val="both"/>
+              <w:rPr>
+                <w:rFonts w:cstheme="minorHAnsi"/>
+              </w:rPr>
+            </w:pPr>
+            <w:r>
+              <w:rPr>
+                <w:rFonts w:cstheme="minorHAnsi"/>
+              </w:rPr>
+              <w:t>1</w:t>
+            </w:r>
+          </w:p>
+        </w:tc>
+        <w:tc>
+          <w:tcPr>
+            <w:tcW w:w="2797" w:type="dxa"/>
+          </w:tcPr>
+          <w:p>
+            <w:pPr>
+              <w:jc w:val="both"/>
+              <w:rPr>
+                <w:rFonts w:cstheme="minorHAnsi"/>
+              </w:rPr>
+            </w:pPr>
+            <w:r>
+              <w:rPr>
+                <w:rFonts w:cstheme="minorHAnsi"/>
+              </w:rPr>
+              <w:t>K Nearest Neighbours</w:t>
+            </w:r>
+          </w:p>
+        </w:tc>
+        <w:tc>
+          <w:tcPr>
+            <w:tcW w:w="1118" w:type="dxa"/>
+          </w:tcPr>
+          <w:p>
+            <w:pPr>
+              <w:rPr>
+                <w:rFonts w:cstheme="minorHAnsi"/>
+              </w:rPr>
+            </w:pPr>
+            <w:r>
+              <w:rPr>
+                <w:rFonts w:cstheme="minorHAnsi"/>
+              </w:rPr>
+              <w:t>93.6%</w:t>
+            </w:r>
+          </w:p>
+        </w:tc>
+      </w:tr>
+      <w:tr>
+        <w:trPr>
+          <w:trHeight w:val="290"/>
+        </w:trPr>
+        <w:tc>
+          <w:tcPr>
+            <w:tcW w:w="417" w:type="dxa"/>
+          </w:tcPr>
+          <w:p>
+            <w:pPr>
+              <w:jc w:val="both"/>
+              <w:rPr>
+                <w:rFonts w:cstheme="minorHAnsi"/>
+              </w:rPr>
+            </w:pPr>
+            <w:r>
+              <w:rPr>
+                <w:rFonts w:cstheme="minorHAnsi"/>
+              </w:rPr>
+              <w:t>2</w:t>
+            </w:r>
+          </w:p>
+        </w:tc>
+        <w:tc>
+          <w:tcPr>
+            <w:tcW w:w="2797" w:type="dxa"/>
+          </w:tcPr>
+          <w:p>
+            <w:pPr>
+              <w:rPr>
+                <w:rFonts w:cstheme="minorHAnsi"/>
+              </w:rPr>
+            </w:pPr>
+            <w:r>
+              <w:rPr>
+                <w:rFonts w:cstheme="minorHAnsi"/>
+              </w:rPr>
+              <w:t>Decision Tree Classification</w:t>
+            </w:r>
+          </w:p>
+        </w:tc>
+        <w:tc>
+          <w:tcPr>
+            <w:tcW w:w="1118" w:type="dxa"/>
+          </w:tcPr>
+          <w:p>
+            <w:pPr>
+              <w:jc w:val="both"/>
+              <w:rPr>
+                <w:rFonts w:cstheme="minorHAnsi"/>
+              </w:rPr>
+            </w:pPr>
+            <w:r>
+              <w:rPr>
+                <w:rFonts w:cstheme="minorHAnsi"/>
+              </w:rPr>
+              <w:t>99.5%</w:t>
+            </w:r>
+          </w:p>
+        </w:tc>
+      </w:tr>
+      <w:tr>
+        <w:trPr>
+          <w:trHeight w:val="290"/>
+        </w:trPr>
+        <w:tc>
+          <w:tcPr>
+            <w:tcW w:w="417" w:type="dxa"/>
+          </w:tcPr>
+          <w:p>
+            <w:pPr>
+              <w:jc w:val="both"/>
+              <w:rPr>
+                <w:rFonts w:cstheme="minorHAnsi"/>
+              </w:rPr>
+            </w:pPr>
+            <w:r>
+              <w:rPr>
+                <w:rFonts w:cstheme="minorHAnsi"/>
+              </w:rPr>
+              <w:t>3</w:t>
+            </w:r>
+          </w:p>
+        </w:tc>
+        <w:tc>
+          <w:tcPr>
+            <w:tcW w:w="2797" w:type="dxa"/>
+          </w:tcPr>
+          <w:p>
+            <w:pPr>
+              <w:jc w:val="both"/>
+              <w:rPr>
+                <w:rFonts w:cstheme="minorHAnsi"/>
+              </w:rPr>
+            </w:pPr>
+            <w:r>
+              <w:rPr>
+                <w:rFonts w:cstheme="minorHAnsi"/>
+              </w:rPr>
+              <w:t>Kernel Support Vector Machines</w:t>
+            </w:r>
+          </w:p>
+        </w:tc>
+        <w:tc>
+          <w:tcPr>
+            <w:tcW w:w="1118" w:type="dxa"/>
+          </w:tcPr>
+          <w:p>
+            <w:pPr>
+              <w:jc w:val="both"/>
+              <w:rPr>
+                <w:rFonts w:cstheme="minorHAnsi"/>
+              </w:rPr>
+            </w:pPr>
+            <w:r>
+              <w:rPr>
+                <w:rFonts w:cstheme="minorHAnsi"/>
+              </w:rPr>
+              <w:t>92.8%</w:t>
+            </w:r>
+          </w:p>
+        </w:tc>
+      </w:tr>
+      <w:tr>
+        <w:trPr>
+          <w:trHeight w:val="280"/>
+        </w:trPr>
+        <w:tc>
+          <w:tcPr>
+            <w:tcW w:w="417" w:type="dxa"/>
+          </w:tcPr>
+          <w:p>
+            <w:pPr>
+              <w:jc w:val="both"/>
+              <w:rPr>
+                <w:rFonts w:cstheme="minorHAnsi"/>
+              </w:rPr>
+            </w:pPr>
+            <w:r>
+              <w:rPr>
+                <w:rFonts w:cstheme="minorHAnsi"/>
+              </w:rPr>
+              <w:t>4</w:t>
+            </w:r>
+          </w:p>
+        </w:tc>
+        <w:tc>
+          <w:tcPr>
+            <w:tcW w:w="2797" w:type="dxa"/>
+          </w:tcPr>
+          <w:p>
+            <w:pPr>
+              <w:jc w:val="both"/>
+              <w:rPr>
+                <w:rFonts w:cstheme="minorHAnsi"/>
+              </w:rPr>
+            </w:pPr>
+            <w:r>
+              <w:rPr>
+                <w:rFonts w:cstheme="minorHAnsi"/>
+              </w:rPr>
+              <w:t>Logistic Regression</w:t>
+            </w:r>
+          </w:p>
+        </w:tc>
+        <w:tc>
+          <w:tcPr>
+            <w:tcW w:w="1118" w:type="dxa"/>
+          </w:tcPr>
+          <w:p>
+            <w:pPr>
+              <w:rPr>
+                <w:rFonts w:cstheme="minorHAnsi"/>
+              </w:rPr>
+            </w:pPr>
+            <w:r>
+              <w:rPr>
+                <w:rFonts w:cstheme="minorHAnsi"/>
+              </w:rPr>
+              <w:t>88%</w:t>
+            </w:r>
+          </w:p>
+        </w:tc>
+      </w:tr>
+      <w:tr>
+        <w:trPr>
+          <w:trHeight w:val="290"/>
+        </w:trPr>
+        <w:tc>
+          <w:tcPr>
+            <w:tcW w:w="417" w:type="dxa"/>
+          </w:tcPr>
+          <w:p>
+            <w:pPr>
+              <w:jc w:val="both"/>
+              <w:rPr>
+                <w:rFonts w:cstheme="minorHAnsi"/>
+              </w:rPr>
+            </w:pPr>
+            <w:r>
+              <w:rPr>
+                <w:rFonts w:cstheme="minorHAnsi"/>
+              </w:rPr>
+              <w:t>5</w:t>
+            </w:r>
+          </w:p>
+        </w:tc>
+        <w:tc>
+          <w:tcPr>
+            <w:tcW w:w="2797" w:type="dxa"/>
+          </w:tcPr>
+          <w:p>
+            <w:pPr>
+              <w:jc w:val="both"/>
+              <w:rPr>
+                <w:rFonts w:cstheme="minorHAnsi"/>
+              </w:rPr>
+            </w:pPr>
+            <w:r>
+              <w:rPr>
+                <w:rFonts w:cstheme="minorHAnsi"/>
+              </w:rPr>
+              <w:t>Naive Bayes</w:t>
+            </w:r>
+          </w:p>
+        </w:tc>
+        <w:tc>
+          <w:tcPr>
+            <w:tcW w:w="1118" w:type="dxa"/>
+          </w:tcPr>
+          <w:p>
+            <w:pPr>
+              <w:jc w:val="both"/>
+              <w:rPr>
+                <w:rFonts w:cstheme="minorHAnsi"/>
+              </w:rPr>
+            </w:pPr>
+            <w:r>
+              <w:rPr>
+                <w:rFonts w:cstheme="minorHAnsi"/>
+              </w:rPr>
+              <w:t>72%</w:t>
+            </w:r>
+          </w:p>
+        </w:tc>
+      </w:tr>
+      <w:tr>
+        <w:trPr>
+          <w:trHeight w:val="290"/>
+        </w:trPr>
+        <w:tc>
+          <w:tcPr>
+            <w:tcW w:w="417" w:type="dxa"/>
+          </w:tcPr>
+          <w:p>
+            <w:pPr>
+              <w:jc w:val="both"/>
+              <w:rPr>
+                <w:rFonts w:cstheme="minorHAnsi"/>
+              </w:rPr>
+            </w:pPr>
+            <w:r>
+              <w:rPr>
+                <w:rFonts w:cstheme="minorHAnsi"/>
+              </w:rPr>
+              <w:t>6</w:t>
+            </w:r>
+          </w:p>
+        </w:tc>
+        <w:tc>
+          <w:tcPr>
+            <w:tcW w:w="2797" w:type="dxa"/>
+          </w:tcPr>
+          <w:p>
+            <w:pPr>
+              <w:jc w:val="both"/>
+              <w:rPr>
+                <w:rFonts w:cstheme="minorHAnsi"/>
+              </w:rPr>
+            </w:pPr>
+            <w:r>
+              <w:rPr>
+                <w:rFonts w:cstheme="minorHAnsi"/>
+              </w:rPr>
+              <w:t>Random Forest Classification</w:t>
+            </w:r>
+          </w:p>
+        </w:tc>
+        <w:tc>
+          <w:tcPr>
+            <w:tcW w:w="1118" w:type="dxa"/>
+          </w:tcPr>
+          <w:p>
+            <w:pPr>
+              <w:jc w:val="both"/>
+              <w:rPr>
+                <w:rFonts w:cstheme="minorHAnsi"/>
+              </w:rPr>
+            </w:pPr>
+            <w:r>
+              <w:rPr>
+                <w:rFonts w:cstheme="minorHAnsi"/>
+              </w:rPr>
+              <w:t>99.5%</w:t>
+            </w:r>
+          </w:p>
+        </w:tc>
+      </w:tr>
+      <w:tr>
+        <w:trPr>
+          <w:trHeight w:val="290"/>
+        </w:trPr>
+        <w:tc>
+          <w:tcPr>
+            <w:tcW w:w="417" w:type="dxa"/>
+          </w:tcPr>
+          <w:p>
+            <w:pPr>
+              <w:jc w:val="both"/>
+              <w:rPr>
+                <w:rFonts w:cstheme="minorHAnsi"/>
+              </w:rPr>
+            </w:pPr>
+            <w:r>
+              <w:rPr>
+                <w:rFonts w:cstheme="minorHAnsi"/>
+              </w:rPr>
+              <w:t>7</w:t>
+            </w:r>
+          </w:p>
+        </w:tc>
+        <w:tc>
+          <w:tcPr>
+            <w:tcW w:w="2797" w:type="dxa"/>
+          </w:tcPr>
+          <w:p>
+            <w:pPr>
+              <w:jc w:val="both"/>
+              <w:rPr>
+                <w:rFonts w:cstheme="minorHAnsi"/>
+              </w:rPr>
+            </w:pPr>
+            <w:r>
+              <w:rPr>
+                <w:rFonts w:cstheme="minorHAnsi"/>
+              </w:rPr>
+              <w:t>Support Vector Machines</w:t>
+            </w:r>
+          </w:p>
+        </w:tc>
+        <w:tc>
+          <w:tcPr>
+            <w:tcW w:w="1118" w:type="dxa"/>
+          </w:tcPr>
+          <w:p>
+            <w:pPr>
+              <w:jc w:val="both"/>
+              <w:rPr>
+                <w:rFonts w:cstheme="minorHAnsi"/>
+              </w:rPr>
+            </w:pPr>
+            <w:r>
+              <w:rPr>
+                <w:rFonts w:cstheme="minorHAnsi"/>
+              </w:rPr>
+              <w:t>87.2%</w:t>
+            </w:r>
+          </w:p>
+        </w:tc>
+      </w:tr>
+    </w:tbl>
+    <w:p>
+      <w:pPr>
+        <w:shd w:val="clear" w:color="auto" w:fill="FFFFFF"/>
+        <w:spacing w:after="240" w:line="330" w:lineRule="atLeast"/>
+        <w:rPr>
+          <w:rFonts w:ascii="Consolas" w:eastAsia="Times New Roman" w:hAnsi="Consolas" w:cs="Times New Roman"/>
+          <w:color w:val="000000"/>
+          <w:sz w:val="28"/>
+          <w:szCs w:val="28"/>
+          <w:lang w:eastAsia="en-IN"/>
+        </w:rPr>
+      </w:pPr>
+    </w:p>
+    <w:p>
+      <w:pPr>
+        <w:shd w:val="clear" w:color="auto" w:fill="FFFFFF"/>
+        <w:spacing w:after="240" w:line="330" w:lineRule="atLeast"/>
+        <w:rPr>
+          <w:rFonts w:cstheme="minorHAnsi"/>
+          <w:sz w:val="28"/>
+          <w:szCs w:val="28"/>
+        </w:rPr>
+      </w:pPr>
+      <w:r>
+        <w:rPr>
+          <w:rFonts w:ascii="Consolas" w:eastAsia="Times New Roman" w:hAnsi="Consolas" w:cs="Times New Roman"/>
+          <w:noProof/>
+          <w:color w:val="000000"/>
+          <w:sz w:val="28"/>
+          <w:szCs w:val="28"/>
+          <w:lang w:eastAsia="en-IN"/>
+        </w:rPr>
+        <w:drawing>
+          <wp:inline distT="0" distB="0" distL="0" distR="0" wp14:anchorId="13CE5823" wp14:editId="1C375EB5">
+            <wp:extent cx="2881349" cy="1936113"/>
+            <wp:effectExtent l="0" t="0" r="0" b="7620"/>
+            <wp:docPr id="2" name="Picture 2"/>
+            <wp:cNvGraphicFramePr>
+              <a:graphicFrameLocks xmlns:a="http://schemas.openxmlformats.org/drawingml/2006/main" noChangeAspect="1"/>
+            </wp:cNvGraphicFramePr>
+            <a:graphic xmlns:a="http://schemas.openxmlformats.org/drawingml/2006/main">
+              <a:graphicData uri="http://schemas.openxmlformats.org/drawingml/2006/picture">
+                <pic:pic xmlns:pic="http://schemas.openxmlformats.org/drawingml/2006/picture">
+                  <pic:nvPicPr>
+                    <pic:cNvPr id="2" name="download.png"/>
+                    <pic:cNvPicPr/>
+                  </pic:nvPicPr>
+                  <pic:blipFill>
+                    <a:blip r:embed="rId13" cstate="print">
+                      <a:extLst>
+                        <a:ext uri="{28A0092B-C50C-407E-A947-70E740481C1C}">
+                          <a14:useLocalDpi xmlns:a14="http://schemas.microsoft.com/office/drawing/2010/main" val="0"/>
+                        </a:ext>
+                      </a:extLst>
+                    </a:blip>
+                    <a:stretch>
+                      <a:fillRect/>
+                    </a:stretch>
+                  </pic:blipFill>
+                  <pic:spPr>
+                    <a:xfrm>
+                      <a:off x="0" y="0"/>
+                      <a:ext cx="2881349" cy="1936113"/>
+                    </a:xfrm>
+                    <a:prstGeom prst="rect">
+                      <a:avLst/>
+                    </a:prstGeom>
+                  </pic:spPr>
+                </pic:pic>
+              </a:graphicData>
+            </a:graphic>
+          </wp:inline>
+        </w:drawing>
+      </w:r>
+    </w:p>
+    <w:p>
+      <w:pPr>
+        <w:jc w:val="center"/>
+        <w:rPr>
+          <w:rFonts w:eastAsia="Times New Roman" w:cstheme="minorHAnsi"/>
+          <w:b/>
+          <w:bCs/>
+          <w:color w:val="000000"/>
+          <w:sz w:val="28"/>
+          <w:szCs w:val="28"/>
+          <w:lang w:eastAsia="en-IN"/>
+        </w:rPr>
+      </w:pPr>
+    </w:p>
+    <w:p>
+      <w:pPr>
+        <w:jc w:val="center"/>
+        <w:rPr>
+          <w:rFonts w:eastAsia="Times New Roman" w:cstheme="minorHAnsi"/>
+          <w:b/>
+          <w:bCs/>
+          <w:color w:val="000000"/>
+          <w:sz w:val="28"/>
+          <w:szCs w:val="28"/>
+          <w:lang w:eastAsia="en-IN"/>
+        </w:rPr>
+      </w:pPr>
+      <w:bookmarkStart w:id="0" w:name="_GoBack"/>
+      <w:bookmarkEnd w:id="0"/>
+      <w:r>
+        <w:rPr>
+          <w:rFonts w:eastAsia="Times New Roman" w:cstheme="minorHAnsi"/>
+          <w:b/>
+          <w:bCs/>
+          <w:color w:val="000000"/>
+          <w:sz w:val="28"/>
+          <w:szCs w:val="28"/>
+          <w:lang w:eastAsia="en-IN"/>
+        </w:rPr>
+        <w:lastRenderedPageBreak/>
+        <w:t>9. Conclusion</w:t>
+      </w:r>
+    </w:p>
+    <w:p>
+      <w:pPr>
+        <w:spacing w:line="240" w:lineRule="auto"/>
+        <w:jc w:val="both"/>
+        <w:rPr>
+          <w:rFonts w:cstheme="minorHAnsi"/>
+        </w:rPr>
+      </w:pPr>
+      <w:r>
+        <w:rPr>
+          <w:rFonts w:cstheme="minorHAnsi"/>
+        </w:rPr>
+        <w:t>The performance data is collected based on the confusion matrix produced by the algorithms. In the field of machine learning and specifically the problem of statistical classification, a confusion matrix, also known as an error matrix, is a specific table layout that allows visualization of the performance of an algorithm.</w:t>
+      </w:r>
+    </w:p>
+    <w:p>
+      <w:pPr>
+        <w:pStyle w:val="ListParagraph"/>
+        <w:spacing w:line="240" w:lineRule="auto"/>
+        <w:ind w:left="0"/>
+        <w:jc w:val="both"/>
+        <w:rPr>
+          <w:rFonts w:ascii="Consolas" w:eastAsia="Times New Roman" w:hAnsi="Consolas" w:cs="Times New Roman"/>
+          <w:color w:val="000000"/>
           <w:sz w:val="20"/>
           <w:szCs w:val="20"/>
-        </w:rPr>
-        <w:t xml:space="preserve">. </w:t>
-      </w:r>
-      <w:bookmarkStart w:id="0" w:name="_GoBack"/>
-      <w:bookmarkEnd w:id="0"/>
+          <w:lang w:eastAsia="en-IN"/>
+        </w:rPr>
+      </w:pPr>
       <w:r>
         <w:rPr>
           <w:rFonts w:cstheme="minorHAnsi"/>
-          <w:sz w:val="20"/>
-          <w:szCs w:val="20"/>
-        </w:rPr>
-        <w:t>The colours here are representative and are not related to any colours in resistive properties. The intensity range is from 0 to 1 where 0 being the lowest and 1 being the highest. The x and the y axis are count of pixels</w:t>
-      </w:r>
-    </w:p>
-    <w:p>
-      <w:pPr>
-        <w:ind w:left="360"/>
+        </w:rPr>
+        <w:tab/>
+        <w:t>Kernel SVM and K Nearest Neighbours tabulated similar results. Logistic Regression and SVM showcased a significant improvement in the results. However, Decision Tree and Random Forest classifiers performed better than linear classifiers. Random Forest and Decision Tree both topped at 99.5% making them the best algorithm to use for this kind of dataset. Overall the results are similar in nature. We come to the conclusion that for a dataset of 1,000 rows, there are major differences in accuracy on machine learning models.</w:t>
+      </w:r>
+    </w:p>
+    <w:p>
+      <w:pPr>
+        <w:jc w:val="center"/>
         <w:rPr>
           <w:rFonts w:cstheme="minorHAnsi"/>
-          <w:sz w:val="20"/>
-          <w:szCs w:val="20"/>
-        </w:rPr>
-      </w:pPr>
-    </w:p>
-    <w:p>
-      <w:pPr>
-        <w:ind w:left="360"/>
-        <w:rPr>
-          <w:rFonts w:cstheme="minorHAnsi"/>
-          <w:sz w:val="20"/>
-          <w:szCs w:val="20"/>
-        </w:rPr>
-      </w:pPr>
-    </w:p>
-    <w:p>
-      <w:pPr>
-        <w:pStyle w:val="NoSpacing"/>
-        <w:jc w:val="center"/>
-        <w:rPr>
-          <w:b/>
-          <w:bCs/>
-          <w:sz w:val="20"/>
-          <w:szCs w:val="20"/>
+          <w:sz w:val="18"/>
+          <w:szCs w:val="18"/>
         </w:rPr>
       </w:pPr>
     </w:p>
     <w:p>
       <w:pPr>
         <w:jc w:val="both"/>
-        <w:rPr>
-          <w:sz w:val="20"/>
-          <w:szCs w:val="20"/>
-        </w:rPr>
       </w:pPr>
     </w:p>
     <w:p>
       <w:pPr>
         <w:jc w:val="both"/>
-        <w:rPr>
-          <w:sz w:val="20"/>
-          <w:szCs w:val="20"/>
-        </w:rPr>
-      </w:pPr>
-    </w:p>
-    <w:p>
-      <w:pPr>
-        <w:jc w:val="both"/>
-        <w:rPr>
-          <w:sz w:val="20"/>
-          <w:szCs w:val="20"/>
-        </w:rPr>
-      </w:pPr>
-    </w:p>
-    <w:p>
-      <w:pPr>
-        <w:jc w:val="both"/>
-        <w:rPr>
-          <w:sz w:val="20"/>
-          <w:szCs w:val="20"/>
-        </w:rPr>
-      </w:pPr>
-    </w:p>
-    <w:p>
-      <w:pPr>
-        <w:jc w:val="both"/>
-        <w:rPr>
-          <w:sz w:val="20"/>
-          <w:szCs w:val="20"/>
-        </w:rPr>
-      </w:pPr>
-    </w:p>
-    <w:p>
-      <w:pPr>
-        <w:jc w:val="both"/>
-        <w:rPr>
-          <w:sz w:val="20"/>
-          <w:szCs w:val="20"/>
-        </w:rPr>
-      </w:pPr>
-    </w:p>
-    <w:p>
-      <w:pPr>
-        <w:jc w:val="both"/>
-        <w:rPr>
-          <w:sz w:val="20"/>
-          <w:szCs w:val="20"/>
-        </w:rPr>
-      </w:pPr>
-      <w:r>
-        <w:rPr>
-          <w:sz w:val="20"/>
-          <w:szCs w:val="20"/>
-        </w:rPr>
+      </w:pPr>
+      <w:r>
         <w:br w:type="column"/>
       </w:r>
       <w:r>
-        <w:rPr>
-          <w:sz w:val="20"/>
-          <w:szCs w:val="20"/>
-        </w:rPr>
         <w:lastRenderedPageBreak/>
         <w:t xml:space="preserve"> </w:t>
       </w:r>
@@ -1076,10 +2687,6 @@
     <w:p>
       <w:pPr>
         <w:jc w:val="center"/>
-        <w:rPr>
-          <w:sz w:val="20"/>
-          <w:szCs w:val="20"/>
-        </w:rPr>
       </w:pPr>
     </w:p>
     <w:sectPr>
@@ -1174,14 +2781,7 @@
         <w:sz w:val="20"/>
         <w:szCs w:val="20"/>
       </w:rPr>
-      <w:t xml:space="preserve"> Technologies</w:t>
-    </w:r>
-    <w:r>
-      <w:rPr>
-        <w:sz w:val="20"/>
-        <w:szCs w:val="20"/>
-      </w:rPr>
-      <w:t xml:space="preserve"> </w:t>
+      <w:t xml:space="preserve"> Technologies </w:t>
     </w:r>
   </w:p>
   <w:p>
@@ -1197,14 +2797,7 @@
         <w:sz w:val="20"/>
         <w:szCs w:val="20"/>
       </w:rPr>
-      <w:t>Bengaluru, India</w:t>
-    </w:r>
-    <w:r>
-      <w:rPr>
-        <w:sz w:val="20"/>
-        <w:szCs w:val="20"/>
-      </w:rPr>
-      <w:t xml:space="preserve"> </w:t>
+      <w:t xml:space="preserve">Bengaluru, India </w:t>
     </w:r>
     <w:r>
       <w:rPr>
@@ -1237,6 +2830,458 @@
 <file path=word/numbering.xml><?xml version="1.0" encoding="utf-8"?>
 <w:numbering xmlns:wpc="http://schemas.microsoft.com/office/word/2010/wordprocessingCanvas" xmlns:cx="http://schemas.microsoft.com/office/drawing/2014/chartex" xmlns:cx1="http://schemas.microsoft.com/office/drawing/2015/9/8/chartex" xmlns:cx2="http://schemas.microsoft.com/office/drawing/2015/10/21/chartex" xmlns:cx3="http://schemas.microsoft.com/office/drawing/2016/5/9/chartex" xmlns:cx4="http://schemas.microsoft.com/office/drawing/2016/5/10/chartex" xmlns:cx5="http://schemas.microsoft.com/office/drawing/2016/5/11/chartex" xmlns:cx6="http://schemas.microsoft.com/office/drawing/2016/5/12/chartex" xmlns:cx7="http://schemas.microsoft.com/office/drawing/2016/5/13/chartex" xmlns:cx8="http://schemas.microsoft.com/office/drawing/2016/5/14/chartex" xmlns:mc="http://schemas.openxmlformats.org/markup-compatibility/2006" xmlns:aink="http://schemas.microsoft.com/office/drawing/2016/ink" xmlns:am3d="http://schemas.microsoft.com/office/drawing/2017/model3d" xmlns:o="urn:schemas-microsoft-com:office:office" xmlns:r="http://schemas.openxmlformats.org/officeDocument/2006/relationships" xmlns:m="http://schemas.openxmlformats.org/officeDocument/2006/math" xmlns:v="urn:schemas-microsoft-com:vml" xmlns:wp14="http://schemas.microsoft.com/office/word/2010/wordprocessingDrawing" xmlns:wp="http://schemas.openxmlformats.org/drawingml/2006/wordprocessingDrawing" xmlns:w10="urn:schemas-microsoft-com:office:word" xmlns:w="http://schemas.openxmlformats.org/wordprocessingml/2006/main" xmlns:w14="http://schemas.microsoft.com/office/word/2010/wordml" xmlns:w15="http://schemas.microsoft.com/office/word/2012/wordml" xmlns:w16cid="http://schemas.microsoft.com/office/word/2016/wordml/cid" xmlns:w16se="http://schemas.microsoft.com/office/word/2015/wordml/symex" xmlns:wpg="http://schemas.microsoft.com/office/word/2010/wordprocessingGroup" xmlns:wpi="http://schemas.microsoft.com/office/word/2010/wordprocessingInk" xmlns:wne="http://schemas.microsoft.com/office/word/2006/wordml" xmlns:wps="http://schemas.microsoft.com/office/word/2010/wordprocessingShape" mc:Ignorable="w14 w15 w16se w16cid wp14">
   <w:abstractNum w:abstractNumId="0" w15:restartNumberingAfterBreak="0">
+    <w:nsid w:val="2748378B"/>
+    <w:multiLevelType w:val="hybridMultilevel"/>
+    <w:tmpl w:val="4672113E"/>
+    <w:lvl w:ilvl="0" w:tplc="40090003">
+      <w:start w:val="1"/>
+      <w:numFmt w:val="bullet"/>
+      <w:lvlText w:val="o"/>
+      <w:lvlJc w:val="left"/>
+      <w:pPr>
+        <w:ind w:left="720" w:hanging="360"/>
+      </w:pPr>
+      <w:rPr>
+        <w:rFonts w:ascii="Courier New" w:hAnsi="Courier New" w:cs="Courier New" w:hint="default"/>
+      </w:rPr>
+    </w:lvl>
+    <w:lvl w:ilvl="1" w:tplc="40090003" w:tentative="1">
+      <w:start w:val="1"/>
+      <w:numFmt w:val="bullet"/>
+      <w:lvlText w:val="o"/>
+      <w:lvlJc w:val="left"/>
+      <w:pPr>
+        <w:ind w:left="1440" w:hanging="360"/>
+      </w:pPr>
+      <w:rPr>
+        <w:rFonts w:ascii="Courier New" w:hAnsi="Courier New" w:cs="Courier New" w:hint="default"/>
+      </w:rPr>
+    </w:lvl>
+    <w:lvl w:ilvl="2" w:tplc="40090005" w:tentative="1">
+      <w:start w:val="1"/>
+      <w:numFmt w:val="bullet"/>
+      <w:lvlText w:val=""/>
+      <w:lvlJc w:val="left"/>
+      <w:pPr>
+        <w:ind w:left="2160" w:hanging="360"/>
+      </w:pPr>
+      <w:rPr>
+        <w:rFonts w:ascii="Wingdings" w:hAnsi="Wingdings" w:hint="default"/>
+      </w:rPr>
+    </w:lvl>
+    <w:lvl w:ilvl="3" w:tplc="40090001" w:tentative="1">
+      <w:start w:val="1"/>
+      <w:numFmt w:val="bullet"/>
+      <w:lvlText w:val=""/>
+      <w:lvlJc w:val="left"/>
+      <w:pPr>
+        <w:ind w:left="2880" w:hanging="360"/>
+      </w:pPr>
+      <w:rPr>
+        <w:rFonts w:ascii="Symbol" w:hAnsi="Symbol" w:hint="default"/>
+      </w:rPr>
+    </w:lvl>
+    <w:lvl w:ilvl="4" w:tplc="40090003" w:tentative="1">
+      <w:start w:val="1"/>
+      <w:numFmt w:val="bullet"/>
+      <w:lvlText w:val="o"/>
+      <w:lvlJc w:val="left"/>
+      <w:pPr>
+        <w:ind w:left="3600" w:hanging="360"/>
+      </w:pPr>
+      <w:rPr>
+        <w:rFonts w:ascii="Courier New" w:hAnsi="Courier New" w:cs="Courier New" w:hint="default"/>
+      </w:rPr>
+    </w:lvl>
+    <w:lvl w:ilvl="5" w:tplc="40090005" w:tentative="1">
+      <w:start w:val="1"/>
+      <w:numFmt w:val="bullet"/>
+      <w:lvlText w:val=""/>
+      <w:lvlJc w:val="left"/>
+      <w:pPr>
+        <w:ind w:left="4320" w:hanging="360"/>
+      </w:pPr>
+      <w:rPr>
+        <w:rFonts w:ascii="Wingdings" w:hAnsi="Wingdings" w:hint="default"/>
+      </w:rPr>
+    </w:lvl>
+    <w:lvl w:ilvl="6" w:tplc="40090001" w:tentative="1">
+      <w:start w:val="1"/>
+      <w:numFmt w:val="bullet"/>
+      <w:lvlText w:val=""/>
+      <w:lvlJc w:val="left"/>
+      <w:pPr>
+        <w:ind w:left="5040" w:hanging="360"/>
+      </w:pPr>
+      <w:rPr>
+        <w:rFonts w:ascii="Symbol" w:hAnsi="Symbol" w:hint="default"/>
+      </w:rPr>
+    </w:lvl>
+    <w:lvl w:ilvl="7" w:tplc="40090003" w:tentative="1">
+      <w:start w:val="1"/>
+      <w:numFmt w:val="bullet"/>
+      <w:lvlText w:val="o"/>
+      <w:lvlJc w:val="left"/>
+      <w:pPr>
+        <w:ind w:left="5760" w:hanging="360"/>
+      </w:pPr>
+      <w:rPr>
+        <w:rFonts w:ascii="Courier New" w:hAnsi="Courier New" w:cs="Courier New" w:hint="default"/>
+      </w:rPr>
+    </w:lvl>
+    <w:lvl w:ilvl="8" w:tplc="40090005" w:tentative="1">
+      <w:start w:val="1"/>
+      <w:numFmt w:val="bullet"/>
+      <w:lvlText w:val=""/>
+      <w:lvlJc w:val="left"/>
+      <w:pPr>
+        <w:ind w:left="6480" w:hanging="360"/>
+      </w:pPr>
+      <w:rPr>
+        <w:rFonts w:ascii="Wingdings" w:hAnsi="Wingdings" w:hint="default"/>
+      </w:rPr>
+    </w:lvl>
+  </w:abstractNum>
+  <w:abstractNum w:abstractNumId="1" w15:restartNumberingAfterBreak="0">
+    <w:nsid w:val="32B04750"/>
+    <w:multiLevelType w:val="hybridMultilevel"/>
+    <w:tmpl w:val="5204FE7E"/>
+    <w:lvl w:ilvl="0" w:tplc="40090003">
+      <w:start w:val="1"/>
+      <w:numFmt w:val="bullet"/>
+      <w:lvlText w:val="o"/>
+      <w:lvlJc w:val="left"/>
+      <w:pPr>
+        <w:ind w:left="720" w:hanging="360"/>
+      </w:pPr>
+      <w:rPr>
+        <w:rFonts w:ascii="Courier New" w:hAnsi="Courier New" w:cs="Courier New" w:hint="default"/>
+      </w:rPr>
+    </w:lvl>
+    <w:lvl w:ilvl="1" w:tplc="40090003">
+      <w:start w:val="1"/>
+      <w:numFmt w:val="bullet"/>
+      <w:lvlText w:val="o"/>
+      <w:lvlJc w:val="left"/>
+      <w:pPr>
+        <w:ind w:left="1440" w:hanging="360"/>
+      </w:pPr>
+      <w:rPr>
+        <w:rFonts w:ascii="Courier New" w:hAnsi="Courier New" w:cs="Courier New" w:hint="default"/>
+      </w:rPr>
+    </w:lvl>
+    <w:lvl w:ilvl="2" w:tplc="40090005" w:tentative="1">
+      <w:start w:val="1"/>
+      <w:numFmt w:val="bullet"/>
+      <w:lvlText w:val=""/>
+      <w:lvlJc w:val="left"/>
+      <w:pPr>
+        <w:ind w:left="2160" w:hanging="360"/>
+      </w:pPr>
+      <w:rPr>
+        <w:rFonts w:ascii="Wingdings" w:hAnsi="Wingdings" w:hint="default"/>
+      </w:rPr>
+    </w:lvl>
+    <w:lvl w:ilvl="3" w:tplc="40090001" w:tentative="1">
+      <w:start w:val="1"/>
+      <w:numFmt w:val="bullet"/>
+      <w:lvlText w:val=""/>
+      <w:lvlJc w:val="left"/>
+      <w:pPr>
+        <w:ind w:left="2880" w:hanging="360"/>
+      </w:pPr>
+      <w:rPr>
+        <w:rFonts w:ascii="Symbol" w:hAnsi="Symbol" w:hint="default"/>
+      </w:rPr>
+    </w:lvl>
+    <w:lvl w:ilvl="4" w:tplc="40090003" w:tentative="1">
+      <w:start w:val="1"/>
+      <w:numFmt w:val="bullet"/>
+      <w:lvlText w:val="o"/>
+      <w:lvlJc w:val="left"/>
+      <w:pPr>
+        <w:ind w:left="3600" w:hanging="360"/>
+      </w:pPr>
+      <w:rPr>
+        <w:rFonts w:ascii="Courier New" w:hAnsi="Courier New" w:cs="Courier New" w:hint="default"/>
+      </w:rPr>
+    </w:lvl>
+    <w:lvl w:ilvl="5" w:tplc="40090005" w:tentative="1">
+      <w:start w:val="1"/>
+      <w:numFmt w:val="bullet"/>
+      <w:lvlText w:val=""/>
+      <w:lvlJc w:val="left"/>
+      <w:pPr>
+        <w:ind w:left="4320" w:hanging="360"/>
+      </w:pPr>
+      <w:rPr>
+        <w:rFonts w:ascii="Wingdings" w:hAnsi="Wingdings" w:hint="default"/>
+      </w:rPr>
+    </w:lvl>
+    <w:lvl w:ilvl="6" w:tplc="40090001" w:tentative="1">
+      <w:start w:val="1"/>
+      <w:numFmt w:val="bullet"/>
+      <w:lvlText w:val=""/>
+      <w:lvlJc w:val="left"/>
+      <w:pPr>
+        <w:ind w:left="5040" w:hanging="360"/>
+      </w:pPr>
+      <w:rPr>
+        <w:rFonts w:ascii="Symbol" w:hAnsi="Symbol" w:hint="default"/>
+      </w:rPr>
+    </w:lvl>
+    <w:lvl w:ilvl="7" w:tplc="40090003" w:tentative="1">
+      <w:start w:val="1"/>
+      <w:numFmt w:val="bullet"/>
+      <w:lvlText w:val="o"/>
+      <w:lvlJc w:val="left"/>
+      <w:pPr>
+        <w:ind w:left="5760" w:hanging="360"/>
+      </w:pPr>
+      <w:rPr>
+        <w:rFonts w:ascii="Courier New" w:hAnsi="Courier New" w:cs="Courier New" w:hint="default"/>
+      </w:rPr>
+    </w:lvl>
+    <w:lvl w:ilvl="8" w:tplc="40090005" w:tentative="1">
+      <w:start w:val="1"/>
+      <w:numFmt w:val="bullet"/>
+      <w:lvlText w:val=""/>
+      <w:lvlJc w:val="left"/>
+      <w:pPr>
+        <w:ind w:left="6480" w:hanging="360"/>
+      </w:pPr>
+      <w:rPr>
+        <w:rFonts w:ascii="Wingdings" w:hAnsi="Wingdings" w:hint="default"/>
+      </w:rPr>
+    </w:lvl>
+  </w:abstractNum>
+  <w:abstractNum w:abstractNumId="2" w15:restartNumberingAfterBreak="0">
+    <w:nsid w:val="4170305C"/>
+    <w:multiLevelType w:val="hybridMultilevel"/>
+    <w:tmpl w:val="DBB06734"/>
+    <w:lvl w:ilvl="0" w:tplc="40090001">
+      <w:start w:val="1"/>
+      <w:numFmt w:val="bullet"/>
+      <w:lvlText w:val=""/>
+      <w:lvlJc w:val="left"/>
+      <w:pPr>
+        <w:ind w:left="720" w:hanging="360"/>
+      </w:pPr>
+      <w:rPr>
+        <w:rFonts w:ascii="Symbol" w:hAnsi="Symbol" w:hint="default"/>
+      </w:rPr>
+    </w:lvl>
+    <w:lvl w:ilvl="1" w:tplc="40090003" w:tentative="1">
+      <w:start w:val="1"/>
+      <w:numFmt w:val="bullet"/>
+      <w:lvlText w:val="o"/>
+      <w:lvlJc w:val="left"/>
+      <w:pPr>
+        <w:ind w:left="1440" w:hanging="360"/>
+      </w:pPr>
+      <w:rPr>
+        <w:rFonts w:ascii="Courier New" w:hAnsi="Courier New" w:cs="Courier New" w:hint="default"/>
+      </w:rPr>
+    </w:lvl>
+    <w:lvl w:ilvl="2" w:tplc="40090005" w:tentative="1">
+      <w:start w:val="1"/>
+      <w:numFmt w:val="bullet"/>
+      <w:lvlText w:val=""/>
+      <w:lvlJc w:val="left"/>
+      <w:pPr>
+        <w:ind w:left="2160" w:hanging="360"/>
+      </w:pPr>
+      <w:rPr>
+        <w:rFonts w:ascii="Wingdings" w:hAnsi="Wingdings" w:hint="default"/>
+      </w:rPr>
+    </w:lvl>
+    <w:lvl w:ilvl="3" w:tplc="40090001" w:tentative="1">
+      <w:start w:val="1"/>
+      <w:numFmt w:val="bullet"/>
+      <w:lvlText w:val=""/>
+      <w:lvlJc w:val="left"/>
+      <w:pPr>
+        <w:ind w:left="2880" w:hanging="360"/>
+      </w:pPr>
+      <w:rPr>
+        <w:rFonts w:ascii="Symbol" w:hAnsi="Symbol" w:hint="default"/>
+      </w:rPr>
+    </w:lvl>
+    <w:lvl w:ilvl="4" w:tplc="40090003" w:tentative="1">
+      <w:start w:val="1"/>
+      <w:numFmt w:val="bullet"/>
+      <w:lvlText w:val="o"/>
+      <w:lvlJc w:val="left"/>
+      <w:pPr>
+        <w:ind w:left="3600" w:hanging="360"/>
+      </w:pPr>
+      <w:rPr>
+        <w:rFonts w:ascii="Courier New" w:hAnsi="Courier New" w:cs="Courier New" w:hint="default"/>
+      </w:rPr>
+    </w:lvl>
+    <w:lvl w:ilvl="5" w:tplc="40090005" w:tentative="1">
+      <w:start w:val="1"/>
+      <w:numFmt w:val="bullet"/>
+      <w:lvlText w:val=""/>
+      <w:lvlJc w:val="left"/>
+      <w:pPr>
+        <w:ind w:left="4320" w:hanging="360"/>
+      </w:pPr>
+      <w:rPr>
+        <w:rFonts w:ascii="Wingdings" w:hAnsi="Wingdings" w:hint="default"/>
+      </w:rPr>
+    </w:lvl>
+    <w:lvl w:ilvl="6" w:tplc="40090001" w:tentative="1">
+      <w:start w:val="1"/>
+      <w:numFmt w:val="bullet"/>
+      <w:lvlText w:val=""/>
+      <w:lvlJc w:val="left"/>
+      <w:pPr>
+        <w:ind w:left="5040" w:hanging="360"/>
+      </w:pPr>
+      <w:rPr>
+        <w:rFonts w:ascii="Symbol" w:hAnsi="Symbol" w:hint="default"/>
+      </w:rPr>
+    </w:lvl>
+    <w:lvl w:ilvl="7" w:tplc="40090003" w:tentative="1">
+      <w:start w:val="1"/>
+      <w:numFmt w:val="bullet"/>
+      <w:lvlText w:val="o"/>
+      <w:lvlJc w:val="left"/>
+      <w:pPr>
+        <w:ind w:left="5760" w:hanging="360"/>
+      </w:pPr>
+      <w:rPr>
+        <w:rFonts w:ascii="Courier New" w:hAnsi="Courier New" w:cs="Courier New" w:hint="default"/>
+      </w:rPr>
+    </w:lvl>
+    <w:lvl w:ilvl="8" w:tplc="40090005" w:tentative="1">
+      <w:start w:val="1"/>
+      <w:numFmt w:val="bullet"/>
+      <w:lvlText w:val=""/>
+      <w:lvlJc w:val="left"/>
+      <w:pPr>
+        <w:ind w:left="6480" w:hanging="360"/>
+      </w:pPr>
+      <w:rPr>
+        <w:rFonts w:ascii="Wingdings" w:hAnsi="Wingdings" w:hint="default"/>
+      </w:rPr>
+    </w:lvl>
+  </w:abstractNum>
+  <w:abstractNum w:abstractNumId="3" w15:restartNumberingAfterBreak="0">
+    <w:nsid w:val="6304566F"/>
+    <w:multiLevelType w:val="hybridMultilevel"/>
+    <w:tmpl w:val="37C63062"/>
+    <w:lvl w:ilvl="0" w:tplc="40090001">
+      <w:start w:val="1"/>
+      <w:numFmt w:val="bullet"/>
+      <w:lvlText w:val=""/>
+      <w:lvlJc w:val="left"/>
+      <w:pPr>
+        <w:ind w:left="1080" w:hanging="360"/>
+      </w:pPr>
+      <w:rPr>
+        <w:rFonts w:ascii="Symbol" w:hAnsi="Symbol" w:hint="default"/>
+      </w:rPr>
+    </w:lvl>
+    <w:lvl w:ilvl="1" w:tplc="40090003" w:tentative="1">
+      <w:start w:val="1"/>
+      <w:numFmt w:val="bullet"/>
+      <w:lvlText w:val="o"/>
+      <w:lvlJc w:val="left"/>
+      <w:pPr>
+        <w:ind w:left="1800" w:hanging="360"/>
+      </w:pPr>
+      <w:rPr>
+        <w:rFonts w:ascii="Courier New" w:hAnsi="Courier New" w:cs="Courier New" w:hint="default"/>
+      </w:rPr>
+    </w:lvl>
+    <w:lvl w:ilvl="2" w:tplc="40090005" w:tentative="1">
+      <w:start w:val="1"/>
+      <w:numFmt w:val="bullet"/>
+      <w:lvlText w:val=""/>
+      <w:lvlJc w:val="left"/>
+      <w:pPr>
+        <w:ind w:left="2520" w:hanging="360"/>
+      </w:pPr>
+      <w:rPr>
+        <w:rFonts w:ascii="Wingdings" w:hAnsi="Wingdings" w:hint="default"/>
+      </w:rPr>
+    </w:lvl>
+    <w:lvl w:ilvl="3" w:tplc="40090001" w:tentative="1">
+      <w:start w:val="1"/>
+      <w:numFmt w:val="bullet"/>
+      <w:lvlText w:val=""/>
+      <w:lvlJc w:val="left"/>
+      <w:pPr>
+        <w:ind w:left="3240" w:hanging="360"/>
+      </w:pPr>
+      <w:rPr>
+        <w:rFonts w:ascii="Symbol" w:hAnsi="Symbol" w:hint="default"/>
+      </w:rPr>
+    </w:lvl>
+    <w:lvl w:ilvl="4" w:tplc="40090003" w:tentative="1">
+      <w:start w:val="1"/>
+      <w:numFmt w:val="bullet"/>
+      <w:lvlText w:val="o"/>
+      <w:lvlJc w:val="left"/>
+      <w:pPr>
+        <w:ind w:left="3960" w:hanging="360"/>
+      </w:pPr>
+      <w:rPr>
+        <w:rFonts w:ascii="Courier New" w:hAnsi="Courier New" w:cs="Courier New" w:hint="default"/>
+      </w:rPr>
+    </w:lvl>
+    <w:lvl w:ilvl="5" w:tplc="40090005" w:tentative="1">
+      <w:start w:val="1"/>
+      <w:numFmt w:val="bullet"/>
+      <w:lvlText w:val=""/>
+      <w:lvlJc w:val="left"/>
+      <w:pPr>
+        <w:ind w:left="4680" w:hanging="360"/>
+      </w:pPr>
+      <w:rPr>
+        <w:rFonts w:ascii="Wingdings" w:hAnsi="Wingdings" w:hint="default"/>
+      </w:rPr>
+    </w:lvl>
+    <w:lvl w:ilvl="6" w:tplc="40090001" w:tentative="1">
+      <w:start w:val="1"/>
+      <w:numFmt w:val="bullet"/>
+      <w:lvlText w:val=""/>
+      <w:lvlJc w:val="left"/>
+      <w:pPr>
+        <w:ind w:left="5400" w:hanging="360"/>
+      </w:pPr>
+      <w:rPr>
+        <w:rFonts w:ascii="Symbol" w:hAnsi="Symbol" w:hint="default"/>
+      </w:rPr>
+    </w:lvl>
+    <w:lvl w:ilvl="7" w:tplc="40090003" w:tentative="1">
+      <w:start w:val="1"/>
+      <w:numFmt w:val="bullet"/>
+      <w:lvlText w:val="o"/>
+      <w:lvlJc w:val="left"/>
+      <w:pPr>
+        <w:ind w:left="6120" w:hanging="360"/>
+      </w:pPr>
+      <w:rPr>
+        <w:rFonts w:ascii="Courier New" w:hAnsi="Courier New" w:cs="Courier New" w:hint="default"/>
+      </w:rPr>
+    </w:lvl>
+    <w:lvl w:ilvl="8" w:tplc="40090005" w:tentative="1">
+      <w:start w:val="1"/>
+      <w:numFmt w:val="bullet"/>
+      <w:lvlText w:val=""/>
+      <w:lvlJc w:val="left"/>
+      <w:pPr>
+        <w:ind w:left="6840" w:hanging="360"/>
+      </w:pPr>
+      <w:rPr>
+        <w:rFonts w:ascii="Wingdings" w:hAnsi="Wingdings" w:hint="default"/>
+      </w:rPr>
+    </w:lvl>
+  </w:abstractNum>
+  <w:abstractNum w:abstractNumId="4" w15:restartNumberingAfterBreak="0">
     <w:nsid w:val="68DD2E13"/>
     <w:multiLevelType w:val="hybridMultilevel"/>
     <w:tmpl w:val="A678DA4E"/>
@@ -1349,8 +3394,136 @@
       </w:rPr>
     </w:lvl>
   </w:abstractNum>
+  <w:abstractNum w:abstractNumId="5" w15:restartNumberingAfterBreak="0">
+    <w:nsid w:val="6F3B0CFE"/>
+    <w:multiLevelType w:val="hybridMultilevel"/>
+    <w:tmpl w:val="3C8AE102"/>
+    <w:lvl w:ilvl="0" w:tplc="40090003">
+      <w:start w:val="1"/>
+      <w:numFmt w:val="bullet"/>
+      <w:lvlText w:val="o"/>
+      <w:lvlJc w:val="left"/>
+      <w:pPr>
+        <w:ind w:left="720" w:hanging="360"/>
+      </w:pPr>
+      <w:rPr>
+        <w:rFonts w:ascii="Courier New" w:hAnsi="Courier New" w:cs="Courier New" w:hint="default"/>
+      </w:rPr>
+    </w:lvl>
+    <w:lvl w:ilvl="1" w:tplc="40090003" w:tentative="1">
+      <w:start w:val="1"/>
+      <w:numFmt w:val="bullet"/>
+      <w:lvlText w:val="o"/>
+      <w:lvlJc w:val="left"/>
+      <w:pPr>
+        <w:ind w:left="1440" w:hanging="360"/>
+      </w:pPr>
+      <w:rPr>
+        <w:rFonts w:ascii="Courier New" w:hAnsi="Courier New" w:cs="Courier New" w:hint="default"/>
+      </w:rPr>
+    </w:lvl>
+    <w:lvl w:ilvl="2" w:tplc="40090005" w:tentative="1">
+      <w:start w:val="1"/>
+      <w:numFmt w:val="bullet"/>
+      <w:lvlText w:val=""/>
+      <w:lvlJc w:val="left"/>
+      <w:pPr>
+        <w:ind w:left="2160" w:hanging="360"/>
+      </w:pPr>
+      <w:rPr>
+        <w:rFonts w:ascii="Wingdings" w:hAnsi="Wingdings" w:hint="default"/>
+      </w:rPr>
+    </w:lvl>
+    <w:lvl w:ilvl="3" w:tplc="40090001" w:tentative="1">
+      <w:start w:val="1"/>
+      <w:numFmt w:val="bullet"/>
+      <w:lvlText w:val=""/>
+      <w:lvlJc w:val="left"/>
+      <w:pPr>
+        <w:ind w:left="2880" w:hanging="360"/>
+      </w:pPr>
+      <w:rPr>
+        <w:rFonts w:ascii="Symbol" w:hAnsi="Symbol" w:hint="default"/>
+      </w:rPr>
+    </w:lvl>
+    <w:lvl w:ilvl="4" w:tplc="40090003" w:tentative="1">
+      <w:start w:val="1"/>
+      <w:numFmt w:val="bullet"/>
+      <w:lvlText w:val="o"/>
+      <w:lvlJc w:val="left"/>
+      <w:pPr>
+        <w:ind w:left="3600" w:hanging="360"/>
+      </w:pPr>
+      <w:rPr>
+        <w:rFonts w:ascii="Courier New" w:hAnsi="Courier New" w:cs="Courier New" w:hint="default"/>
+      </w:rPr>
+    </w:lvl>
+    <w:lvl w:ilvl="5" w:tplc="40090005" w:tentative="1">
+      <w:start w:val="1"/>
+      <w:numFmt w:val="bullet"/>
+      <w:lvlText w:val=""/>
+      <w:lvlJc w:val="left"/>
+      <w:pPr>
+        <w:ind w:left="4320" w:hanging="360"/>
+      </w:pPr>
+      <w:rPr>
+        <w:rFonts w:ascii="Wingdings" w:hAnsi="Wingdings" w:hint="default"/>
+      </w:rPr>
+    </w:lvl>
+    <w:lvl w:ilvl="6" w:tplc="40090001" w:tentative="1">
+      <w:start w:val="1"/>
+      <w:numFmt w:val="bullet"/>
+      <w:lvlText w:val=""/>
+      <w:lvlJc w:val="left"/>
+      <w:pPr>
+        <w:ind w:left="5040" w:hanging="360"/>
+      </w:pPr>
+      <w:rPr>
+        <w:rFonts w:ascii="Symbol" w:hAnsi="Symbol" w:hint="default"/>
+      </w:rPr>
+    </w:lvl>
+    <w:lvl w:ilvl="7" w:tplc="40090003" w:tentative="1">
+      <w:start w:val="1"/>
+      <w:numFmt w:val="bullet"/>
+      <w:lvlText w:val="o"/>
+      <w:lvlJc w:val="left"/>
+      <w:pPr>
+        <w:ind w:left="5760" w:hanging="360"/>
+      </w:pPr>
+      <w:rPr>
+        <w:rFonts w:ascii="Courier New" w:hAnsi="Courier New" w:cs="Courier New" w:hint="default"/>
+      </w:rPr>
+    </w:lvl>
+    <w:lvl w:ilvl="8" w:tplc="40090005" w:tentative="1">
+      <w:start w:val="1"/>
+      <w:numFmt w:val="bullet"/>
+      <w:lvlText w:val=""/>
+      <w:lvlJc w:val="left"/>
+      <w:pPr>
+        <w:ind w:left="6480" w:hanging="360"/>
+      </w:pPr>
+      <w:rPr>
+        <w:rFonts w:ascii="Wingdings" w:hAnsi="Wingdings" w:hint="default"/>
+      </w:rPr>
+    </w:lvl>
+  </w:abstractNum>
   <w:num w:numId="1">
+    <w:abstractNumId w:val="4"/>
+  </w:num>
+  <w:num w:numId="2">
+    <w:abstractNumId w:val="5"/>
+  </w:num>
+  <w:num w:numId="3">
     <w:abstractNumId w:val="0"/>
+  </w:num>
+  <w:num w:numId="4">
+    <w:abstractNumId w:val="1"/>
+  </w:num>
+  <w:num w:numId="5">
+    <w:abstractNumId w:val="2"/>
+  </w:num>
+  <w:num w:numId="6">
+    <w:abstractNumId w:val="3"/>
   </w:num>
 </w:numbering>
 </file>
@@ -1752,6 +3925,7 @@
   <w:style w:type="paragraph" w:default="1" w:styleId="Normal">
     <w:name w:val="Normal"/>
     <w:qFormat/>
+    <w:rsid w:val="00114EC7"/>
   </w:style>
   <w:style w:type="character" w:default="1" w:styleId="DefaultParagraphFont">
     <w:name w:val="Default Paragraph Font"/>
@@ -1866,6 +4040,25 @@
       <w:ind w:left="720"/>
       <w:contextualSpacing/>
     </w:pPr>
+  </w:style>
+  <w:style w:type="table" w:styleId="TableGrid">
+    <w:name w:val="Table Grid"/>
+    <w:basedOn w:val="TableNormal"/>
+    <w:uiPriority w:val="39"/>
+    <w:rsid w:val="003F0EA2"/>
+    <w:pPr>
+      <w:spacing w:after="0" w:line="240" w:lineRule="auto"/>
+    </w:pPr>
+    <w:tblPr>
+      <w:tblBorders>
+        <w:top w:val="single" w:sz="4" w:space="0" w:color="auto"/>
+        <w:left w:val="single" w:sz="4" w:space="0" w:color="auto"/>
+        <w:bottom w:val="single" w:sz="4" w:space="0" w:color="auto"/>
+        <w:right w:val="single" w:sz="4" w:space="0" w:color="auto"/>
+        <w:insideH w:val="single" w:sz="4" w:space="0" w:color="auto"/>
+        <w:insideV w:val="single" w:sz="4" w:space="0" w:color="auto"/>
+      </w:tblBorders>
+    </w:tblPr>
   </w:style>
 </w:styles>
 </file>
@@ -2170,7 +4363,7 @@
 </file>
 
 <file path=customXml/itemProps1.xml><?xml version="1.0" encoding="utf-8"?>
-<ds:datastoreItem xmlns:ds="http://schemas.openxmlformats.org/officeDocument/2006/customXml" ds:itemID="{0BCD0571-F75E-4B3B-A282-B93D4CEE58E2}">
+<ds:datastoreItem xmlns:ds="http://schemas.openxmlformats.org/officeDocument/2006/customXml" ds:itemID="{6A8EB98A-3A36-447D-8DE9-CCABBC3187E1}">
   <ds:schemaRefs>
     <ds:schemaRef ds:uri="http://schemas.openxmlformats.org/officeDocument/2006/bibliography"/>
   </ds:schemaRefs>

</xml_diff>

<commit_message>
Report and Research - 2
</commit_message>
<xml_diff>
--- a/docs/Research Paper  - EIT - Machine Learning - Sudhanva.docx
+++ b/docs/Research Paper  - EIT - Machine Learning - Sudhanva.docx
@@ -2698,7 +2698,322 @@
     <w:p>
       <w:pPr>
         <w:jc w:val="center"/>
-      </w:pPr>
+        <w:rPr>
+          <w:b/>
+          <w:bCs/>
+          <w:sz w:val="28"/>
+          <w:szCs w:val="28"/>
+        </w:rPr>
+      </w:pPr>
+      <w:r>
+        <w:rPr>
+          <w:b/>
+          <w:bCs/>
+          <w:sz w:val="28"/>
+          <w:szCs w:val="28"/>
+        </w:rPr>
+        <w:t xml:space="preserve">10. </w:t>
+      </w:r>
+      <w:r>
+        <w:rPr>
+          <w:b/>
+          <w:bCs/>
+          <w:sz w:val="28"/>
+          <w:szCs w:val="28"/>
+        </w:rPr>
+        <w:t>References</w:t>
+      </w:r>
+    </w:p>
+    <w:p>
+      <w:pPr>
+        <w:pStyle w:val="NoSpacing"/>
+      </w:pPr>
+      <w:r>
+        <w:t>[1]</w:t>
+      </w:r>
+      <w:r>
+        <w:tab/>
+      </w:r>
+      <w:proofErr w:type="spellStart"/>
+      <w:r>
+        <w:t>Aurelien</w:t>
+      </w:r>
+      <w:proofErr w:type="spellEnd"/>
+      <w:r>
+        <w:t xml:space="preserve"> </w:t>
+      </w:r>
+      <w:proofErr w:type="spellStart"/>
+      <w:r>
+        <w:t>Geron</w:t>
+      </w:r>
+      <w:proofErr w:type="spellEnd"/>
+      <w:r>
+        <w:t xml:space="preserve"> (2017) Hands–On Machine Learning with </w:t>
+      </w:r>
+      <w:proofErr w:type="spellStart"/>
+      <w:r>
+        <w:t>Scikit</w:t>
+      </w:r>
+      <w:proofErr w:type="spellEnd"/>
+      <w:r>
+        <w:t xml:space="preserve">–Learn and TensorFlow – 2nd ed. </w:t>
+      </w:r>
+    </w:p>
+    <w:p>
+      <w:pPr>
+        <w:pStyle w:val="NoSpacing"/>
+      </w:pPr>
+    </w:p>
+    <w:p>
+      <w:pPr>
+        <w:pStyle w:val="NoSpacing"/>
+      </w:pPr>
+      <w:r>
+        <w:t>[2]</w:t>
+      </w:r>
+      <w:r>
+        <w:tab/>
+      </w:r>
+      <w:proofErr w:type="spellStart"/>
+      <w:r>
+        <w:t>Guoqiang</w:t>
+      </w:r>
+      <w:proofErr w:type="spellEnd"/>
+      <w:r>
+        <w:t xml:space="preserve"> Zhang and B. Eddy </w:t>
+      </w:r>
+      <w:proofErr w:type="spellStart"/>
+      <w:r>
+        <w:t>Patuwo</w:t>
+      </w:r>
+      <w:proofErr w:type="spellEnd"/>
+      <w:r>
+        <w:t>, Michael Y. Hu (1997), ‘Forecasting with artificial neural networks: The state of the art’, Graduate School of Management, Kent State University, Kent, Ohio 44242-0001, USA</w:t>
+      </w:r>
+    </w:p>
+    <w:p>
+      <w:pPr>
+        <w:pStyle w:val="NoSpacing"/>
+      </w:pPr>
+    </w:p>
+    <w:p>
+      <w:pPr>
+        <w:pStyle w:val="NoSpacing"/>
+      </w:pPr>
+      <w:r>
+        <w:t>[3]</w:t>
+      </w:r>
+      <w:r>
+        <w:tab/>
+        <w:t xml:space="preserve">S. B. </w:t>
+      </w:r>
+      <w:proofErr w:type="spellStart"/>
+      <w:r>
+        <w:t>Kotsiantis</w:t>
+      </w:r>
+      <w:proofErr w:type="spellEnd"/>
+      <w:r>
+        <w:t xml:space="preserve"> (2007), ‘Supervised Machine Learning: A Review of Classification Techniques’, Department of Computer Science and Technology, University of Peloponnese, Greece, End of </w:t>
+      </w:r>
+      <w:proofErr w:type="spellStart"/>
+      <w:r>
+        <w:t>Karaiskaki</w:t>
+      </w:r>
+      <w:proofErr w:type="spellEnd"/>
+      <w:r>
+        <w:t xml:space="preserve">, 22100, </w:t>
+      </w:r>
+      <w:proofErr w:type="spellStart"/>
+      <w:r>
+        <w:t>Tripolis</w:t>
+      </w:r>
+      <w:proofErr w:type="spellEnd"/>
+      <w:r>
+        <w:t xml:space="preserve"> GR.</w:t>
+      </w:r>
+    </w:p>
+    <w:p>
+      <w:pPr>
+        <w:pStyle w:val="NoSpacing"/>
+      </w:pPr>
+    </w:p>
+    <w:p>
+      <w:pPr>
+        <w:pStyle w:val="NoSpacing"/>
+      </w:pPr>
+      <w:r>
+        <w:t>[4]</w:t>
+      </w:r>
+      <w:r>
+        <w:tab/>
+        <w:t xml:space="preserve"> </w:t>
+      </w:r>
+      <w:proofErr w:type="spellStart"/>
+      <w:r>
+        <w:t>Amento</w:t>
+      </w:r>
+      <w:proofErr w:type="spellEnd"/>
+      <w:r>
+        <w:t xml:space="preserve">, B., Hill, W., and </w:t>
+      </w:r>
+      <w:proofErr w:type="spellStart"/>
+      <w:r>
+        <w:t>Terveen</w:t>
+      </w:r>
+      <w:proofErr w:type="spellEnd"/>
+      <w:r>
+        <w:t>, L. The sound of one hand: a wrist-mounted bio-acoustic fingertip gesture interface. In Proc. CHI '02, 724-725.</w:t>
+      </w:r>
+    </w:p>
+    <w:p>
+      <w:pPr>
+        <w:pStyle w:val="NoSpacing"/>
+      </w:pPr>
+    </w:p>
+    <w:p>
+      <w:pPr>
+        <w:pStyle w:val="NoSpacing"/>
+      </w:pPr>
+      <w:r>
+        <w:t>[5]</w:t>
+      </w:r>
+      <w:r>
+        <w:tab/>
+        <w:t xml:space="preserve"> Amma, C. </w:t>
+      </w:r>
+      <w:proofErr w:type="spellStart"/>
+      <w:r>
+        <w:t>Krings</w:t>
+      </w:r>
+      <w:proofErr w:type="spellEnd"/>
+      <w:r>
+        <w:t xml:space="preserve">, T., </w:t>
+      </w:r>
+      <w:proofErr w:type="spellStart"/>
+      <w:r>
+        <w:t>Böer</w:t>
+      </w:r>
+      <w:proofErr w:type="spellEnd"/>
+      <w:r>
+        <w:t>, J. and Schultz, T. Advancing Muscle-Computer Interfaces with High-Density. Electromyography. In Proc. CHI '15, 929-938.</w:t>
+      </w:r>
+    </w:p>
+    <w:p>
+      <w:pPr>
+        <w:pStyle w:val="NoSpacing"/>
+      </w:pPr>
+    </w:p>
+    <w:p>
+      <w:pPr>
+        <w:pStyle w:val="NoSpacing"/>
+      </w:pPr>
+      <w:r>
+        <w:t>[6]</w:t>
+      </w:r>
+      <w:r>
+        <w:tab/>
+        <w:t xml:space="preserve">Beck, M. S., </w:t>
+      </w:r>
+      <w:proofErr w:type="spellStart"/>
+      <w:r>
+        <w:t>Dyakowski</w:t>
+      </w:r>
+      <w:proofErr w:type="spellEnd"/>
+      <w:r>
+        <w:t>, T and William, R. A. Process, Tomography–The State of Art. Transactions of the Institute of Measurement and Control. 20(4), 163-177. Oct. 1998</w:t>
+      </w:r>
+    </w:p>
+    <w:p>
+      <w:pPr>
+        <w:pStyle w:val="NoSpacing"/>
+      </w:pPr>
+    </w:p>
+    <w:p>
+      <w:pPr>
+        <w:pStyle w:val="NoSpacing"/>
+      </w:pPr>
+      <w:r>
+        <w:t>[7]</w:t>
+      </w:r>
+      <w:r>
+        <w:tab/>
+        <w:t xml:space="preserve"> Robert W. Stacey, Electrical Impedance Tomography, SGP-TR-182, Stanford University (2016)</w:t>
+      </w:r>
+    </w:p>
+    <w:p>
+      <w:pPr>
+        <w:pStyle w:val="NoSpacing"/>
+      </w:pPr>
+    </w:p>
+    <w:p>
+      <w:pPr>
+        <w:pStyle w:val="NoSpacing"/>
+      </w:pPr>
+      <w:r>
+        <w:t>[8]</w:t>
+      </w:r>
+      <w:r>
+        <w:tab/>
+      </w:r>
+      <w:proofErr w:type="spellStart"/>
+      <w:r>
+        <w:t>Grzegorz</w:t>
+      </w:r>
+      <w:proofErr w:type="spellEnd"/>
+      <w:r>
+        <w:t xml:space="preserve"> </w:t>
+      </w:r>
+      <w:proofErr w:type="spellStart"/>
+      <w:r>
+        <w:t>Klosowski</w:t>
+      </w:r>
+      <w:proofErr w:type="spellEnd"/>
+      <w:r>
+        <w:t xml:space="preserve">, Tomasz </w:t>
+      </w:r>
+      <w:proofErr w:type="spellStart"/>
+      <w:r>
+        <w:t>Rymarczyk</w:t>
+      </w:r>
+      <w:proofErr w:type="spellEnd"/>
+      <w:r>
+        <w:t>, Using neural networks and deep learning algorithms in electrical impedance tomography, Lublin University of Technology, Lublin (2017)</w:t>
+      </w:r>
+    </w:p>
+    <w:p>
+      <w:pPr>
+        <w:pStyle w:val="NoSpacing"/>
+      </w:pPr>
+    </w:p>
+    <w:p>
+      <w:pPr>
+        <w:pStyle w:val="NoSpacing"/>
+      </w:pPr>
+      <w:r>
+        <w:t>[9]</w:t>
+      </w:r>
+      <w:r>
+        <w:tab/>
+        <w:t xml:space="preserve">Eoghan Dunne and Adam </w:t>
+      </w:r>
+      <w:proofErr w:type="spellStart"/>
+      <w:r>
+        <w:t>Santorelli</w:t>
+      </w:r>
+      <w:proofErr w:type="spellEnd"/>
+      <w:r>
+        <w:t xml:space="preserve">, Supervised Learning Classifiers for Electrical Impedance-based </w:t>
+      </w:r>
+      <w:proofErr w:type="spellStart"/>
+      <w:r>
+        <w:t>BladderState</w:t>
+      </w:r>
+      <w:proofErr w:type="spellEnd"/>
+      <w:r>
+        <w:t xml:space="preserve"> Detection (2018)</w:t>
+      </w:r>
+      <w:bookmarkStart w:id="0" w:name="_GoBack"/>
+      <w:bookmarkEnd w:id="0"/>
     </w:p>
     <w:sectPr>
       <w:type w:val="continuous"/>
@@ -2909,8 +3224,6 @@
       </w:rPr>
       <w:ptab w:relativeTo="margin" w:alignment="right" w:leader="none"/>
     </w:r>
-    <w:bookmarkStart w:id="0" w:name="_GoBack"/>
-    <w:bookmarkEnd w:id="0"/>
   </w:p>
 </w:hdr>
 </file>
@@ -4461,7 +4774,7 @@
 </file>
 
 <file path=customXml/itemProps1.xml><?xml version="1.0" encoding="utf-8"?>
-<ds:datastoreItem xmlns:ds="http://schemas.openxmlformats.org/officeDocument/2006/customXml" ds:itemID="{8BCE170D-C4F2-4AC3-8756-8EB901B44356}">
+<ds:datastoreItem xmlns:ds="http://schemas.openxmlformats.org/officeDocument/2006/customXml" ds:itemID="{878D03EA-F5A1-4469-B0C5-3BA7EF76D78C}">
   <ds:schemaRefs>
     <ds:schemaRef ds:uri="http://schemas.openxmlformats.org/officeDocument/2006/bibliography"/>
   </ds:schemaRefs>

</xml_diff>

<commit_message>
Addressed comments EIT Research paper
</commit_message>
<xml_diff>
--- a/docs/Research Paper  - EIT - Machine Learning - Sudhanva.docx
+++ b/docs/Research Paper  - EIT - Machine Learning - Sudhanva.docx
@@ -319,7 +319,13 @@
         <w:t>paper</w:t>
       </w:r>
       <w:r>
-        <w:t xml:space="preserve"> will be of interest for Health Care Data Analysts, Data Scientists, Doctors and Medical researchers. This report provides an overview of current practice of Electrical Impedance Tomography (EIT), its imaging and use-cases. Electrical Impedance Tomography is a non-invasive type of medical imaging. These advances are improving our capacity to treat and even prevent cancers. The full implications of the subject remain to be explored. Examples of research techniques used in this project are detailed.  </w:t>
+        <w:t xml:space="preserve"> will be of interest for Health Care Data Analysts, Data Scientists, Doctors and Medical researchers. This </w:t>
+      </w:r>
+      <w:r>
+        <w:t>paper</w:t>
+      </w:r>
+      <w:r>
+        <w:t xml:space="preserve"> provides an overview of current practice of Electrical Impedance Tomography (EIT), its imaging and use-cases. Electrical Impedance Tomography is a non-invasive type of medical imaging. These advances are improving our capacity to treat and even prevent cancers. The full implications of the subject remain to be explored. Examples of research techniques used in this project are detailed.  </w:t>
       </w:r>
     </w:p>
     <w:p>
@@ -359,7 +365,69 @@
         <w:rPr>
           <w:rFonts w:cstheme="minorHAnsi"/>
         </w:rPr>
-        <w:t>Electrical Impedance Tomography – images are typically colour based representing the resistive properties on human bodies. The following image (right) is an experimental EIT image generated using electrodes</w:t>
+        <w:t>Electrical Impedance Tomography – images are typically colour based representing the resistive properties on human bodies</w:t>
+      </w:r>
+      <w:r>
+        <w:rPr>
+          <w:rFonts w:cstheme="minorHAnsi"/>
+        </w:rPr>
+        <w:t xml:space="preserve"> </w:t>
+      </w:r>
+      <w:r>
+        <w:rPr>
+          <w:rFonts w:cstheme="minorHAnsi"/>
+          <w:b/>
+          <w:bCs/>
+        </w:rPr>
+        <w:t>[7]</w:t>
+      </w:r>
+      <w:r>
+        <w:rPr>
+          <w:rFonts w:cstheme="minorHAnsi"/>
+          <w:b/>
+          <w:bCs/>
+        </w:rPr>
+        <w:t>[9]</w:t>
+      </w:r>
+      <w:r>
+        <w:rPr>
+          <w:rFonts w:cstheme="minorHAnsi"/>
+        </w:rPr>
+        <w:t xml:space="preserve">. </w:t>
+      </w:r>
+    </w:p>
+    <w:p>
+      <w:pPr>
+        <w:jc w:val="both"/>
+        <w:rPr>
+          <w:rFonts w:cstheme="minorHAnsi"/>
+        </w:rPr>
+      </w:pPr>
+      <w:r>
+        <w:rPr>
+          <w:rFonts w:cstheme="minorHAnsi"/>
+        </w:rPr>
+        <w:t>The following image (right) is an experimental EIT image generated using electrodes</w:t>
+      </w:r>
+      <w:r>
+        <w:rPr>
+          <w:rFonts w:cstheme="minorHAnsi"/>
+        </w:rPr>
+        <w:t xml:space="preserve"> (</w:t>
+      </w:r>
+      <w:r>
+        <w:rPr>
+          <w:rFonts w:cstheme="minorHAnsi"/>
+          <w:b/>
+          <w:bCs/>
+        </w:rPr>
+        <w:t>Figure1</w:t>
+      </w:r>
+      <w:r>
+        <w:rPr>
+          <w:rFonts w:cstheme="minorHAnsi"/>
+        </w:rPr>
+        <w:t>)</w:t>
       </w:r>
     </w:p>
     <w:p>
@@ -423,6 +491,28 @@
     <w:p>
       <w:pPr>
         <w:jc w:val="both"/>
+        <w:rPr>
+          <w:b/>
+          <w:bCs/>
+          <w:i/>
+          <w:iCs/>
+          <w:u w:val="single"/>
+        </w:rPr>
+      </w:pPr>
+      <w:r>
+        <w:rPr>
+          <w:b/>
+          <w:bCs/>
+          <w:i/>
+          <w:iCs/>
+          <w:u w:val="single"/>
+        </w:rPr>
+        <w:t>Sample Image of an EIT – Figure 1</w:t>
+      </w:r>
+    </w:p>
+    <w:p>
+      <w:pPr>
+        <w:jc w:val="both"/>
       </w:pPr>
       <w:r>
         <w:rPr>
@@ -430,11 +520,6 @@
         </w:rPr>
         <w:t>The resistive properties of the images are assigned colour codes and are plotted.</w:t>
       </w:r>
-    </w:p>
-    <w:p>
-      <w:pPr>
-        <w:jc w:val="center"/>
-      </w:pPr>
     </w:p>
     <w:p>
       <w:pPr>
@@ -482,7 +567,20 @@
         <w:t xml:space="preserve"> </w:t>
       </w:r>
       <w:r>
-        <w:t>examples that the system uses to learn are called the training set. Each training example is called a training instance (or sample). In this case, the task T is to flag spam for new emails, the experience E is the training data, and the performance measure P needs to be defined; for example, you can use the ratio of correctly classified emails. This particular performance measure is called accuracy and it is often used in classification tasks.</w:t>
+        <w:t>examples that the system uses to learn are called the training set. Each training example is called a training instance (or sample). In this case, the task T is to flag spam for new emails, the experience E is the training data, and the performance measure P needs to be defined; for example, you can use the ratio of correctly classified emails. This particular performance measure is called accuracy and it is often used in classification tasks</w:t>
+      </w:r>
+      <w:r>
+        <w:t xml:space="preserve"> </w:t>
+      </w:r>
+      <w:r>
+        <w:rPr>
+          <w:b/>
+          <w:bCs/>
+        </w:rPr>
+        <w:t>[1]</w:t>
+      </w:r>
+      <w:r>
+        <w:t>.</w:t>
       </w:r>
     </w:p>
     <w:p>
@@ -506,7 +604,36 @@
         <w:jc w:val="both"/>
       </w:pPr>
       <w:r>
-        <w:t>Machine Learning systems can be classified according to the amount and type of supervision they get during training. There are four major categories: supervised learning, unsupervised learning, semi-supervised learning, and Reinforcement Learning. In supervised learning, the training data you feed to the algorithm includes the desired solutions, called labels. A typical supervised learning task is classification. The spam filter is a good example of this: it is trained with many example emails along with their class (spam or ham), and it must learn how to classify new emails.</w:t>
+        <w:t>Machine Learning systems can be classified according to the amount and type of supervision they get during training. There are four major categories: supervised learning, unsupervised learning, semi-supervised learning, and Reinforcement Learning. In supervised learning, the training data you feed to the algorithm includes the desired solutions, called labels. A typical supervised learning task is classification. The spam filter is a good example of this: it is trained with many example emails along with their class (spam or ham), and it must learn how to classify new emails</w:t>
+      </w:r>
+      <w:r>
+        <w:t xml:space="preserve"> </w:t>
+      </w:r>
+      <w:r>
+        <w:rPr>
+          <w:b/>
+          <w:bCs/>
+        </w:rPr>
+        <w:t>[3]</w:t>
+      </w:r>
+      <w:r>
+        <w:rPr>
+          <w:b/>
+          <w:bCs/>
+        </w:rPr>
+        <w:t>[8</w:t>
+      </w:r>
+      <w:bookmarkStart w:id="0" w:name="_GoBack"/>
+      <w:bookmarkEnd w:id="0"/>
+      <w:r>
+        <w:rPr>
+          <w:b/>
+          <w:bCs/>
+        </w:rPr>
+        <w:t>]</w:t>
+      </w:r>
+      <w:r>
+        <w:t>.</w:t>
       </w:r>
     </w:p>
     <w:p>
@@ -548,7 +675,13 @@
         <w:jc w:val="both"/>
       </w:pPr>
       <w:r>
-        <w:t>The goal of the project is to validate performance of Electrical Impedance Tomography’s performance across various Machine Learning – Classification algorithms. Image is read into code in the form of a three-dimensional matrix where in each dimension represents intensities of the respective colour code. This three-dimensional matrix is then converted to two-dimensional matrix (representation of grayscale image) with intensities ranging from 0 to 1. Image is re generated to observe distribution using contour plots. Based on the data obtained and observation from the graphs, random multidimensional matrices are generated. Using radial basis function on these matrices, values ranging from 0 to 1 are created. 1000 random-relate</w:t>
+        <w:t xml:space="preserve">The goal of the </w:t>
+      </w:r>
+      <w:r>
+        <w:t>paper</w:t>
+      </w:r>
+      <w:r>
+        <w:t xml:space="preserve"> is to validate performance of Electrical Impedance Tomography’s performance across various Machine Learning – Classification algorithms. Image is read into code in the form of a three-dimensional matrix where in each dimension represents intensities of the respective colour code. This three-dimensional matrix is then converted to two-dimensional matrix (representation of grayscale image) with intensities ranging from 0 to 1. Image is re generated to observe distribution using contour plots. Based on the data obtained and observation from the graphs, random multidimensional matrices are generated. Using radial basis function on these matrices, values ranging from 0 to 1 are created. 1000 random-relate</w:t>
       </w:r>
       <w:r>
         <w:t xml:space="preserve">d </w:t>
@@ -556,13 +689,57 @@
       <w:r>
         <w:t xml:space="preserve">images are created based on the matrices and its values. The generated images are read back into code and are plotted to observe the distribution of intensities.  Mean intensity ranges are calculated and are assigned labels (colours) correspondingly. The generated images are parsed and respective intensity ranges, its count of pixels and percentages are calculated. A dataset of 8 intensity ranges (columns) and 1000 values (rows) are created. Mean of pixel count of all ranges are taken in consideration and is used as a criterion for assigning targets. Binary targets are generated and are appended to the existing dataset as a target column. </w:t>
       </w:r>
+      <w:r>
+        <w:rPr>
+          <w:b/>
+          <w:bCs/>
+        </w:rPr>
+        <w:t>[5]</w:t>
+      </w:r>
     </w:p>
     <w:p>
       <w:pPr>
         <w:jc w:val="both"/>
       </w:pPr>
       <w:r>
-        <w:t>The project works across any images in general but is concentrated on images generated by contours and sine, cosine functions. A sample EIT Image is read into the code in the form of a 2-dimensional matrix. This matrix represents intensities of various colour gamut. The project revolves around generating images and reading those images into matrices. A dataset of count of pixels of various intensity ranges are created. A machine learning model is created out the dataset.</w:t>
+        <w:t xml:space="preserve">The </w:t>
+      </w:r>
+      <w:r>
+        <w:t>paper</w:t>
+      </w:r>
+      <w:r>
+        <w:t xml:space="preserve"> works across any images in general but is concentrated on images generated by contours and sine, cosine functions. A sample EIT Image is read into the code in the form of a 2-dimensional matrix. This matrix represents intensities of various colour gamut. The project revolves around generating images and reading those images into matrices. A dataset of count of pixels of various intensity ranges are created. A machine learning model is created out the dataset.</w:t>
+      </w:r>
+      <w:r>
+        <w:t xml:space="preserve"> </w:t>
+      </w:r>
+      <w:r>
+        <w:rPr>
+          <w:b/>
+          <w:bCs/>
+        </w:rPr>
+        <w:t>[</w:t>
+      </w:r>
+      <w:r>
+        <w:rPr>
+          <w:b/>
+          <w:bCs/>
+        </w:rPr>
+        <w:t>4</w:t>
+      </w:r>
+      <w:r>
+        <w:rPr>
+          <w:b/>
+          <w:bCs/>
+        </w:rPr>
+        <w:t>]</w:t>
+      </w:r>
+      <w:r>
+        <w:rPr>
+          <w:b/>
+          <w:bCs/>
+        </w:rPr>
+        <w:t>[6]</w:t>
       </w:r>
     </w:p>
     <w:p>
@@ -654,24 +831,13 @@
         </w:numPr>
       </w:pPr>
       <w:r>
+        <w:lastRenderedPageBreak/>
         <w:t>Support Vector Machines</w:t>
       </w:r>
     </w:p>
     <w:p>
       <w:pPr>
         <w:pStyle w:val="NoSpacing"/>
-      </w:pPr>
-    </w:p>
-    <w:p>
-      <w:pPr>
-        <w:pStyle w:val="NoSpacing"/>
-        <w:jc w:val="center"/>
-        <w:rPr>
-          <w:b/>
-          <w:bCs/>
-          <w:sz w:val="28"/>
-          <w:szCs w:val="28"/>
-        </w:rPr>
       </w:pPr>
     </w:p>
     <w:p>
@@ -820,6 +986,34 @@
         </w:rPr>
         <w:t>The colours here are representative and are not related to any colours in resistive properties. The intensity range is from 0 to 1 where 0 being the lowest and 1 being the highest. The x and the y axis are count of pixels</w:t>
       </w:r>
+      <w:r>
+        <w:rPr>
+          <w:rFonts w:cstheme="minorHAnsi"/>
+        </w:rPr>
+        <w:t xml:space="preserve"> of the image.</w:t>
+      </w:r>
+      <w:r>
+        <w:rPr>
+          <w:rFonts w:cstheme="minorHAnsi"/>
+        </w:rPr>
+        <w:t xml:space="preserve"> (</w:t>
+      </w:r>
+      <w:r>
+        <w:rPr>
+          <w:rFonts w:cstheme="minorHAnsi"/>
+          <w:b/>
+          <w:bCs/>
+        </w:rPr>
+        <w:t>Figure 2</w:t>
+      </w:r>
+      <w:r>
+        <w:rPr>
+          <w:rFonts w:cstheme="minorHAnsi"/>
+          <w:b/>
+          <w:bCs/>
+        </w:rPr>
+        <w:t>)</w:t>
+      </w:r>
     </w:p>
     <w:p>
       <w:pPr>
@@ -865,6 +1059,63 @@
     <w:p>
       <w:pPr>
         <w:jc w:val="both"/>
+        <w:rPr>
+          <w:b/>
+          <w:bCs/>
+        </w:rPr>
+      </w:pPr>
+      <w:r>
+        <w:tab/>
+      </w:r>
+      <w:r>
+        <w:tab/>
+      </w:r>
+      <w:r>
+        <w:tab/>
+      </w:r>
+      <w:r>
+        <w:tab/>
+      </w:r>
+      <w:r>
+        <w:tab/>
+      </w:r>
+      <w:r>
+        <w:tab/>
+      </w:r>
+      <w:r>
+        <w:tab/>
+      </w:r>
+      <w:r>
+        <w:t xml:space="preserve">          </w:t>
+      </w:r>
+      <w:r>
+        <w:t>E</w:t>
+      </w:r>
+      <w:r>
+        <w:rPr>
+          <w:b/>
+          <w:bCs/>
+        </w:rPr>
+        <w:t>IT Contour Plot</w:t>
+      </w:r>
+      <w:r>
+        <w:rPr>
+          <w:b/>
+          <w:bCs/>
+        </w:rPr>
+        <w:t xml:space="preserve"> of the sample image</w:t>
+      </w:r>
+      <w:r>
+        <w:rPr>
+          <w:b/>
+          <w:bCs/>
+        </w:rPr>
+        <w:t xml:space="preserve"> (Figure 2)</w:t>
+      </w:r>
+    </w:p>
+    <w:p>
+      <w:pPr>
+        <w:jc w:val="both"/>
       </w:pPr>
     </w:p>
     <w:p>
@@ -894,7 +1145,13 @@
         </w:rPr>
       </w:pPr>
       <w:r>
-        <w:t>An image in processed in numpy is basically a three-dimensional matrix where each dimension represents the intensity of the respective colour value. A couple of few basic assumptions and paradigms are made when processing an image. The image is converted to grayscale. It can also be a colour filter or a gradient but to simplify the process, it is converted to grayscale. A grayscale image is basically a two-dimensional matrix where each dimension represents the intensity of either black or white.</w:t>
+        <w:t>An image in processed in numpy</w:t>
+      </w:r>
+      <w:r>
+        <w:t xml:space="preserve"> (image processing library)</w:t>
+      </w:r>
+      <w:r>
+        <w:t xml:space="preserve"> is basically a three-dimensional matrix where each dimension represents the intensity of the respective colour value. A couple of few basic assumptions and paradigms are made when processing an image. The image is converted to grayscale. It can also be a colour filter or a gradient but to simplify the process, it is converted to grayscale. A grayscale image is basically a two-dimensional matrix where each dimension represents the intensity of either black or white.</w:t>
       </w:r>
       <w:r>
         <w:rPr>
@@ -921,7 +1178,19 @@
         <w:rPr>
           <w:rFonts w:cstheme="minorHAnsi"/>
         </w:rPr>
-        <w:t>Numpy random:</w:t>
+        <w:t>Numpy random</w:t>
+      </w:r>
+      <w:r>
+        <w:rPr>
+          <w:rFonts w:cstheme="minorHAnsi"/>
+        </w:rPr>
+        <w:t xml:space="preserve"> (random number generator)</w:t>
+      </w:r>
+      <w:r>
+        <w:rPr>
+          <w:rFonts w:cstheme="minorHAnsi"/>
+        </w:rPr>
+        <w:t>:</w:t>
       </w:r>
     </w:p>
     <w:p>
@@ -1008,17 +1277,27 @@
         <w:spacing w:after="0" w:line="330" w:lineRule="atLeast"/>
         <w:rPr>
           <w:rFonts w:ascii="Consolas" w:eastAsia="Times New Roman" w:hAnsi="Consolas" w:cs="Times New Roman"/>
-          <w:color w:val="000000"/>
-          <w:lang w:eastAsia="en-IN"/>
-        </w:rPr>
-      </w:pPr>
-      <w:r>
-        <w:rPr>
-          <w:rFonts w:ascii="Consolas" w:eastAsia="Times New Roman" w:hAnsi="Consolas" w:cs="Times New Roman"/>
           <w:color w:val="008000"/>
           <w:lang w:eastAsia="en-IN"/>
         </w:rPr>
-        <w:t># Generate data:</w:t>
+      </w:pPr>
+      <w:r>
+        <w:rPr>
+          <w:rFonts w:cstheme="minorHAnsi"/>
+        </w:rPr>
+        <w:t xml:space="preserve">The following code generates random numbers in the </w:t>
+      </w:r>
+      <w:r>
+        <w:rPr>
+          <w:rFonts w:cstheme="minorHAnsi"/>
+        </w:rPr>
+        <w:t>form of matrices using normal distribution</w:t>
+      </w:r>
+      <w:r>
+        <w:rPr>
+          <w:rFonts w:cstheme="minorHAnsi"/>
+        </w:rPr>
+        <w:t>:</w:t>
       </w:r>
     </w:p>
     <w:p>
@@ -1034,6 +1313,25 @@
       <w:r>
         <w:rPr>
           <w:rFonts w:ascii="Consolas" w:eastAsia="Times New Roman" w:hAnsi="Consolas" w:cs="Times New Roman"/>
+          <w:color w:val="008000"/>
+          <w:lang w:eastAsia="en-IN"/>
+        </w:rPr>
+        <w:t># Generate data:</w:t>
+      </w:r>
+    </w:p>
+    <w:p>
+      <w:pPr>
+        <w:shd w:val="clear" w:color="auto" w:fill="FFFFFF"/>
+        <w:spacing w:after="0" w:line="330" w:lineRule="atLeast"/>
+        <w:rPr>
+          <w:rFonts w:ascii="Consolas" w:eastAsia="Times New Roman" w:hAnsi="Consolas" w:cs="Times New Roman"/>
+          <w:color w:val="000000"/>
+          <w:lang w:eastAsia="en-IN"/>
+        </w:rPr>
+      </w:pPr>
+      <w:r>
+        <w:rPr>
+          <w:rFonts w:ascii="Consolas" w:eastAsia="Times New Roman" w:hAnsi="Consolas" w:cs="Times New Roman"/>
           <w:color w:val="000000"/>
           <w:lang w:eastAsia="en-IN"/>
         </w:rPr>
@@ -1167,6 +1465,14 @@
         <w:t>meshgrid</w:t>
       </w:r>
       <w:proofErr w:type="spellEnd"/>
+      <w:r>
+        <w:rPr>
+          <w:rFonts w:eastAsia="Times New Roman" w:cstheme="minorHAnsi"/>
+          <w:color w:val="000000"/>
+          <w:lang w:eastAsia="en-IN"/>
+        </w:rPr>
+        <w:t xml:space="preserve"> (random matrices generator)</w:t>
+      </w:r>
       <w:r>
         <w:rPr>
           <w:rFonts w:eastAsia="Times New Roman" w:cstheme="minorHAnsi"/>
@@ -1273,17 +1579,40 @@
         <w:spacing w:after="0" w:line="330" w:lineRule="atLeast"/>
         <w:rPr>
           <w:rFonts w:ascii="Consolas" w:eastAsia="Times New Roman" w:hAnsi="Consolas" w:cs="Times New Roman"/>
-          <w:color w:val="000000"/>
-          <w:lang w:eastAsia="en-IN"/>
-        </w:rPr>
-      </w:pPr>
-      <w:r>
-        <w:rPr>
-          <w:rFonts w:ascii="Consolas" w:eastAsia="Times New Roman" w:hAnsi="Consolas" w:cs="Times New Roman"/>
           <w:color w:val="008000"/>
           <w:lang w:eastAsia="en-IN"/>
         </w:rPr>
-        <w:t># Set up a regular grid of interpolation points</w:t>
+      </w:pPr>
+      <w:r>
+        <w:rPr>
+          <w:rFonts w:cstheme="minorHAnsi"/>
+        </w:rPr>
+        <w:lastRenderedPageBreak/>
+        <w:t xml:space="preserve">The following code generates </w:t>
+      </w:r>
+      <w:r>
+        <w:rPr>
+          <w:rFonts w:cstheme="minorHAnsi"/>
+        </w:rPr>
+        <w:t>interpolation points</w:t>
+      </w:r>
+      <w:r>
+        <w:rPr>
+          <w:rFonts w:cstheme="minorHAnsi"/>
+        </w:rPr>
+        <w:t xml:space="preserve"> </w:t>
+      </w:r>
+      <w:r>
+        <w:rPr>
+          <w:rFonts w:cstheme="minorHAnsi"/>
+        </w:rPr>
+        <w:t>using line space method</w:t>
+      </w:r>
+      <w:r>
+        <w:rPr>
+          <w:rFonts w:cstheme="minorHAnsi"/>
+        </w:rPr>
+        <w:t>:</w:t>
       </w:r>
     </w:p>
     <w:p>
@@ -1299,6 +1628,25 @@
       <w:r>
         <w:rPr>
           <w:rFonts w:ascii="Consolas" w:eastAsia="Times New Roman" w:hAnsi="Consolas" w:cs="Times New Roman"/>
+          <w:color w:val="008000"/>
+          <w:lang w:eastAsia="en-IN"/>
+        </w:rPr>
+        <w:t># Set up a regular grid of interpolation points</w:t>
+      </w:r>
+    </w:p>
+    <w:p>
+      <w:pPr>
+        <w:shd w:val="clear" w:color="auto" w:fill="FFFFFF"/>
+        <w:spacing w:after="0" w:line="330" w:lineRule="atLeast"/>
+        <w:rPr>
+          <w:rFonts w:ascii="Consolas" w:eastAsia="Times New Roman" w:hAnsi="Consolas" w:cs="Times New Roman"/>
+          <w:color w:val="000000"/>
+          <w:lang w:eastAsia="en-IN"/>
+        </w:rPr>
+      </w:pPr>
+      <w:r>
+        <w:rPr>
+          <w:rFonts w:ascii="Consolas" w:eastAsia="Times New Roman" w:hAnsi="Consolas" w:cs="Times New Roman"/>
           <w:color w:val="000000"/>
           <w:lang w:eastAsia="en-IN"/>
         </w:rPr>
@@ -1492,7 +1840,6 @@
           <w:color w:val="000000"/>
           <w:lang w:eastAsia="en-IN"/>
         </w:rPr>
-        <w:lastRenderedPageBreak/>
         <w:t xml:space="preserve">xi, </w:t>
       </w:r>
       <w:proofErr w:type="spellStart"/>
@@ -1551,36 +1898,6 @@
         </w:rPr>
         <w:t>)</w:t>
       </w:r>
-    </w:p>
-    <w:p>
-      <w:pPr>
-        <w:ind w:left="720"/>
-        <w:rPr>
-          <w:rFonts w:cstheme="minorHAnsi"/>
-          <w:sz w:val="20"/>
-          <w:szCs w:val="20"/>
-        </w:rPr>
-      </w:pPr>
-    </w:p>
-    <w:p>
-      <w:pPr>
-        <w:ind w:left="720"/>
-        <w:rPr>
-          <w:rFonts w:cstheme="minorHAnsi"/>
-          <w:sz w:val="20"/>
-          <w:szCs w:val="20"/>
-        </w:rPr>
-      </w:pPr>
-    </w:p>
-    <w:p>
-      <w:pPr>
-        <w:ind w:left="720"/>
-        <w:rPr>
-          <w:rFonts w:cstheme="minorHAnsi"/>
-          <w:sz w:val="20"/>
-          <w:szCs w:val="20"/>
-        </w:rPr>
-      </w:pPr>
     </w:p>
     <w:p>
       <w:pPr>
@@ -1633,6 +1950,33 @@
     </w:p>
     <w:p>
       <w:pPr>
+        <w:rPr>
+          <w:rFonts w:cstheme="minorHAnsi"/>
+        </w:rPr>
+      </w:pPr>
+      <w:r>
+        <w:rPr>
+          <w:rFonts w:cstheme="minorHAnsi"/>
+        </w:rPr>
+        <w:t>The following code interpolates using radial basis function of the ‘</w:t>
+      </w:r>
+      <w:proofErr w:type="spellStart"/>
+      <w:r>
+        <w:rPr>
+          <w:rFonts w:cstheme="minorHAnsi"/>
+        </w:rPr>
+        <w:t>scipy</w:t>
+      </w:r>
+      <w:proofErr w:type="spellEnd"/>
+      <w:r>
+        <w:rPr>
+          <w:rFonts w:cstheme="minorHAnsi"/>
+        </w:rPr>
+        <w:t>’ module with linear parameter.</w:t>
+      </w:r>
+    </w:p>
+    <w:p>
+      <w:pPr>
         <w:shd w:val="clear" w:color="auto" w:fill="FFFFFF"/>
         <w:spacing w:after="0" w:line="330" w:lineRule="atLeast"/>
         <w:rPr>
@@ -1907,41 +2251,21 @@
         <w:jc w:val="both"/>
       </w:pPr>
       <w:r>
-        <w:t xml:space="preserve">Cross-validation, sometimes called rotation estimation, or out-of-sample testing is any of various similar model validation techniques for assessing how the results of a statistical analysis will generalize to an independent data set. It is mainly used in the goal prediction, we estimate how accurately a predictive model will perform in practice. In a prediction problem, a model is usually </w:t>
-      </w:r>
-    </w:p>
-    <w:p>
-      <w:pPr>
-        <w:jc w:val="both"/>
-      </w:pPr>
-    </w:p>
-    <w:p>
-      <w:pPr>
-        <w:jc w:val="both"/>
-      </w:pPr>
-      <w:r>
-        <w:t>given a dataset of known data on which training is run (training dataset), and a dataset of unknown data (or first seen data) against which the model is tested (called the validation dataset or testing set). The goal of cross-validation is to test the model’s ability to predict new data that were not used in estimating it, in order to flag problems like overfitting and to give an insight on how the model will generalize to an independent dataset (i.e., an unknown dataset, for instance from a real problem).</w:t>
-      </w:r>
-    </w:p>
-    <w:p>
-      <w:pPr>
-        <w:jc w:val="both"/>
-      </w:pPr>
-    </w:p>
-    <w:p>
-      <w:pPr>
-        <w:jc w:val="both"/>
-      </w:pPr>
-    </w:p>
-    <w:p>
-      <w:pPr>
-        <w:jc w:val="both"/>
-      </w:pPr>
-    </w:p>
-    <w:p>
-      <w:pPr>
-        <w:jc w:val="both"/>
-      </w:pPr>
+        <w:t>Cross-validation, sometimes called rotation estimation, or out-of-sample testing is any of various similar model validation techniques for assessing how the results of a statistical analysis will generalize to an independent data set. It is mainly used in the goal prediction, we estimate how accurately a predictive model will perform in practice. In a prediction problem, a model is usually given a dataset of known data on which training is run (training dataset), and a dataset of unknown data (or first seen data) against which the model is tested (called the validation dataset or testing set). The goal of cross-validation is to test the model’s ability to predict new data that were not used in estimating it, in order to flag problems like overfitting and to give an insight on how the model will generalize to an independent dataset (i.e., an unknown dataset, for instance from a real problem)</w:t>
+      </w:r>
+      <w:r>
+        <w:t xml:space="preserve"> </w:t>
+      </w:r>
+      <w:r>
+        <w:rPr>
+          <w:b/>
+          <w:bCs/>
+        </w:rPr>
+        <w:t>[2]</w:t>
+      </w:r>
+      <w:r>
+        <w:t>.</w:t>
+      </w:r>
     </w:p>
     <w:p>
       <w:pPr>
@@ -1990,6 +2314,7 @@
           <w:sz w:val="28"/>
           <w:szCs w:val="28"/>
         </w:rPr>
+        <w:lastRenderedPageBreak/>
         <w:t>8. Results</w:t>
       </w:r>
     </w:p>
@@ -2107,7 +2432,71 @@
                 <w:b/>
                 <w:bCs/>
               </w:rPr>
-              <w:t>Accuracy (Percentage)</w:t>
+              <w:t>Al</w:t>
+            </w:r>
+            <w:r>
+              <w:rPr>
+                <w:rFonts w:cstheme="minorHAnsi"/>
+                <w:b/>
+                <w:bCs/>
+              </w:rPr>
+              <w:t>go</w:t>
+            </w:r>
+            <w:r>
+              <w:rPr>
+                <w:rFonts w:cstheme="minorHAnsi"/>
+                <w:b/>
+                <w:bCs/>
+              </w:rPr>
+              <w:t>rith</w:t>
+            </w:r>
+            <w:r>
+              <w:rPr>
+                <w:rFonts w:cstheme="minorHAnsi"/>
+                <w:b/>
+                <w:bCs/>
+              </w:rPr>
+              <w:t>m</w:t>
+            </w:r>
+            <w:r>
+              <w:rPr>
+                <w:rFonts w:cstheme="minorHAnsi"/>
+                <w:b/>
+                <w:bCs/>
+              </w:rPr>
+              <w:t>s</w:t>
+            </w:r>
+            <w:r>
+              <w:rPr>
+                <w:rFonts w:cstheme="minorHAnsi"/>
+                <w:b/>
+                <w:bCs/>
+              </w:rPr>
+              <w:t>’</w:t>
+            </w:r>
+            <w:r>
+              <w:rPr>
+                <w:rFonts w:cstheme="minorHAnsi"/>
+                <w:b/>
+                <w:bCs/>
+              </w:rPr>
+              <w:t xml:space="preserve"> </w:t>
+            </w:r>
+            <w:r>
+              <w:rPr>
+                <w:rFonts w:cstheme="minorHAnsi"/>
+                <w:b/>
+                <w:bCs/>
+              </w:rPr>
+              <w:t>a</w:t>
+            </w:r>
+            <w:r>
+              <w:rPr>
+                <w:rFonts w:cstheme="minorHAnsi"/>
+                <w:b/>
+                <w:bCs/>
+              </w:rPr>
+              <w:t xml:space="preserve">ccuracy </w:t>
             </w:r>
           </w:p>
         </w:tc>
@@ -2680,13 +3069,93 @@
         <w:spacing w:line="240" w:lineRule="auto"/>
         <w:ind w:left="0"/>
         <w:jc w:val="both"/>
+        <w:rPr>
+          <w:rFonts w:cstheme="minorHAnsi"/>
+        </w:rPr>
       </w:pPr>
       <w:r>
         <w:rPr>
           <w:rFonts w:cstheme="minorHAnsi"/>
         </w:rPr>
         <w:tab/>
-        <w:t>Kernel SVM and K Nearest Neighbours tabulated similar results. Logistic Regression and SVM showcased a significant improvement in the results. However, Decision Tree and Random Forest classifiers performed better than linear classifiers. Random Forest and Decision Tree both topped at 99.5% making them the best algorithm to use for this kind of dataset. Overall the results are similar in nature. We come to the conclusion that for a dataset of 1,000 rows, there are major differences in accuracy on machine learning models</w:t>
+      </w:r>
+      <w:r>
+        <w:rPr>
+          <w:rFonts w:cstheme="minorHAnsi"/>
+        </w:rPr>
+        <w:t xml:space="preserve">The Naïve Bayes underperformed at 72% whereas </w:t>
+      </w:r>
+      <w:r>
+        <w:rPr>
+          <w:rFonts w:cstheme="minorHAnsi"/>
+        </w:rPr>
+        <w:t xml:space="preserve">Logistic Regression and SVM </w:t>
+      </w:r>
+      <w:r>
+        <w:rPr>
+          <w:rFonts w:cstheme="minorHAnsi"/>
+        </w:rPr>
+        <w:t>showed similar results</w:t>
+      </w:r>
+      <w:r>
+        <w:rPr>
+          <w:rFonts w:cstheme="minorHAnsi"/>
+        </w:rPr>
+        <w:t xml:space="preserve"> at 88%</w:t>
+      </w:r>
+      <w:r>
+        <w:rPr>
+          <w:rFonts w:cstheme="minorHAnsi"/>
+        </w:rPr>
+        <w:t>.</w:t>
+      </w:r>
+      <w:r>
+        <w:rPr>
+          <w:rFonts w:cstheme="minorHAnsi"/>
+        </w:rPr>
+        <w:t xml:space="preserve"> </w:t>
+      </w:r>
+      <w:r>
+        <w:rPr>
+          <w:rFonts w:cstheme="minorHAnsi"/>
+        </w:rPr>
+        <w:t xml:space="preserve">Kernel SVM and K Nearest Neighbours </w:t>
+      </w:r>
+      <w:r>
+        <w:rPr>
+          <w:rFonts w:cstheme="minorHAnsi"/>
+        </w:rPr>
+        <w:t xml:space="preserve">showcased a </w:t>
+      </w:r>
+      <w:r>
+        <w:rPr>
+          <w:rFonts w:cstheme="minorHAnsi"/>
+        </w:rPr>
+        <w:t>significant improvement</w:t>
+      </w:r>
+      <w:r>
+        <w:rPr>
+          <w:rFonts w:cstheme="minorHAnsi"/>
+        </w:rPr>
+        <w:t xml:space="preserve"> </w:t>
+      </w:r>
+      <w:r>
+        <w:rPr>
+          <w:rFonts w:cstheme="minorHAnsi"/>
+        </w:rPr>
+        <w:t>resulting at</w:t>
+      </w:r>
+      <w:r>
+        <w:rPr>
+          <w:rFonts w:cstheme="minorHAnsi"/>
+        </w:rPr>
+        <w:t xml:space="preserve"> around 93%</w:t>
+      </w:r>
+      <w:r>
+        <w:rPr>
+          <w:rFonts w:cstheme="minorHAnsi"/>
+        </w:rPr>
+        <w:t>. However, Decision Tree and Random Forest classifiers performed better than linear classifiers. Random Forest and Decision Tree both topped at 99.5% making them the best algorithm to use for this kind of dataset. Overall the results are similar in nature. We come to the conclusion that for a dataset of 1,000 rows, there are major differences in accuracy on machine learning models</w:t>
       </w:r>
       <w:r>
         <w:rPr>
@@ -2694,6 +3163,14 @@
         </w:rPr>
         <w:t xml:space="preserve"> and the model can be used on unseen data. Similar results can be expected on unseen data.</w:t>
       </w:r>
+    </w:p>
+    <w:p>
+      <w:pPr>
+        <w:pStyle w:val="ListParagraph"/>
+        <w:spacing w:line="240" w:lineRule="auto"/>
+        <w:ind w:left="0"/>
+        <w:jc w:val="both"/>
+      </w:pPr>
     </w:p>
     <w:p>
       <w:pPr>
@@ -2933,6 +3410,7 @@
         <w:pStyle w:val="NoSpacing"/>
       </w:pPr>
       <w:r>
+        <w:lastRenderedPageBreak/>
         <w:t>[7]</w:t>
       </w:r>
       <w:r>
@@ -3012,8 +3490,6 @@
       <w:r>
         <w:t xml:space="preserve"> Detection (2018)</w:t>
       </w:r>
-      <w:bookmarkStart w:id="0" w:name="_GoBack"/>
-      <w:bookmarkEnd w:id="0"/>
     </w:p>
     <w:sectPr>
       <w:type w:val="continuous"/>
@@ -4774,7 +5250,7 @@
 </file>
 
 <file path=customXml/itemProps1.xml><?xml version="1.0" encoding="utf-8"?>
-<ds:datastoreItem xmlns:ds="http://schemas.openxmlformats.org/officeDocument/2006/customXml" ds:itemID="{878D03EA-F5A1-4469-B0C5-3BA7EF76D78C}">
+<ds:datastoreItem xmlns:ds="http://schemas.openxmlformats.org/officeDocument/2006/customXml" ds:itemID="{7DE561FD-A929-48C0-8C46-9D4CC60C71F5}">
   <ds:schemaRefs>
     <ds:schemaRef ds:uri="http://schemas.openxmlformats.org/officeDocument/2006/bibliography"/>
   </ds:schemaRefs>

</xml_diff>

<commit_message>
Added references and captions
</commit_message>
<xml_diff>
--- a/docs/Research Paper  - EIT - Machine Learning - Sudhanva.docx
+++ b/docs/Research Paper  - EIT - Machine Learning - Sudhanva.docx
@@ -56,10 +56,8 @@
           <w:sz w:val="40"/>
           <w:szCs w:val="40"/>
         </w:rPr>
-        <w:t>resistan</w:t>
-      </w:r>
-      <w:bookmarkStart w:id="0" w:name="_GoBack"/>
-      <w:bookmarkEnd w:id="0"/>
+        <w:t>resistances</w:t>
+      </w:r>
       <w:r>
         <w:rPr>
           <w:b/>
@@ -67,15 +65,6 @@
           <w:sz w:val="40"/>
           <w:szCs w:val="40"/>
         </w:rPr>
-        <w:t>ces</w:t>
-      </w:r>
-      <w:r>
-        <w:rPr>
-          <w:b/>
-          <w:bCs/>
-          <w:sz w:val="40"/>
-          <w:szCs w:val="40"/>
-        </w:rPr>
         <w:t xml:space="preserve"> based on contours</w:t>
       </w:r>
     </w:p>
@@ -86,13 +75,18 @@
           <w:b/>
           <w:bCs/>
         </w:rPr>
+      </w:pPr>
+    </w:p>
+    <w:p>
+      <w:pPr>
+        <w:jc w:val="center"/>
+        <w:rPr>
+          <w:b/>
+          <w:bCs/>
+        </w:rPr>
         <w:sectPr>
-          <w:headerReference w:type="even" r:id="rId8"/>
-          <w:headerReference w:type="default" r:id="rId9"/>
-          <w:footerReference w:type="even" r:id="rId10"/>
-          <w:footerReference w:type="default" r:id="rId11"/>
-          <w:headerReference w:type="first" r:id="rId12"/>
-          <w:footerReference w:type="first" r:id="rId13"/>
+          <w:headerReference w:type="default" r:id="rId8"/>
+          <w:footerReference w:type="default" r:id="rId9"/>
           <w:pgSz w:w="11906" w:h="16838"/>
           <w:pgMar w:top="720" w:right="720" w:bottom="720" w:left="720" w:header="708" w:footer="708" w:gutter="0"/>
           <w:cols w:space="708"/>
@@ -102,15 +96,6 @@
     </w:p>
     <w:p>
       <w:pPr>
-        <w:jc w:val="center"/>
-        <w:rPr>
-          <w:b/>
-          <w:bCs/>
-        </w:rPr>
-      </w:pPr>
-    </w:p>
-    <w:p>
-      <w:pPr>
         <w:pStyle w:val="NoSpacing"/>
         <w:jc w:val="center"/>
         <w:rPr>
@@ -119,34 +104,55 @@
           <w:sz w:val="24"/>
           <w:szCs w:val="24"/>
         </w:rPr>
-        <w:sectPr>
-          <w:type w:val="continuous"/>
-          <w:pgSz w:w="11906" w:h="16838"/>
-          <w:pgMar w:top="720" w:right="720" w:bottom="720" w:left="720" w:header="708" w:footer="708" w:gutter="0"/>
-          <w:cols w:space="708"/>
-          <w:docGrid w:linePitch="360"/>
-        </w:sectPr>
-      </w:pPr>
+      </w:pPr>
+      <w:r>
+        <w:rPr>
+          <w:b/>
+          <w:bCs/>
+          <w:sz w:val="24"/>
+          <w:szCs w:val="24"/>
+        </w:rPr>
+        <w:t>Sudhanva Narayana</w:t>
+      </w:r>
     </w:p>
     <w:p>
       <w:pPr>
         <w:pStyle w:val="NoSpacing"/>
         <w:jc w:val="center"/>
         <w:rPr>
-          <w:b/>
-          <w:bCs/>
           <w:sz w:val="24"/>
           <w:szCs w:val="24"/>
         </w:rPr>
       </w:pPr>
       <w:r>
         <w:rPr>
-          <w:b/>
-          <w:bCs/>
           <w:sz w:val="24"/>
           <w:szCs w:val="24"/>
         </w:rPr>
-        <w:t>Sudhanva Narayana</w:t>
+        <w:t xml:space="preserve">Machine Learning Engineer, </w:t>
+      </w:r>
+      <w:proofErr w:type="spellStart"/>
+      <w:r>
+        <w:rPr>
+          <w:sz w:val="24"/>
+          <w:szCs w:val="24"/>
+        </w:rPr>
+        <w:t>Faststream</w:t>
+      </w:r>
+      <w:proofErr w:type="spellEnd"/>
+      <w:r>
+        <w:rPr>
+          <w:sz w:val="24"/>
+          <w:szCs w:val="24"/>
+        </w:rPr>
+        <w:t xml:space="preserve"> Technologies</w:t>
+      </w:r>
+      <w:r>
+        <w:rPr>
+          <w:sz w:val="24"/>
+          <w:szCs w:val="24"/>
+        </w:rPr>
+        <w:t>,</w:t>
       </w:r>
     </w:p>
     <w:p>
@@ -163,23 +169,7 @@
           <w:sz w:val="24"/>
           <w:szCs w:val="24"/>
         </w:rPr>
-        <w:t xml:space="preserve">Machine Learning Engineer, </w:t>
-      </w:r>
-      <w:proofErr w:type="spellStart"/>
-      <w:r>
-        <w:rPr>
-          <w:sz w:val="24"/>
-          <w:szCs w:val="24"/>
-        </w:rPr>
-        <w:t>Faststream</w:t>
-      </w:r>
-      <w:proofErr w:type="spellEnd"/>
-      <w:r>
-        <w:rPr>
-          <w:sz w:val="24"/>
-          <w:szCs w:val="24"/>
-        </w:rPr>
-        <w:t xml:space="preserve"> Technologies</w:t>
+        <w:t>Bengaluru, Karnataka, India</w:t>
       </w:r>
     </w:p>
     <w:p>
@@ -187,35 +177,18 @@
         <w:pStyle w:val="NoSpacing"/>
         <w:jc w:val="center"/>
         <w:rPr>
-          <w:sz w:val="24"/>
-          <w:szCs w:val="24"/>
-        </w:rPr>
-      </w:pPr>
-      <w:r>
-        <w:rPr>
-          <w:sz w:val="24"/>
-          <w:szCs w:val="24"/>
-        </w:rPr>
-        <w:t>Bengaluru, Karnataka, India</w:t>
-      </w:r>
-    </w:p>
-    <w:p>
-      <w:pPr>
-        <w:pStyle w:val="NoSpacing"/>
-        <w:jc w:val="center"/>
-        <w:rPr>
           <w:i/>
           <w:iCs/>
-          <w:sz w:val="24"/>
-          <w:szCs w:val="24"/>
-        </w:rPr>
-      </w:pPr>
-      <w:hyperlink r:id="rId14" w:history="1">
+        </w:rPr>
+      </w:pPr>
+      <w:hyperlink r:id="rId10" w:history="1">
         <w:r>
           <w:rPr>
             <w:rStyle w:val="Hyperlink"/>
             <w:i/>
             <w:iCs/>
+            <w:sz w:val="20"/>
+            <w:szCs w:val="20"/>
           </w:rPr>
           <w:t>nsudhanva@gmail.com</w:t>
         </w:r>
@@ -238,89 +211,268 @@
         <w:pStyle w:val="NoSpacing"/>
         <w:jc w:val="center"/>
         <w:rPr>
-          <w:b/>
-          <w:bCs/>
-          <w:sz w:val="24"/>
-          <w:szCs w:val="24"/>
-        </w:rPr>
-      </w:pPr>
-      <w:r>
-        <w:rPr>
-          <w:b/>
-          <w:bCs/>
-          <w:sz w:val="24"/>
-          <w:szCs w:val="24"/>
-        </w:rPr>
-        <w:t>Vinod Agrawal</w:t>
-      </w:r>
-    </w:p>
-    <w:p>
-      <w:pPr>
-        <w:pStyle w:val="NoSpacing"/>
-        <w:jc w:val="center"/>
-        <w:rPr>
-          <w:sz w:val="24"/>
-          <w:szCs w:val="24"/>
-        </w:rPr>
-      </w:pPr>
-      <w:r>
-        <w:rPr>
-          <w:sz w:val="24"/>
-          <w:szCs w:val="24"/>
-        </w:rPr>
-        <w:t xml:space="preserve">Chief Technology Officer, </w:t>
-      </w:r>
-      <w:proofErr w:type="spellStart"/>
-      <w:r>
-        <w:rPr>
-          <w:sz w:val="24"/>
-          <w:szCs w:val="24"/>
-        </w:rPr>
-        <w:t>Faststream</w:t>
-      </w:r>
-      <w:proofErr w:type="spellEnd"/>
-      <w:r>
-        <w:rPr>
-          <w:sz w:val="24"/>
-          <w:szCs w:val="24"/>
-        </w:rPr>
-        <w:t xml:space="preserve"> Technologies</w:t>
-      </w:r>
-    </w:p>
-    <w:p>
-      <w:pPr>
-        <w:pStyle w:val="NoSpacing"/>
-        <w:jc w:val="center"/>
-        <w:rPr>
-          <w:sz w:val="24"/>
-          <w:szCs w:val="24"/>
-        </w:rPr>
-      </w:pPr>
-      <w:r>
-        <w:rPr>
-          <w:sz w:val="24"/>
-          <w:szCs w:val="24"/>
-        </w:rPr>
-        <w:t>Bengaluru, Karnataka, India</w:t>
-      </w:r>
-    </w:p>
-    <w:p>
-      <w:pPr>
-        <w:pStyle w:val="NoSpacing"/>
-        <w:jc w:val="center"/>
-        <w:rPr>
           <w:i/>
           <w:iCs/>
           <w:sz w:val="24"/>
           <w:szCs w:val="24"/>
         </w:rPr>
       </w:pPr>
-      <w:hyperlink r:id="rId15" w:history="1">
+    </w:p>
+    <w:p>
+      <w:pPr>
+        <w:pStyle w:val="NoSpacing"/>
+        <w:jc w:val="center"/>
+        <w:rPr>
+          <w:b/>
+          <w:bCs/>
+          <w:sz w:val="24"/>
+          <w:szCs w:val="24"/>
+        </w:rPr>
+      </w:pPr>
+      <w:r>
+        <w:rPr>
+          <w:b/>
+          <w:bCs/>
+          <w:sz w:val="24"/>
+          <w:szCs w:val="24"/>
+        </w:rPr>
+        <w:t>Vinay Bansal</w:t>
+      </w:r>
+    </w:p>
+    <w:p>
+      <w:pPr>
+        <w:pStyle w:val="NoSpacing"/>
+        <w:jc w:val="center"/>
+        <w:rPr>
+          <w:sz w:val="24"/>
+          <w:szCs w:val="24"/>
+        </w:rPr>
+      </w:pPr>
+      <w:r>
+        <w:rPr>
+          <w:sz w:val="24"/>
+          <w:szCs w:val="24"/>
+        </w:rPr>
+        <w:t>Chief Executive Officer</w:t>
+      </w:r>
+      <w:r>
+        <w:rPr>
+          <w:sz w:val="24"/>
+          <w:szCs w:val="24"/>
+        </w:rPr>
+        <w:t xml:space="preserve">, </w:t>
+      </w:r>
+      <w:proofErr w:type="spellStart"/>
+      <w:r>
+        <w:rPr>
+          <w:sz w:val="24"/>
+          <w:szCs w:val="24"/>
+        </w:rPr>
+        <w:t>Faststream</w:t>
+      </w:r>
+      <w:proofErr w:type="spellEnd"/>
+      <w:r>
+        <w:rPr>
+          <w:sz w:val="24"/>
+          <w:szCs w:val="24"/>
+        </w:rPr>
+        <w:t xml:space="preserve"> Technologies</w:t>
+      </w:r>
+      <w:r>
+        <w:rPr>
+          <w:sz w:val="24"/>
+          <w:szCs w:val="24"/>
+        </w:rPr>
+        <w:t>,</w:t>
+      </w:r>
+    </w:p>
+    <w:p>
+      <w:pPr>
+        <w:pStyle w:val="NoSpacing"/>
+        <w:jc w:val="center"/>
+        <w:rPr>
+          <w:sz w:val="24"/>
+          <w:szCs w:val="24"/>
+        </w:rPr>
+      </w:pPr>
+      <w:r>
+        <w:rPr>
+          <w:sz w:val="24"/>
+          <w:szCs w:val="24"/>
+        </w:rPr>
+        <w:t>Bengaluru, Karnataka, India</w:t>
+      </w:r>
+    </w:p>
+    <w:p>
+      <w:pPr>
+        <w:pStyle w:val="NoSpacing"/>
+        <w:jc w:val="center"/>
+        <w:rPr>
+          <w:i/>
+          <w:iCs/>
+        </w:rPr>
+      </w:pPr>
+      <w:hyperlink r:id="rId11" w:history="1">
+        <w:proofErr w:type="spellStart"/>
         <w:r>
           <w:rPr>
             <w:rStyle w:val="Hyperlink"/>
             <w:i/>
             <w:iCs/>
+            <w:sz w:val="20"/>
+            <w:szCs w:val="20"/>
+          </w:rPr>
+          <w:t>vinay</w:t>
+        </w:r>
+        <w:proofErr w:type="spellEnd"/>
+        <w:r>
+          <w:rPr>
+            <w:rStyle w:val="Hyperlink"/>
+            <w:i/>
+            <w:iCs/>
+            <w:sz w:val="20"/>
+            <w:szCs w:val="20"/>
+          </w:rPr>
+          <w:t>@</w:t>
+        </w:r>
+        <w:r>
+          <w:rPr>
+            <w:sz w:val="20"/>
+            <w:szCs w:val="20"/>
+          </w:rPr>
+          <w:t xml:space="preserve"> </w:t>
+        </w:r>
+        <w:r>
+          <w:rPr>
+            <w:rStyle w:val="Hyperlink"/>
+            <w:i/>
+            <w:iCs/>
+            <w:sz w:val="20"/>
+            <w:szCs w:val="20"/>
+          </w:rPr>
+          <w:t>faststreamtech.com</w:t>
+        </w:r>
+      </w:hyperlink>
+    </w:p>
+    <w:p>
+      <w:pPr>
+        <w:pStyle w:val="NoSpacing"/>
+        <w:jc w:val="center"/>
+        <w:rPr>
+          <w:i/>
+          <w:iCs/>
+          <w:sz w:val="24"/>
+          <w:szCs w:val="24"/>
+        </w:rPr>
+      </w:pPr>
+    </w:p>
+    <w:p>
+      <w:pPr>
+        <w:pStyle w:val="NoSpacing"/>
+        <w:jc w:val="center"/>
+        <w:rPr>
+          <w:i/>
+          <w:iCs/>
+          <w:sz w:val="24"/>
+          <w:szCs w:val="24"/>
+        </w:rPr>
+      </w:pPr>
+    </w:p>
+    <w:p>
+      <w:pPr>
+        <w:pStyle w:val="NoSpacing"/>
+        <w:jc w:val="center"/>
+        <w:rPr>
+          <w:b/>
+          <w:bCs/>
+          <w:sz w:val="24"/>
+          <w:szCs w:val="24"/>
+        </w:rPr>
+      </w:pPr>
+      <w:r>
+        <w:rPr>
+          <w:b/>
+          <w:bCs/>
+          <w:sz w:val="24"/>
+          <w:szCs w:val="24"/>
+        </w:rPr>
+        <w:t>Vinod Agrawal</w:t>
+      </w:r>
+    </w:p>
+    <w:p>
+      <w:pPr>
+        <w:pStyle w:val="NoSpacing"/>
+        <w:jc w:val="center"/>
+        <w:rPr>
+          <w:sz w:val="24"/>
+          <w:szCs w:val="24"/>
+        </w:rPr>
+      </w:pPr>
+      <w:r>
+        <w:rPr>
+          <w:sz w:val="24"/>
+          <w:szCs w:val="24"/>
+        </w:rPr>
+        <w:t xml:space="preserve">Chief Technology Officer, </w:t>
+      </w:r>
+      <w:proofErr w:type="spellStart"/>
+      <w:r>
+        <w:rPr>
+          <w:sz w:val="24"/>
+          <w:szCs w:val="24"/>
+        </w:rPr>
+        <w:t>Faststream</w:t>
+      </w:r>
+      <w:proofErr w:type="spellEnd"/>
+      <w:r>
+        <w:rPr>
+          <w:sz w:val="24"/>
+          <w:szCs w:val="24"/>
+        </w:rPr>
+        <w:t xml:space="preserve"> Technologies</w:t>
+      </w:r>
+      <w:r>
+        <w:rPr>
+          <w:sz w:val="24"/>
+          <w:szCs w:val="24"/>
+        </w:rPr>
+        <w:t>,</w:t>
+      </w:r>
+    </w:p>
+    <w:p>
+      <w:pPr>
+        <w:pStyle w:val="NoSpacing"/>
+        <w:jc w:val="center"/>
+        <w:rPr>
+          <w:sz w:val="24"/>
+          <w:szCs w:val="24"/>
+        </w:rPr>
+      </w:pPr>
+      <w:r>
+        <w:rPr>
+          <w:sz w:val="24"/>
+          <w:szCs w:val="24"/>
+        </w:rPr>
+        <w:t>Bengaluru, Karnataka, India</w:t>
+      </w:r>
+    </w:p>
+    <w:p>
+      <w:pPr>
+        <w:pStyle w:val="NoSpacing"/>
+        <w:jc w:val="center"/>
+        <w:rPr>
+          <w:i/>
+          <w:iCs/>
+        </w:rPr>
+      </w:pPr>
+      <w:hyperlink r:id="rId12" w:history="1">
+        <w:r>
+          <w:rPr>
+            <w:rStyle w:val="Hyperlink"/>
+            <w:i/>
+            <w:iCs/>
+            <w:sz w:val="20"/>
+            <w:szCs w:val="20"/>
           </w:rPr>
           <w:t>vinod.agrawal@faststreamtech.com</w:t>
         </w:r>
@@ -333,18 +485,13 @@
           <w:type w:val="continuous"/>
           <w:pgSz w:w="11906" w:h="16838"/>
           <w:pgMar w:top="720" w:right="720" w:bottom="720" w:left="720" w:header="708" w:footer="708" w:gutter="0"/>
-          <w:cols w:num="2" w:space="708"/>
+          <w:cols w:num="3" w:space="708"/>
           <w:docGrid w:linePitch="360"/>
         </w:sectPr>
       </w:pPr>
     </w:p>
     <w:p>
       <w:pPr>
-        <w:jc w:val="center"/>
-      </w:pPr>
-    </w:p>
-    <w:p>
-      <w:pPr>
         <w:jc w:val="both"/>
       </w:pPr>
       <w:r>
@@ -369,6 +516,11 @@
       <w:r>
         <w:t xml:space="preserve"> provides an overview of current practice of Electrical Impedance Tomography (EIT), its imaging and use-cases. Electrical Impedance Tomography is a non-invasive type of medical imaging. These advances are improving our capacity to treat and even prevent cancers. The full implications of the subject remain to be explored. Examples of research techniques used in this project are detailed.  </w:t>
       </w:r>
+    </w:p>
+    <w:p>
+      <w:pPr>
+        <w:jc w:val="both"/>
+      </w:pPr>
     </w:p>
     <w:p>
       <w:pPr>
@@ -398,7 +550,7 @@
         </w:rPr>
       </w:pPr>
       <w:r>
-        <w:t>Human bodies have electrical properties, specifically the electric conductivity and permittivity. The electric conductivity is a measure of the ease with which a material conducts electricity; the electric permittivity is a measure of how readily the charges within a material separate under an imposed electric field. Highly conductive materials allow both AC and DC currents to pass through them. Highly permissive materials allow only AC current to pass through them. Both of these properties can be used in medical applications as tumours, tissues and other irregularities in human body have different conductive and permissive properties. Other application of EIT include detection of blood clots, pulmonary emboli and gas in human body.</w:t>
+        <w:t>Human bodies have electrical properties, specifically the electric conductivity and permittivity. The electric conductivity is a measure of the ease with which a material conducts electricity; the electric permittivity is a measure of how readily the charges within a material separate under an imposed electric field</w:t>
       </w:r>
       <w:r>
         <w:t xml:space="preserve"> </w:t>
@@ -406,6 +558,36 @@
       <w:r>
         <w:rPr>
           <w:rFonts w:cstheme="minorHAnsi"/>
+          <w:b/>
+          <w:bCs/>
+        </w:rPr>
+        <w:t>[</w:t>
+      </w:r>
+      <w:r>
+        <w:rPr>
+          <w:rFonts w:cstheme="minorHAnsi"/>
+          <w:b/>
+          <w:bCs/>
+        </w:rPr>
+        <w:t>1</w:t>
+      </w:r>
+      <w:r>
+        <w:rPr>
+          <w:rFonts w:cstheme="minorHAnsi"/>
+          <w:b/>
+          <w:bCs/>
+        </w:rPr>
+        <w:t>]</w:t>
+      </w:r>
+      <w:r>
+        <w:t>. Highly conductive materials allow both AC and DC currents to pass through them. Highly permissive materials allow only AC current to pass through them. Both of these properties can be used in medical applications as tumours, tissues and other irregularities in human body have different conductive and permissive properties. Other application of EIT include detection of blood clots, pulmonary emboli and gas in human body.</w:t>
+      </w:r>
+      <w:r>
+        <w:t xml:space="preserve"> </w:t>
+      </w:r>
+      <w:r>
+        <w:rPr>
+          <w:rFonts w:cstheme="minorHAnsi"/>
         </w:rPr>
         <w:t>Electrical Impedance Tomography – images are typically colour based representing the resistive properties on human bodies</w:t>
       </w:r>
@@ -414,30 +596,6 @@
           <w:rFonts w:cstheme="minorHAnsi"/>
         </w:rPr>
         <w:t xml:space="preserve"> </w:t>
-      </w:r>
-      <w:r>
-        <w:rPr>
-          <w:rFonts w:cstheme="minorHAnsi"/>
-          <w:b/>
-          <w:bCs/>
-        </w:rPr>
-        <w:t>[</w:t>
-      </w:r>
-      <w:r>
-        <w:rPr>
-          <w:rFonts w:cstheme="minorHAnsi"/>
-          <w:b/>
-          <w:bCs/>
-        </w:rPr>
-        <w:t>1</w:t>
-      </w:r>
-      <w:r>
-        <w:rPr>
-          <w:rFonts w:cstheme="minorHAnsi"/>
-          <w:b/>
-          <w:bCs/>
-        </w:rPr>
-        <w:t>]</w:t>
       </w:r>
       <w:r>
         <w:rPr>
@@ -530,7 +688,7 @@
                     </pic:cNvPicPr>
                   </pic:nvPicPr>
                   <pic:blipFill>
-                    <a:blip r:embed="rId16">
+                    <a:blip r:embed="rId13">
                       <a:extLst>
                         <a:ext uri="{28A0092B-C50C-407E-A947-70E740481C1C}">
                           <a14:useLocalDpi xmlns:a14="http://schemas.microsoft.com/office/drawing/2010/main" val="0"/>
@@ -564,7 +722,7 @@
     </w:p>
     <w:p>
       <w:pPr>
-        <w:jc w:val="both"/>
+        <w:jc w:val="center"/>
         <w:rPr>
           <w:b/>
           <w:bCs/>
@@ -577,31 +735,143 @@
         <w:rPr>
           <w:b/>
           <w:bCs/>
+        </w:rPr>
+        <w:t>(</w:t>
+      </w:r>
+      <w:r>
+        <w:rPr>
+          <w:b/>
+          <w:bCs/>
+        </w:rPr>
+        <w:t>Figure 1</w:t>
+      </w:r>
+      <w:r>
+        <w:rPr>
+          <w:b/>
+          <w:bCs/>
+        </w:rPr>
+        <w:t>)</w:t>
+      </w:r>
+      <w:r>
+        <w:rPr>
+          <w:b/>
+          <w:bCs/>
+        </w:rPr>
+        <w:t xml:space="preserve"> - </w:t>
+      </w:r>
+      <w:r>
+        <w:rPr>
+          <w:b/>
+          <w:bCs/>
           <w:i/>
           <w:iCs/>
           <w:u w:val="single"/>
         </w:rPr>
-        <w:t>Figure 1</w:t>
-      </w:r>
-      <w:r>
-        <w:rPr>
-          <w:b/>
-          <w:bCs/>
+        <w:t>Sample Image of an EIT</w:t>
+      </w:r>
+    </w:p>
+    <w:p>
+      <w:pPr>
+        <w:jc w:val="both"/>
+        <w:rPr>
+          <w:rFonts w:cstheme="minorHAnsi"/>
+        </w:rPr>
+      </w:pPr>
+      <w:r>
+        <w:rPr>
+          <w:rFonts w:cstheme="minorHAnsi"/>
+        </w:rPr>
+        <w:t>The resistive properties of the images are assigned colour codes and are plotted.</w:t>
+      </w:r>
+    </w:p>
+    <w:p>
+      <w:pPr>
+        <w:jc w:val="both"/>
+        <w:rPr>
+          <w:b/>
+          <w:bCs/>
+          <w:sz w:val="28"/>
+          <w:szCs w:val="28"/>
+        </w:rPr>
+      </w:pPr>
+      <w:bookmarkStart w:id="0" w:name="_GoBack"/>
+      <w:bookmarkEnd w:id="0"/>
+    </w:p>
+    <w:p>
+      <w:pPr>
+        <w:jc w:val="center"/>
+        <w:rPr>
+          <w:b/>
+          <w:bCs/>
+          <w:sz w:val="28"/>
+          <w:szCs w:val="28"/>
+        </w:rPr>
+      </w:pPr>
+      <w:r>
+        <w:rPr>
+          <w:b/>
+          <w:bCs/>
+          <w:sz w:val="28"/>
+          <w:szCs w:val="28"/>
+        </w:rPr>
+        <w:t>2. Machine Learning</w:t>
+      </w:r>
+    </w:p>
+    <w:p>
+      <w:pPr>
+        <w:jc w:val="both"/>
+      </w:pPr>
+      <w:r>
+        <w:t>Machine Learning is the science (and art) of programming computers so they can learn from data. For example, your spam filter is a Machine Learning program that can learn to flag spam given examples of spam emails (e.g., flagged by users) and examples of regular (non-spam) emails. The</w:t>
+      </w:r>
+      <w:r>
+        <w:t xml:space="preserve"> </w:t>
+      </w:r>
+      <w:r>
+        <w:t>examples that the system uses to learn are called the training set. Each training example is called a training instance (or sample). In this case, the task T is to flag spam for new emails, the experience E is the training data, and the performance measure P needs to be defined; for example, you can use the ratio of correctly classified emails. This particular performance measure is called accuracy and it is often used in classification tasks</w:t>
+      </w:r>
+      <w:r>
+        <w:t xml:space="preserve"> </w:t>
+      </w:r>
+      <w:r>
+        <w:rPr>
+          <w:b/>
+          <w:bCs/>
+        </w:rPr>
+        <w:t>[</w:t>
+      </w:r>
+      <w:r>
+        <w:rPr>
+          <w:b/>
+          <w:bCs/>
+        </w:rPr>
+        <w:t>3</w:t>
+      </w:r>
+      <w:r>
+        <w:rPr>
+          <w:b/>
+          <w:bCs/>
+        </w:rPr>
+        <w:t>]</w:t>
+      </w:r>
+      <w:r>
+        <w:t>.</w:t>
+      </w:r>
+    </w:p>
+    <w:p>
+      <w:pPr>
+        <w:jc w:val="both"/>
+        <w:rPr>
           <w:i/>
           <w:iCs/>
-          <w:u w:val="single"/>
-        </w:rPr>
-        <w:t xml:space="preserve"> - </w:t>
-      </w:r>
-      <w:r>
-        <w:rPr>
-          <w:b/>
-          <w:bCs/>
+        </w:rPr>
+      </w:pPr>
+      <w:r>
+        <w:rPr>
           <w:i/>
           <w:iCs/>
-          <w:u w:val="single"/>
-        </w:rPr>
-        <w:t>Sample Image of an EIT</w:t>
+        </w:rPr>
+        <w:t>Supervised Learning</w:t>
       </w:r>
     </w:p>
     <w:p>
@@ -609,25 +879,86 @@
         <w:jc w:val="both"/>
       </w:pPr>
       <w:r>
-        <w:rPr>
-          <w:rFonts w:cstheme="minorHAnsi"/>
-        </w:rPr>
-        <w:t>The resistive properties of the images are assigned colour codes and are plotted.</w:t>
-      </w:r>
-    </w:p>
-    <w:p>
-      <w:pPr>
-        <w:jc w:val="center"/>
-      </w:pPr>
-    </w:p>
-    <w:p>
-      <w:pPr>
-        <w:jc w:val="center"/>
-      </w:pPr>
-    </w:p>
-    <w:p>
-      <w:pPr>
-        <w:jc w:val="center"/>
+        <w:t xml:space="preserve">Machine Learning systems can be classified according to the amount and type of supervision they get during </w:t>
+      </w:r>
+    </w:p>
+    <w:p>
+      <w:pPr>
+        <w:jc w:val="both"/>
+      </w:pPr>
+    </w:p>
+    <w:p>
+      <w:pPr>
+        <w:jc w:val="both"/>
+      </w:pPr>
+      <w:r>
+        <w:t>training. There are four major categories: supervised learning, unsupervised learning, semi-supervised learning, and Reinforcement Learning</w:t>
+      </w:r>
+      <w:r>
+        <w:t xml:space="preserve"> </w:t>
+      </w:r>
+      <w:r>
+        <w:rPr>
+          <w:b/>
+          <w:bCs/>
+        </w:rPr>
+        <w:t>[</w:t>
+      </w:r>
+      <w:r>
+        <w:rPr>
+          <w:b/>
+          <w:bCs/>
+        </w:rPr>
+        <w:t>4</w:t>
+      </w:r>
+      <w:r>
+        <w:rPr>
+          <w:b/>
+          <w:bCs/>
+        </w:rPr>
+        <w:t>]</w:t>
+      </w:r>
+      <w:r>
+        <w:rPr>
+          <w:b/>
+          <w:bCs/>
+        </w:rPr>
+        <w:t xml:space="preserve">. </w:t>
+      </w:r>
+      <w:r>
+        <w:t>In supervised learning, the training data you feed to the algorithm includes the desired solutions, called labels. A typical supervised learning task is classification. The spam filter is a good example of this: it is trained with many example emails along with their class (spam or ham), and it must learn how to classify new emails</w:t>
+      </w:r>
+      <w:r>
+        <w:t xml:space="preserve"> </w:t>
+      </w:r>
+      <w:r>
+        <w:rPr>
+          <w:b/>
+          <w:bCs/>
+        </w:rPr>
+        <w:t>[</w:t>
+      </w:r>
+      <w:r>
+        <w:rPr>
+          <w:b/>
+          <w:bCs/>
+        </w:rPr>
+        <w:t>5</w:t>
+      </w:r>
+      <w:r>
+        <w:rPr>
+          <w:b/>
+          <w:bCs/>
+        </w:rPr>
+        <w:t>]</w:t>
+      </w:r>
+      <w:r>
+        <w:t>.</w:t>
+      </w:r>
+    </w:p>
+    <w:p>
+      <w:pPr>
+        <w:jc w:val="both"/>
       </w:pPr>
     </w:p>
     <w:p>
@@ -647,154 +978,15 @@
           <w:sz w:val="28"/>
           <w:szCs w:val="28"/>
         </w:rPr>
-        <w:lastRenderedPageBreak/>
-        <w:t>2. Machine Learning</w:t>
-      </w:r>
-    </w:p>
-    <w:p>
-      <w:pPr>
-        <w:jc w:val="both"/>
-      </w:pPr>
-      <w:r>
-        <w:t>Machine Learning is the science (and art) of programming computers so they can learn from data. For example, your spam filter is a Machine Learning program that can learn to flag spam given examples of spam emails (e.g., flagged by users) and examples of regular (non-spam) emails. The</w:t>
-      </w:r>
-      <w:r>
-        <w:t xml:space="preserve"> </w:t>
-      </w:r>
-      <w:r>
-        <w:t>examples that the system uses to learn are called the training set. Each training example is called a training instance (or sample). In this case, the task T is to flag spam for new emails, the experience E is the training data, and the performance measure P needs to be defined; for example, you can use the ratio of correctly classified emails. This particular performance measure is called accuracy and it is often used in classification tasks</w:t>
-      </w:r>
-      <w:r>
-        <w:t xml:space="preserve"> </w:t>
-      </w:r>
-      <w:r>
-        <w:rPr>
-          <w:b/>
-          <w:bCs/>
-        </w:rPr>
-        <w:t>[</w:t>
-      </w:r>
-      <w:r>
-        <w:rPr>
-          <w:b/>
-          <w:bCs/>
-        </w:rPr>
         <w:t>3</w:t>
       </w:r>
       <w:r>
-        <w:rPr>
-          <w:b/>
-          <w:bCs/>
-        </w:rPr>
-        <w:t>]</w:t>
-      </w:r>
-      <w:r>
-        <w:t>.</w:t>
-      </w:r>
-    </w:p>
-    <w:p>
-      <w:pPr>
-        <w:jc w:val="both"/>
-        <w:rPr>
-          <w:i/>
-          <w:iCs/>
-        </w:rPr>
-      </w:pPr>
-      <w:r>
-        <w:rPr>
-          <w:i/>
-          <w:iCs/>
-        </w:rPr>
-        <w:t>Supervised Learning</w:t>
-      </w:r>
-    </w:p>
-    <w:p>
-      <w:pPr>
-        <w:jc w:val="both"/>
-      </w:pPr>
-      <w:r>
-        <w:t>Machine Learning systems can be classified according to the amount and type of supervision they get during training. There are four major categories: supervised learning, unsupervised learning, semi-supervised learning, and Reinforcement Learning. In supervised learning, the training data you feed to the algorithm includes the desired solutions, called labels. A typical supervised learning task is classification. The spam filter is a good example of this: it is trained with many example emails along with their class (spam or ham), and it must learn how to classify new emails</w:t>
-      </w:r>
-      <w:r>
-        <w:t xml:space="preserve"> </w:t>
-      </w:r>
-      <w:r>
-        <w:rPr>
-          <w:b/>
-          <w:bCs/>
-        </w:rPr>
-        <w:t>[</w:t>
-      </w:r>
-      <w:r>
-        <w:rPr>
-          <w:b/>
-          <w:bCs/>
-        </w:rPr>
-        <w:t>4</w:t>
-      </w:r>
-      <w:r>
-        <w:rPr>
-          <w:b/>
-          <w:bCs/>
-        </w:rPr>
-        <w:t>]</w:t>
-      </w:r>
-      <w:r>
-        <w:rPr>
-          <w:b/>
-          <w:bCs/>
-        </w:rPr>
-        <w:t>[</w:t>
-      </w:r>
-      <w:r>
-        <w:rPr>
-          <w:b/>
-          <w:bCs/>
-        </w:rPr>
-        <w:t>5</w:t>
-      </w:r>
-      <w:r>
-        <w:rPr>
-          <w:b/>
-          <w:bCs/>
-        </w:rPr>
-        <w:t>]</w:t>
-      </w:r>
-      <w:r>
-        <w:t>.</w:t>
-      </w:r>
-    </w:p>
-    <w:p>
-      <w:pPr>
-        <w:jc w:val="both"/>
-      </w:pPr>
-    </w:p>
-    <w:p>
-      <w:pPr>
-        <w:jc w:val="center"/>
         <w:rPr>
           <w:b/>
           <w:bCs/>
           <w:sz w:val="28"/>
           <w:szCs w:val="28"/>
         </w:rPr>
-      </w:pPr>
-      <w:r>
-        <w:rPr>
-          <w:b/>
-          <w:bCs/>
-          <w:sz w:val="28"/>
-          <w:szCs w:val="28"/>
-        </w:rPr>
-        <w:t>3</w:t>
-      </w:r>
-      <w:r>
-        <w:rPr>
-          <w:b/>
-          <w:bCs/>
-          <w:sz w:val="28"/>
-          <w:szCs w:val="28"/>
-        </w:rPr>
         <w:t>. Proposed Methodologies</w:t>
       </w:r>
     </w:p>
@@ -850,9 +1042,16 @@
         <w:t>paper</w:t>
       </w:r>
       <w:r>
-        <w:t xml:space="preserve"> works across any images in general but is concentrated on images generated by contours and sine, cosine functions. A sample EIT Image is read into the code in the form of a 2-dimensional matrix. This matrix represents intensities of various colour gamut. The project revolves around generating images and reading those images into matrices. A dataset of count of pixels of various intensity ranges are created. A machine learning model is created out the dataset.</w:t>
-      </w:r>
-      <w:r>
+        <w:t xml:space="preserve"> works across any images in general but is concentrated on images generated by contours and sine, cosine functions. A sample EIT Image is read into the code in the form of a 2-dimensional matrix. This matrix represents intensities of various colour gamut. The project revolves around generating images and </w:t>
+      </w:r>
+      <w:r>
+        <w:t>reading those images into matrices</w:t>
+      </w:r>
+      <w:r>
+        <w:rPr>
+          <w:b/>
+          <w:bCs/>
+        </w:rPr>
         <w:t xml:space="preserve"> </w:t>
       </w:r>
       <w:r>
@@ -881,6 +1080,19 @@
           <w:b/>
           <w:bCs/>
         </w:rPr>
+        <w:t>.</w:t>
+      </w:r>
+      <w:r>
+        <w:t xml:space="preserve"> A dataset of count of pixels of various intensity ranges are created. A machine learning model is created out the dataset</w:t>
+      </w:r>
+      <w:r>
+        <w:t xml:space="preserve"> </w:t>
+      </w:r>
+      <w:r>
+        <w:rPr>
+          <w:b/>
+          <w:bCs/>
+        </w:rPr>
         <w:t>[</w:t>
       </w:r>
       <w:r>
@@ -896,6 +1108,13 @@
           <w:bCs/>
         </w:rPr>
         <w:t>]</w:t>
+      </w:r>
+      <w:r>
+        <w:rPr>
+          <w:b/>
+          <w:bCs/>
+        </w:rPr>
+        <w:t>.</w:t>
       </w:r>
     </w:p>
     <w:p>
@@ -1018,41 +1237,66 @@
           <w:szCs w:val="28"/>
         </w:rPr>
       </w:pPr>
+      <w:r>
+        <w:rPr>
+          <w:b/>
+          <w:bCs/>
+          <w:sz w:val="28"/>
+          <w:szCs w:val="28"/>
+        </w:rPr>
+        <w:t>4. Identifying pixels by contours</w:t>
+      </w:r>
+    </w:p>
+    <w:p>
+      <w:pPr>
+        <w:pStyle w:val="NoSpacing"/>
+        <w:rPr>
+          <w:rFonts w:cstheme="minorHAnsi"/>
+        </w:rPr>
+      </w:pPr>
+    </w:p>
+    <w:p>
+      <w:pPr>
+        <w:pStyle w:val="NoSpacing"/>
+        <w:jc w:val="both"/>
+        <w:rPr>
+          <w:rFonts w:cstheme="minorHAnsi"/>
+        </w:rPr>
+      </w:pPr>
+      <w:r>
+        <w:rPr>
+          <w:rFonts w:cstheme="minorHAnsi"/>
+        </w:rPr>
+        <w:t>A typical contour image of the same EIT Image looks like this. The colours here are representative and are not related to any colours in resistive properties. The intensity range is from 0 to 1 where 0 being the lowest and 1 being the highest. The x and the y axis are count of pixels</w:t>
+      </w:r>
+      <w:r>
+        <w:rPr>
+          <w:rFonts w:cstheme="minorHAnsi"/>
+        </w:rPr>
+        <w:t xml:space="preserve"> of the image. (</w:t>
+      </w:r>
+      <w:r>
+        <w:rPr>
+          <w:rFonts w:cstheme="minorHAnsi"/>
+          <w:b/>
+          <w:bCs/>
+        </w:rPr>
+        <w:t>Figure 2</w:t>
+      </w:r>
+      <w:r>
+        <w:rPr>
+          <w:rFonts w:cstheme="minorHAnsi"/>
+          <w:b/>
+          <w:bCs/>
+        </w:rPr>
+        <w:t>)</w:t>
+      </w:r>
     </w:p>
     <w:p>
       <w:pPr>
         <w:pStyle w:val="NoSpacing"/>
         <w:jc w:val="center"/>
         <w:rPr>
-          <w:b/>
-          <w:bCs/>
-          <w:sz w:val="28"/>
-          <w:szCs w:val="28"/>
-        </w:rPr>
-      </w:pPr>
-      <w:r>
-        <w:rPr>
-          <w:b/>
-          <w:bCs/>
-          <w:sz w:val="28"/>
-          <w:szCs w:val="28"/>
-        </w:rPr>
-        <w:t>4. Identifying pixels by contours</w:t>
-      </w:r>
-    </w:p>
-    <w:p>
-      <w:pPr>
-        <w:pStyle w:val="NoSpacing"/>
-        <w:jc w:val="center"/>
-        <w:rPr>
-          <w:rFonts w:cstheme="minorHAnsi"/>
-        </w:rPr>
-      </w:pPr>
-    </w:p>
-    <w:p>
-      <w:pPr>
-        <w:pStyle w:val="NoSpacing"/>
-        <w:rPr>
           <w:rFonts w:cstheme="minorHAnsi"/>
         </w:rPr>
       </w:pPr>
@@ -1062,16 +1306,16 @@
           <w:noProof/>
         </w:rPr>
         <w:drawing>
-          <wp:anchor distT="0" distB="0" distL="114300" distR="114300" simplePos="0" relativeHeight="251659264" behindDoc="0" locked="0" layoutInCell="1" allowOverlap="1" wp14:anchorId="7E000434" wp14:editId="6FE5C599">
+          <wp:anchor distT="0" distB="0" distL="114300" distR="114300" simplePos="0" relativeHeight="251659264" behindDoc="0" locked="0" layoutInCell="1" allowOverlap="1" wp14:anchorId="7E000434" wp14:editId="1A93CE62">
             <wp:simplePos x="0" y="0"/>
             <wp:positionH relativeFrom="column">
-              <wp:posOffset>3337560</wp:posOffset>
+              <wp:posOffset>86360</wp:posOffset>
             </wp:positionH>
             <wp:positionV relativeFrom="paragraph">
-              <wp:posOffset>7620</wp:posOffset>
+              <wp:posOffset>178435</wp:posOffset>
             </wp:positionV>
             <wp:extent cx="3208020" cy="2606040"/>
-            <wp:effectExtent l="0" t="0" r="3810" b="3810"/>
+            <wp:effectExtent l="0" t="0" r="0" b="3810"/>
             <wp:wrapSquare wrapText="bothSides"/>
             <wp:docPr id="4" name="Picture 4"/>
             <wp:cNvGraphicFramePr>
@@ -1085,7 +1329,7 @@
                     <pic:cNvPicPr/>
                   </pic:nvPicPr>
                   <pic:blipFill>
-                    <a:blip r:embed="rId17" cstate="print">
+                    <a:blip r:embed="rId14" cstate="print">
                       <a:extLst>
                         <a:ext uri="{28A0092B-C50C-407E-A947-70E740481C1C}">
                           <a14:useLocalDpi xmlns:a14="http://schemas.microsoft.com/office/drawing/2010/main" val="0"/>
@@ -1117,155 +1361,59 @@
           </wp:anchor>
         </w:drawing>
       </w:r>
+    </w:p>
+    <w:p>
+      <w:pPr>
+        <w:pStyle w:val="NoSpacing"/>
+        <w:rPr>
+          <w:rFonts w:cstheme="minorHAnsi"/>
+        </w:rPr>
+      </w:pPr>
       <w:r>
         <w:rPr>
           <w:rFonts w:cstheme="minorHAnsi"/>
         </w:rPr>
         <w:tab/>
       </w:r>
-      <w:r>
-        <w:rPr>
-          <w:rFonts w:cstheme="minorHAnsi"/>
-        </w:rPr>
-        <w:t>A typical contour image of the same EIT Image looks like this</w:t>
-      </w:r>
-      <w:r>
-        <w:rPr>
-          <w:rFonts w:cstheme="minorHAnsi"/>
-        </w:rPr>
-        <w:t xml:space="preserve">. </w:t>
-      </w:r>
-      <w:r>
-        <w:rPr>
-          <w:rFonts w:cstheme="minorHAnsi"/>
-        </w:rPr>
-        <w:t>The colours here are representative and are not related to any colours in resistive properties. The intensity range is from 0 to 1 where 0 being the lowest and 1 being the highest. The x and the y axis are count of pixels</w:t>
-      </w:r>
-      <w:r>
-        <w:rPr>
-          <w:rFonts w:cstheme="minorHAnsi"/>
-        </w:rPr>
-        <w:t xml:space="preserve"> of the image.</w:t>
-      </w:r>
-      <w:r>
-        <w:rPr>
-          <w:rFonts w:cstheme="minorHAnsi"/>
-        </w:rPr>
-        <w:t xml:space="preserve"> (</w:t>
-      </w:r>
-      <w:r>
-        <w:rPr>
-          <w:rFonts w:cstheme="minorHAnsi"/>
-          <w:b/>
-          <w:bCs/>
-        </w:rPr>
-        <w:t>Figure 2</w:t>
-      </w:r>
-      <w:r>
-        <w:rPr>
-          <w:rFonts w:cstheme="minorHAnsi"/>
-          <w:b/>
-          <w:bCs/>
-        </w:rPr>
-        <w:t>)</w:t>
-      </w:r>
-    </w:p>
-    <w:p>
-      <w:pPr>
-        <w:ind w:left="360"/>
-        <w:rPr>
-          <w:rFonts w:cstheme="minorHAnsi"/>
-        </w:rPr>
-      </w:pPr>
-    </w:p>
-    <w:p>
-      <w:pPr>
-        <w:ind w:left="360"/>
-        <w:rPr>
-          <w:rFonts w:cstheme="minorHAnsi"/>
-        </w:rPr>
-      </w:pPr>
-    </w:p>
-    <w:p>
-      <w:pPr>
-        <w:pStyle w:val="NoSpacing"/>
+    </w:p>
+    <w:p>
+      <w:pPr>
         <w:jc w:val="center"/>
         <w:rPr>
           <w:b/>
           <w:bCs/>
         </w:rPr>
       </w:pPr>
-    </w:p>
-    <w:p>
-      <w:pPr>
-        <w:jc w:val="both"/>
-      </w:pPr>
-    </w:p>
-    <w:p>
-      <w:pPr>
-        <w:jc w:val="both"/>
-      </w:pPr>
-    </w:p>
-    <w:p>
-      <w:pPr>
-        <w:jc w:val="both"/>
-      </w:pPr>
-    </w:p>
-    <w:p>
-      <w:pPr>
-        <w:jc w:val="both"/>
-        <w:rPr>
-          <w:b/>
-          <w:bCs/>
-        </w:rPr>
-      </w:pPr>
-      <w:r>
-        <w:tab/>
-      </w:r>
-      <w:r>
-        <w:tab/>
-      </w:r>
-      <w:r>
-        <w:tab/>
-      </w:r>
-      <w:r>
-        <w:tab/>
-      </w:r>
-      <w:r>
-        <w:tab/>
-      </w:r>
-      <w:r>
-        <w:tab/>
-      </w:r>
-      <w:r>
-        <w:tab/>
-      </w:r>
-      <w:r>
-        <w:t xml:space="preserve">          </w:t>
-      </w:r>
-      <w:r>
-        <w:t>E</w:t>
-      </w:r>
-      <w:r>
-        <w:rPr>
-          <w:b/>
-          <w:bCs/>
-        </w:rPr>
-        <w:t>IT Contour Plot</w:t>
-      </w:r>
-      <w:r>
-        <w:rPr>
-          <w:b/>
-          <w:bCs/>
-        </w:rPr>
-        <w:t xml:space="preserve"> of the sample image</w:t>
-      </w:r>
-      <w:r>
-        <w:rPr>
-          <w:b/>
-          <w:bCs/>
-        </w:rPr>
-        <w:t xml:space="preserve"> (Figure 2)</w:t>
+      <w:r>
+        <w:rPr>
+          <w:b/>
+          <w:bCs/>
+        </w:rPr>
+        <w:t>(Figure 2)</w:t>
+      </w:r>
+      <w:r>
+        <w:rPr>
+          <w:b/>
+          <w:bCs/>
+        </w:rPr>
+        <w:t xml:space="preserve"> -  </w:t>
+      </w:r>
+      <w:r>
+        <w:rPr>
+          <w:b/>
+          <w:bCs/>
+          <w:i/>
+          <w:iCs/>
+          <w:u w:val="single"/>
+        </w:rPr>
+        <w:t>EIT Contour Plot of the sample image</w:t>
+      </w:r>
+      <w:r>
+        <w:rPr>
+          <w:b/>
+          <w:bCs/>
+        </w:rPr>
+        <w:t xml:space="preserve"> </w:t>
       </w:r>
     </w:p>
     <w:p>
@@ -1295,9 +1443,7 @@
     </w:p>
     <w:p>
       <w:pPr>
-        <w:rPr>
-          <w:rFonts w:cstheme="minorHAnsi"/>
-        </w:rPr>
+        <w:jc w:val="both"/>
       </w:pPr>
       <w:r>
         <w:t>An image in processed in numpy</w:t>
@@ -1306,7 +1452,26 @@
         <w:t xml:space="preserve"> (image processing library)</w:t>
       </w:r>
       <w:r>
-        <w:t xml:space="preserve"> is basically a three-dimensional matrix where each dimension represents the intensity of the respective colour value. A couple of few basic assumptions and paradigms are made when processing an image. The image is converted to grayscale. It can also be a colour filter or a gradient but to simplify the process, it is converted to grayscale. A grayscale image is basically a two-dimensional matrix where each dimension represents the intensity of either black or white.</w:t>
+        <w:t xml:space="preserve"> is basically a three-dimensional matrix where each dimension represents the intensity of the respective colour value. A couple of few basic assumptions and paradigms are made when processing an image. The image is converted to grayscale. It can </w:t>
+      </w:r>
+    </w:p>
+    <w:p>
+      <w:pPr>
+        <w:jc w:val="both"/>
+      </w:pPr>
+    </w:p>
+    <w:p>
+      <w:pPr>
+        <w:jc w:val="both"/>
+        <w:rPr>
+          <w:rFonts w:cstheme="minorHAnsi"/>
+        </w:rPr>
+      </w:pPr>
+      <w:r>
+        <w:t>also,</w:t>
+      </w:r>
+      <w:r>
+        <w:t xml:space="preserve"> be a colour filter or a gradient but to simplify the process, it is converted to grayscale. A grayscale image is basically a two-dimensional matrix where each dimension represents the intensity of either black or white.</w:t>
       </w:r>
       <w:r>
         <w:rPr>
@@ -1325,6 +1490,7 @@
     </w:p>
     <w:p>
       <w:pPr>
+        <w:jc w:val="both"/>
         <w:rPr>
           <w:rFonts w:cstheme="minorHAnsi"/>
         </w:rPr>
@@ -1353,8 +1519,9 @@
         <w:pStyle w:val="ListParagraph"/>
         <w:numPr>
           <w:ilvl w:val="0"/>
-          <w:numId w:val="6"/>
+          <w:numId w:val="9"/>
         </w:numPr>
+        <w:jc w:val="both"/>
         <w:rPr>
           <w:rFonts w:cstheme="minorHAnsi"/>
         </w:rPr>
@@ -1371,8 +1538,9 @@
         <w:pStyle w:val="ListParagraph"/>
         <w:numPr>
           <w:ilvl w:val="0"/>
-          <w:numId w:val="6"/>
+          <w:numId w:val="9"/>
         </w:numPr>
+        <w:jc w:val="both"/>
         <w:rPr>
           <w:rFonts w:cstheme="minorHAnsi"/>
         </w:rPr>
@@ -1596,6 +1764,7 @@
       <w:pPr>
         <w:shd w:val="clear" w:color="auto" w:fill="FFFFFF"/>
         <w:spacing w:after="0" w:line="330" w:lineRule="atLeast"/>
+        <w:jc w:val="both"/>
         <w:rPr>
           <w:rFonts w:eastAsia="Times New Roman" w:cstheme="minorHAnsi"/>
           <w:color w:val="000000"/>
@@ -1644,6 +1813,7 @@
           <w:ilvl w:val="0"/>
           <w:numId w:val="5"/>
         </w:numPr>
+        <w:jc w:val="both"/>
         <w:rPr>
           <w:sz w:val="24"/>
           <w:szCs w:val="24"/>
@@ -1666,6 +1836,7 @@
           <w:ilvl w:val="0"/>
           <w:numId w:val="5"/>
         </w:numPr>
+        <w:jc w:val="both"/>
         <w:rPr>
           <w:sz w:val="24"/>
           <w:szCs w:val="24"/>
@@ -2034,6 +2205,39 @@
         </w:rPr>
         <w:t>)</w:t>
       </w:r>
+    </w:p>
+    <w:p>
+      <w:pPr>
+        <w:shd w:val="clear" w:color="auto" w:fill="FFFFFF"/>
+        <w:spacing w:after="0" w:line="330" w:lineRule="atLeast"/>
+        <w:rPr>
+          <w:rFonts w:ascii="Consolas" w:eastAsia="Times New Roman" w:hAnsi="Consolas" w:cs="Times New Roman"/>
+          <w:color w:val="000000"/>
+          <w:lang w:eastAsia="en-IN"/>
+        </w:rPr>
+      </w:pPr>
+    </w:p>
+    <w:p>
+      <w:pPr>
+        <w:shd w:val="clear" w:color="auto" w:fill="FFFFFF"/>
+        <w:spacing w:after="0" w:line="330" w:lineRule="atLeast"/>
+        <w:rPr>
+          <w:rFonts w:ascii="Consolas" w:eastAsia="Times New Roman" w:hAnsi="Consolas" w:cs="Times New Roman"/>
+          <w:color w:val="000000"/>
+          <w:lang w:eastAsia="en-IN"/>
+        </w:rPr>
+      </w:pPr>
+    </w:p>
+    <w:p>
+      <w:pPr>
+        <w:shd w:val="clear" w:color="auto" w:fill="FFFFFF"/>
+        <w:spacing w:after="0" w:line="330" w:lineRule="atLeast"/>
+        <w:rPr>
+          <w:rFonts w:ascii="Consolas" w:eastAsia="Times New Roman" w:hAnsi="Consolas" w:cs="Times New Roman"/>
+          <w:color w:val="000000"/>
+          <w:lang w:eastAsia="en-IN"/>
+        </w:rPr>
+      </w:pPr>
     </w:p>
     <w:p>
       <w:pPr>
@@ -2296,6 +2500,20 @@
         </w:rPr>
         <w:t>)</w:t>
       </w:r>
+    </w:p>
+    <w:p>
+      <w:pPr>
+        <w:shd w:val="clear" w:color="auto" w:fill="FFFFFF"/>
+        <w:tabs>
+          <w:tab w:val="center" w:pos="5233"/>
+        </w:tabs>
+        <w:spacing w:after="0" w:line="330" w:lineRule="atLeast"/>
+        <w:rPr>
+          <w:rFonts w:ascii="Consolas" w:eastAsia="Times New Roman" w:hAnsi="Consolas" w:cs="Times New Roman"/>
+          <w:color w:val="000000"/>
+          <w:lang w:eastAsia="en-IN"/>
+        </w:rPr>
+      </w:pPr>
       <w:r>
         <w:rPr>
           <w:rFonts w:ascii="Consolas" w:eastAsia="Times New Roman" w:hAnsi="Consolas" w:cs="Times New Roman"/>
@@ -2338,6 +2556,7 @@
     </w:p>
     <w:p>
       <w:pPr>
+        <w:jc w:val="both"/>
         <w:rPr>
           <w:rFonts w:cstheme="minorHAnsi"/>
         </w:rPr>
@@ -2387,12 +2606,44 @@
         <w:jc w:val="both"/>
       </w:pPr>
       <w:r>
-        <w:t>Cross-validation, sometimes called rotation estimation, or out-of-sample testing is any of various similar model validation techniques for assessing how the results of a statistical analysis will generalize to an independent data set. It is mainly used in the goal prediction, we estimate how accurately a predictive model will perform in practice. In a prediction problem, a model is usually given a dataset of known data on which training is run (training dataset), and a dataset of unknown data (or first seen data) against which the model is tested (called the validation dataset or testing set). The goal of cross-validation is to test the model’s ability to predict new data that were not used in estimating it, in order to flag problems like overfitting and to give an insight on how the model will generalize to an independent dataset (i.e., an unknown dataset, for instance from a real problem)</w:t>
+        <w:t xml:space="preserve">Cross-validation, sometimes called rotation estimation, or out-of-sample testing is any of various similar model validation techniques for assessing how the results of a statistical analysis will generalize to an independent data set. It is mainly used in the goal </w:t>
+      </w:r>
+    </w:p>
+    <w:p>
+      <w:pPr>
+        <w:jc w:val="both"/>
+      </w:pPr>
+    </w:p>
+    <w:p>
+      <w:pPr>
+        <w:jc w:val="both"/>
+      </w:pPr>
+      <w:r>
+        <w:t xml:space="preserve">prediction, we estimate how accurately a predictive model will perform in practice. In a prediction problem, a model is usually given a dataset of known data on </w:t>
+      </w:r>
+    </w:p>
+    <w:p>
+      <w:pPr>
+        <w:jc w:val="both"/>
+      </w:pPr>
+    </w:p>
+    <w:p>
+      <w:pPr>
+        <w:jc w:val="both"/>
+      </w:pPr>
+      <w:r>
+        <w:t>which training is run (training dataset), and a dataset of unknown data (or first seen data) against which the</w:t>
       </w:r>
       <w:r>
         <w:t xml:space="preserve"> </w:t>
       </w:r>
       <w:r>
+        <w:t>model is tested (called the validation dataset or testing set). The goal of cross-validation is to test the model’s ability to predict new data that were not used in estimating it, in order to flag problems like overfitting and to give an insight on how the model will generalize to an independent dataset (i.e., an unknown dataset, for instance from a real problem)</w:t>
+      </w:r>
+      <w:r>
+        <w:t xml:space="preserve"> </w:t>
+      </w:r>
+      <w:r>
         <w:rPr>
           <w:b/>
           <w:bCs/>
@@ -2416,31 +2667,6 @@
       <w:r>
         <w:t>.</w:t>
       </w:r>
-    </w:p>
-    <w:p>
-      <w:pPr>
-        <w:jc w:val="both"/>
-      </w:pPr>
-    </w:p>
-    <w:p>
-      <w:pPr>
-        <w:jc w:val="both"/>
-      </w:pPr>
-    </w:p>
-    <w:p>
-      <w:pPr>
-        <w:jc w:val="both"/>
-      </w:pPr>
-    </w:p>
-    <w:p>
-      <w:pPr>
-        <w:jc w:val="both"/>
-      </w:pPr>
-    </w:p>
-    <w:p>
-      <w:pPr>
-        <w:jc w:val="both"/>
-      </w:pPr>
     </w:p>
     <w:p>
       <w:pPr>
@@ -2469,48 +2695,197 @@
     </w:p>
     <w:p>
       <w:pPr>
+        <w:pStyle w:val="NoSpacing"/>
+        <w:jc w:val="both"/>
+        <w:rPr>
+          <w:b/>
+          <w:bCs/>
+          <w:lang w:eastAsia="en-IN"/>
+        </w:rPr>
+      </w:pPr>
+      <w:r>
+        <w:rPr>
+          <w:lang w:eastAsia="en-IN"/>
+        </w:rPr>
+        <w:t xml:space="preserve">All algorithms are evaluated based on their performance. The results are interpreted and analysed. </w:t>
+      </w:r>
+      <w:r>
+        <w:rPr>
+          <w:b/>
+          <w:bCs/>
+          <w:lang w:eastAsia="en-IN"/>
+        </w:rPr>
+        <w:t xml:space="preserve">(Figure </w:t>
+      </w:r>
+      <w:r>
+        <w:rPr>
+          <w:b/>
+          <w:bCs/>
+          <w:lang w:eastAsia="en-IN"/>
+        </w:rPr>
+        <w:t>3</w:t>
+      </w:r>
+      <w:r>
+        <w:rPr>
+          <w:b/>
+          <w:bCs/>
+          <w:lang w:eastAsia="en-IN"/>
+        </w:rPr>
+        <w:t>)</w:t>
+      </w:r>
+      <w:r>
+        <w:rPr>
+          <w:b/>
+          <w:bCs/>
+          <w:lang w:eastAsia="en-IN"/>
+        </w:rPr>
+        <w:t xml:space="preserve"> (Figure 4)</w:t>
+      </w:r>
+    </w:p>
+    <w:p>
+      <w:pPr>
         <w:shd w:val="clear" w:color="auto" w:fill="FFFFFF"/>
         <w:spacing w:after="0" w:line="330" w:lineRule="atLeast"/>
         <w:rPr>
           <w:rFonts w:eastAsia="Times New Roman" w:cstheme="minorHAnsi"/>
           <w:color w:val="000000"/>
-          <w:lang w:eastAsia="en-IN"/>
-        </w:rPr>
-      </w:pPr>
-      <w:r>
-        <w:rPr>
-          <w:rFonts w:eastAsia="Times New Roman" w:cstheme="minorHAnsi"/>
-          <w:color w:val="000000"/>
-          <w:lang w:eastAsia="en-IN"/>
-        </w:rPr>
-        <w:t>All algorithms are evaluated based on their performance. The results are interpreted and analysed. (Figure 1)</w:t>
-      </w:r>
-    </w:p>
-    <w:p>
-      <w:pPr>
-        <w:shd w:val="clear" w:color="auto" w:fill="FFFFFF"/>
-        <w:spacing w:after="0" w:line="330" w:lineRule="atLeast"/>
-        <w:rPr>
-          <w:rFonts w:eastAsia="Times New Roman" w:cstheme="minorHAnsi"/>
-          <w:color w:val="000000"/>
           <w:sz w:val="28"/>
           <w:szCs w:val="28"/>
           <w:lang w:eastAsia="en-IN"/>
         </w:rPr>
       </w:pPr>
+    </w:p>
+    <w:p>
+      <w:pPr>
+        <w:shd w:val="clear" w:color="auto" w:fill="FFFFFF"/>
+        <w:spacing w:after="240" w:line="330" w:lineRule="atLeast"/>
+        <w:rPr>
+          <w:rFonts w:cstheme="minorHAnsi"/>
+          <w:sz w:val="28"/>
+          <w:szCs w:val="28"/>
+        </w:rPr>
+      </w:pPr>
+      <w:r>
+        <w:rPr>
+          <w:rFonts w:ascii="Consolas" w:eastAsia="Times New Roman" w:hAnsi="Consolas" w:cs="Times New Roman"/>
+          <w:noProof/>
+          <w:color w:val="000000"/>
+          <w:sz w:val="28"/>
+          <w:szCs w:val="28"/>
+          <w:lang w:eastAsia="en-IN"/>
+        </w:rPr>
+        <w:drawing>
+          <wp:inline distT="0" distB="0" distL="0" distR="0" wp14:anchorId="13CE5823" wp14:editId="1C375EB5">
+            <wp:extent cx="2881349" cy="1936113"/>
+            <wp:effectExtent l="0" t="0" r="0" b="7620"/>
+            <wp:docPr id="2" name="Picture 2"/>
+            <wp:cNvGraphicFramePr>
+              <a:graphicFrameLocks xmlns:a="http://schemas.openxmlformats.org/drawingml/2006/main" noChangeAspect="1"/>
+            </wp:cNvGraphicFramePr>
+            <a:graphic xmlns:a="http://schemas.openxmlformats.org/drawingml/2006/main">
+              <a:graphicData uri="http://schemas.openxmlformats.org/drawingml/2006/picture">
+                <pic:pic xmlns:pic="http://schemas.openxmlformats.org/drawingml/2006/picture">
+                  <pic:nvPicPr>
+                    <pic:cNvPr id="2" name="download.png"/>
+                    <pic:cNvPicPr/>
+                  </pic:nvPicPr>
+                  <pic:blipFill>
+                    <a:blip r:embed="rId15" cstate="print">
+                      <a:extLst>
+                        <a:ext uri="{28A0092B-C50C-407E-A947-70E740481C1C}">
+                          <a14:useLocalDpi xmlns:a14="http://schemas.microsoft.com/office/drawing/2010/main" val="0"/>
+                        </a:ext>
+                      </a:extLst>
+                    </a:blip>
+                    <a:stretch>
+                      <a:fillRect/>
+                    </a:stretch>
+                  </pic:blipFill>
+                  <pic:spPr>
+                    <a:xfrm>
+                      <a:off x="0" y="0"/>
+                      <a:ext cx="2881349" cy="1936113"/>
+                    </a:xfrm>
+                    <a:prstGeom prst="rect">
+                      <a:avLst/>
+                    </a:prstGeom>
+                  </pic:spPr>
+                </pic:pic>
+              </a:graphicData>
+            </a:graphic>
+          </wp:inline>
+        </w:drawing>
+      </w:r>
+    </w:p>
+    <w:p>
+      <w:pPr>
+        <w:jc w:val="center"/>
+        <w:rPr>
+          <w:b/>
+          <w:bCs/>
+          <w:i/>
+          <w:iCs/>
+          <w:u w:val="single"/>
+        </w:rPr>
+      </w:pPr>
+      <w:r>
+        <w:rPr>
+          <w:b/>
+          <w:bCs/>
+        </w:rPr>
+        <w:t xml:space="preserve">(Figure </w:t>
+      </w:r>
+      <w:r>
+        <w:rPr>
+          <w:b/>
+          <w:bCs/>
+        </w:rPr>
+        <w:t>3</w:t>
+      </w:r>
+      <w:r>
+        <w:rPr>
+          <w:b/>
+          <w:bCs/>
+        </w:rPr>
+        <w:t xml:space="preserve">) </w:t>
+      </w:r>
+      <w:r>
+        <w:rPr>
+          <w:b/>
+          <w:bCs/>
+        </w:rPr>
+        <w:t>–</w:t>
+      </w:r>
+      <w:r>
+        <w:rPr>
+          <w:b/>
+          <w:bCs/>
+        </w:rPr>
+        <w:t xml:space="preserve"> </w:t>
+      </w:r>
+      <w:r>
+        <w:rPr>
+          <w:b/>
+          <w:bCs/>
+          <w:i/>
+          <w:iCs/>
+          <w:u w:val="single"/>
+        </w:rPr>
+        <w:t>Results</w:t>
+      </w:r>
     </w:p>
     <w:tbl>
       <w:tblPr>
         <w:tblStyle w:val="TableGrid"/>
-        <w:tblpPr w:leftFromText="180" w:rightFromText="180" w:vertAnchor="text" w:horzAnchor="margin" w:tblpXSpec="right" w:tblpY="421"/>
-        <w:tblW w:w="4332" w:type="dxa"/>
+        <w:tblpPr w:leftFromText="180" w:rightFromText="180" w:vertAnchor="text" w:horzAnchor="margin" w:tblpY="122"/>
+        <w:tblW w:w="4957" w:type="dxa"/>
         <w:tblLayout w:type="fixed"/>
         <w:tblLook w:val="04A0" w:firstRow="1" w:lastRow="0" w:firstColumn="1" w:lastColumn="0" w:noHBand="0" w:noVBand="1"/>
       </w:tblPr>
       <w:tblGrid>
         <w:gridCol w:w="417"/>
         <w:gridCol w:w="2797"/>
-        <w:gridCol w:w="1118"/>
+        <w:gridCol w:w="1743"/>
       </w:tblGrid>
       <w:tr>
         <w:trPr>
@@ -2564,7 +2939,7 @@
         </w:tc>
         <w:tc>
           <w:tcPr>
-            <w:tcW w:w="1118" w:type="dxa"/>
+            <w:tcW w:w="1743" w:type="dxa"/>
           </w:tcPr>
           <w:p>
             <w:pPr>
@@ -2581,63 +2956,7 @@
                 <w:b/>
                 <w:bCs/>
               </w:rPr>
-              <w:t>Al</w:t>
-            </w:r>
-            <w:r>
-              <w:rPr>
-                <w:rFonts w:cstheme="minorHAnsi"/>
-                <w:b/>
-                <w:bCs/>
-              </w:rPr>
-              <w:t>go</w:t>
-            </w:r>
-            <w:r>
-              <w:rPr>
-                <w:rFonts w:cstheme="minorHAnsi"/>
-                <w:b/>
-                <w:bCs/>
-              </w:rPr>
-              <w:t>rith</w:t>
-            </w:r>
-            <w:r>
-              <w:rPr>
-                <w:rFonts w:cstheme="minorHAnsi"/>
-                <w:b/>
-                <w:bCs/>
-              </w:rPr>
-              <w:t>m</w:t>
-            </w:r>
-            <w:r>
-              <w:rPr>
-                <w:rFonts w:cstheme="minorHAnsi"/>
-                <w:b/>
-                <w:bCs/>
-              </w:rPr>
-              <w:t>s</w:t>
-            </w:r>
-            <w:r>
-              <w:rPr>
-                <w:rFonts w:cstheme="minorHAnsi"/>
-                <w:b/>
-                <w:bCs/>
-              </w:rPr>
-              <w:t>’</w:t>
-            </w:r>
-            <w:r>
-              <w:rPr>
-                <w:rFonts w:cstheme="minorHAnsi"/>
-                <w:b/>
-                <w:bCs/>
-              </w:rPr>
-              <w:t xml:space="preserve"> </w:t>
-            </w:r>
-            <w:r>
-              <w:rPr>
-                <w:rFonts w:cstheme="minorHAnsi"/>
-                <w:b/>
-                <w:bCs/>
-              </w:rPr>
-              <w:t>a</w:t>
+              <w:t>Algorithms’ a</w:t>
             </w:r>
             <w:r>
               <w:rPr>
@@ -2694,7 +3013,7 @@
         </w:tc>
         <w:tc>
           <w:tcPr>
-            <w:tcW w:w="1118" w:type="dxa"/>
+            <w:tcW w:w="1743" w:type="dxa"/>
           </w:tcPr>
           <w:p>
             <w:pPr>
@@ -2754,7 +3073,7 @@
         </w:tc>
         <w:tc>
           <w:tcPr>
-            <w:tcW w:w="1118" w:type="dxa"/>
+            <w:tcW w:w="1743" w:type="dxa"/>
           </w:tcPr>
           <w:p>
             <w:pPr>
@@ -2816,7 +3135,7 @@
         </w:tc>
         <w:tc>
           <w:tcPr>
-            <w:tcW w:w="1118" w:type="dxa"/>
+            <w:tcW w:w="1743" w:type="dxa"/>
           </w:tcPr>
           <w:p>
             <w:pPr>
@@ -2878,7 +3197,7 @@
         </w:tc>
         <w:tc>
           <w:tcPr>
-            <w:tcW w:w="1118" w:type="dxa"/>
+            <w:tcW w:w="1743" w:type="dxa"/>
           </w:tcPr>
           <w:p>
             <w:pPr>
@@ -2939,7 +3258,7 @@
         </w:tc>
         <w:tc>
           <w:tcPr>
-            <w:tcW w:w="1118" w:type="dxa"/>
+            <w:tcW w:w="1743" w:type="dxa"/>
           </w:tcPr>
           <w:p>
             <w:pPr>
@@ -3001,7 +3320,7 @@
         </w:tc>
         <w:tc>
           <w:tcPr>
-            <w:tcW w:w="1118" w:type="dxa"/>
+            <w:tcW w:w="1743" w:type="dxa"/>
           </w:tcPr>
           <w:p>
             <w:pPr>
@@ -3063,7 +3382,7 @@
         </w:tc>
         <w:tc>
           <w:tcPr>
-            <w:tcW w:w="1118" w:type="dxa"/>
+            <w:tcW w:w="1743" w:type="dxa"/>
           </w:tcPr>
           <w:p>
             <w:pPr>
@@ -3084,78 +3403,103 @@
     </w:tbl>
     <w:p>
       <w:pPr>
-        <w:shd w:val="clear" w:color="auto" w:fill="FFFFFF"/>
-        <w:spacing w:after="240" w:line="330" w:lineRule="atLeast"/>
-        <w:rPr>
-          <w:rFonts w:ascii="Consolas" w:eastAsia="Times New Roman" w:hAnsi="Consolas" w:cs="Times New Roman"/>
-          <w:color w:val="000000"/>
-          <w:sz w:val="28"/>
-          <w:szCs w:val="28"/>
-          <w:lang w:eastAsia="en-IN"/>
-        </w:rPr>
-      </w:pPr>
-    </w:p>
-    <w:p>
-      <w:pPr>
-        <w:shd w:val="clear" w:color="auto" w:fill="FFFFFF"/>
-        <w:spacing w:after="240" w:line="330" w:lineRule="atLeast"/>
-        <w:rPr>
-          <w:rFonts w:cstheme="minorHAnsi"/>
-          <w:sz w:val="28"/>
-          <w:szCs w:val="28"/>
-        </w:rPr>
-      </w:pPr>
-      <w:r>
-        <w:rPr>
-          <w:rFonts w:ascii="Consolas" w:eastAsia="Times New Roman" w:hAnsi="Consolas" w:cs="Times New Roman"/>
-          <w:noProof/>
-          <w:color w:val="000000"/>
-          <w:sz w:val="28"/>
-          <w:szCs w:val="28"/>
-          <w:lang w:eastAsia="en-IN"/>
-        </w:rPr>
-        <w:drawing>
-          <wp:inline distT="0" distB="0" distL="0" distR="0" wp14:anchorId="13CE5823" wp14:editId="1C375EB5">
-            <wp:extent cx="2881349" cy="1936113"/>
-            <wp:effectExtent l="0" t="0" r="0" b="7620"/>
-            <wp:docPr id="2" name="Picture 2"/>
-            <wp:cNvGraphicFramePr>
-              <a:graphicFrameLocks xmlns:a="http://schemas.openxmlformats.org/drawingml/2006/main" noChangeAspect="1"/>
-            </wp:cNvGraphicFramePr>
-            <a:graphic xmlns:a="http://schemas.openxmlformats.org/drawingml/2006/main">
-              <a:graphicData uri="http://schemas.openxmlformats.org/drawingml/2006/picture">
-                <pic:pic xmlns:pic="http://schemas.openxmlformats.org/drawingml/2006/picture">
-                  <pic:nvPicPr>
-                    <pic:cNvPr id="2" name="download.png"/>
-                    <pic:cNvPicPr/>
-                  </pic:nvPicPr>
-                  <pic:blipFill>
-                    <a:blip r:embed="rId18" cstate="print">
-                      <a:extLst>
-                        <a:ext uri="{28A0092B-C50C-407E-A947-70E740481C1C}">
-                          <a14:useLocalDpi xmlns:a14="http://schemas.microsoft.com/office/drawing/2010/main" val="0"/>
-                        </a:ext>
-                      </a:extLst>
-                    </a:blip>
-                    <a:stretch>
-                      <a:fillRect/>
-                    </a:stretch>
-                  </pic:blipFill>
-                  <pic:spPr>
-                    <a:xfrm>
-                      <a:off x="0" y="0"/>
-                      <a:ext cx="2881349" cy="1936113"/>
-                    </a:xfrm>
-                    <a:prstGeom prst="rect">
-                      <a:avLst/>
-                    </a:prstGeom>
-                  </pic:spPr>
-                </pic:pic>
-              </a:graphicData>
-            </a:graphic>
-          </wp:inline>
-        </w:drawing>
-      </w:r>
+        <w:jc w:val="center"/>
+        <w:rPr>
+          <w:b/>
+          <w:bCs/>
+        </w:rPr>
+      </w:pPr>
+    </w:p>
+    <w:p>
+      <w:pPr>
+        <w:jc w:val="center"/>
+        <w:rPr>
+          <w:b/>
+          <w:bCs/>
+          <w:i/>
+          <w:iCs/>
+          <w:u w:val="single"/>
+        </w:rPr>
+      </w:pPr>
+      <w:r>
+        <w:rPr>
+          <w:b/>
+          <w:bCs/>
+        </w:rPr>
+        <w:t xml:space="preserve">(Figure </w:t>
+      </w:r>
+      <w:r>
+        <w:rPr>
+          <w:b/>
+          <w:bCs/>
+        </w:rPr>
+        <w:t>4</w:t>
+      </w:r>
+      <w:r>
+        <w:rPr>
+          <w:b/>
+          <w:bCs/>
+        </w:rPr>
+        <w:t xml:space="preserve">) </w:t>
+      </w:r>
+      <w:r>
+        <w:rPr>
+          <w:b/>
+          <w:bCs/>
+        </w:rPr>
+        <w:t>–</w:t>
+      </w:r>
+      <w:r>
+        <w:rPr>
+          <w:b/>
+          <w:bCs/>
+        </w:rPr>
+        <w:t xml:space="preserve"> </w:t>
+      </w:r>
+      <w:r>
+        <w:rPr>
+          <w:b/>
+          <w:bCs/>
+          <w:i/>
+          <w:iCs/>
+          <w:u w:val="single"/>
+        </w:rPr>
+        <w:t>Accuracy</w:t>
+      </w:r>
+      <w:r>
+        <w:rPr>
+          <w:b/>
+          <w:bCs/>
+          <w:i/>
+          <w:iCs/>
+          <w:u w:val="single"/>
+        </w:rPr>
+        <w:t xml:space="preserve"> of Algorithms</w:t>
+      </w:r>
+    </w:p>
+    <w:p>
+      <w:pPr>
+        <w:jc w:val="center"/>
+        <w:rPr>
+          <w:b/>
+          <w:bCs/>
+          <w:i/>
+          <w:iCs/>
+          <w:u w:val="single"/>
+        </w:rPr>
+      </w:pPr>
+    </w:p>
+    <w:p>
+      <w:pPr>
+        <w:jc w:val="center"/>
+        <w:rPr>
+          <w:b/>
+          <w:bCs/>
+          <w:i/>
+          <w:iCs/>
+          <w:u w:val="single"/>
+        </w:rPr>
+      </w:pPr>
     </w:p>
     <w:p>
       <w:pPr>
@@ -3397,12 +3741,24 @@
         <w:pStyle w:val="NoSpacing"/>
       </w:pPr>
       <w:r>
+        <w:rPr>
+          <w:b/>
+          <w:bCs/>
+        </w:rPr>
         <w:t>[</w:t>
       </w:r>
       <w:r>
+        <w:rPr>
+          <w:b/>
+          <w:bCs/>
+        </w:rPr>
         <w:t>1</w:t>
       </w:r>
       <w:r>
+        <w:rPr>
+          <w:b/>
+          <w:bCs/>
+        </w:rPr>
         <w:t>]</w:t>
       </w:r>
       <w:r>
@@ -3420,12 +3776,24 @@
         <w:pStyle w:val="NoSpacing"/>
       </w:pPr>
       <w:r>
+        <w:rPr>
+          <w:b/>
+          <w:bCs/>
+        </w:rPr>
         <w:t>[</w:t>
       </w:r>
       <w:r>
+        <w:rPr>
+          <w:b/>
+          <w:bCs/>
+        </w:rPr>
         <w:t>2</w:t>
       </w:r>
       <w:r>
+        <w:rPr>
+          <w:b/>
+          <w:bCs/>
+        </w:rPr>
         <w:t>]</w:t>
       </w:r>
       <w:r>
@@ -3459,12 +3827,24 @@
         <w:pStyle w:val="NoSpacing"/>
       </w:pPr>
       <w:r>
+        <w:rPr>
+          <w:b/>
+          <w:bCs/>
+        </w:rPr>
         <w:t>[</w:t>
       </w:r>
       <w:r>
+        <w:rPr>
+          <w:b/>
+          <w:bCs/>
+        </w:rPr>
         <w:t>3</w:t>
       </w:r>
       <w:r>
+        <w:rPr>
+          <w:b/>
+          <w:bCs/>
+        </w:rPr>
         <w:t>]</w:t>
       </w:r>
       <w:r>
@@ -3505,12 +3885,24 @@
         <w:pStyle w:val="NoSpacing"/>
       </w:pPr>
       <w:r>
+        <w:rPr>
+          <w:b/>
+          <w:bCs/>
+        </w:rPr>
         <w:t>[</w:t>
       </w:r>
       <w:r>
+        <w:rPr>
+          <w:b/>
+          <w:bCs/>
+        </w:rPr>
         <w:t>4</w:t>
       </w:r>
       <w:r>
+        <w:rPr>
+          <w:b/>
+          <w:bCs/>
+        </w:rPr>
         <w:t>]</w:t>
       </w:r>
       <w:r>
@@ -3552,12 +3944,24 @@
         <w:pStyle w:val="NoSpacing"/>
       </w:pPr>
       <w:r>
+        <w:rPr>
+          <w:b/>
+          <w:bCs/>
+        </w:rPr>
         <w:t>[</w:t>
       </w:r>
       <w:r>
+        <w:rPr>
+          <w:b/>
+          <w:bCs/>
+        </w:rPr>
         <w:t>5</w:t>
       </w:r>
       <w:r>
+        <w:rPr>
+          <w:b/>
+          <w:bCs/>
+        </w:rPr>
         <w:t>]</w:t>
       </w:r>
       <w:r>
@@ -3598,12 +4002,24 @@
         <w:pStyle w:val="NoSpacing"/>
       </w:pPr>
       <w:r>
+        <w:rPr>
+          <w:b/>
+          <w:bCs/>
+        </w:rPr>
         <w:t>[</w:t>
       </w:r>
       <w:r>
+        <w:rPr>
+          <w:b/>
+          <w:bCs/>
+        </w:rPr>
         <w:t>6</w:t>
       </w:r>
       <w:r>
+        <w:rPr>
+          <w:b/>
+          <w:bCs/>
+        </w:rPr>
         <w:t>]</w:t>
       </w:r>
       <w:r>
@@ -3637,12 +4053,24 @@
         <w:pStyle w:val="NoSpacing"/>
       </w:pPr>
       <w:r>
+        <w:rPr>
+          <w:b/>
+          <w:bCs/>
+        </w:rPr>
         <w:t>[</w:t>
       </w:r>
       <w:r>
+        <w:rPr>
+          <w:b/>
+          <w:bCs/>
+        </w:rPr>
         <w:t>7</w:t>
       </w:r>
       <w:r>
+        <w:rPr>
+          <w:b/>
+          <w:bCs/>
+        </w:rPr>
         <w:t>]</w:t>
       </w:r>
       <w:r>
@@ -3675,14 +4103,30 @@
       <w:pPr>
         <w:pStyle w:val="NoSpacing"/>
       </w:pPr>
-      <w:r>
-        <w:lastRenderedPageBreak/>
+    </w:p>
+    <w:p>
+      <w:pPr>
+        <w:pStyle w:val="NoSpacing"/>
+      </w:pPr>
+      <w:r>
+        <w:rPr>
+          <w:b/>
+          <w:bCs/>
+        </w:rPr>
         <w:t>[</w:t>
       </w:r>
       <w:r>
+        <w:rPr>
+          <w:b/>
+          <w:bCs/>
+        </w:rPr>
         <w:t>8</w:t>
       </w:r>
       <w:r>
+        <w:rPr>
+          <w:b/>
+          <w:bCs/>
+        </w:rPr>
         <w:t>]</w:t>
       </w:r>
       <w:r>
@@ -3708,12 +4152,24 @@
         <w:pStyle w:val="NoSpacing"/>
       </w:pPr>
       <w:r>
+        <w:rPr>
+          <w:b/>
+          <w:bCs/>
+        </w:rPr>
         <w:t>[</w:t>
       </w:r>
       <w:r>
+        <w:rPr>
+          <w:b/>
+          <w:bCs/>
+        </w:rPr>
         <w:t>9</w:t>
       </w:r>
       <w:r>
+        <w:rPr>
+          <w:b/>
+          <w:bCs/>
+        </w:rPr>
         <w:t>]</w:t>
       </w:r>
       <w:r>
@@ -3775,7 +4231,7 @@
       <w:type w:val="continuous"/>
       <w:pgSz w:w="11906" w:h="16838"/>
       <w:pgMar w:top="720" w:right="720" w:bottom="720" w:left="720" w:header="708" w:footer="708" w:gutter="0"/>
-      <w:cols w:space="708"/>
+      <w:cols w:num="2" w:space="708"/>
       <w:docGrid w:linePitch="360"/>
     </w:sectPr>
   </w:body>
@@ -3809,19 +4265,9 @@
 
 <file path=word/footer1.xml><?xml version="1.0" encoding="utf-8"?>
 <w:ftr xmlns:wpc="http://schemas.microsoft.com/office/word/2010/wordprocessingCanvas" xmlns:cx="http://schemas.microsoft.com/office/drawing/2014/chartex" xmlns:cx1="http://schemas.microsoft.com/office/drawing/2015/9/8/chartex" xmlns:cx2="http://schemas.microsoft.com/office/drawing/2015/10/21/chartex" xmlns:cx3="http://schemas.microsoft.com/office/drawing/2016/5/9/chartex" xmlns:cx4="http://schemas.microsoft.com/office/drawing/2016/5/10/chartex" xmlns:cx5="http://schemas.microsoft.com/office/drawing/2016/5/11/chartex" xmlns:cx6="http://schemas.microsoft.com/office/drawing/2016/5/12/chartex" xmlns:cx7="http://schemas.microsoft.com/office/drawing/2016/5/13/chartex" xmlns:cx8="http://schemas.microsoft.com/office/drawing/2016/5/14/chartex" xmlns:mc="http://schemas.openxmlformats.org/markup-compatibility/2006" xmlns:aink="http://schemas.microsoft.com/office/drawing/2016/ink" xmlns:am3d="http://schemas.microsoft.com/office/drawing/2017/model3d" xmlns:o="urn:schemas-microsoft-com:office:office" xmlns:r="http://schemas.openxmlformats.org/officeDocument/2006/relationships" xmlns:m="http://schemas.openxmlformats.org/officeDocument/2006/math" xmlns:v="urn:schemas-microsoft-com:vml" xmlns:wp14="http://schemas.microsoft.com/office/word/2010/wordprocessingDrawing" xmlns:wp="http://schemas.openxmlformats.org/drawingml/2006/wordprocessingDrawing" xmlns:w10="urn:schemas-microsoft-com:office:word" xmlns:w="http://schemas.openxmlformats.org/wordprocessingml/2006/main" xmlns:w14="http://schemas.microsoft.com/office/word/2010/wordml" xmlns:w15="http://schemas.microsoft.com/office/word/2012/wordml" xmlns:w16cid="http://schemas.microsoft.com/office/word/2016/wordml/cid" xmlns:w16se="http://schemas.microsoft.com/office/word/2015/wordml/symex" xmlns:wpg="http://schemas.microsoft.com/office/word/2010/wordprocessingGroup" xmlns:wpi="http://schemas.microsoft.com/office/word/2010/wordprocessingInk" xmlns:wne="http://schemas.microsoft.com/office/word/2006/wordml" xmlns:wps="http://schemas.microsoft.com/office/word/2010/wordprocessingShape" mc:Ignorable="w14 w15 w16se w16cid wp14">
-  <w:p>
-    <w:pPr>
-      <w:pStyle w:val="Footer"/>
-    </w:pPr>
-  </w:p>
-</w:ftr>
-</file>
-
-<file path=word/footer2.xml><?xml version="1.0" encoding="utf-8"?>
-<w:ftr xmlns:wpc="http://schemas.microsoft.com/office/word/2010/wordprocessingCanvas" xmlns:cx="http://schemas.microsoft.com/office/drawing/2014/chartex" xmlns:cx1="http://schemas.microsoft.com/office/drawing/2015/9/8/chartex" xmlns:cx2="http://schemas.microsoft.com/office/drawing/2015/10/21/chartex" xmlns:cx3="http://schemas.microsoft.com/office/drawing/2016/5/9/chartex" xmlns:cx4="http://schemas.microsoft.com/office/drawing/2016/5/10/chartex" xmlns:cx5="http://schemas.microsoft.com/office/drawing/2016/5/11/chartex" xmlns:cx6="http://schemas.microsoft.com/office/drawing/2016/5/12/chartex" xmlns:cx7="http://schemas.microsoft.com/office/drawing/2016/5/13/chartex" xmlns:cx8="http://schemas.microsoft.com/office/drawing/2016/5/14/chartex" xmlns:mc="http://schemas.openxmlformats.org/markup-compatibility/2006" xmlns:aink="http://schemas.microsoft.com/office/drawing/2016/ink" xmlns:am3d="http://schemas.microsoft.com/office/drawing/2017/model3d" xmlns:o="urn:schemas-microsoft-com:office:office" xmlns:r="http://schemas.openxmlformats.org/officeDocument/2006/relationships" xmlns:m="http://schemas.openxmlformats.org/officeDocument/2006/math" xmlns:v="urn:schemas-microsoft-com:vml" xmlns:wp14="http://schemas.microsoft.com/office/word/2010/wordprocessingDrawing" xmlns:wp="http://schemas.openxmlformats.org/drawingml/2006/wordprocessingDrawing" xmlns:w10="urn:schemas-microsoft-com:office:word" xmlns:w="http://schemas.openxmlformats.org/wordprocessingml/2006/main" xmlns:w14="http://schemas.microsoft.com/office/word/2010/wordml" xmlns:w15="http://schemas.microsoft.com/office/word/2012/wordml" xmlns:w16cid="http://schemas.microsoft.com/office/word/2016/wordml/cid" xmlns:w16se="http://schemas.microsoft.com/office/word/2015/wordml/symex" xmlns:wpg="http://schemas.microsoft.com/office/word/2010/wordprocessingGroup" xmlns:wpi="http://schemas.microsoft.com/office/word/2010/wordprocessingInk" xmlns:wne="http://schemas.microsoft.com/office/word/2006/wordml" xmlns:wps="http://schemas.microsoft.com/office/word/2010/wordprocessingShape" mc:Ignorable="w14 w15 w16se w16cid wp14">
   <w:sdt>
     <w:sdtPr>
-      <w:id w:val="-847244487"/>
+      <w:id w:val="1006868947"/>
       <w:docPartObj>
         <w:docPartGallery w:val="Page Numbers (Bottom of Page)"/>
         <w:docPartUnique/>
@@ -3870,16 +4316,6 @@
 </w:ftr>
 </file>
 
-<file path=word/footer3.xml><?xml version="1.0" encoding="utf-8"?>
-<w:ftr xmlns:wpc="http://schemas.microsoft.com/office/word/2010/wordprocessingCanvas" xmlns:cx="http://schemas.microsoft.com/office/drawing/2014/chartex" xmlns:cx1="http://schemas.microsoft.com/office/drawing/2015/9/8/chartex" xmlns:cx2="http://schemas.microsoft.com/office/drawing/2015/10/21/chartex" xmlns:cx3="http://schemas.microsoft.com/office/drawing/2016/5/9/chartex" xmlns:cx4="http://schemas.microsoft.com/office/drawing/2016/5/10/chartex" xmlns:cx5="http://schemas.microsoft.com/office/drawing/2016/5/11/chartex" xmlns:cx6="http://schemas.microsoft.com/office/drawing/2016/5/12/chartex" xmlns:cx7="http://schemas.microsoft.com/office/drawing/2016/5/13/chartex" xmlns:cx8="http://schemas.microsoft.com/office/drawing/2016/5/14/chartex" xmlns:mc="http://schemas.openxmlformats.org/markup-compatibility/2006" xmlns:aink="http://schemas.microsoft.com/office/drawing/2016/ink" xmlns:am3d="http://schemas.microsoft.com/office/drawing/2017/model3d" xmlns:o="urn:schemas-microsoft-com:office:office" xmlns:r="http://schemas.openxmlformats.org/officeDocument/2006/relationships" xmlns:m="http://schemas.openxmlformats.org/officeDocument/2006/math" xmlns:v="urn:schemas-microsoft-com:vml" xmlns:wp14="http://schemas.microsoft.com/office/word/2010/wordprocessingDrawing" xmlns:wp="http://schemas.openxmlformats.org/drawingml/2006/wordprocessingDrawing" xmlns:w10="urn:schemas-microsoft-com:office:word" xmlns:w="http://schemas.openxmlformats.org/wordprocessingml/2006/main" xmlns:w14="http://schemas.microsoft.com/office/word/2010/wordml" xmlns:w15="http://schemas.microsoft.com/office/word/2012/wordml" xmlns:w16cid="http://schemas.microsoft.com/office/word/2016/wordml/cid" xmlns:w16se="http://schemas.microsoft.com/office/word/2015/wordml/symex" xmlns:wpg="http://schemas.microsoft.com/office/word/2010/wordprocessingGroup" xmlns:wpi="http://schemas.microsoft.com/office/word/2010/wordprocessingInk" xmlns:wne="http://schemas.microsoft.com/office/word/2006/wordml" xmlns:wps="http://schemas.microsoft.com/office/word/2010/wordprocessingShape" mc:Ignorable="w14 w15 w16se w16cid wp14">
-  <w:p>
-    <w:pPr>
-      <w:pStyle w:val="Footer"/>
-    </w:pPr>
-  </w:p>
-</w:ftr>
-</file>
-
 <file path=word/footnotes.xml><?xml version="1.0" encoding="utf-8"?>
 <w:footnotes xmlns:wpc="http://schemas.microsoft.com/office/word/2010/wordprocessingCanvas" xmlns:cx="http://schemas.microsoft.com/office/drawing/2014/chartex" xmlns:cx1="http://schemas.microsoft.com/office/drawing/2015/9/8/chartex" xmlns:cx2="http://schemas.microsoft.com/office/drawing/2015/10/21/chartex" xmlns:cx3="http://schemas.microsoft.com/office/drawing/2016/5/9/chartex" xmlns:cx4="http://schemas.microsoft.com/office/drawing/2016/5/10/chartex" xmlns:cx5="http://schemas.microsoft.com/office/drawing/2016/5/11/chartex" xmlns:cx6="http://schemas.microsoft.com/office/drawing/2016/5/12/chartex" xmlns:cx7="http://schemas.microsoft.com/office/drawing/2016/5/13/chartex" xmlns:cx8="http://schemas.microsoft.com/office/drawing/2016/5/14/chartex" xmlns:mc="http://schemas.openxmlformats.org/markup-compatibility/2006" xmlns:aink="http://schemas.microsoft.com/office/drawing/2016/ink" xmlns:am3d="http://schemas.microsoft.com/office/drawing/2017/model3d" xmlns:o="urn:schemas-microsoft-com:office:office" xmlns:r="http://schemas.openxmlformats.org/officeDocument/2006/relationships" xmlns:m="http://schemas.openxmlformats.org/officeDocument/2006/math" xmlns:v="urn:schemas-microsoft-com:vml" xmlns:wp14="http://schemas.microsoft.com/office/word/2010/wordprocessingDrawing" xmlns:wp="http://schemas.openxmlformats.org/drawingml/2006/wordprocessingDrawing" xmlns:w10="urn:schemas-microsoft-com:office:word" xmlns:w="http://schemas.openxmlformats.org/wordprocessingml/2006/main" xmlns:w14="http://schemas.microsoft.com/office/word/2010/wordml" xmlns:w15="http://schemas.microsoft.com/office/word/2012/wordml" xmlns:w16cid="http://schemas.microsoft.com/office/word/2016/wordml/cid" xmlns:w16se="http://schemas.microsoft.com/office/word/2015/wordml/symex" xmlns:wpg="http://schemas.microsoft.com/office/word/2010/wordprocessingGroup" xmlns:wpi="http://schemas.microsoft.com/office/word/2010/wordprocessingInk" xmlns:wne="http://schemas.microsoft.com/office/word/2006/wordml" xmlns:wps="http://schemas.microsoft.com/office/word/2010/wordprocessingShape" mc:Ignorable="w14 w15 w16se w16cid wp14">
   <w:footnote w:type="separator" w:id="-1">
@@ -3910,16 +4346,6 @@
   <w:p>
     <w:pPr>
       <w:pStyle w:val="Header"/>
-    </w:pPr>
-  </w:p>
-</w:hdr>
-</file>
-
-<file path=word/header2.xml><?xml version="1.0" encoding="utf-8"?>
-<w:hdr xmlns:wpc="http://schemas.microsoft.com/office/word/2010/wordprocessingCanvas" xmlns:cx="http://schemas.microsoft.com/office/drawing/2014/chartex" xmlns:cx1="http://schemas.microsoft.com/office/drawing/2015/9/8/chartex" xmlns:cx2="http://schemas.microsoft.com/office/drawing/2015/10/21/chartex" xmlns:cx3="http://schemas.microsoft.com/office/drawing/2016/5/9/chartex" xmlns:cx4="http://schemas.microsoft.com/office/drawing/2016/5/10/chartex" xmlns:cx5="http://schemas.microsoft.com/office/drawing/2016/5/11/chartex" xmlns:cx6="http://schemas.microsoft.com/office/drawing/2016/5/12/chartex" xmlns:cx7="http://schemas.microsoft.com/office/drawing/2016/5/13/chartex" xmlns:cx8="http://schemas.microsoft.com/office/drawing/2016/5/14/chartex" xmlns:mc="http://schemas.openxmlformats.org/markup-compatibility/2006" xmlns:aink="http://schemas.microsoft.com/office/drawing/2016/ink" xmlns:am3d="http://schemas.microsoft.com/office/drawing/2017/model3d" xmlns:o="urn:schemas-microsoft-com:office:office" xmlns:r="http://schemas.openxmlformats.org/officeDocument/2006/relationships" xmlns:m="http://schemas.openxmlformats.org/officeDocument/2006/math" xmlns:v="urn:schemas-microsoft-com:vml" xmlns:wp14="http://schemas.microsoft.com/office/word/2010/wordprocessingDrawing" xmlns:wp="http://schemas.openxmlformats.org/drawingml/2006/wordprocessingDrawing" xmlns:w10="urn:schemas-microsoft-com:office:word" xmlns:w="http://schemas.openxmlformats.org/wordprocessingml/2006/main" xmlns:w14="http://schemas.microsoft.com/office/word/2010/wordml" xmlns:w15="http://schemas.microsoft.com/office/word/2012/wordml" xmlns:w16cid="http://schemas.microsoft.com/office/word/2016/wordml/cid" xmlns:w16se="http://schemas.microsoft.com/office/word/2015/wordml/symex" xmlns:wpg="http://schemas.microsoft.com/office/word/2010/wordprocessingGroup" xmlns:wpi="http://schemas.microsoft.com/office/word/2010/wordprocessingInk" xmlns:wne="http://schemas.microsoft.com/office/word/2006/wordml" xmlns:wps="http://schemas.microsoft.com/office/word/2010/wordprocessingShape" mc:Ignorable="w14 w15 w16se w16cid wp14">
-  <w:p>
-    <w:pPr>
-      <w:pStyle w:val="Header"/>
       <w:rPr>
         <w:sz w:val="20"/>
         <w:szCs w:val="20"/>
@@ -3980,16 +4406,6 @@
       </w:rPr>
       <w:ptab w:relativeTo="margin" w:alignment="right" w:leader="none"/>
     </w:r>
-  </w:p>
-</w:hdr>
-</file>
-
-<file path=word/header3.xml><?xml version="1.0" encoding="utf-8"?>
-<w:hdr xmlns:wpc="http://schemas.microsoft.com/office/word/2010/wordprocessingCanvas" xmlns:cx="http://schemas.microsoft.com/office/drawing/2014/chartex" xmlns:cx1="http://schemas.microsoft.com/office/drawing/2015/9/8/chartex" xmlns:cx2="http://schemas.microsoft.com/office/drawing/2015/10/21/chartex" xmlns:cx3="http://schemas.microsoft.com/office/drawing/2016/5/9/chartex" xmlns:cx4="http://schemas.microsoft.com/office/drawing/2016/5/10/chartex" xmlns:cx5="http://schemas.microsoft.com/office/drawing/2016/5/11/chartex" xmlns:cx6="http://schemas.microsoft.com/office/drawing/2016/5/12/chartex" xmlns:cx7="http://schemas.microsoft.com/office/drawing/2016/5/13/chartex" xmlns:cx8="http://schemas.microsoft.com/office/drawing/2016/5/14/chartex" xmlns:mc="http://schemas.openxmlformats.org/markup-compatibility/2006" xmlns:aink="http://schemas.microsoft.com/office/drawing/2016/ink" xmlns:am3d="http://schemas.microsoft.com/office/drawing/2017/model3d" xmlns:o="urn:schemas-microsoft-com:office:office" xmlns:r="http://schemas.openxmlformats.org/officeDocument/2006/relationships" xmlns:m="http://schemas.openxmlformats.org/officeDocument/2006/math" xmlns:v="urn:schemas-microsoft-com:vml" xmlns:wp14="http://schemas.microsoft.com/office/word/2010/wordprocessingDrawing" xmlns:wp="http://schemas.openxmlformats.org/drawingml/2006/wordprocessingDrawing" xmlns:w10="urn:schemas-microsoft-com:office:word" xmlns:w="http://schemas.openxmlformats.org/wordprocessingml/2006/main" xmlns:w14="http://schemas.microsoft.com/office/word/2010/wordml" xmlns:w15="http://schemas.microsoft.com/office/word/2012/wordml" xmlns:w16cid="http://schemas.microsoft.com/office/word/2016/wordml/cid" xmlns:w16se="http://schemas.microsoft.com/office/word/2015/wordml/symex" xmlns:wpg="http://schemas.microsoft.com/office/word/2010/wordprocessingGroup" xmlns:wpi="http://schemas.microsoft.com/office/word/2010/wordprocessingInk" xmlns:wne="http://schemas.microsoft.com/office/word/2006/wordml" xmlns:wps="http://schemas.microsoft.com/office/word/2010/wordprocessingShape" mc:Ignorable="w14 w15 w16se w16cid wp14">
-  <w:p>
-    <w:pPr>
-      <w:pStyle w:val="Header"/>
-    </w:pPr>
   </w:p>
 </w:hdr>
 </file>
@@ -4110,40 +4526,266 @@
     </w:lvl>
   </w:abstractNum>
   <w:abstractNum w:abstractNumId="1" w15:restartNumberingAfterBreak="0">
+    <w:nsid w:val="313D300C"/>
+    <w:multiLevelType w:val="hybridMultilevel"/>
+    <w:tmpl w:val="E9BC97BC"/>
+    <w:lvl w:ilvl="0" w:tplc="40090001">
+      <w:start w:val="1"/>
+      <w:numFmt w:val="bullet"/>
+      <w:lvlText w:val=""/>
+      <w:lvlJc w:val="left"/>
+      <w:pPr>
+        <w:ind w:left="1440" w:hanging="360"/>
+      </w:pPr>
+      <w:rPr>
+        <w:rFonts w:ascii="Symbol" w:hAnsi="Symbol" w:hint="default"/>
+      </w:rPr>
+    </w:lvl>
+    <w:lvl w:ilvl="1" w:tplc="40090003" w:tentative="1">
+      <w:start w:val="1"/>
+      <w:numFmt w:val="bullet"/>
+      <w:lvlText w:val="o"/>
+      <w:lvlJc w:val="left"/>
+      <w:pPr>
+        <w:ind w:left="2160" w:hanging="360"/>
+      </w:pPr>
+      <w:rPr>
+        <w:rFonts w:ascii="Courier New" w:hAnsi="Courier New" w:cs="Courier New" w:hint="default"/>
+      </w:rPr>
+    </w:lvl>
+    <w:lvl w:ilvl="2" w:tplc="40090005" w:tentative="1">
+      <w:start w:val="1"/>
+      <w:numFmt w:val="bullet"/>
+      <w:lvlText w:val=""/>
+      <w:lvlJc w:val="left"/>
+      <w:pPr>
+        <w:ind w:left="2880" w:hanging="360"/>
+      </w:pPr>
+      <w:rPr>
+        <w:rFonts w:ascii="Wingdings" w:hAnsi="Wingdings" w:hint="default"/>
+      </w:rPr>
+    </w:lvl>
+    <w:lvl w:ilvl="3" w:tplc="40090001" w:tentative="1">
+      <w:start w:val="1"/>
+      <w:numFmt w:val="bullet"/>
+      <w:lvlText w:val=""/>
+      <w:lvlJc w:val="left"/>
+      <w:pPr>
+        <w:ind w:left="3600" w:hanging="360"/>
+      </w:pPr>
+      <w:rPr>
+        <w:rFonts w:ascii="Symbol" w:hAnsi="Symbol" w:hint="default"/>
+      </w:rPr>
+    </w:lvl>
+    <w:lvl w:ilvl="4" w:tplc="40090003" w:tentative="1">
+      <w:start w:val="1"/>
+      <w:numFmt w:val="bullet"/>
+      <w:lvlText w:val="o"/>
+      <w:lvlJc w:val="left"/>
+      <w:pPr>
+        <w:ind w:left="4320" w:hanging="360"/>
+      </w:pPr>
+      <w:rPr>
+        <w:rFonts w:ascii="Courier New" w:hAnsi="Courier New" w:cs="Courier New" w:hint="default"/>
+      </w:rPr>
+    </w:lvl>
+    <w:lvl w:ilvl="5" w:tplc="40090005" w:tentative="1">
+      <w:start w:val="1"/>
+      <w:numFmt w:val="bullet"/>
+      <w:lvlText w:val=""/>
+      <w:lvlJc w:val="left"/>
+      <w:pPr>
+        <w:ind w:left="5040" w:hanging="360"/>
+      </w:pPr>
+      <w:rPr>
+        <w:rFonts w:ascii="Wingdings" w:hAnsi="Wingdings" w:hint="default"/>
+      </w:rPr>
+    </w:lvl>
+    <w:lvl w:ilvl="6" w:tplc="40090001" w:tentative="1">
+      <w:start w:val="1"/>
+      <w:numFmt w:val="bullet"/>
+      <w:lvlText w:val=""/>
+      <w:lvlJc w:val="left"/>
+      <w:pPr>
+        <w:ind w:left="5760" w:hanging="360"/>
+      </w:pPr>
+      <w:rPr>
+        <w:rFonts w:ascii="Symbol" w:hAnsi="Symbol" w:hint="default"/>
+      </w:rPr>
+    </w:lvl>
+    <w:lvl w:ilvl="7" w:tplc="40090003" w:tentative="1">
+      <w:start w:val="1"/>
+      <w:numFmt w:val="bullet"/>
+      <w:lvlText w:val="o"/>
+      <w:lvlJc w:val="left"/>
+      <w:pPr>
+        <w:ind w:left="6480" w:hanging="360"/>
+      </w:pPr>
+      <w:rPr>
+        <w:rFonts w:ascii="Courier New" w:hAnsi="Courier New" w:cs="Courier New" w:hint="default"/>
+      </w:rPr>
+    </w:lvl>
+    <w:lvl w:ilvl="8" w:tplc="40090005" w:tentative="1">
+      <w:start w:val="1"/>
+      <w:numFmt w:val="bullet"/>
+      <w:lvlText w:val=""/>
+      <w:lvlJc w:val="left"/>
+      <w:pPr>
+        <w:ind w:left="7200" w:hanging="360"/>
+      </w:pPr>
+      <w:rPr>
+        <w:rFonts w:ascii="Wingdings" w:hAnsi="Wingdings" w:hint="default"/>
+      </w:rPr>
+    </w:lvl>
+  </w:abstractNum>
+  <w:abstractNum w:abstractNumId="2" w15:restartNumberingAfterBreak="0">
     <w:nsid w:val="32B04750"/>
     <w:multiLevelType w:val="hybridMultilevel"/>
-    <w:tmpl w:val="5204FE7E"/>
-    <w:lvl w:ilvl="0" w:tplc="40090003">
+    <w:tmpl w:val="92F2E712"/>
+    <w:lvl w:ilvl="0" w:tplc="40090001">
+      <w:start w:val="1"/>
+      <w:numFmt w:val="bullet"/>
+      <w:lvlText w:val=""/>
+      <w:lvlJc w:val="left"/>
+      <w:pPr>
+        <w:ind w:left="360" w:hanging="360"/>
+      </w:pPr>
+      <w:rPr>
+        <w:rFonts w:ascii="Symbol" w:hAnsi="Symbol" w:hint="default"/>
+      </w:rPr>
+    </w:lvl>
+    <w:lvl w:ilvl="1" w:tplc="40090003">
       <w:start w:val="1"/>
       <w:numFmt w:val="bullet"/>
       <w:lvlText w:val="o"/>
       <w:lvlJc w:val="left"/>
       <w:pPr>
-        <w:ind w:left="720" w:hanging="360"/>
+        <w:ind w:left="1080" w:hanging="360"/>
       </w:pPr>
       <w:rPr>
         <w:rFonts w:ascii="Courier New" w:hAnsi="Courier New" w:cs="Courier New" w:hint="default"/>
       </w:rPr>
     </w:lvl>
-    <w:lvl w:ilvl="1" w:tplc="40090003">
+    <w:lvl w:ilvl="2" w:tplc="40090005" w:tentative="1">
+      <w:start w:val="1"/>
+      <w:numFmt w:val="bullet"/>
+      <w:lvlText w:val=""/>
+      <w:lvlJc w:val="left"/>
+      <w:pPr>
+        <w:ind w:left="1800" w:hanging="360"/>
+      </w:pPr>
+      <w:rPr>
+        <w:rFonts w:ascii="Wingdings" w:hAnsi="Wingdings" w:hint="default"/>
+      </w:rPr>
+    </w:lvl>
+    <w:lvl w:ilvl="3" w:tplc="40090001" w:tentative="1">
+      <w:start w:val="1"/>
+      <w:numFmt w:val="bullet"/>
+      <w:lvlText w:val=""/>
+      <w:lvlJc w:val="left"/>
+      <w:pPr>
+        <w:ind w:left="2520" w:hanging="360"/>
+      </w:pPr>
+      <w:rPr>
+        <w:rFonts w:ascii="Symbol" w:hAnsi="Symbol" w:hint="default"/>
+      </w:rPr>
+    </w:lvl>
+    <w:lvl w:ilvl="4" w:tplc="40090003" w:tentative="1">
       <w:start w:val="1"/>
       <w:numFmt w:val="bullet"/>
       <w:lvlText w:val="o"/>
       <w:lvlJc w:val="left"/>
       <w:pPr>
-        <w:ind w:left="1440" w:hanging="360"/>
+        <w:ind w:left="3240" w:hanging="360"/>
       </w:pPr>
       <w:rPr>
         <w:rFonts w:ascii="Courier New" w:hAnsi="Courier New" w:cs="Courier New" w:hint="default"/>
       </w:rPr>
     </w:lvl>
+    <w:lvl w:ilvl="5" w:tplc="40090005" w:tentative="1">
+      <w:start w:val="1"/>
+      <w:numFmt w:val="bullet"/>
+      <w:lvlText w:val=""/>
+      <w:lvlJc w:val="left"/>
+      <w:pPr>
+        <w:ind w:left="3960" w:hanging="360"/>
+      </w:pPr>
+      <w:rPr>
+        <w:rFonts w:ascii="Wingdings" w:hAnsi="Wingdings" w:hint="default"/>
+      </w:rPr>
+    </w:lvl>
+    <w:lvl w:ilvl="6" w:tplc="40090001" w:tentative="1">
+      <w:start w:val="1"/>
+      <w:numFmt w:val="bullet"/>
+      <w:lvlText w:val=""/>
+      <w:lvlJc w:val="left"/>
+      <w:pPr>
+        <w:ind w:left="4680" w:hanging="360"/>
+      </w:pPr>
+      <w:rPr>
+        <w:rFonts w:ascii="Symbol" w:hAnsi="Symbol" w:hint="default"/>
+      </w:rPr>
+    </w:lvl>
+    <w:lvl w:ilvl="7" w:tplc="40090003" w:tentative="1">
+      <w:start w:val="1"/>
+      <w:numFmt w:val="bullet"/>
+      <w:lvlText w:val="o"/>
+      <w:lvlJc w:val="left"/>
+      <w:pPr>
+        <w:ind w:left="5400" w:hanging="360"/>
+      </w:pPr>
+      <w:rPr>
+        <w:rFonts w:ascii="Courier New" w:hAnsi="Courier New" w:cs="Courier New" w:hint="default"/>
+      </w:rPr>
+    </w:lvl>
+    <w:lvl w:ilvl="8" w:tplc="40090005" w:tentative="1">
+      <w:start w:val="1"/>
+      <w:numFmt w:val="bullet"/>
+      <w:lvlText w:val=""/>
+      <w:lvlJc w:val="left"/>
+      <w:pPr>
+        <w:ind w:left="6120" w:hanging="360"/>
+      </w:pPr>
+      <w:rPr>
+        <w:rFonts w:ascii="Wingdings" w:hAnsi="Wingdings" w:hint="default"/>
+      </w:rPr>
+    </w:lvl>
+  </w:abstractNum>
+  <w:abstractNum w:abstractNumId="3" w15:restartNumberingAfterBreak="0">
+    <w:nsid w:val="38624B24"/>
+    <w:multiLevelType w:val="hybridMultilevel"/>
+    <w:tmpl w:val="D1D684B8"/>
+    <w:lvl w:ilvl="0" w:tplc="40090001">
+      <w:start w:val="1"/>
+      <w:numFmt w:val="bullet"/>
+      <w:lvlText w:val=""/>
+      <w:lvlJc w:val="left"/>
+      <w:pPr>
+        <w:ind w:left="360" w:hanging="360"/>
+      </w:pPr>
+      <w:rPr>
+        <w:rFonts w:ascii="Symbol" w:hAnsi="Symbol" w:hint="default"/>
+      </w:rPr>
+    </w:lvl>
+    <w:lvl w:ilvl="1" w:tplc="40090003" w:tentative="1">
+      <w:start w:val="1"/>
+      <w:numFmt w:val="bullet"/>
+      <w:lvlText w:val="o"/>
+      <w:lvlJc w:val="left"/>
+      <w:pPr>
+        <w:ind w:left="1080" w:hanging="360"/>
+      </w:pPr>
+      <w:rPr>
+        <w:rFonts w:ascii="Courier New" w:hAnsi="Courier New" w:cs="Courier New" w:hint="default"/>
+      </w:rPr>
+    </w:lvl>
     <w:lvl w:ilvl="2" w:tplc="40090005" w:tentative="1">
       <w:start w:val="1"/>
       <w:numFmt w:val="bullet"/>
       <w:lvlText w:val=""/>
       <w:lvlJc w:val="left"/>
       <w:pPr>
-        <w:ind w:left="2160" w:hanging="360"/>
+        <w:ind w:left="1800" w:hanging="360"/>
       </w:pPr>
       <w:rPr>
         <w:rFonts w:ascii="Wingdings" w:hAnsi="Wingdings" w:hint="default"/>
@@ -4155,7 +4797,7 @@
       <w:lvlText w:val=""/>
       <w:lvlJc w:val="left"/>
       <w:pPr>
-        <w:ind w:left="2880" w:hanging="360"/>
+        <w:ind w:left="2520" w:hanging="360"/>
       </w:pPr>
       <w:rPr>
         <w:rFonts w:ascii="Symbol" w:hAnsi="Symbol" w:hint="default"/>
@@ -4167,7 +4809,7 @@
       <w:lvlText w:val="o"/>
       <w:lvlJc w:val="left"/>
       <w:pPr>
-        <w:ind w:left="3600" w:hanging="360"/>
+        <w:ind w:left="3240" w:hanging="360"/>
       </w:pPr>
       <w:rPr>
         <w:rFonts w:ascii="Courier New" w:hAnsi="Courier New" w:cs="Courier New" w:hint="default"/>
@@ -4179,7 +4821,7 @@
       <w:lvlText w:val=""/>
       <w:lvlJc w:val="left"/>
       <w:pPr>
-        <w:ind w:left="4320" w:hanging="360"/>
+        <w:ind w:left="3960" w:hanging="360"/>
       </w:pPr>
       <w:rPr>
         <w:rFonts w:ascii="Wingdings" w:hAnsi="Wingdings" w:hint="default"/>
@@ -4191,7 +4833,7 @@
       <w:lvlText w:val=""/>
       <w:lvlJc w:val="left"/>
       <w:pPr>
-        <w:ind w:left="5040" w:hanging="360"/>
+        <w:ind w:left="4680" w:hanging="360"/>
       </w:pPr>
       <w:rPr>
         <w:rFonts w:ascii="Symbol" w:hAnsi="Symbol" w:hint="default"/>
@@ -4203,7 +4845,7 @@
       <w:lvlText w:val="o"/>
       <w:lvlJc w:val="left"/>
       <w:pPr>
-        <w:ind w:left="5760" w:hanging="360"/>
+        <w:ind w:left="5400" w:hanging="360"/>
       </w:pPr>
       <w:rPr>
         <w:rFonts w:ascii="Courier New" w:hAnsi="Courier New" w:cs="Courier New" w:hint="default"/>
@@ -4215,14 +4857,14 @@
       <w:lvlText w:val=""/>
       <w:lvlJc w:val="left"/>
       <w:pPr>
-        <w:ind w:left="6480" w:hanging="360"/>
+        <w:ind w:left="6120" w:hanging="360"/>
       </w:pPr>
       <w:rPr>
         <w:rFonts w:ascii="Wingdings" w:hAnsi="Wingdings" w:hint="default"/>
       </w:rPr>
     </w:lvl>
   </w:abstractNum>
-  <w:abstractNum w:abstractNumId="2" w15:restartNumberingAfterBreak="0">
+  <w:abstractNum w:abstractNumId="4" w15:restartNumberingAfterBreak="0">
     <w:nsid w:val="4170305C"/>
     <w:multiLevelType w:val="hybridMultilevel"/>
     <w:tmpl w:val="DBB06734"/>
@@ -4232,7 +4874,7 @@
       <w:lvlText w:val=""/>
       <w:lvlJc w:val="left"/>
       <w:pPr>
-        <w:ind w:left="720" w:hanging="360"/>
+        <w:ind w:left="360" w:hanging="360"/>
       </w:pPr>
       <w:rPr>
         <w:rFonts w:ascii="Symbol" w:hAnsi="Symbol" w:hint="default"/>
@@ -4244,7 +4886,7 @@
       <w:lvlText w:val="o"/>
       <w:lvlJc w:val="left"/>
       <w:pPr>
-        <w:ind w:left="1440" w:hanging="360"/>
+        <w:ind w:left="1080" w:hanging="360"/>
       </w:pPr>
       <w:rPr>
         <w:rFonts w:ascii="Courier New" w:hAnsi="Courier New" w:cs="Courier New" w:hint="default"/>
@@ -4256,7 +4898,7 @@
       <w:lvlText w:val=""/>
       <w:lvlJc w:val="left"/>
       <w:pPr>
-        <w:ind w:left="2160" w:hanging="360"/>
+        <w:ind w:left="1800" w:hanging="360"/>
       </w:pPr>
       <w:rPr>
         <w:rFonts w:ascii="Wingdings" w:hAnsi="Wingdings" w:hint="default"/>
@@ -4268,7 +4910,7 @@
       <w:lvlText w:val=""/>
       <w:lvlJc w:val="left"/>
       <w:pPr>
-        <w:ind w:left="2880" w:hanging="360"/>
+        <w:ind w:left="2520" w:hanging="360"/>
       </w:pPr>
       <w:rPr>
         <w:rFonts w:ascii="Symbol" w:hAnsi="Symbol" w:hint="default"/>
@@ -4280,7 +4922,7 @@
       <w:lvlText w:val="o"/>
       <w:lvlJc w:val="left"/>
       <w:pPr>
-        <w:ind w:left="3600" w:hanging="360"/>
+        <w:ind w:left="3240" w:hanging="360"/>
       </w:pPr>
       <w:rPr>
         <w:rFonts w:ascii="Courier New" w:hAnsi="Courier New" w:cs="Courier New" w:hint="default"/>
@@ -4292,7 +4934,7 @@
       <w:lvlText w:val=""/>
       <w:lvlJc w:val="left"/>
       <w:pPr>
-        <w:ind w:left="4320" w:hanging="360"/>
+        <w:ind w:left="3960" w:hanging="360"/>
       </w:pPr>
       <w:rPr>
         <w:rFonts w:ascii="Wingdings" w:hAnsi="Wingdings" w:hint="default"/>
@@ -4304,7 +4946,7 @@
       <w:lvlText w:val=""/>
       <w:lvlJc w:val="left"/>
       <w:pPr>
-        <w:ind w:left="5040" w:hanging="360"/>
+        <w:ind w:left="4680" w:hanging="360"/>
       </w:pPr>
       <w:rPr>
         <w:rFonts w:ascii="Symbol" w:hAnsi="Symbol" w:hint="default"/>
@@ -4316,7 +4958,7 @@
       <w:lvlText w:val="o"/>
       <w:lvlJc w:val="left"/>
       <w:pPr>
-        <w:ind w:left="5760" w:hanging="360"/>
+        <w:ind w:left="5400" w:hanging="360"/>
       </w:pPr>
       <w:rPr>
         <w:rFonts w:ascii="Courier New" w:hAnsi="Courier New" w:cs="Courier New" w:hint="default"/>
@@ -4328,14 +4970,14 @@
       <w:lvlText w:val=""/>
       <w:lvlJc w:val="left"/>
       <w:pPr>
-        <w:ind w:left="6480" w:hanging="360"/>
+        <w:ind w:left="6120" w:hanging="360"/>
       </w:pPr>
       <w:rPr>
         <w:rFonts w:ascii="Wingdings" w:hAnsi="Wingdings" w:hint="default"/>
       </w:rPr>
     </w:lvl>
   </w:abstractNum>
-  <w:abstractNum w:abstractNumId="3" w15:restartNumberingAfterBreak="0">
+  <w:abstractNum w:abstractNumId="5" w15:restartNumberingAfterBreak="0">
     <w:nsid w:val="6304566F"/>
     <w:multiLevelType w:val="hybridMultilevel"/>
     <w:tmpl w:val="37C63062"/>
@@ -4448,7 +5090,7 @@
       </w:rPr>
     </w:lvl>
   </w:abstractNum>
-  <w:abstractNum w:abstractNumId="4" w15:restartNumberingAfterBreak="0">
+  <w:abstractNum w:abstractNumId="6" w15:restartNumberingAfterBreak="0">
     <w:nsid w:val="68DD2E13"/>
     <w:multiLevelType w:val="hybridMultilevel"/>
     <w:tmpl w:val="A678DA4E"/>
@@ -4458,7 +5100,7 @@
       <w:lvlText w:val=""/>
       <w:lvlJc w:val="left"/>
       <w:pPr>
-        <w:ind w:left="720" w:hanging="360"/>
+        <w:ind w:left="360" w:hanging="360"/>
       </w:pPr>
       <w:rPr>
         <w:rFonts w:ascii="Symbol" w:hAnsi="Symbol" w:hint="default"/>
@@ -4470,9 +5112,122 @@
       <w:lvlText w:val="o"/>
       <w:lvlJc w:val="left"/>
       <w:pPr>
+        <w:ind w:left="1080" w:hanging="360"/>
+      </w:pPr>
+      <w:rPr>
+        <w:rFonts w:ascii="Courier New" w:hAnsi="Courier New" w:cs="Courier New" w:hint="default"/>
+      </w:rPr>
+    </w:lvl>
+    <w:lvl w:ilvl="2" w:tplc="40090005" w:tentative="1">
+      <w:start w:val="1"/>
+      <w:numFmt w:val="bullet"/>
+      <w:lvlText w:val=""/>
+      <w:lvlJc w:val="left"/>
+      <w:pPr>
+        <w:ind w:left="1800" w:hanging="360"/>
+      </w:pPr>
+      <w:rPr>
+        <w:rFonts w:ascii="Wingdings" w:hAnsi="Wingdings" w:hint="default"/>
+      </w:rPr>
+    </w:lvl>
+    <w:lvl w:ilvl="3" w:tplc="40090001" w:tentative="1">
+      <w:start w:val="1"/>
+      <w:numFmt w:val="bullet"/>
+      <w:lvlText w:val=""/>
+      <w:lvlJc w:val="left"/>
+      <w:pPr>
+        <w:ind w:left="2520" w:hanging="360"/>
+      </w:pPr>
+      <w:rPr>
+        <w:rFonts w:ascii="Symbol" w:hAnsi="Symbol" w:hint="default"/>
+      </w:rPr>
+    </w:lvl>
+    <w:lvl w:ilvl="4" w:tplc="40090003" w:tentative="1">
+      <w:start w:val="1"/>
+      <w:numFmt w:val="bullet"/>
+      <w:lvlText w:val="o"/>
+      <w:lvlJc w:val="left"/>
+      <w:pPr>
+        <w:ind w:left="3240" w:hanging="360"/>
+      </w:pPr>
+      <w:rPr>
+        <w:rFonts w:ascii="Courier New" w:hAnsi="Courier New" w:cs="Courier New" w:hint="default"/>
+      </w:rPr>
+    </w:lvl>
+    <w:lvl w:ilvl="5" w:tplc="40090005" w:tentative="1">
+      <w:start w:val="1"/>
+      <w:numFmt w:val="bullet"/>
+      <w:lvlText w:val=""/>
+      <w:lvlJc w:val="left"/>
+      <w:pPr>
+        <w:ind w:left="3960" w:hanging="360"/>
+      </w:pPr>
+      <w:rPr>
+        <w:rFonts w:ascii="Wingdings" w:hAnsi="Wingdings" w:hint="default"/>
+      </w:rPr>
+    </w:lvl>
+    <w:lvl w:ilvl="6" w:tplc="40090001" w:tentative="1">
+      <w:start w:val="1"/>
+      <w:numFmt w:val="bullet"/>
+      <w:lvlText w:val=""/>
+      <w:lvlJc w:val="left"/>
+      <w:pPr>
+        <w:ind w:left="4680" w:hanging="360"/>
+      </w:pPr>
+      <w:rPr>
+        <w:rFonts w:ascii="Symbol" w:hAnsi="Symbol" w:hint="default"/>
+      </w:rPr>
+    </w:lvl>
+    <w:lvl w:ilvl="7" w:tplc="40090003" w:tentative="1">
+      <w:start w:val="1"/>
+      <w:numFmt w:val="bullet"/>
+      <w:lvlText w:val="o"/>
+      <w:lvlJc w:val="left"/>
+      <w:pPr>
+        <w:ind w:left="5400" w:hanging="360"/>
+      </w:pPr>
+      <w:rPr>
+        <w:rFonts w:ascii="Courier New" w:hAnsi="Courier New" w:cs="Courier New" w:hint="default"/>
+      </w:rPr>
+    </w:lvl>
+    <w:lvl w:ilvl="8" w:tplc="40090005" w:tentative="1">
+      <w:start w:val="1"/>
+      <w:numFmt w:val="bullet"/>
+      <w:lvlText w:val=""/>
+      <w:lvlJc w:val="left"/>
+      <w:pPr>
+        <w:ind w:left="6120" w:hanging="360"/>
+      </w:pPr>
+      <w:rPr>
+        <w:rFonts w:ascii="Wingdings" w:hAnsi="Wingdings" w:hint="default"/>
+      </w:rPr>
+    </w:lvl>
+  </w:abstractNum>
+  <w:abstractNum w:abstractNumId="7" w15:restartNumberingAfterBreak="0">
+    <w:nsid w:val="698B4F0B"/>
+    <w:multiLevelType w:val="hybridMultilevel"/>
+    <w:tmpl w:val="24EA7EC4"/>
+    <w:lvl w:ilvl="0" w:tplc="40090001">
+      <w:start w:val="1"/>
+      <w:numFmt w:val="bullet"/>
+      <w:lvlText w:val=""/>
+      <w:lvlJc w:val="left"/>
+      <w:pPr>
         <w:ind w:left="1440" w:hanging="360"/>
       </w:pPr>
       <w:rPr>
+        <w:rFonts w:ascii="Symbol" w:hAnsi="Symbol" w:hint="default"/>
+      </w:rPr>
+    </w:lvl>
+    <w:lvl w:ilvl="1" w:tplc="40090003" w:tentative="1">
+      <w:start w:val="1"/>
+      <w:numFmt w:val="bullet"/>
+      <w:lvlText w:val="o"/>
+      <w:lvlJc w:val="left"/>
+      <w:pPr>
+        <w:ind w:left="2160" w:hanging="360"/>
+      </w:pPr>
+      <w:rPr>
         <w:rFonts w:ascii="Courier New" w:hAnsi="Courier New" w:cs="Courier New" w:hint="default"/>
       </w:rPr>
     </w:lvl>
@@ -4482,7 +5237,7 @@
       <w:lvlText w:val=""/>
       <w:lvlJc w:val="left"/>
       <w:pPr>
-        <w:ind w:left="2160" w:hanging="360"/>
+        <w:ind w:left="2880" w:hanging="360"/>
       </w:pPr>
       <w:rPr>
         <w:rFonts w:ascii="Wingdings" w:hAnsi="Wingdings" w:hint="default"/>
@@ -4494,7 +5249,7 @@
       <w:lvlText w:val=""/>
       <w:lvlJc w:val="left"/>
       <w:pPr>
-        <w:ind w:left="2880" w:hanging="360"/>
+        <w:ind w:left="3600" w:hanging="360"/>
       </w:pPr>
       <w:rPr>
         <w:rFonts w:ascii="Symbol" w:hAnsi="Symbol" w:hint="default"/>
@@ -4506,7 +5261,7 @@
       <w:lvlText w:val="o"/>
       <w:lvlJc w:val="left"/>
       <w:pPr>
-        <w:ind w:left="3600" w:hanging="360"/>
+        <w:ind w:left="4320" w:hanging="360"/>
       </w:pPr>
       <w:rPr>
         <w:rFonts w:ascii="Courier New" w:hAnsi="Courier New" w:cs="Courier New" w:hint="default"/>
@@ -4518,7 +5273,7 @@
       <w:lvlText w:val=""/>
       <w:lvlJc w:val="left"/>
       <w:pPr>
-        <w:ind w:left="4320" w:hanging="360"/>
+        <w:ind w:left="5040" w:hanging="360"/>
       </w:pPr>
       <w:rPr>
         <w:rFonts w:ascii="Wingdings" w:hAnsi="Wingdings" w:hint="default"/>
@@ -4530,7 +5285,7 @@
       <w:lvlText w:val=""/>
       <w:lvlJc w:val="left"/>
       <w:pPr>
-        <w:ind w:left="5040" w:hanging="360"/>
+        <w:ind w:left="5760" w:hanging="360"/>
       </w:pPr>
       <w:rPr>
         <w:rFonts w:ascii="Symbol" w:hAnsi="Symbol" w:hint="default"/>
@@ -4542,7 +5297,7 @@
       <w:lvlText w:val="o"/>
       <w:lvlJc w:val="left"/>
       <w:pPr>
-        <w:ind w:left="5760" w:hanging="360"/>
+        <w:ind w:left="6480" w:hanging="360"/>
       </w:pPr>
       <w:rPr>
         <w:rFonts w:ascii="Courier New" w:hAnsi="Courier New" w:cs="Courier New" w:hint="default"/>
@@ -4554,14 +5309,14 @@
       <w:lvlText w:val=""/>
       <w:lvlJc w:val="left"/>
       <w:pPr>
-        <w:ind w:left="6480" w:hanging="360"/>
+        <w:ind w:left="7200" w:hanging="360"/>
       </w:pPr>
       <w:rPr>
         <w:rFonts w:ascii="Wingdings" w:hAnsi="Wingdings" w:hint="default"/>
       </w:rPr>
     </w:lvl>
   </w:abstractNum>
-  <w:abstractNum w:abstractNumId="5" w15:restartNumberingAfterBreak="0">
+  <w:abstractNum w:abstractNumId="8" w15:restartNumberingAfterBreak="0">
     <w:nsid w:val="6F3B0CFE"/>
     <w:multiLevelType w:val="hybridMultilevel"/>
     <w:tmpl w:val="3C8AE102"/>
@@ -4675,21 +5430,30 @@
     </w:lvl>
   </w:abstractNum>
   <w:num w:numId="1">
-    <w:abstractNumId w:val="4"/>
+    <w:abstractNumId w:val="6"/>
   </w:num>
   <w:num w:numId="2">
-    <w:abstractNumId w:val="5"/>
+    <w:abstractNumId w:val="8"/>
   </w:num>
   <w:num w:numId="3">
     <w:abstractNumId w:val="0"/>
   </w:num>
   <w:num w:numId="4">
+    <w:abstractNumId w:val="2"/>
+  </w:num>
+  <w:num w:numId="5">
+    <w:abstractNumId w:val="4"/>
+  </w:num>
+  <w:num w:numId="6">
+    <w:abstractNumId w:val="5"/>
+  </w:num>
+  <w:num w:numId="7">
     <w:abstractNumId w:val="1"/>
   </w:num>
-  <w:num w:numId="5">
-    <w:abstractNumId w:val="2"/>
+  <w:num w:numId="8">
+    <w:abstractNumId w:val="7"/>
   </w:num>
-  <w:num w:numId="6">
+  <w:num w:numId="9">
     <w:abstractNumId w:val="3"/>
   </w:num>
 </w:numbering>
@@ -5092,12 +5856,11 @@
   <w:style w:type="paragraph" w:default="1" w:styleId="Normal">
     <w:name w:val="Normal"/>
     <w:qFormat/>
-    <w:rsid w:val="00114EC7"/>
+    <w:rsid w:val="00812A17"/>
   </w:style>
   <w:style w:type="character" w:default="1" w:styleId="DefaultParagraphFont">
     <w:name w:val="Default Paragraph Font"/>
     <w:uiPriority w:val="1"/>
-    <w:semiHidden/>
     <w:unhideWhenUsed/>
   </w:style>
   <w:style w:type="table" w:default="1" w:styleId="TableNormal">
@@ -5530,7 +6293,7 @@
 </file>
 
 <file path=customXml/itemProps1.xml><?xml version="1.0" encoding="utf-8"?>
-<ds:datastoreItem xmlns:ds="http://schemas.openxmlformats.org/officeDocument/2006/customXml" ds:itemID="{F94E521A-AF3D-4870-B4CC-3C04412DCFB1}">
+<ds:datastoreItem xmlns:ds="http://schemas.openxmlformats.org/officeDocument/2006/customXml" ds:itemID="{E132A3BF-5D0B-4B03-B364-32B278F8DC88}">
   <ds:schemaRefs>
     <ds:schemaRef ds:uri="http://schemas.openxmlformats.org/officeDocument/2006/bibliography"/>
   </ds:schemaRefs>

</xml_diff>

<commit_message>
Edit paper for fonts
</commit_message>
<xml_diff>
--- a/docs/Research Paper  - EIT - Machine Learning - Sudhanva.docx
+++ b/docs/Research Paper  - EIT - Machine Learning - Sudhanva.docx
@@ -5,6 +5,7 @@
     <w:p>
       <w:pPr>
         <w:rPr>
+          <w:rFonts w:ascii="Times New Roman" w:hAnsi="Times New Roman" w:cs="Times New Roman"/>
           <w:sz w:val="24"/>
           <w:szCs w:val="24"/>
         </w:rPr>
@@ -14,6 +15,7 @@
       <w:pPr>
         <w:jc w:val="center"/>
         <w:rPr>
+          <w:rFonts w:ascii="Times New Roman" w:hAnsi="Times New Roman" w:cs="Times New Roman"/>
           <w:b/>
           <w:bCs/>
           <w:sz w:val="40"/>
@@ -22,6 +24,7 @@
       </w:pPr>
       <w:r>
         <w:rPr>
+          <w:rFonts w:ascii="Times New Roman" w:hAnsi="Times New Roman" w:cs="Times New Roman"/>
           <w:b/>
           <w:bCs/>
           <w:sz w:val="40"/>
@@ -34,6 +37,7 @@
       <w:pPr>
         <w:jc w:val="center"/>
         <w:rPr>
+          <w:rFonts w:ascii="Times New Roman" w:hAnsi="Times New Roman" w:cs="Times New Roman"/>
           <w:b/>
           <w:bCs/>
           <w:sz w:val="40"/>
@@ -42,6 +46,7 @@
       </w:pPr>
       <w:r>
         <w:rPr>
+          <w:rFonts w:ascii="Times New Roman" w:hAnsi="Times New Roman" w:cs="Times New Roman"/>
           <w:b/>
           <w:bCs/>
           <w:sz w:val="40"/>
@@ -51,6 +56,7 @@
       </w:r>
       <w:r>
         <w:rPr>
+          <w:rFonts w:ascii="Times New Roman" w:hAnsi="Times New Roman" w:cs="Times New Roman"/>
           <w:b/>
           <w:bCs/>
           <w:sz w:val="40"/>
@@ -60,6 +66,7 @@
       </w:r>
       <w:r>
         <w:rPr>
+          <w:rFonts w:ascii="Times New Roman" w:hAnsi="Times New Roman" w:cs="Times New Roman"/>
           <w:b/>
           <w:bCs/>
           <w:sz w:val="40"/>
@@ -72,6 +79,7 @@
       <w:pPr>
         <w:jc w:val="center"/>
         <w:rPr>
+          <w:rFonts w:ascii="Times New Roman" w:hAnsi="Times New Roman" w:cs="Times New Roman"/>
           <w:b/>
           <w:bCs/>
         </w:rPr>
@@ -81,6 +89,7 @@
       <w:pPr>
         <w:jc w:val="center"/>
         <w:rPr>
+          <w:rFonts w:ascii="Times New Roman" w:hAnsi="Times New Roman" w:cs="Times New Roman"/>
           <w:b/>
           <w:bCs/>
         </w:rPr>
@@ -99,6 +108,7 @@
         <w:pStyle w:val="NoSpacing"/>
         <w:jc w:val="center"/>
         <w:rPr>
+          <w:rFonts w:ascii="Times New Roman" w:hAnsi="Times New Roman" w:cs="Times New Roman"/>
           <w:b/>
           <w:bCs/>
           <w:sz w:val="24"/>
@@ -107,6 +117,7 @@
       </w:pPr>
       <w:r>
         <w:rPr>
+          <w:rFonts w:ascii="Times New Roman" w:hAnsi="Times New Roman" w:cs="Times New Roman"/>
           <w:b/>
           <w:bCs/>
           <w:sz w:val="24"/>
@@ -120,12 +131,14 @@
         <w:pStyle w:val="NoSpacing"/>
         <w:jc w:val="center"/>
         <w:rPr>
+          <w:rFonts w:ascii="Times New Roman" w:hAnsi="Times New Roman" w:cs="Times New Roman"/>
           <w:sz w:val="24"/>
           <w:szCs w:val="24"/>
         </w:rPr>
       </w:pPr>
       <w:r>
         <w:rPr>
+          <w:rFonts w:ascii="Times New Roman" w:hAnsi="Times New Roman" w:cs="Times New Roman"/>
           <w:sz w:val="24"/>
           <w:szCs w:val="24"/>
         </w:rPr>
@@ -134,6 +147,7 @@
       <w:proofErr w:type="spellStart"/>
       <w:r>
         <w:rPr>
+          <w:rFonts w:ascii="Times New Roman" w:hAnsi="Times New Roman" w:cs="Times New Roman"/>
           <w:sz w:val="24"/>
           <w:szCs w:val="24"/>
         </w:rPr>
@@ -142,6 +156,7 @@
       <w:proofErr w:type="spellEnd"/>
       <w:r>
         <w:rPr>
+          <w:rFonts w:ascii="Times New Roman" w:hAnsi="Times New Roman" w:cs="Times New Roman"/>
           <w:sz w:val="24"/>
           <w:szCs w:val="24"/>
         </w:rPr>
@@ -149,6 +164,7 @@
       </w:r>
       <w:r>
         <w:rPr>
+          <w:rFonts w:ascii="Times New Roman" w:hAnsi="Times New Roman" w:cs="Times New Roman"/>
           <w:sz w:val="24"/>
           <w:szCs w:val="24"/>
         </w:rPr>
@@ -160,12 +176,14 @@
         <w:pStyle w:val="NoSpacing"/>
         <w:jc w:val="center"/>
         <w:rPr>
+          <w:rFonts w:ascii="Times New Roman" w:hAnsi="Times New Roman" w:cs="Times New Roman"/>
           <w:sz w:val="24"/>
           <w:szCs w:val="24"/>
         </w:rPr>
       </w:pPr>
       <w:r>
         <w:rPr>
+          <w:rFonts w:ascii="Times New Roman" w:hAnsi="Times New Roman" w:cs="Times New Roman"/>
           <w:sz w:val="24"/>
           <w:szCs w:val="24"/>
         </w:rPr>
@@ -177,6 +195,7 @@
         <w:pStyle w:val="NoSpacing"/>
         <w:jc w:val="center"/>
         <w:rPr>
+          <w:rFonts w:ascii="Times New Roman" w:hAnsi="Times New Roman" w:cs="Times New Roman"/>
           <w:i/>
           <w:iCs/>
         </w:rPr>
@@ -185,6 +204,7 @@
         <w:r>
           <w:rPr>
             <w:rStyle w:val="Hyperlink"/>
+            <w:rFonts w:ascii="Times New Roman" w:hAnsi="Times New Roman" w:cs="Times New Roman"/>
             <w:i/>
             <w:iCs/>
             <w:sz w:val="20"/>
@@ -199,6 +219,7 @@
         <w:pStyle w:val="NoSpacing"/>
         <w:jc w:val="center"/>
         <w:rPr>
+          <w:rFonts w:ascii="Times New Roman" w:hAnsi="Times New Roman" w:cs="Times New Roman"/>
           <w:i/>
           <w:iCs/>
           <w:sz w:val="24"/>
@@ -211,6 +232,7 @@
         <w:pStyle w:val="NoSpacing"/>
         <w:jc w:val="center"/>
         <w:rPr>
+          <w:rFonts w:ascii="Times New Roman" w:hAnsi="Times New Roman" w:cs="Times New Roman"/>
           <w:i/>
           <w:iCs/>
           <w:sz w:val="24"/>
@@ -223,6 +245,7 @@
         <w:pStyle w:val="NoSpacing"/>
         <w:jc w:val="center"/>
         <w:rPr>
+          <w:rFonts w:ascii="Times New Roman" w:hAnsi="Times New Roman" w:cs="Times New Roman"/>
           <w:b/>
           <w:bCs/>
           <w:sz w:val="24"/>
@@ -231,6 +254,7 @@
       </w:pPr>
       <w:r>
         <w:rPr>
+          <w:rFonts w:ascii="Times New Roman" w:hAnsi="Times New Roman" w:cs="Times New Roman"/>
           <w:b/>
           <w:bCs/>
           <w:sz w:val="24"/>
@@ -244,46 +268,63 @@
         <w:pStyle w:val="NoSpacing"/>
         <w:jc w:val="center"/>
         <w:rPr>
+          <w:rFonts w:ascii="Times New Roman" w:hAnsi="Times New Roman" w:cs="Times New Roman"/>
           <w:sz w:val="24"/>
           <w:szCs w:val="24"/>
         </w:rPr>
       </w:pPr>
       <w:r>
         <w:rPr>
+          <w:rFonts w:ascii="Times New Roman" w:hAnsi="Times New Roman" w:cs="Times New Roman"/>
           <w:sz w:val="24"/>
           <w:szCs w:val="24"/>
         </w:rPr>
-        <w:t>Chief Executive Officer</w:t>
-      </w:r>
-      <w:r>
-        <w:rPr>
+        <w:t xml:space="preserve">Chief Executive Officer, </w:t>
+      </w:r>
+      <w:proofErr w:type="spellStart"/>
+      <w:r>
+        <w:rPr>
+          <w:rFonts w:ascii="Times New Roman" w:hAnsi="Times New Roman" w:cs="Times New Roman"/>
           <w:sz w:val="24"/>
           <w:szCs w:val="24"/>
         </w:rPr>
-        <w:t xml:space="preserve">, </w:t>
-      </w:r>
-      <w:proofErr w:type="spellStart"/>
-      <w:r>
-        <w:rPr>
+        <w:t>Faststream</w:t>
+      </w:r>
+      <w:proofErr w:type="spellEnd"/>
+      <w:r>
+        <w:rPr>
+          <w:rFonts w:ascii="Times New Roman" w:hAnsi="Times New Roman" w:cs="Times New Roman"/>
           <w:sz w:val="24"/>
           <w:szCs w:val="24"/>
         </w:rPr>
-        <w:t>Faststream</w:t>
-      </w:r>
-      <w:proofErr w:type="spellEnd"/>
-      <w:r>
-        <w:rPr>
+        <w:t xml:space="preserve"> Technologies</w:t>
+      </w:r>
+      <w:r>
+        <w:rPr>
+          <w:rFonts w:ascii="Times New Roman" w:hAnsi="Times New Roman" w:cs="Times New Roman"/>
           <w:sz w:val="24"/>
           <w:szCs w:val="24"/>
         </w:rPr>
-        <w:t xml:space="preserve"> Technologies</w:t>
-      </w:r>
-      <w:r>
-        <w:rPr>
+        <w:t>,</w:t>
+      </w:r>
+    </w:p>
+    <w:p>
+      <w:pPr>
+        <w:pStyle w:val="NoSpacing"/>
+        <w:jc w:val="center"/>
+        <w:rPr>
+          <w:rFonts w:ascii="Times New Roman" w:hAnsi="Times New Roman" w:cs="Times New Roman"/>
           <w:sz w:val="24"/>
           <w:szCs w:val="24"/>
         </w:rPr>
-        <w:t>,</w:t>
+      </w:pPr>
+      <w:r>
+        <w:rPr>
+          <w:rFonts w:ascii="Times New Roman" w:hAnsi="Times New Roman" w:cs="Times New Roman"/>
+          <w:sz w:val="24"/>
+          <w:szCs w:val="24"/>
+        </w:rPr>
+        <w:t>Bengaluru, Karnataka, India</w:t>
       </w:r>
     </w:p>
     <w:p>
@@ -291,23 +332,7 @@
         <w:pStyle w:val="NoSpacing"/>
         <w:jc w:val="center"/>
         <w:rPr>
-          <w:sz w:val="24"/>
-          <w:szCs w:val="24"/>
-        </w:rPr>
-      </w:pPr>
-      <w:r>
-        <w:rPr>
-          <w:sz w:val="24"/>
-          <w:szCs w:val="24"/>
-        </w:rPr>
-        <w:t>Bengaluru, Karnataka, India</w:t>
-      </w:r>
-    </w:p>
-    <w:p>
-      <w:pPr>
-        <w:pStyle w:val="NoSpacing"/>
-        <w:jc w:val="center"/>
-        <w:rPr>
+          <w:rFonts w:ascii="Times New Roman" w:hAnsi="Times New Roman" w:cs="Times New Roman"/>
           <w:i/>
           <w:iCs/>
         </w:rPr>
@@ -317,6 +342,7 @@
         <w:r>
           <w:rPr>
             <w:rStyle w:val="Hyperlink"/>
+            <w:rFonts w:ascii="Times New Roman" w:hAnsi="Times New Roman" w:cs="Times New Roman"/>
             <w:i/>
             <w:iCs/>
             <w:sz w:val="20"/>
@@ -328,6 +354,7 @@
         <w:r>
           <w:rPr>
             <w:rStyle w:val="Hyperlink"/>
+            <w:rFonts w:ascii="Times New Roman" w:hAnsi="Times New Roman" w:cs="Times New Roman"/>
             <w:i/>
             <w:iCs/>
             <w:sz w:val="20"/>
@@ -337,6 +364,7 @@
         </w:r>
         <w:r>
           <w:rPr>
+            <w:rFonts w:ascii="Times New Roman" w:hAnsi="Times New Roman" w:cs="Times New Roman"/>
             <w:sz w:val="20"/>
             <w:szCs w:val="20"/>
           </w:rPr>
@@ -345,6 +373,7 @@
         <w:r>
           <w:rPr>
             <w:rStyle w:val="Hyperlink"/>
+            <w:rFonts w:ascii="Times New Roman" w:hAnsi="Times New Roman" w:cs="Times New Roman"/>
             <w:i/>
             <w:iCs/>
             <w:sz w:val="20"/>
@@ -359,6 +388,7 @@
         <w:pStyle w:val="NoSpacing"/>
         <w:jc w:val="center"/>
         <w:rPr>
+          <w:rFonts w:ascii="Times New Roman" w:hAnsi="Times New Roman" w:cs="Times New Roman"/>
           <w:i/>
           <w:iCs/>
           <w:sz w:val="24"/>
@@ -371,6 +401,7 @@
         <w:pStyle w:val="NoSpacing"/>
         <w:jc w:val="center"/>
         <w:rPr>
+          <w:rFonts w:ascii="Times New Roman" w:hAnsi="Times New Roman" w:cs="Times New Roman"/>
           <w:i/>
           <w:iCs/>
           <w:sz w:val="24"/>
@@ -383,6 +414,7 @@
         <w:pStyle w:val="NoSpacing"/>
         <w:jc w:val="center"/>
         <w:rPr>
+          <w:rFonts w:ascii="Times New Roman" w:hAnsi="Times New Roman" w:cs="Times New Roman"/>
           <w:b/>
           <w:bCs/>
           <w:sz w:val="24"/>
@@ -391,6 +423,7 @@
       </w:pPr>
       <w:r>
         <w:rPr>
+          <w:rFonts w:ascii="Times New Roman" w:hAnsi="Times New Roman" w:cs="Times New Roman"/>
           <w:b/>
           <w:bCs/>
           <w:sz w:val="24"/>
@@ -404,12 +437,14 @@
         <w:pStyle w:val="NoSpacing"/>
         <w:jc w:val="center"/>
         <w:rPr>
+          <w:rFonts w:ascii="Times New Roman" w:hAnsi="Times New Roman" w:cs="Times New Roman"/>
           <w:sz w:val="24"/>
           <w:szCs w:val="24"/>
         </w:rPr>
       </w:pPr>
       <w:r>
         <w:rPr>
+          <w:rFonts w:ascii="Times New Roman" w:hAnsi="Times New Roman" w:cs="Times New Roman"/>
           <w:sz w:val="24"/>
           <w:szCs w:val="24"/>
         </w:rPr>
@@ -418,6 +453,7 @@
       <w:proofErr w:type="spellStart"/>
       <w:r>
         <w:rPr>
+          <w:rFonts w:ascii="Times New Roman" w:hAnsi="Times New Roman" w:cs="Times New Roman"/>
           <w:sz w:val="24"/>
           <w:szCs w:val="24"/>
         </w:rPr>
@@ -426,6 +462,7 @@
       <w:proofErr w:type="spellEnd"/>
       <w:r>
         <w:rPr>
+          <w:rFonts w:ascii="Times New Roman" w:hAnsi="Times New Roman" w:cs="Times New Roman"/>
           <w:sz w:val="24"/>
           <w:szCs w:val="24"/>
         </w:rPr>
@@ -433,6 +470,7 @@
       </w:r>
       <w:r>
         <w:rPr>
+          <w:rFonts w:ascii="Times New Roman" w:hAnsi="Times New Roman" w:cs="Times New Roman"/>
           <w:sz w:val="24"/>
           <w:szCs w:val="24"/>
         </w:rPr>
@@ -444,12 +482,14 @@
         <w:pStyle w:val="NoSpacing"/>
         <w:jc w:val="center"/>
         <w:rPr>
+          <w:rFonts w:ascii="Times New Roman" w:hAnsi="Times New Roman" w:cs="Times New Roman"/>
           <w:sz w:val="24"/>
           <w:szCs w:val="24"/>
         </w:rPr>
       </w:pPr>
       <w:r>
         <w:rPr>
+          <w:rFonts w:ascii="Times New Roman" w:hAnsi="Times New Roman" w:cs="Times New Roman"/>
           <w:sz w:val="24"/>
           <w:szCs w:val="24"/>
         </w:rPr>
@@ -461,6 +501,7 @@
         <w:pStyle w:val="NoSpacing"/>
         <w:jc w:val="center"/>
         <w:rPr>
+          <w:rFonts w:ascii="Times New Roman" w:hAnsi="Times New Roman" w:cs="Times New Roman"/>
           <w:i/>
           <w:iCs/>
         </w:rPr>
@@ -469,6 +510,7 @@
         <w:r>
           <w:rPr>
             <w:rStyle w:val="Hyperlink"/>
+            <w:rFonts w:ascii="Times New Roman" w:hAnsi="Times New Roman" w:cs="Times New Roman"/>
             <w:i/>
             <w:iCs/>
             <w:sz w:val="20"/>
@@ -481,6 +523,9 @@
     <w:p>
       <w:pPr>
         <w:jc w:val="center"/>
+        <w:rPr>
+          <w:rFonts w:ascii="Times New Roman" w:hAnsi="Times New Roman" w:cs="Times New Roman"/>
+        </w:rPr>
         <w:sectPr>
           <w:type w:val="continuous"/>
           <w:pgSz w:w="11906" w:h="16838"/>
@@ -493,39 +538,62 @@
     <w:p>
       <w:pPr>
         <w:jc w:val="both"/>
-      </w:pPr>
-      <w:r>
-        <w:rPr>
+        <w:rPr>
+          <w:rFonts w:ascii="Times New Roman" w:hAnsi="Times New Roman" w:cs="Times New Roman"/>
+        </w:rPr>
+      </w:pPr>
+      <w:r>
+        <w:rPr>
+          <w:rFonts w:ascii="Times New Roman" w:hAnsi="Times New Roman" w:cs="Times New Roman"/>
           <w:b/>
           <w:bCs/>
         </w:rPr>
         <w:t>Abstract:</w:t>
       </w:r>
       <w:r>
+        <w:rPr>
+          <w:rFonts w:ascii="Times New Roman" w:hAnsi="Times New Roman" w:cs="Times New Roman"/>
+        </w:rPr>
         <w:t xml:space="preserve"> This </w:t>
       </w:r>
       <w:r>
+        <w:rPr>
+          <w:rFonts w:ascii="Times New Roman" w:hAnsi="Times New Roman" w:cs="Times New Roman"/>
+        </w:rPr>
         <w:t>paper</w:t>
       </w:r>
       <w:r>
+        <w:rPr>
+          <w:rFonts w:ascii="Times New Roman" w:hAnsi="Times New Roman" w:cs="Times New Roman"/>
+        </w:rPr>
         <w:t xml:space="preserve"> will be of interest for Health Care Data Analysts, Data Scientists, Doctors and Medical researchers. This </w:t>
       </w:r>
       <w:r>
+        <w:rPr>
+          <w:rFonts w:ascii="Times New Roman" w:hAnsi="Times New Roman" w:cs="Times New Roman"/>
+        </w:rPr>
         <w:t>paper</w:t>
       </w:r>
       <w:r>
+        <w:rPr>
+          <w:rFonts w:ascii="Times New Roman" w:hAnsi="Times New Roman" w:cs="Times New Roman"/>
+        </w:rPr>
         <w:t xml:space="preserve"> provides an overview of current practice of Electrical Impedance Tomography (EIT), its imaging and use-cases. Electrical Impedance Tomography is a non-invasive type of medical imaging. These advances are improving our capacity to treat and even prevent cancers. The full implications of the subject remain to be explored. Examples of research techniques used in this project are detailed.  </w:t>
       </w:r>
     </w:p>
     <w:p>
       <w:pPr>
         <w:jc w:val="both"/>
+        <w:rPr>
+          <w:rFonts w:ascii="Times New Roman" w:hAnsi="Times New Roman" w:cs="Times New Roman"/>
+        </w:rPr>
       </w:pPr>
     </w:p>
     <w:p>
       <w:pPr>
         <w:jc w:val="center"/>
         <w:rPr>
+          <w:rFonts w:ascii="Times New Roman" w:hAnsi="Times New Roman" w:cs="Times New Roman"/>
           <w:b/>
           <w:bCs/>
           <w:sz w:val="28"/>
@@ -534,6 +602,7 @@
       </w:pPr>
       <w:r>
         <w:rPr>
+          <w:rFonts w:ascii="Times New Roman" w:hAnsi="Times New Roman" w:cs="Times New Roman"/>
           <w:b/>
           <w:bCs/>
           <w:sz w:val="28"/>
@@ -546,18 +615,50 @@
       <w:pPr>
         <w:jc w:val="both"/>
         <w:rPr>
-          <w:rFonts w:cstheme="minorHAnsi"/>
-        </w:rPr>
-      </w:pPr>
-      <w:r>
+          <w:rFonts w:ascii="Times New Roman" w:hAnsi="Times New Roman" w:cs="Times New Roman"/>
+        </w:rPr>
+      </w:pPr>
+      <w:r>
+        <w:rPr>
+          <w:rFonts w:ascii="Times New Roman" w:hAnsi="Times New Roman" w:cs="Times New Roman"/>
+        </w:rPr>
         <w:t>Human bodies have electrical properties, specifically the electric conductivity and permittivity. The electric conductivity is a measure of the ease with which a material conducts electricity; the electric permittivity is a measure of how readily the charges within a material separate under an imposed electric field</w:t>
       </w:r>
       <w:r>
+        <w:rPr>
+          <w:rFonts w:ascii="Times New Roman" w:hAnsi="Times New Roman" w:cs="Times New Roman"/>
+        </w:rPr>
         <w:t xml:space="preserve"> </w:t>
       </w:r>
       <w:r>
         <w:rPr>
-          <w:rFonts w:cstheme="minorHAnsi"/>
+          <w:rFonts w:ascii="Times New Roman" w:hAnsi="Times New Roman" w:cs="Times New Roman"/>
+          <w:b/>
+          <w:bCs/>
+        </w:rPr>
+        <w:t>[1]</w:t>
+      </w:r>
+      <w:r>
+        <w:rPr>
+          <w:rFonts w:ascii="Times New Roman" w:hAnsi="Times New Roman" w:cs="Times New Roman"/>
+        </w:rPr>
+        <w:t>. Highly conductive materials allow both AC and DC currents to pass through them. Highly permissive materials allow only AC current to pass through them. Both of these properties can be used in medical applications as tumours, tissues and other irregularities in human body have different conductive and permissive properties. Other application of EIT include detection of blood clots, pulmonary emboli and gas in human body.</w:t>
+      </w:r>
+      <w:r>
+        <w:rPr>
+          <w:rFonts w:ascii="Times New Roman" w:hAnsi="Times New Roman" w:cs="Times New Roman"/>
+        </w:rPr>
+        <w:t xml:space="preserve"> Electrical Impedance Tomography – images are typically colour based representing the resistive properties on human bodies</w:t>
+      </w:r>
+      <w:r>
+        <w:rPr>
+          <w:rFonts w:ascii="Times New Roman" w:hAnsi="Times New Roman" w:cs="Times New Roman"/>
+        </w:rPr>
+        <w:t xml:space="preserve"> </w:t>
+      </w:r>
+      <w:r>
+        <w:rPr>
+          <w:rFonts w:ascii="Times New Roman" w:hAnsi="Times New Roman" w:cs="Times New Roman"/>
           <w:b/>
           <w:bCs/>
         </w:rPr>
@@ -565,65 +666,23 @@
       </w:r>
       <w:r>
         <w:rPr>
-          <w:rFonts w:cstheme="minorHAnsi"/>
-          <w:b/>
-          <w:bCs/>
-        </w:rPr>
-        <w:t>1</w:t>
-      </w:r>
-      <w:r>
-        <w:rPr>
-          <w:rFonts w:cstheme="minorHAnsi"/>
+          <w:rFonts w:ascii="Times New Roman" w:hAnsi="Times New Roman" w:cs="Times New Roman"/>
+          <w:b/>
+          <w:bCs/>
+        </w:rPr>
+        <w:t>2</w:t>
+      </w:r>
+      <w:r>
+        <w:rPr>
+          <w:rFonts w:ascii="Times New Roman" w:hAnsi="Times New Roman" w:cs="Times New Roman"/>
           <w:b/>
           <w:bCs/>
         </w:rPr>
         <w:t>]</w:t>
       </w:r>
       <w:r>
-        <w:t>. Highly conductive materials allow both AC and DC currents to pass through them. Highly permissive materials allow only AC current to pass through them. Both of these properties can be used in medical applications as tumours, tissues and other irregularities in human body have different conductive and permissive properties. Other application of EIT include detection of blood clots, pulmonary emboli and gas in human body.</w:t>
-      </w:r>
-      <w:r>
-        <w:t xml:space="preserve"> </w:t>
-      </w:r>
-      <w:r>
-        <w:rPr>
-          <w:rFonts w:cstheme="minorHAnsi"/>
-        </w:rPr>
-        <w:t>Electrical Impedance Tomography – images are typically colour based representing the resistive properties on human bodies</w:t>
-      </w:r>
-      <w:r>
-        <w:rPr>
-          <w:rFonts w:cstheme="minorHAnsi"/>
-        </w:rPr>
-        <w:t xml:space="preserve"> </w:t>
-      </w:r>
-      <w:r>
-        <w:rPr>
-          <w:rFonts w:cstheme="minorHAnsi"/>
-          <w:b/>
-          <w:bCs/>
-        </w:rPr>
-        <w:t>[</w:t>
-      </w:r>
-      <w:r>
-        <w:rPr>
-          <w:rFonts w:cstheme="minorHAnsi"/>
-          <w:b/>
-          <w:bCs/>
-        </w:rPr>
-        <w:t>2</w:t>
-      </w:r>
-      <w:r>
-        <w:rPr>
-          <w:rFonts w:cstheme="minorHAnsi"/>
-          <w:b/>
-          <w:bCs/>
-        </w:rPr>
-        <w:t>]</w:t>
-      </w:r>
-      <w:r>
-        <w:rPr>
-          <w:rFonts w:cstheme="minorHAnsi"/>
+        <w:rPr>
+          <w:rFonts w:ascii="Times New Roman" w:hAnsi="Times New Roman" w:cs="Times New Roman"/>
         </w:rPr>
         <w:t xml:space="preserve">. </w:t>
       </w:r>
@@ -632,24 +691,24 @@
       <w:pPr>
         <w:jc w:val="both"/>
         <w:rPr>
-          <w:rFonts w:cstheme="minorHAnsi"/>
-        </w:rPr>
-      </w:pPr>
-      <w:r>
-        <w:rPr>
-          <w:rFonts w:cstheme="minorHAnsi"/>
+          <w:rFonts w:ascii="Times New Roman" w:hAnsi="Times New Roman" w:cs="Times New Roman"/>
+        </w:rPr>
+      </w:pPr>
+      <w:r>
+        <w:rPr>
+          <w:rFonts w:ascii="Times New Roman" w:hAnsi="Times New Roman" w:cs="Times New Roman"/>
         </w:rPr>
         <w:t>The following image (right) is an experimental EIT image generated using electrodes</w:t>
       </w:r>
       <w:r>
         <w:rPr>
-          <w:rFonts w:cstheme="minorHAnsi"/>
+          <w:rFonts w:ascii="Times New Roman" w:hAnsi="Times New Roman" w:cs="Times New Roman"/>
         </w:rPr>
         <w:t xml:space="preserve"> (</w:t>
       </w:r>
       <w:r>
         <w:rPr>
-          <w:rFonts w:cstheme="minorHAnsi"/>
+          <w:rFonts w:ascii="Times New Roman" w:hAnsi="Times New Roman" w:cs="Times New Roman"/>
           <w:b/>
           <w:bCs/>
         </w:rPr>
@@ -657,7 +716,7 @@
       </w:r>
       <w:r>
         <w:rPr>
-          <w:rFonts w:cstheme="minorHAnsi"/>
+          <w:rFonts w:ascii="Times New Roman" w:hAnsi="Times New Roman" w:cs="Times New Roman"/>
         </w:rPr>
         <w:t>)</w:t>
       </w:r>
@@ -665,9 +724,13 @@
     <w:p>
       <w:pPr>
         <w:jc w:val="both"/>
-      </w:pPr>
-      <w:r>
-        <w:rPr>
+        <w:rPr>
+          <w:rFonts w:ascii="Times New Roman" w:hAnsi="Times New Roman" w:cs="Times New Roman"/>
+        </w:rPr>
+      </w:pPr>
+      <w:r>
+        <w:rPr>
+          <w:rFonts w:ascii="Times New Roman" w:hAnsi="Times New Roman" w:cs="Times New Roman"/>
           <w:noProof/>
         </w:rPr>
         <w:drawing>
@@ -724,6 +787,7 @@
       <w:pPr>
         <w:jc w:val="center"/>
         <w:rPr>
+          <w:rFonts w:ascii="Times New Roman" w:hAnsi="Times New Roman" w:cs="Times New Roman"/>
           <w:b/>
           <w:bCs/>
           <w:i/>
@@ -733,6 +797,7 @@
       </w:pPr>
       <w:r>
         <w:rPr>
+          <w:rFonts w:ascii="Times New Roman" w:hAnsi="Times New Roman" w:cs="Times New Roman"/>
           <w:b/>
           <w:bCs/>
         </w:rPr>
@@ -740,6 +805,7 @@
       </w:r>
       <w:r>
         <w:rPr>
+          <w:rFonts w:ascii="Times New Roman" w:hAnsi="Times New Roman" w:cs="Times New Roman"/>
           <w:b/>
           <w:bCs/>
         </w:rPr>
@@ -747,6 +813,7 @@
       </w:r>
       <w:r>
         <w:rPr>
+          <w:rFonts w:ascii="Times New Roman" w:hAnsi="Times New Roman" w:cs="Times New Roman"/>
           <w:b/>
           <w:bCs/>
         </w:rPr>
@@ -754,6 +821,7 @@
       </w:r>
       <w:r>
         <w:rPr>
+          <w:rFonts w:ascii="Times New Roman" w:hAnsi="Times New Roman" w:cs="Times New Roman"/>
           <w:b/>
           <w:bCs/>
         </w:rPr>
@@ -761,6 +829,7 @@
       </w:r>
       <w:r>
         <w:rPr>
+          <w:rFonts w:ascii="Times New Roman" w:hAnsi="Times New Roman" w:cs="Times New Roman"/>
           <w:b/>
           <w:bCs/>
           <w:i/>
@@ -774,12 +843,12 @@
       <w:pPr>
         <w:jc w:val="both"/>
         <w:rPr>
-          <w:rFonts w:cstheme="minorHAnsi"/>
-        </w:rPr>
-      </w:pPr>
-      <w:r>
-        <w:rPr>
-          <w:rFonts w:cstheme="minorHAnsi"/>
+          <w:rFonts w:ascii="Times New Roman" w:hAnsi="Times New Roman" w:cs="Times New Roman"/>
+        </w:rPr>
+      </w:pPr>
+      <w:r>
+        <w:rPr>
+          <w:rFonts w:ascii="Times New Roman" w:hAnsi="Times New Roman" w:cs="Times New Roman"/>
         </w:rPr>
         <w:t>The resistive properties of the images are assigned colour codes and are plotted.</w:t>
       </w:r>
@@ -788,6 +857,7 @@
       <w:pPr>
         <w:jc w:val="both"/>
         <w:rPr>
+          <w:rFonts w:ascii="Times New Roman" w:hAnsi="Times New Roman" w:cs="Times New Roman"/>
           <w:b/>
           <w:bCs/>
           <w:sz w:val="28"/>
@@ -799,6 +869,7 @@
       <w:pPr>
         <w:jc w:val="center"/>
         <w:rPr>
+          <w:rFonts w:ascii="Times New Roman" w:hAnsi="Times New Roman" w:cs="Times New Roman"/>
           <w:b/>
           <w:bCs/>
           <w:sz w:val="28"/>
@@ -807,6 +878,7 @@
       </w:pPr>
       <w:r>
         <w:rPr>
+          <w:rFonts w:ascii="Times New Roman" w:hAnsi="Times New Roman" w:cs="Times New Roman"/>
           <w:b/>
           <w:bCs/>
           <w:sz w:val="28"/>
@@ -818,21 +890,37 @@
     <w:p>
       <w:pPr>
         <w:jc w:val="both"/>
-      </w:pPr>
-      <w:r>
+        <w:rPr>
+          <w:rFonts w:ascii="Times New Roman" w:hAnsi="Times New Roman" w:cs="Times New Roman"/>
+        </w:rPr>
+      </w:pPr>
+      <w:r>
+        <w:rPr>
+          <w:rFonts w:ascii="Times New Roman" w:hAnsi="Times New Roman" w:cs="Times New Roman"/>
+        </w:rPr>
         <w:t>Machine Learning is the science (and art) of programming computers so they can learn from data. For example, your spam filter is a Machine Learning program that can learn to flag spam given examples of spam emails (e.g., flagged by users) and examples of regular (non-spam) emails. The</w:t>
       </w:r>
       <w:r>
+        <w:rPr>
+          <w:rFonts w:ascii="Times New Roman" w:hAnsi="Times New Roman" w:cs="Times New Roman"/>
+        </w:rPr>
         <w:t xml:space="preserve"> </w:t>
       </w:r>
       <w:r>
+        <w:rPr>
+          <w:rFonts w:ascii="Times New Roman" w:hAnsi="Times New Roman" w:cs="Times New Roman"/>
+        </w:rPr>
         <w:t>examples that the system uses to learn are called the training set. Each training example is called a training instance (or sample). In this case, the task T is to flag spam for new emails, the experience E is the training data, and the performance measure P needs to be defined; for example, you can use the ratio of correctly classified emails. This particular performance measure is called accuracy and it is often used in classification tasks</w:t>
       </w:r>
       <w:r>
+        <w:rPr>
+          <w:rFonts w:ascii="Times New Roman" w:hAnsi="Times New Roman" w:cs="Times New Roman"/>
+        </w:rPr>
         <w:t xml:space="preserve"> </w:t>
       </w:r>
       <w:r>
         <w:rPr>
+          <w:rFonts w:ascii="Times New Roman" w:hAnsi="Times New Roman" w:cs="Times New Roman"/>
           <w:b/>
           <w:bCs/>
         </w:rPr>
@@ -840,6 +928,7 @@
       </w:r>
       <w:r>
         <w:rPr>
+          <w:rFonts w:ascii="Times New Roman" w:hAnsi="Times New Roman" w:cs="Times New Roman"/>
           <w:b/>
           <w:bCs/>
         </w:rPr>
@@ -847,12 +936,16 @@
       </w:r>
       <w:r>
         <w:rPr>
+          <w:rFonts w:ascii="Times New Roman" w:hAnsi="Times New Roman" w:cs="Times New Roman"/>
           <w:b/>
           <w:bCs/>
         </w:rPr>
         <w:t>]</w:t>
       </w:r>
       <w:r>
+        <w:rPr>
+          <w:rFonts w:ascii="Times New Roman" w:hAnsi="Times New Roman" w:cs="Times New Roman"/>
+        </w:rPr>
         <w:t>.</w:t>
       </w:r>
     </w:p>
@@ -860,12 +953,14 @@
       <w:pPr>
         <w:jc w:val="both"/>
         <w:rPr>
+          <w:rFonts w:ascii="Times New Roman" w:hAnsi="Times New Roman" w:cs="Times New Roman"/>
           <w:i/>
           <w:iCs/>
         </w:rPr>
       </w:pPr>
       <w:r>
         <w:rPr>
+          <w:rFonts w:ascii="Times New Roman" w:hAnsi="Times New Roman" w:cs="Times New Roman"/>
           <w:i/>
           <w:iCs/>
         </w:rPr>
@@ -875,28 +970,75 @@
     <w:p>
       <w:pPr>
         <w:jc w:val="both"/>
-      </w:pPr>
-      <w:r>
+        <w:rPr>
+          <w:rFonts w:ascii="Times New Roman" w:hAnsi="Times New Roman" w:cs="Times New Roman"/>
+        </w:rPr>
+      </w:pPr>
+      <w:r>
+        <w:rPr>
+          <w:rFonts w:ascii="Times New Roman" w:hAnsi="Times New Roman" w:cs="Times New Roman"/>
+        </w:rPr>
         <w:t xml:space="preserve">Machine Learning systems can be classified according to the amount and type of supervision they get during </w:t>
       </w:r>
     </w:p>
     <w:p>
       <w:pPr>
         <w:jc w:val="both"/>
+        <w:rPr>
+          <w:rFonts w:ascii="Times New Roman" w:hAnsi="Times New Roman" w:cs="Times New Roman"/>
+        </w:rPr>
       </w:pPr>
     </w:p>
     <w:p>
       <w:pPr>
         <w:jc w:val="both"/>
-      </w:pPr>
-      <w:r>
+        <w:rPr>
+          <w:rFonts w:ascii="Times New Roman" w:hAnsi="Times New Roman" w:cs="Times New Roman"/>
+        </w:rPr>
+      </w:pPr>
+    </w:p>
+    <w:p>
+      <w:pPr>
+        <w:jc w:val="both"/>
+        <w:rPr>
+          <w:rFonts w:ascii="Times New Roman" w:hAnsi="Times New Roman" w:cs="Times New Roman"/>
+        </w:rPr>
+      </w:pPr>
+      <w:r>
+        <w:rPr>
+          <w:rFonts w:ascii="Times New Roman" w:hAnsi="Times New Roman" w:cs="Times New Roman"/>
+        </w:rPr>
         <w:t>training. There are four major categories: supervised learning, unsupervised learning, semi-supervised learning, and Reinforcement Learning</w:t>
       </w:r>
       <w:r>
+        <w:rPr>
+          <w:rFonts w:ascii="Times New Roman" w:hAnsi="Times New Roman" w:cs="Times New Roman"/>
+        </w:rPr>
         <w:t xml:space="preserve"> </w:t>
       </w:r>
       <w:r>
         <w:rPr>
+          <w:rFonts w:ascii="Times New Roman" w:hAnsi="Times New Roman" w:cs="Times New Roman"/>
+          <w:b/>
+          <w:bCs/>
+        </w:rPr>
+        <w:t xml:space="preserve">[4]. </w:t>
+      </w:r>
+      <w:r>
+        <w:rPr>
+          <w:rFonts w:ascii="Times New Roman" w:hAnsi="Times New Roman" w:cs="Times New Roman"/>
+        </w:rPr>
+        <w:t>In supervised learning, the training data you feed to the algorithm includes the desired solutions, called labels. A typical supervised learning task is classification. The spam filter is a good example of this: it is trained with many example emails along with their class (spam or ham), and it must learn how to classify new emails</w:t>
+      </w:r>
+      <w:r>
+        <w:rPr>
+          <w:rFonts w:ascii="Times New Roman" w:hAnsi="Times New Roman" w:cs="Times New Roman"/>
+        </w:rPr>
+        <w:t xml:space="preserve"> </w:t>
+      </w:r>
+      <w:r>
+        <w:rPr>
+          <w:rFonts w:ascii="Times New Roman" w:hAnsi="Times New Roman" w:cs="Times New Roman"/>
           <w:b/>
           <w:bCs/>
         </w:rPr>
@@ -904,13 +1046,15 @@
       </w:r>
       <w:r>
         <w:rPr>
-          <w:b/>
-          <w:bCs/>
-        </w:rPr>
-        <w:t>4</w:t>
-      </w:r>
-      <w:r>
-        <w:rPr>
+          <w:rFonts w:ascii="Times New Roman" w:hAnsi="Times New Roman" w:cs="Times New Roman"/>
+          <w:b/>
+          <w:bCs/>
+        </w:rPr>
+        <w:t>5</w:t>
+      </w:r>
+      <w:r>
+        <w:rPr>
+          <w:rFonts w:ascii="Times New Roman" w:hAnsi="Times New Roman" w:cs="Times New Roman"/>
           <w:b/>
           <w:bCs/>
         </w:rPr>
@@ -918,51 +1062,24 @@
       </w:r>
       <w:r>
         <w:rPr>
-          <w:b/>
-          <w:bCs/>
-        </w:rPr>
-        <w:t xml:space="preserve">. </w:t>
-      </w:r>
-      <w:r>
-        <w:t>In supervised learning, the training data you feed to the algorithm includes the desired solutions, called labels. A typical supervised learning task is classification. The spam filter is a good example of this: it is trained with many example emails along with their class (spam or ham), and it must learn how to classify new emails</w:t>
-      </w:r>
-      <w:r>
-        <w:t xml:space="preserve"> </w:t>
-      </w:r>
-      <w:r>
-        <w:rPr>
-          <w:b/>
-          <w:bCs/>
-        </w:rPr>
-        <w:t>[</w:t>
-      </w:r>
-      <w:r>
-        <w:rPr>
-          <w:b/>
-          <w:bCs/>
-        </w:rPr>
-        <w:t>5</w:t>
-      </w:r>
-      <w:r>
-        <w:rPr>
-          <w:b/>
-          <w:bCs/>
-        </w:rPr>
-        <w:t>]</w:t>
-      </w:r>
-      <w:r>
+          <w:rFonts w:ascii="Times New Roman" w:hAnsi="Times New Roman" w:cs="Times New Roman"/>
+        </w:rPr>
         <w:t>.</w:t>
       </w:r>
     </w:p>
     <w:p>
       <w:pPr>
         <w:jc w:val="both"/>
+        <w:rPr>
+          <w:rFonts w:ascii="Times New Roman" w:hAnsi="Times New Roman" w:cs="Times New Roman"/>
+        </w:rPr>
       </w:pPr>
     </w:p>
     <w:p>
       <w:pPr>
         <w:jc w:val="center"/>
         <w:rPr>
+          <w:rFonts w:ascii="Times New Roman" w:hAnsi="Times New Roman" w:cs="Times New Roman"/>
           <w:b/>
           <w:bCs/>
           <w:sz w:val="28"/>
@@ -971,6 +1088,7 @@
       </w:pPr>
       <w:r>
         <w:rPr>
+          <w:rFonts w:ascii="Times New Roman" w:hAnsi="Times New Roman" w:cs="Times New Roman"/>
           <w:b/>
           <w:bCs/>
           <w:sz w:val="28"/>
@@ -980,6 +1098,7 @@
       </w:r>
       <w:r>
         <w:rPr>
+          <w:rFonts w:ascii="Times New Roman" w:hAnsi="Times New Roman" w:cs="Times New Roman"/>
           <w:b/>
           <w:bCs/>
           <w:sz w:val="28"/>
@@ -991,24 +1110,51 @@
     <w:p>
       <w:pPr>
         <w:jc w:val="both"/>
-      </w:pPr>
-      <w:r>
+        <w:rPr>
+          <w:rFonts w:ascii="Times New Roman" w:hAnsi="Times New Roman" w:cs="Times New Roman"/>
+        </w:rPr>
+      </w:pPr>
+      <w:r>
+        <w:rPr>
+          <w:rFonts w:ascii="Times New Roman" w:hAnsi="Times New Roman" w:cs="Times New Roman"/>
+        </w:rPr>
         <w:t xml:space="preserve">The goal of the </w:t>
       </w:r>
       <w:r>
+        <w:rPr>
+          <w:rFonts w:ascii="Times New Roman" w:hAnsi="Times New Roman" w:cs="Times New Roman"/>
+        </w:rPr>
         <w:t>paper</w:t>
       </w:r>
       <w:r>
-        <w:t xml:space="preserve"> is to validate performance of Electrical Impedance Tomography’s performance across various Machine Learning – Classification algorithms. Image is read into code in the form of a three-dimensional matrix where in each dimension represents intensities of the respective colour code. This three-dimensional matrix is then converted to two-dimensional matrix (representation of grayscale image) with intensities ranging from 0 to 1. Image is re generated to observe distribution using contour plots. Based on the data obtained and observation from the graphs, random multidimensional matrices are generated. Using radial basis function on these matrices, values ranging from 0 to 1 are created. 1000 random-relate</w:t>
-      </w:r>
-      <w:r>
+        <w:rPr>
+          <w:rFonts w:ascii="Times New Roman" w:hAnsi="Times New Roman" w:cs="Times New Roman"/>
+        </w:rPr>
+        <w:t xml:space="preserve"> is to validate performance of Electrical Impedance Tomography’s performance across various Machine Learning – Classification algorithms. Image is read into code in the form of a three-dimensional matrix where in each dimension represents intensities of the respective colour code. This three-dimensional matrix is then converted to two-dimensional matrix (representation of grayscale image) with intensities ranging</w:t>
+      </w:r>
+      <w:bookmarkStart w:id="0" w:name="_GoBack"/>
+      <w:bookmarkEnd w:id="0"/>
+      <w:r>
+        <w:rPr>
+          <w:rFonts w:ascii="Times New Roman" w:hAnsi="Times New Roman" w:cs="Times New Roman"/>
+        </w:rPr>
+        <w:t xml:space="preserve"> from 0 to 1. Image is re generated to observe distribution using contour plots. Based on the data obtained and observation from the graphs, random multidimensional matrices are generated. Using radial basis function on these matrices, values ranging from 0 to 1 are created. 1000 random-relate</w:t>
+      </w:r>
+      <w:r>
+        <w:rPr>
+          <w:rFonts w:ascii="Times New Roman" w:hAnsi="Times New Roman" w:cs="Times New Roman"/>
+        </w:rPr>
         <w:t xml:space="preserve">d </w:t>
       </w:r>
       <w:r>
+        <w:rPr>
+          <w:rFonts w:ascii="Times New Roman" w:hAnsi="Times New Roman" w:cs="Times New Roman"/>
+        </w:rPr>
         <w:t xml:space="preserve">images are created based on the matrices and its values. The generated images are read back into code and are plotted to observe the distribution of intensities.  Mean intensity ranges are calculated and are assigned labels (colours) correspondingly. The generated images are parsed and respective intensity ranges, its count of pixels and percentages are calculated. A dataset of 8 intensity ranges (columns) and 1000 values (rows) are created. Mean of pixel count of all ranges are taken in consideration and is used as a criterion for assigning targets. Binary targets are generated and are appended to the existing dataset as a target column </w:t>
       </w:r>
       <w:r>
         <w:rPr>
+          <w:rFonts w:ascii="Times New Roman" w:hAnsi="Times New Roman" w:cs="Times New Roman"/>
           <w:b/>
           <w:bCs/>
         </w:rPr>
@@ -1016,6 +1162,7 @@
       </w:r>
       <w:r>
         <w:rPr>
+          <w:rFonts w:ascii="Times New Roman" w:hAnsi="Times New Roman" w:cs="Times New Roman"/>
           <w:b/>
           <w:bCs/>
         </w:rPr>
@@ -1023,6 +1170,7 @@
       </w:r>
       <w:r>
         <w:rPr>
+          <w:rFonts w:ascii="Times New Roman" w:hAnsi="Times New Roman" w:cs="Times New Roman"/>
           <w:b/>
           <w:bCs/>
         </w:rPr>
@@ -1030,6 +1178,7 @@
       </w:r>
       <w:r>
         <w:rPr>
+          <w:rFonts w:ascii="Times New Roman" w:hAnsi="Times New Roman" w:cs="Times New Roman"/>
           <w:b/>
           <w:bCs/>
         </w:rPr>
@@ -1039,28 +1188,59 @@
     <w:p>
       <w:pPr>
         <w:jc w:val="both"/>
-      </w:pPr>
-      <w:r>
+        <w:rPr>
+          <w:rFonts w:ascii="Times New Roman" w:hAnsi="Times New Roman" w:cs="Times New Roman"/>
+        </w:rPr>
+      </w:pPr>
+      <w:r>
+        <w:rPr>
+          <w:rFonts w:ascii="Times New Roman" w:hAnsi="Times New Roman" w:cs="Times New Roman"/>
+        </w:rPr>
         <w:t xml:space="preserve">The </w:t>
       </w:r>
       <w:r>
+        <w:rPr>
+          <w:rFonts w:ascii="Times New Roman" w:hAnsi="Times New Roman" w:cs="Times New Roman"/>
+        </w:rPr>
         <w:t>paper</w:t>
       </w:r>
       <w:r>
-        <w:t xml:space="preserve"> works across any images in general but is concentrated on images generated by contours and sine, cosine functions. A sample EIT Image is read into the code in the form of a 2-dimensional matrix. This matrix represents intensities of various colour gamut. The project revolves around generating images and </w:t>
-      </w:r>
-      <w:r>
-        <w:t>reading those images into matrices</w:t>
-      </w:r>
-      <w:r>
-        <w:rPr>
-          <w:b/>
-          <w:bCs/>
+        <w:rPr>
+          <w:rFonts w:ascii="Times New Roman" w:hAnsi="Times New Roman" w:cs="Times New Roman"/>
+        </w:rPr>
+        <w:t xml:space="preserve"> works across any images in general but is concentrated on images generated by contours and sine, cosine functions. A sample EIT Image is read into the code in the form of a 2-dimensional matrix. This matrix represents intensities of various colour gamut. The project revolves around generating images and reading those images into matrices</w:t>
+      </w:r>
+      <w:r>
+        <w:rPr>
+          <w:rFonts w:ascii="Times New Roman" w:hAnsi="Times New Roman" w:cs="Times New Roman"/>
+          <w:b/>
+          <w:bCs/>
+        </w:rPr>
+        <w:t xml:space="preserve"> [7]</w:t>
+      </w:r>
+      <w:r>
+        <w:rPr>
+          <w:rFonts w:ascii="Times New Roman" w:hAnsi="Times New Roman" w:cs="Times New Roman"/>
+          <w:b/>
+          <w:bCs/>
+        </w:rPr>
+        <w:t>.</w:t>
+      </w:r>
+      <w:r>
+        <w:rPr>
+          <w:rFonts w:ascii="Times New Roman" w:hAnsi="Times New Roman" w:cs="Times New Roman"/>
+        </w:rPr>
+        <w:t xml:space="preserve"> A dataset of count of pixels of various intensity ranges are created. A machine learning model is created out the dataset</w:t>
+      </w:r>
+      <w:r>
+        <w:rPr>
+          <w:rFonts w:ascii="Times New Roman" w:hAnsi="Times New Roman" w:cs="Times New Roman"/>
         </w:rPr>
         <w:t xml:space="preserve"> </w:t>
       </w:r>
       <w:r>
         <w:rPr>
+          <w:rFonts w:ascii="Times New Roman" w:hAnsi="Times New Roman" w:cs="Times New Roman"/>
           <w:b/>
           <w:bCs/>
         </w:rPr>
@@ -1068,13 +1248,15 @@
       </w:r>
       <w:r>
         <w:rPr>
-          <w:b/>
-          <w:bCs/>
-        </w:rPr>
-        <w:t>7</w:t>
-      </w:r>
-      <w:r>
-        <w:rPr>
+          <w:rFonts w:ascii="Times New Roman" w:hAnsi="Times New Roman" w:cs="Times New Roman"/>
+          <w:b/>
+          <w:bCs/>
+        </w:rPr>
+        <w:t>8</w:t>
+      </w:r>
+      <w:r>
+        <w:rPr>
+          <w:rFonts w:ascii="Times New Roman" w:hAnsi="Times New Roman" w:cs="Times New Roman"/>
           <w:b/>
           <w:bCs/>
         </w:rPr>
@@ -1082,51 +1264,32 @@
       </w:r>
       <w:r>
         <w:rPr>
+          <w:rFonts w:ascii="Times New Roman" w:hAnsi="Times New Roman" w:cs="Times New Roman"/>
           <w:b/>
           <w:bCs/>
         </w:rPr>
         <w:t>.</w:t>
       </w:r>
-      <w:r>
-        <w:t xml:space="preserve"> A dataset of count of pixels of various intensity ranges are created. A machine learning model is created out the dataset</w:t>
-      </w:r>
-      <w:r>
-        <w:t xml:space="preserve"> </w:t>
-      </w:r>
-      <w:r>
-        <w:rPr>
-          <w:b/>
-          <w:bCs/>
-        </w:rPr>
-        <w:t>[</w:t>
-      </w:r>
-      <w:r>
-        <w:rPr>
-          <w:b/>
-          <w:bCs/>
-        </w:rPr>
-        <w:t>8</w:t>
-      </w:r>
-      <w:r>
-        <w:rPr>
-          <w:b/>
-          <w:bCs/>
-        </w:rPr>
-        <w:t>]</w:t>
-      </w:r>
-      <w:r>
-        <w:rPr>
-          <w:b/>
-          <w:bCs/>
-        </w:rPr>
-        <w:t>.</w:t>
-      </w:r>
     </w:p>
     <w:p>
       <w:pPr>
         <w:jc w:val="both"/>
-      </w:pPr>
-      <w:r>
+        <w:rPr>
+          <w:rFonts w:ascii="Times New Roman" w:hAnsi="Times New Roman" w:cs="Times New Roman"/>
+        </w:rPr>
+      </w:pPr>
+    </w:p>
+    <w:p>
+      <w:pPr>
+        <w:jc w:val="both"/>
+        <w:rPr>
+          <w:rFonts w:ascii="Times New Roman" w:hAnsi="Times New Roman" w:cs="Times New Roman"/>
+        </w:rPr>
+      </w:pPr>
+      <w:r>
+        <w:rPr>
+          <w:rFonts w:ascii="Times New Roman" w:hAnsi="Times New Roman" w:cs="Times New Roman"/>
+        </w:rPr>
         <w:t>List of classifiers/algorithms used:</w:t>
       </w:r>
     </w:p>
@@ -1137,8 +1300,14 @@
           <w:ilvl w:val="0"/>
           <w:numId w:val="1"/>
         </w:numPr>
-      </w:pPr>
-      <w:r>
+        <w:rPr>
+          <w:rFonts w:ascii="Times New Roman" w:hAnsi="Times New Roman" w:cs="Times New Roman"/>
+        </w:rPr>
+      </w:pPr>
+      <w:r>
+        <w:rPr>
+          <w:rFonts w:ascii="Times New Roman" w:hAnsi="Times New Roman" w:cs="Times New Roman"/>
+        </w:rPr>
         <w:t>K – Nearest Neighbours</w:t>
       </w:r>
     </w:p>
@@ -1149,8 +1318,14 @@
           <w:ilvl w:val="0"/>
           <w:numId w:val="1"/>
         </w:numPr>
-      </w:pPr>
-      <w:r>
+        <w:rPr>
+          <w:rFonts w:ascii="Times New Roman" w:hAnsi="Times New Roman" w:cs="Times New Roman"/>
+        </w:rPr>
+      </w:pPr>
+      <w:r>
+        <w:rPr>
+          <w:rFonts w:ascii="Times New Roman" w:hAnsi="Times New Roman" w:cs="Times New Roman"/>
+        </w:rPr>
         <w:t>Decision Tree Classifier</w:t>
       </w:r>
     </w:p>
@@ -1161,8 +1336,14 @@
           <w:ilvl w:val="0"/>
           <w:numId w:val="1"/>
         </w:numPr>
-      </w:pPr>
-      <w:r>
+        <w:rPr>
+          <w:rFonts w:ascii="Times New Roman" w:hAnsi="Times New Roman" w:cs="Times New Roman"/>
+        </w:rPr>
+      </w:pPr>
+      <w:r>
+        <w:rPr>
+          <w:rFonts w:ascii="Times New Roman" w:hAnsi="Times New Roman" w:cs="Times New Roman"/>
+        </w:rPr>
         <w:t>Kernel Support Vector Machines</w:t>
       </w:r>
     </w:p>
@@ -1173,8 +1354,14 @@
           <w:ilvl w:val="0"/>
           <w:numId w:val="1"/>
         </w:numPr>
-      </w:pPr>
-      <w:r>
+        <w:rPr>
+          <w:rFonts w:ascii="Times New Roman" w:hAnsi="Times New Roman" w:cs="Times New Roman"/>
+        </w:rPr>
+      </w:pPr>
+      <w:r>
+        <w:rPr>
+          <w:rFonts w:ascii="Times New Roman" w:hAnsi="Times New Roman" w:cs="Times New Roman"/>
+        </w:rPr>
         <w:t>Logistic Regression Classifier</w:t>
       </w:r>
     </w:p>
@@ -1185,8 +1372,14 @@
           <w:ilvl w:val="0"/>
           <w:numId w:val="1"/>
         </w:numPr>
-      </w:pPr>
-      <w:r>
+        <w:rPr>
+          <w:rFonts w:ascii="Times New Roman" w:hAnsi="Times New Roman" w:cs="Times New Roman"/>
+        </w:rPr>
+      </w:pPr>
+      <w:r>
+        <w:rPr>
+          <w:rFonts w:ascii="Times New Roman" w:hAnsi="Times New Roman" w:cs="Times New Roman"/>
+        </w:rPr>
         <w:t>Naïve Bayes Classifier</w:t>
       </w:r>
     </w:p>
@@ -1197,8 +1390,14 @@
           <w:ilvl w:val="0"/>
           <w:numId w:val="1"/>
         </w:numPr>
-      </w:pPr>
-      <w:r>
+        <w:rPr>
+          <w:rFonts w:ascii="Times New Roman" w:hAnsi="Times New Roman" w:cs="Times New Roman"/>
+        </w:rPr>
+      </w:pPr>
+      <w:r>
+        <w:rPr>
+          <w:rFonts w:ascii="Times New Roman" w:hAnsi="Times New Roman" w:cs="Times New Roman"/>
+        </w:rPr>
         <w:t>Random Forest Classifier</w:t>
       </w:r>
     </w:p>
@@ -1209,14 +1408,23 @@
           <w:ilvl w:val="0"/>
           <w:numId w:val="1"/>
         </w:numPr>
-      </w:pPr>
-      <w:r>
+        <w:rPr>
+          <w:rFonts w:ascii="Times New Roman" w:hAnsi="Times New Roman" w:cs="Times New Roman"/>
+        </w:rPr>
+      </w:pPr>
+      <w:r>
+        <w:rPr>
+          <w:rFonts w:ascii="Times New Roman" w:hAnsi="Times New Roman" w:cs="Times New Roman"/>
+        </w:rPr>
         <w:t>Support Vector Machines</w:t>
       </w:r>
     </w:p>
     <w:p>
       <w:pPr>
         <w:pStyle w:val="NoSpacing"/>
+        <w:rPr>
+          <w:rFonts w:ascii="Times New Roman" w:hAnsi="Times New Roman" w:cs="Times New Roman"/>
+        </w:rPr>
       </w:pPr>
     </w:p>
     <w:p>
@@ -1224,6 +1432,7 @@
         <w:pStyle w:val="NoSpacing"/>
         <w:jc w:val="center"/>
         <w:rPr>
+          <w:rFonts w:ascii="Times New Roman" w:hAnsi="Times New Roman" w:cs="Times New Roman"/>
           <w:b/>
           <w:bCs/>
           <w:sz w:val="28"/>
@@ -1236,6 +1445,7 @@
         <w:pStyle w:val="NoSpacing"/>
         <w:jc w:val="center"/>
         <w:rPr>
+          <w:rFonts w:ascii="Times New Roman" w:hAnsi="Times New Roman" w:cs="Times New Roman"/>
           <w:b/>
           <w:bCs/>
           <w:sz w:val="28"/>
@@ -1244,6 +1454,7 @@
       </w:pPr>
       <w:r>
         <w:rPr>
+          <w:rFonts w:ascii="Times New Roman" w:hAnsi="Times New Roman" w:cs="Times New Roman"/>
           <w:b/>
           <w:bCs/>
           <w:sz w:val="28"/>
@@ -1256,7 +1467,7 @@
       <w:pPr>
         <w:pStyle w:val="NoSpacing"/>
         <w:rPr>
-          <w:rFonts w:cstheme="minorHAnsi"/>
+          <w:rFonts w:ascii="Times New Roman" w:hAnsi="Times New Roman" w:cs="Times New Roman"/>
         </w:rPr>
       </w:pPr>
     </w:p>
@@ -1265,36 +1476,22 @@
         <w:pStyle w:val="NoSpacing"/>
         <w:jc w:val="both"/>
         <w:rPr>
-          <w:rFonts w:cstheme="minorHAnsi"/>
-        </w:rPr>
-      </w:pPr>
-      <w:r>
-        <w:rPr>
-          <w:rFonts w:cstheme="minorHAnsi"/>
-        </w:rPr>
-        <w:t>A typical contour image of the same EIT Image looks like this. The colours here are representative and are not related to any colours in resistive properties. The intensity range is from 0 to 1 where 0 being the lowest and 1 being the highest. The x and the y axis are count of pixels</w:t>
-      </w:r>
-      <w:r>
-        <w:rPr>
-          <w:rFonts w:cstheme="minorHAnsi"/>
-        </w:rPr>
-        <w:t xml:space="preserve"> of the image. (</w:t>
-      </w:r>
-      <w:r>
-        <w:rPr>
-          <w:rFonts w:cstheme="minorHAnsi"/>
-          <w:b/>
-          <w:bCs/>
-        </w:rPr>
-        <w:t>Figure 2</w:t>
-      </w:r>
-      <w:r>
-        <w:rPr>
-          <w:rFonts w:cstheme="minorHAnsi"/>
-          <w:b/>
-          <w:bCs/>
-        </w:rPr>
-        <w:t>)</w:t>
+          <w:rFonts w:ascii="Times New Roman" w:hAnsi="Times New Roman" w:cs="Times New Roman"/>
+        </w:rPr>
+      </w:pPr>
+      <w:r>
+        <w:rPr>
+          <w:rFonts w:ascii="Times New Roman" w:hAnsi="Times New Roman" w:cs="Times New Roman"/>
+        </w:rPr>
+        <w:t>A typical contour image of the same EIT Image looks like this. The colours here are representative and are not related to any colours in resistive properties. The intensity range is from 0 to 1 where 0 being the lowest and 1 being the highest. The x and the y axis are count of pixels of the image. (</w:t>
+      </w:r>
+      <w:r>
+        <w:rPr>
+          <w:rFonts w:ascii="Times New Roman" w:hAnsi="Times New Roman" w:cs="Times New Roman"/>
+          <w:b/>
+          <w:bCs/>
+        </w:rPr>
+        <w:t>Figure 2)</w:t>
       </w:r>
     </w:p>
     <w:p>
@@ -1302,12 +1499,12 @@
         <w:pStyle w:val="NoSpacing"/>
         <w:jc w:val="center"/>
         <w:rPr>
-          <w:rFonts w:cstheme="minorHAnsi"/>
-        </w:rPr>
-      </w:pPr>
-      <w:r>
-        <w:rPr>
-          <w:rFonts w:cstheme="minorHAnsi"/>
+          <w:rFonts w:ascii="Times New Roman" w:hAnsi="Times New Roman" w:cs="Times New Roman"/>
+        </w:rPr>
+      </w:pPr>
+      <w:r>
+        <w:rPr>
+          <w:rFonts w:ascii="Times New Roman" w:hAnsi="Times New Roman" w:cs="Times New Roman"/>
           <w:noProof/>
         </w:rPr>
         <w:drawing>
@@ -1371,12 +1568,12 @@
       <w:pPr>
         <w:pStyle w:val="NoSpacing"/>
         <w:rPr>
-          <w:rFonts w:cstheme="minorHAnsi"/>
-        </w:rPr>
-      </w:pPr>
-      <w:r>
-        <w:rPr>
-          <w:rFonts w:cstheme="minorHAnsi"/>
+          <w:rFonts w:ascii="Times New Roman" w:hAnsi="Times New Roman" w:cs="Times New Roman"/>
+        </w:rPr>
+      </w:pPr>
+      <w:r>
+        <w:rPr>
+          <w:rFonts w:ascii="Times New Roman" w:hAnsi="Times New Roman" w:cs="Times New Roman"/>
         </w:rPr>
         <w:tab/>
       </w:r>
@@ -1385,12 +1582,14 @@
       <w:pPr>
         <w:jc w:val="center"/>
         <w:rPr>
-          <w:b/>
-          <w:bCs/>
-        </w:rPr>
-      </w:pPr>
-      <w:r>
-        <w:rPr>
+          <w:rFonts w:ascii="Times New Roman" w:hAnsi="Times New Roman" w:cs="Times New Roman"/>
+          <w:b/>
+          <w:bCs/>
+        </w:rPr>
+      </w:pPr>
+      <w:r>
+        <w:rPr>
+          <w:rFonts w:ascii="Times New Roman" w:hAnsi="Times New Roman" w:cs="Times New Roman"/>
           <w:b/>
           <w:bCs/>
         </w:rPr>
@@ -1398,6 +1597,7 @@
       </w:r>
       <w:r>
         <w:rPr>
+          <w:rFonts w:ascii="Times New Roman" w:hAnsi="Times New Roman" w:cs="Times New Roman"/>
           <w:b/>
           <w:bCs/>
           <w:i/>
@@ -1408,6 +1608,7 @@
       </w:r>
       <w:r>
         <w:rPr>
+          <w:rFonts w:ascii="Times New Roman" w:hAnsi="Times New Roman" w:cs="Times New Roman"/>
           <w:b/>
           <w:bCs/>
         </w:rPr>
@@ -1417,12 +1618,16 @@
     <w:p>
       <w:pPr>
         <w:jc w:val="both"/>
+        <w:rPr>
+          <w:rFonts w:ascii="Times New Roman" w:hAnsi="Times New Roman" w:cs="Times New Roman"/>
+        </w:rPr>
       </w:pPr>
     </w:p>
     <w:p>
       <w:pPr>
         <w:jc w:val="center"/>
         <w:rPr>
+          <w:rFonts w:ascii="Times New Roman" w:hAnsi="Times New Roman" w:cs="Times New Roman"/>
           <w:b/>
           <w:bCs/>
           <w:sz w:val="28"/>
@@ -1431,6 +1636,7 @@
       </w:pPr>
       <w:r>
         <w:rPr>
+          <w:rFonts w:ascii="Times New Roman" w:hAnsi="Times New Roman" w:cs="Times New Roman"/>
           <w:b/>
           <w:bCs/>
           <w:sz w:val="28"/>
@@ -1442,38 +1648,43 @@
     <w:p>
       <w:pPr>
         <w:jc w:val="both"/>
-      </w:pPr>
-      <w:r>
+        <w:rPr>
+          <w:rFonts w:ascii="Times New Roman" w:hAnsi="Times New Roman" w:cs="Times New Roman"/>
+        </w:rPr>
+      </w:pPr>
+      <w:r>
+        <w:rPr>
+          <w:rFonts w:ascii="Times New Roman" w:hAnsi="Times New Roman" w:cs="Times New Roman"/>
+        </w:rPr>
         <w:t>An image in processed in numpy</w:t>
       </w:r>
       <w:r>
+        <w:rPr>
+          <w:rFonts w:ascii="Times New Roman" w:hAnsi="Times New Roman" w:cs="Times New Roman"/>
+        </w:rPr>
         <w:t xml:space="preserve"> (image processing library)</w:t>
       </w:r>
       <w:r>
+        <w:rPr>
+          <w:rFonts w:ascii="Times New Roman" w:hAnsi="Times New Roman" w:cs="Times New Roman"/>
+        </w:rPr>
         <w:t xml:space="preserve"> is basically a three-dimensional matrix where each dimension represents the intensity of the respective colour value. A couple of few basic assumptions and paradigms are made when processing an image. The image is converted to grayscale. It can </w:t>
       </w:r>
-    </w:p>
-    <w:p>
-      <w:pPr>
-        <w:jc w:val="both"/>
-      </w:pPr>
-    </w:p>
-    <w:p>
-      <w:pPr>
-        <w:jc w:val="both"/>
-        <w:rPr>
-          <w:rFonts w:cstheme="minorHAnsi"/>
-        </w:rPr>
-      </w:pPr>
-      <w:r>
+      <w:r>
+        <w:rPr>
+          <w:rFonts w:ascii="Times New Roman" w:hAnsi="Times New Roman" w:cs="Times New Roman"/>
+        </w:rPr>
         <w:t>also,</w:t>
       </w:r>
       <w:r>
+        <w:rPr>
+          <w:rFonts w:ascii="Times New Roman" w:hAnsi="Times New Roman" w:cs="Times New Roman"/>
+        </w:rPr>
         <w:t xml:space="preserve"> be a colour filter or a gradient but to simplify the process, it is converted to grayscale. A grayscale image is basically a two-dimensional matrix where each dimension represents the intensity of either black or white.</w:t>
       </w:r>
       <w:r>
         <w:rPr>
-          <w:rFonts w:cstheme="minorHAnsi"/>
+          <w:rFonts w:ascii="Times New Roman" w:hAnsi="Times New Roman" w:cs="Times New Roman"/>
           <w:sz w:val="32"/>
           <w:szCs w:val="32"/>
         </w:rPr>
@@ -1481,7 +1692,7 @@
       </w:r>
       <w:r>
         <w:rPr>
-          <w:rFonts w:cstheme="minorHAnsi"/>
+          <w:rFonts w:ascii="Times New Roman" w:hAnsi="Times New Roman" w:cs="Times New Roman"/>
         </w:rPr>
         <w:t>1000 sample images are generated using the following tools:</w:t>
       </w:r>
@@ -1490,24 +1701,40 @@
       <w:pPr>
         <w:jc w:val="both"/>
         <w:rPr>
-          <w:rFonts w:cstheme="minorHAnsi"/>
-        </w:rPr>
-      </w:pPr>
-      <w:r>
-        <w:rPr>
-          <w:rFonts w:cstheme="minorHAnsi"/>
+          <w:rFonts w:ascii="Times New Roman" w:hAnsi="Times New Roman" w:cs="Times New Roman"/>
+        </w:rPr>
+      </w:pPr>
+    </w:p>
+    <w:p>
+      <w:pPr>
+        <w:jc w:val="both"/>
+        <w:rPr>
+          <w:rFonts w:ascii="Times New Roman" w:hAnsi="Times New Roman" w:cs="Times New Roman"/>
+        </w:rPr>
+      </w:pPr>
+    </w:p>
+    <w:p>
+      <w:pPr>
+        <w:jc w:val="both"/>
+        <w:rPr>
+          <w:rFonts w:ascii="Times New Roman" w:hAnsi="Times New Roman" w:cs="Times New Roman"/>
+        </w:rPr>
+      </w:pPr>
+      <w:r>
+        <w:rPr>
+          <w:rFonts w:ascii="Times New Roman" w:hAnsi="Times New Roman" w:cs="Times New Roman"/>
         </w:rPr>
         <w:t>Numpy random</w:t>
       </w:r>
       <w:r>
         <w:rPr>
-          <w:rFonts w:cstheme="minorHAnsi"/>
+          <w:rFonts w:ascii="Times New Roman" w:hAnsi="Times New Roman" w:cs="Times New Roman"/>
         </w:rPr>
         <w:t xml:space="preserve"> (random number generator)</w:t>
       </w:r>
       <w:r>
         <w:rPr>
-          <w:rFonts w:cstheme="minorHAnsi"/>
+          <w:rFonts w:ascii="Times New Roman" w:hAnsi="Times New Roman" w:cs="Times New Roman"/>
         </w:rPr>
         <w:t>:</w:t>
       </w:r>
@@ -1521,12 +1748,12 @@
         </w:numPr>
         <w:jc w:val="both"/>
         <w:rPr>
-          <w:rFonts w:cstheme="minorHAnsi"/>
-        </w:rPr>
-      </w:pPr>
-      <w:r>
-        <w:rPr>
-          <w:rFonts w:cstheme="minorHAnsi"/>
+          <w:rFonts w:ascii="Times New Roman" w:hAnsi="Times New Roman" w:cs="Times New Roman"/>
+        </w:rPr>
+      </w:pPr>
+      <w:r>
+        <w:rPr>
+          <w:rFonts w:ascii="Times New Roman" w:hAnsi="Times New Roman" w:cs="Times New Roman"/>
         </w:rPr>
         <w:t>Returns a sample (or samples) from the “standard normal” distribution.</w:t>
       </w:r>
@@ -1540,54 +1767,54 @@
         </w:numPr>
         <w:jc w:val="both"/>
         <w:rPr>
-          <w:rFonts w:cstheme="minorHAnsi"/>
-        </w:rPr>
-      </w:pPr>
-      <w:r>
-        <w:rPr>
-          <w:rFonts w:cstheme="minorHAnsi"/>
+          <w:rFonts w:ascii="Times New Roman" w:hAnsi="Times New Roman" w:cs="Times New Roman"/>
+        </w:rPr>
+      </w:pPr>
+      <w:r>
+        <w:rPr>
+          <w:rFonts w:ascii="Times New Roman" w:hAnsi="Times New Roman" w:cs="Times New Roman"/>
         </w:rPr>
         <w:t xml:space="preserve">If positive, </w:t>
       </w:r>
       <w:proofErr w:type="spellStart"/>
       <w:r>
         <w:rPr>
-          <w:rFonts w:cstheme="minorHAnsi"/>
+          <w:rFonts w:ascii="Times New Roman" w:hAnsi="Times New Roman" w:cs="Times New Roman"/>
         </w:rPr>
         <w:t>int_like</w:t>
       </w:r>
       <w:proofErr w:type="spellEnd"/>
       <w:r>
         <w:rPr>
-          <w:rFonts w:cstheme="minorHAnsi"/>
+          <w:rFonts w:ascii="Times New Roman" w:hAnsi="Times New Roman" w:cs="Times New Roman"/>
         </w:rPr>
         <w:t xml:space="preserve"> or int-convertible arguments are provided, random generates an array of shape (d0, d1, ..., </w:t>
       </w:r>
       <w:proofErr w:type="spellStart"/>
       <w:r>
         <w:rPr>
-          <w:rFonts w:cstheme="minorHAnsi"/>
+          <w:rFonts w:ascii="Times New Roman" w:hAnsi="Times New Roman" w:cs="Times New Roman"/>
         </w:rPr>
         <w:t>dn</w:t>
       </w:r>
       <w:proofErr w:type="spellEnd"/>
       <w:r>
         <w:rPr>
-          <w:rFonts w:cstheme="minorHAnsi"/>
+          <w:rFonts w:ascii="Times New Roman" w:hAnsi="Times New Roman" w:cs="Times New Roman"/>
         </w:rPr>
         <w:t xml:space="preserve">), filled with random floats sampled from a univariate “normal” (Gaussian) distribution of mean 0 and variance 1 (if any of the </w:t>
       </w:r>
       <w:proofErr w:type="spellStart"/>
       <w:r>
         <w:rPr>
-          <w:rFonts w:cstheme="minorHAnsi"/>
+          <w:rFonts w:ascii="Times New Roman" w:hAnsi="Times New Roman" w:cs="Times New Roman"/>
         </w:rPr>
         <w:t>d_i</w:t>
       </w:r>
       <w:proofErr w:type="spellEnd"/>
       <w:r>
         <w:rPr>
-          <w:rFonts w:cstheme="minorHAnsi"/>
+          <w:rFonts w:ascii="Times New Roman" w:hAnsi="Times New Roman" w:cs="Times New Roman"/>
         </w:rPr>
         <w:t xml:space="preserve"> are floats, they are first converted to integers by truncation). A single float randomly sampled from the distribution is returned if no argument is provided</w:t>
       </w:r>
@@ -1597,26 +1824,26 @@
         <w:shd w:val="clear" w:color="auto" w:fill="FFFFFF"/>
         <w:spacing w:after="0" w:line="330" w:lineRule="atLeast"/>
         <w:rPr>
-          <w:rFonts w:ascii="Consolas" w:eastAsia="Times New Roman" w:hAnsi="Consolas" w:cs="Times New Roman"/>
+          <w:rFonts w:ascii="Times New Roman" w:eastAsia="Times New Roman" w:hAnsi="Times New Roman" w:cs="Times New Roman"/>
           <w:color w:val="008000"/>
           <w:lang w:eastAsia="en-IN"/>
         </w:rPr>
       </w:pPr>
       <w:r>
         <w:rPr>
-          <w:rFonts w:cstheme="minorHAnsi"/>
+          <w:rFonts w:ascii="Times New Roman" w:hAnsi="Times New Roman" w:cs="Times New Roman"/>
         </w:rPr>
         <w:t xml:space="preserve">The following code generates random numbers in the </w:t>
       </w:r>
       <w:r>
         <w:rPr>
-          <w:rFonts w:cstheme="minorHAnsi"/>
+          <w:rFonts w:ascii="Times New Roman" w:hAnsi="Times New Roman" w:cs="Times New Roman"/>
         </w:rPr>
         <w:t>form of matrices using normal distribution</w:t>
       </w:r>
       <w:r>
         <w:rPr>
-          <w:rFonts w:cstheme="minorHAnsi"/>
+          <w:rFonts w:ascii="Times New Roman" w:hAnsi="Times New Roman" w:cs="Times New Roman"/>
         </w:rPr>
         <w:t>:</w:t>
       </w:r>
@@ -1626,14 +1853,14 @@
         <w:shd w:val="clear" w:color="auto" w:fill="FFFFFF"/>
         <w:spacing w:after="0" w:line="330" w:lineRule="atLeast"/>
         <w:rPr>
-          <w:rFonts w:ascii="Consolas" w:eastAsia="Times New Roman" w:hAnsi="Consolas" w:cs="Times New Roman"/>
+          <w:rFonts w:ascii="Times New Roman" w:eastAsia="Times New Roman" w:hAnsi="Times New Roman" w:cs="Times New Roman"/>
           <w:color w:val="000000"/>
           <w:lang w:eastAsia="en-IN"/>
         </w:rPr>
       </w:pPr>
       <w:r>
         <w:rPr>
-          <w:rFonts w:ascii="Consolas" w:eastAsia="Times New Roman" w:hAnsi="Consolas" w:cs="Times New Roman"/>
+          <w:rFonts w:ascii="Times New Roman" w:eastAsia="Times New Roman" w:hAnsi="Times New Roman" w:cs="Times New Roman"/>
           <w:color w:val="008000"/>
           <w:lang w:eastAsia="en-IN"/>
         </w:rPr>
@@ -1645,14 +1872,14 @@
         <w:shd w:val="clear" w:color="auto" w:fill="FFFFFF"/>
         <w:spacing w:after="0" w:line="330" w:lineRule="atLeast"/>
         <w:rPr>
-          <w:rFonts w:ascii="Consolas" w:eastAsia="Times New Roman" w:hAnsi="Consolas" w:cs="Times New Roman"/>
+          <w:rFonts w:ascii="Times New Roman" w:eastAsia="Times New Roman" w:hAnsi="Times New Roman" w:cs="Times New Roman"/>
           <w:color w:val="000000"/>
           <w:lang w:eastAsia="en-IN"/>
         </w:rPr>
       </w:pPr>
       <w:r>
         <w:rPr>
-          <w:rFonts w:ascii="Consolas" w:eastAsia="Times New Roman" w:hAnsi="Consolas" w:cs="Times New Roman"/>
+          <w:rFonts w:ascii="Times New Roman" w:eastAsia="Times New Roman" w:hAnsi="Times New Roman" w:cs="Times New Roman"/>
           <w:color w:val="000000"/>
           <w:lang w:eastAsia="en-IN"/>
         </w:rPr>
@@ -1660,7 +1887,7 @@
       </w:r>
       <w:r>
         <w:rPr>
-          <w:rFonts w:ascii="Consolas" w:eastAsia="Times New Roman" w:hAnsi="Consolas" w:cs="Times New Roman"/>
+          <w:rFonts w:ascii="Times New Roman" w:eastAsia="Times New Roman" w:hAnsi="Times New Roman" w:cs="Times New Roman"/>
           <w:color w:val="09885A"/>
           <w:lang w:eastAsia="en-IN"/>
         </w:rPr>
@@ -1668,7 +1895,7 @@
       </w:r>
       <w:r>
         <w:rPr>
-          <w:rFonts w:ascii="Consolas" w:eastAsia="Times New Roman" w:hAnsi="Consolas" w:cs="Times New Roman"/>
+          <w:rFonts w:ascii="Times New Roman" w:eastAsia="Times New Roman" w:hAnsi="Times New Roman" w:cs="Times New Roman"/>
           <w:color w:val="000000"/>
           <w:lang w:eastAsia="en-IN"/>
         </w:rPr>
@@ -1678,7 +1905,7 @@
       <w:proofErr w:type="gramStart"/>
       <w:r>
         <w:rPr>
-          <w:rFonts w:ascii="Consolas" w:eastAsia="Times New Roman" w:hAnsi="Consolas" w:cs="Times New Roman"/>
+          <w:rFonts w:ascii="Times New Roman" w:eastAsia="Times New Roman" w:hAnsi="Times New Roman" w:cs="Times New Roman"/>
           <w:color w:val="000000"/>
           <w:lang w:eastAsia="en-IN"/>
         </w:rPr>
@@ -1687,7 +1914,7 @@
       <w:proofErr w:type="gramEnd"/>
       <w:r>
         <w:rPr>
-          <w:rFonts w:ascii="Consolas" w:eastAsia="Times New Roman" w:hAnsi="Consolas" w:cs="Times New Roman"/>
+          <w:rFonts w:ascii="Times New Roman" w:eastAsia="Times New Roman" w:hAnsi="Times New Roman" w:cs="Times New Roman"/>
           <w:color w:val="000000"/>
           <w:lang w:eastAsia="en-IN"/>
         </w:rPr>
@@ -1696,7 +1923,7 @@
       <w:proofErr w:type="spellEnd"/>
       <w:r>
         <w:rPr>
-          <w:rFonts w:ascii="Consolas" w:eastAsia="Times New Roman" w:hAnsi="Consolas" w:cs="Times New Roman"/>
+          <w:rFonts w:ascii="Times New Roman" w:eastAsia="Times New Roman" w:hAnsi="Times New Roman" w:cs="Times New Roman"/>
           <w:color w:val="000000"/>
           <w:lang w:eastAsia="en-IN"/>
         </w:rPr>
@@ -1704,7 +1931,7 @@
       </w:r>
       <w:r>
         <w:rPr>
-          <w:rFonts w:ascii="Consolas" w:eastAsia="Times New Roman" w:hAnsi="Consolas" w:cs="Times New Roman"/>
+          <w:rFonts w:ascii="Times New Roman" w:eastAsia="Times New Roman" w:hAnsi="Times New Roman" w:cs="Times New Roman"/>
           <w:color w:val="09885A"/>
           <w:lang w:eastAsia="en-IN"/>
         </w:rPr>
@@ -1712,7 +1939,7 @@
       </w:r>
       <w:r>
         <w:rPr>
-          <w:rFonts w:ascii="Consolas" w:eastAsia="Times New Roman" w:hAnsi="Consolas" w:cs="Times New Roman"/>
+          <w:rFonts w:ascii="Times New Roman" w:eastAsia="Times New Roman" w:hAnsi="Times New Roman" w:cs="Times New Roman"/>
           <w:color w:val="000000"/>
           <w:lang w:eastAsia="en-IN"/>
         </w:rPr>
@@ -1720,7 +1947,7 @@
       </w:r>
       <w:r>
         <w:rPr>
-          <w:rFonts w:ascii="Consolas" w:eastAsia="Times New Roman" w:hAnsi="Consolas" w:cs="Times New Roman"/>
+          <w:rFonts w:ascii="Times New Roman" w:eastAsia="Times New Roman" w:hAnsi="Times New Roman" w:cs="Times New Roman"/>
           <w:color w:val="09885A"/>
           <w:lang w:eastAsia="en-IN"/>
         </w:rPr>
@@ -1728,7 +1955,7 @@
       </w:r>
       <w:r>
         <w:rPr>
-          <w:rFonts w:ascii="Consolas" w:eastAsia="Times New Roman" w:hAnsi="Consolas" w:cs="Times New Roman"/>
+          <w:rFonts w:ascii="Times New Roman" w:eastAsia="Times New Roman" w:hAnsi="Times New Roman" w:cs="Times New Roman"/>
           <w:color w:val="000000"/>
           <w:lang w:eastAsia="en-IN"/>
         </w:rPr>
@@ -1740,7 +1967,7 @@
         <w:shd w:val="clear" w:color="auto" w:fill="FFFFFF"/>
         <w:spacing w:after="0" w:line="330" w:lineRule="atLeast"/>
         <w:rPr>
-          <w:rFonts w:ascii="Consolas" w:eastAsia="Times New Roman" w:hAnsi="Consolas" w:cs="Times New Roman"/>
+          <w:rFonts w:ascii="Times New Roman" w:eastAsia="Times New Roman" w:hAnsi="Times New Roman" w:cs="Times New Roman"/>
           <w:color w:val="000000"/>
           <w:sz w:val="28"/>
           <w:szCs w:val="28"/>
@@ -1749,7 +1976,7 @@
       </w:pPr>
       <w:r>
         <w:rPr>
-          <w:rFonts w:ascii="Consolas" w:eastAsia="Times New Roman" w:hAnsi="Consolas" w:cs="Times New Roman"/>
+          <w:rFonts w:ascii="Times New Roman" w:eastAsia="Times New Roman" w:hAnsi="Times New Roman" w:cs="Times New Roman"/>
           <w:color w:val="000000"/>
           <w:sz w:val="28"/>
           <w:szCs w:val="28"/>
@@ -1764,14 +1991,14 @@
         <w:spacing w:after="0" w:line="330" w:lineRule="atLeast"/>
         <w:jc w:val="both"/>
         <w:rPr>
-          <w:rFonts w:eastAsia="Times New Roman" w:cstheme="minorHAnsi"/>
+          <w:rFonts w:ascii="Times New Roman" w:eastAsia="Times New Roman" w:hAnsi="Times New Roman" w:cs="Times New Roman"/>
           <w:color w:val="000000"/>
           <w:lang w:eastAsia="en-IN"/>
         </w:rPr>
       </w:pPr>
       <w:r>
         <w:rPr>
-          <w:rFonts w:eastAsia="Times New Roman" w:cstheme="minorHAnsi"/>
+          <w:rFonts w:ascii="Times New Roman" w:eastAsia="Times New Roman" w:hAnsi="Times New Roman" w:cs="Times New Roman"/>
           <w:color w:val="000000"/>
           <w:lang w:eastAsia="en-IN"/>
         </w:rPr>
@@ -1780,7 +2007,7 @@
       <w:proofErr w:type="spellStart"/>
       <w:r>
         <w:rPr>
-          <w:rFonts w:eastAsia="Times New Roman" w:cstheme="minorHAnsi"/>
+          <w:rFonts w:ascii="Times New Roman" w:eastAsia="Times New Roman" w:hAnsi="Times New Roman" w:cs="Times New Roman"/>
           <w:color w:val="000000"/>
           <w:lang w:eastAsia="en-IN"/>
         </w:rPr>
@@ -1789,7 +2016,7 @@
       <w:proofErr w:type="spellEnd"/>
       <w:r>
         <w:rPr>
-          <w:rFonts w:eastAsia="Times New Roman" w:cstheme="minorHAnsi"/>
+          <w:rFonts w:ascii="Times New Roman" w:eastAsia="Times New Roman" w:hAnsi="Times New Roman" w:cs="Times New Roman"/>
           <w:color w:val="000000"/>
           <w:lang w:eastAsia="en-IN"/>
         </w:rPr>
@@ -1797,7 +2024,7 @@
       </w:r>
       <w:r>
         <w:rPr>
-          <w:rFonts w:eastAsia="Times New Roman" w:cstheme="minorHAnsi"/>
+          <w:rFonts w:ascii="Times New Roman" w:eastAsia="Times New Roman" w:hAnsi="Times New Roman" w:cs="Times New Roman"/>
           <w:color w:val="000000"/>
           <w:lang w:eastAsia="en-IN"/>
         </w:rPr>
@@ -1813,6 +2040,7 @@
         </w:numPr>
         <w:jc w:val="both"/>
         <w:rPr>
+          <w:rFonts w:ascii="Times New Roman" w:hAnsi="Times New Roman" w:cs="Times New Roman"/>
           <w:sz w:val="24"/>
           <w:szCs w:val="24"/>
           <w:lang w:eastAsia="en-IN"/>
@@ -1820,6 +2048,7 @@
       </w:pPr>
       <w:r>
         <w:rPr>
+          <w:rFonts w:ascii="Times New Roman" w:hAnsi="Times New Roman" w:cs="Times New Roman"/>
           <w:sz w:val="24"/>
           <w:szCs w:val="24"/>
           <w:lang w:eastAsia="en-IN"/>
@@ -1836,6 +2065,7 @@
         </w:numPr>
         <w:jc w:val="both"/>
         <w:rPr>
+          <w:rFonts w:ascii="Times New Roman" w:hAnsi="Times New Roman" w:cs="Times New Roman"/>
           <w:sz w:val="24"/>
           <w:szCs w:val="24"/>
           <w:lang w:eastAsia="en-IN"/>
@@ -1843,6 +2073,7 @@
       </w:pPr>
       <w:r>
         <w:rPr>
+          <w:rFonts w:ascii="Times New Roman" w:hAnsi="Times New Roman" w:cs="Times New Roman"/>
           <w:sz w:val="24"/>
           <w:szCs w:val="24"/>
           <w:lang w:eastAsia="en-IN"/>
@@ -1852,6 +2083,7 @@
       <w:proofErr w:type="gramStart"/>
       <w:r>
         <w:rPr>
+          <w:rFonts w:ascii="Times New Roman" w:hAnsi="Times New Roman" w:cs="Times New Roman"/>
           <w:sz w:val="24"/>
           <w:szCs w:val="24"/>
           <w:lang w:eastAsia="en-IN"/>
@@ -1861,6 +2093,7 @@
       <w:proofErr w:type="gramEnd"/>
       <w:r>
         <w:rPr>
+          <w:rFonts w:ascii="Times New Roman" w:hAnsi="Times New Roman" w:cs="Times New Roman"/>
           <w:sz w:val="24"/>
           <w:szCs w:val="24"/>
           <w:lang w:eastAsia="en-IN"/>
@@ -1870,6 +2103,7 @@
       <w:proofErr w:type="spellStart"/>
       <w:r>
         <w:rPr>
+          <w:rFonts w:ascii="Times New Roman" w:hAnsi="Times New Roman" w:cs="Times New Roman"/>
           <w:sz w:val="24"/>
           <w:szCs w:val="24"/>
           <w:lang w:eastAsia="en-IN"/>
@@ -1879,6 +2113,7 @@
       <w:proofErr w:type="spellEnd"/>
       <w:r>
         <w:rPr>
+          <w:rFonts w:ascii="Times New Roman" w:hAnsi="Times New Roman" w:cs="Times New Roman"/>
           <w:sz w:val="24"/>
           <w:szCs w:val="24"/>
           <w:lang w:eastAsia="en-IN"/>
@@ -1891,7 +2126,7 @@
         <w:shd w:val="clear" w:color="auto" w:fill="FFFFFF"/>
         <w:spacing w:after="0" w:line="330" w:lineRule="atLeast"/>
         <w:rPr>
-          <w:rFonts w:ascii="Consolas" w:eastAsia="Times New Roman" w:hAnsi="Consolas" w:cs="Times New Roman"/>
+          <w:rFonts w:ascii="Times New Roman" w:eastAsia="Times New Roman" w:hAnsi="Times New Roman" w:cs="Times New Roman"/>
           <w:color w:val="008000"/>
           <w:lang w:eastAsia="en-IN"/>
         </w:rPr>
@@ -1902,20 +2137,20 @@
         <w:shd w:val="clear" w:color="auto" w:fill="FFFFFF"/>
         <w:spacing w:after="0" w:line="330" w:lineRule="atLeast"/>
         <w:rPr>
-          <w:rFonts w:ascii="Consolas" w:eastAsia="Times New Roman" w:hAnsi="Consolas" w:cs="Times New Roman"/>
+          <w:rFonts w:ascii="Times New Roman" w:eastAsia="Times New Roman" w:hAnsi="Times New Roman" w:cs="Times New Roman"/>
           <w:color w:val="008000"/>
           <w:lang w:eastAsia="en-IN"/>
         </w:rPr>
       </w:pPr>
       <w:r>
         <w:rPr>
-          <w:rFonts w:cstheme="minorHAnsi"/>
+          <w:rFonts w:ascii="Times New Roman" w:hAnsi="Times New Roman" w:cs="Times New Roman"/>
         </w:rPr>
         <w:t>The following code generates interpolation points using line space method</w:t>
       </w:r>
       <w:r>
         <w:rPr>
-          <w:rFonts w:cstheme="minorHAnsi"/>
+          <w:rFonts w:ascii="Times New Roman" w:hAnsi="Times New Roman" w:cs="Times New Roman"/>
         </w:rPr>
         <w:t>:</w:t>
       </w:r>
@@ -1925,14 +2160,14 @@
         <w:shd w:val="clear" w:color="auto" w:fill="FFFFFF"/>
         <w:spacing w:after="0" w:line="330" w:lineRule="atLeast"/>
         <w:rPr>
-          <w:rFonts w:ascii="Consolas" w:eastAsia="Times New Roman" w:hAnsi="Consolas" w:cs="Times New Roman"/>
+          <w:rFonts w:ascii="Times New Roman" w:eastAsia="Times New Roman" w:hAnsi="Times New Roman" w:cs="Times New Roman"/>
           <w:color w:val="000000"/>
           <w:lang w:eastAsia="en-IN"/>
         </w:rPr>
       </w:pPr>
       <w:r>
         <w:rPr>
-          <w:rFonts w:ascii="Consolas" w:eastAsia="Times New Roman" w:hAnsi="Consolas" w:cs="Times New Roman"/>
+          <w:rFonts w:ascii="Times New Roman" w:eastAsia="Times New Roman" w:hAnsi="Times New Roman" w:cs="Times New Roman"/>
           <w:color w:val="008000"/>
           <w:lang w:eastAsia="en-IN"/>
         </w:rPr>
@@ -1944,14 +2179,14 @@
         <w:shd w:val="clear" w:color="auto" w:fill="FFFFFF"/>
         <w:spacing w:after="0" w:line="330" w:lineRule="atLeast"/>
         <w:rPr>
-          <w:rFonts w:ascii="Consolas" w:eastAsia="Times New Roman" w:hAnsi="Consolas" w:cs="Times New Roman"/>
+          <w:rFonts w:ascii="Times New Roman" w:eastAsia="Times New Roman" w:hAnsi="Times New Roman" w:cs="Times New Roman"/>
           <w:color w:val="000000"/>
           <w:lang w:eastAsia="en-IN"/>
         </w:rPr>
       </w:pPr>
       <w:r>
         <w:rPr>
-          <w:rFonts w:ascii="Consolas" w:eastAsia="Times New Roman" w:hAnsi="Consolas" w:cs="Times New Roman"/>
+          <w:rFonts w:ascii="Times New Roman" w:eastAsia="Times New Roman" w:hAnsi="Times New Roman" w:cs="Times New Roman"/>
           <w:color w:val="000000"/>
           <w:lang w:eastAsia="en-IN"/>
         </w:rPr>
@@ -1960,7 +2195,7 @@
       <w:proofErr w:type="spellStart"/>
       <w:r>
         <w:rPr>
-          <w:rFonts w:ascii="Consolas" w:eastAsia="Times New Roman" w:hAnsi="Consolas" w:cs="Times New Roman"/>
+          <w:rFonts w:ascii="Times New Roman" w:eastAsia="Times New Roman" w:hAnsi="Times New Roman" w:cs="Times New Roman"/>
           <w:color w:val="000000"/>
           <w:lang w:eastAsia="en-IN"/>
         </w:rPr>
@@ -1969,7 +2204,7 @@
       <w:proofErr w:type="spellEnd"/>
       <w:r>
         <w:rPr>
-          <w:rFonts w:ascii="Consolas" w:eastAsia="Times New Roman" w:hAnsi="Consolas" w:cs="Times New Roman"/>
+          <w:rFonts w:ascii="Times New Roman" w:eastAsia="Times New Roman" w:hAnsi="Times New Roman" w:cs="Times New Roman"/>
           <w:color w:val="000000"/>
           <w:lang w:eastAsia="en-IN"/>
         </w:rPr>
@@ -1979,7 +2214,7 @@
       <w:proofErr w:type="gramStart"/>
       <w:r>
         <w:rPr>
-          <w:rFonts w:ascii="Consolas" w:eastAsia="Times New Roman" w:hAnsi="Consolas" w:cs="Times New Roman"/>
+          <w:rFonts w:ascii="Times New Roman" w:eastAsia="Times New Roman" w:hAnsi="Times New Roman" w:cs="Times New Roman"/>
           <w:color w:val="000000"/>
           <w:lang w:eastAsia="en-IN"/>
         </w:rPr>
@@ -1989,7 +2224,7 @@
       <w:proofErr w:type="gramEnd"/>
       <w:r>
         <w:rPr>
-          <w:rFonts w:ascii="Consolas" w:eastAsia="Times New Roman" w:hAnsi="Consolas" w:cs="Times New Roman"/>
+          <w:rFonts w:ascii="Times New Roman" w:eastAsia="Times New Roman" w:hAnsi="Times New Roman" w:cs="Times New Roman"/>
           <w:color w:val="000000"/>
           <w:lang w:eastAsia="en-IN"/>
         </w:rPr>
@@ -1998,7 +2233,7 @@
       <w:proofErr w:type="spellStart"/>
       <w:r>
         <w:rPr>
-          <w:rFonts w:ascii="Consolas" w:eastAsia="Times New Roman" w:hAnsi="Consolas" w:cs="Times New Roman"/>
+          <w:rFonts w:ascii="Times New Roman" w:eastAsia="Times New Roman" w:hAnsi="Times New Roman" w:cs="Times New Roman"/>
           <w:color w:val="000000"/>
           <w:lang w:eastAsia="en-IN"/>
         </w:rPr>
@@ -2007,7 +2242,7 @@
       <w:proofErr w:type="spellEnd"/>
       <w:r>
         <w:rPr>
-          <w:rFonts w:ascii="Consolas" w:eastAsia="Times New Roman" w:hAnsi="Consolas" w:cs="Times New Roman"/>
+          <w:rFonts w:ascii="Times New Roman" w:eastAsia="Times New Roman" w:hAnsi="Times New Roman" w:cs="Times New Roman"/>
           <w:color w:val="000000"/>
           <w:lang w:eastAsia="en-IN"/>
         </w:rPr>
@@ -2016,7 +2251,7 @@
       <w:proofErr w:type="spellStart"/>
       <w:r>
         <w:rPr>
-          <w:rFonts w:ascii="Consolas" w:eastAsia="Times New Roman" w:hAnsi="Consolas" w:cs="Times New Roman"/>
+          <w:rFonts w:ascii="Times New Roman" w:eastAsia="Times New Roman" w:hAnsi="Times New Roman" w:cs="Times New Roman"/>
           <w:color w:val="000000"/>
           <w:lang w:eastAsia="en-IN"/>
         </w:rPr>
@@ -2025,7 +2260,7 @@
       <w:proofErr w:type="spellEnd"/>
       <w:r>
         <w:rPr>
-          <w:rFonts w:ascii="Consolas" w:eastAsia="Times New Roman" w:hAnsi="Consolas" w:cs="Times New Roman"/>
+          <w:rFonts w:ascii="Times New Roman" w:eastAsia="Times New Roman" w:hAnsi="Times New Roman" w:cs="Times New Roman"/>
           <w:color w:val="000000"/>
           <w:lang w:eastAsia="en-IN"/>
         </w:rPr>
@@ -2033,7 +2268,7 @@
       </w:r>
       <w:r>
         <w:rPr>
-          <w:rFonts w:ascii="Consolas" w:eastAsia="Times New Roman" w:hAnsi="Consolas" w:cs="Times New Roman"/>
+          <w:rFonts w:ascii="Times New Roman" w:eastAsia="Times New Roman" w:hAnsi="Times New Roman" w:cs="Times New Roman"/>
           <w:color w:val="09885A"/>
           <w:lang w:eastAsia="en-IN"/>
         </w:rPr>
@@ -2041,7 +2276,7 @@
       </w:r>
       <w:r>
         <w:rPr>
-          <w:rFonts w:ascii="Consolas" w:eastAsia="Times New Roman" w:hAnsi="Consolas" w:cs="Times New Roman"/>
+          <w:rFonts w:ascii="Times New Roman" w:eastAsia="Times New Roman" w:hAnsi="Times New Roman" w:cs="Times New Roman"/>
           <w:color w:val="000000"/>
           <w:lang w:eastAsia="en-IN"/>
         </w:rPr>
@@ -2050,7 +2285,7 @@
       <w:proofErr w:type="spellStart"/>
       <w:r>
         <w:rPr>
-          <w:rFonts w:ascii="Consolas" w:eastAsia="Times New Roman" w:hAnsi="Consolas" w:cs="Times New Roman"/>
+          <w:rFonts w:ascii="Times New Roman" w:eastAsia="Times New Roman" w:hAnsi="Times New Roman" w:cs="Times New Roman"/>
           <w:color w:val="000000"/>
           <w:lang w:eastAsia="en-IN"/>
         </w:rPr>
@@ -2059,7 +2294,7 @@
       <w:proofErr w:type="spellEnd"/>
       <w:r>
         <w:rPr>
-          <w:rFonts w:ascii="Consolas" w:eastAsia="Times New Roman" w:hAnsi="Consolas" w:cs="Times New Roman"/>
+          <w:rFonts w:ascii="Times New Roman" w:eastAsia="Times New Roman" w:hAnsi="Times New Roman" w:cs="Times New Roman"/>
           <w:color w:val="000000"/>
           <w:lang w:eastAsia="en-IN"/>
         </w:rPr>
@@ -2068,7 +2303,7 @@
       <w:proofErr w:type="spellStart"/>
       <w:r>
         <w:rPr>
-          <w:rFonts w:ascii="Consolas" w:eastAsia="Times New Roman" w:hAnsi="Consolas" w:cs="Times New Roman"/>
+          <w:rFonts w:ascii="Times New Roman" w:eastAsia="Times New Roman" w:hAnsi="Times New Roman" w:cs="Times New Roman"/>
           <w:color w:val="000000"/>
           <w:lang w:eastAsia="en-IN"/>
         </w:rPr>
@@ -2077,7 +2312,7 @@
       <w:proofErr w:type="spellEnd"/>
       <w:r>
         <w:rPr>
-          <w:rFonts w:ascii="Consolas" w:eastAsia="Times New Roman" w:hAnsi="Consolas" w:cs="Times New Roman"/>
+          <w:rFonts w:ascii="Times New Roman" w:eastAsia="Times New Roman" w:hAnsi="Times New Roman" w:cs="Times New Roman"/>
           <w:color w:val="000000"/>
           <w:lang w:eastAsia="en-IN"/>
         </w:rPr>
@@ -2086,7 +2321,7 @@
       <w:proofErr w:type="spellStart"/>
       <w:r>
         <w:rPr>
-          <w:rFonts w:ascii="Consolas" w:eastAsia="Times New Roman" w:hAnsi="Consolas" w:cs="Times New Roman"/>
+          <w:rFonts w:ascii="Times New Roman" w:eastAsia="Times New Roman" w:hAnsi="Times New Roman" w:cs="Times New Roman"/>
           <w:color w:val="000000"/>
           <w:lang w:eastAsia="en-IN"/>
         </w:rPr>
@@ -2095,7 +2330,7 @@
       <w:proofErr w:type="spellEnd"/>
       <w:r>
         <w:rPr>
-          <w:rFonts w:ascii="Consolas" w:eastAsia="Times New Roman" w:hAnsi="Consolas" w:cs="Times New Roman"/>
+          <w:rFonts w:ascii="Times New Roman" w:eastAsia="Times New Roman" w:hAnsi="Times New Roman" w:cs="Times New Roman"/>
           <w:color w:val="000000"/>
           <w:lang w:eastAsia="en-IN"/>
         </w:rPr>
@@ -2103,7 +2338,7 @@
       </w:r>
       <w:r>
         <w:rPr>
-          <w:rFonts w:ascii="Consolas" w:eastAsia="Times New Roman" w:hAnsi="Consolas" w:cs="Times New Roman"/>
+          <w:rFonts w:ascii="Times New Roman" w:eastAsia="Times New Roman" w:hAnsi="Times New Roman" w:cs="Times New Roman"/>
           <w:color w:val="09885A"/>
           <w:lang w:eastAsia="en-IN"/>
         </w:rPr>
@@ -2111,7 +2346,7 @@
       </w:r>
       <w:r>
         <w:rPr>
-          <w:rFonts w:ascii="Consolas" w:eastAsia="Times New Roman" w:hAnsi="Consolas" w:cs="Times New Roman"/>
+          <w:rFonts w:ascii="Times New Roman" w:eastAsia="Times New Roman" w:hAnsi="Times New Roman" w:cs="Times New Roman"/>
           <w:color w:val="000000"/>
           <w:lang w:eastAsia="en-IN"/>
         </w:rPr>
@@ -2123,7 +2358,7 @@
         <w:shd w:val="clear" w:color="auto" w:fill="FFFFFF"/>
         <w:spacing w:after="0" w:line="330" w:lineRule="atLeast"/>
         <w:rPr>
-          <w:rFonts w:ascii="Consolas" w:eastAsia="Times New Roman" w:hAnsi="Consolas" w:cs="Times New Roman"/>
+          <w:rFonts w:ascii="Times New Roman" w:eastAsia="Times New Roman" w:hAnsi="Times New Roman" w:cs="Times New Roman"/>
           <w:color w:val="000000"/>
           <w:lang w:eastAsia="en-IN"/>
         </w:rPr>
@@ -2134,14 +2369,14 @@
         <w:shd w:val="clear" w:color="auto" w:fill="FFFFFF"/>
         <w:spacing w:after="0" w:line="330" w:lineRule="atLeast"/>
         <w:rPr>
-          <w:rFonts w:ascii="Consolas" w:eastAsia="Times New Roman" w:hAnsi="Consolas" w:cs="Times New Roman"/>
+          <w:rFonts w:ascii="Times New Roman" w:eastAsia="Times New Roman" w:hAnsi="Times New Roman" w:cs="Times New Roman"/>
           <w:color w:val="000000"/>
           <w:lang w:eastAsia="en-IN"/>
         </w:rPr>
       </w:pPr>
       <w:r>
         <w:rPr>
-          <w:rFonts w:ascii="Consolas" w:eastAsia="Times New Roman" w:hAnsi="Consolas" w:cs="Times New Roman"/>
+          <w:rFonts w:ascii="Times New Roman" w:eastAsia="Times New Roman" w:hAnsi="Times New Roman" w:cs="Times New Roman"/>
           <w:color w:val="000000"/>
           <w:lang w:eastAsia="en-IN"/>
         </w:rPr>
@@ -2150,7 +2385,7 @@
       <w:proofErr w:type="spellStart"/>
       <w:r>
         <w:rPr>
-          <w:rFonts w:ascii="Consolas" w:eastAsia="Times New Roman" w:hAnsi="Consolas" w:cs="Times New Roman"/>
+          <w:rFonts w:ascii="Times New Roman" w:eastAsia="Times New Roman" w:hAnsi="Times New Roman" w:cs="Times New Roman"/>
           <w:color w:val="000000"/>
           <w:lang w:eastAsia="en-IN"/>
         </w:rPr>
@@ -2159,7 +2394,7 @@
       <w:proofErr w:type="spellEnd"/>
       <w:r>
         <w:rPr>
-          <w:rFonts w:ascii="Consolas" w:eastAsia="Times New Roman" w:hAnsi="Consolas" w:cs="Times New Roman"/>
+          <w:rFonts w:ascii="Times New Roman" w:eastAsia="Times New Roman" w:hAnsi="Times New Roman" w:cs="Times New Roman"/>
           <w:color w:val="000000"/>
           <w:lang w:eastAsia="en-IN"/>
         </w:rPr>
@@ -2169,7 +2404,7 @@
       <w:proofErr w:type="gramStart"/>
       <w:r>
         <w:rPr>
-          <w:rFonts w:ascii="Consolas" w:eastAsia="Times New Roman" w:hAnsi="Consolas" w:cs="Times New Roman"/>
+          <w:rFonts w:ascii="Times New Roman" w:eastAsia="Times New Roman" w:hAnsi="Times New Roman" w:cs="Times New Roman"/>
           <w:color w:val="000000"/>
           <w:lang w:eastAsia="en-IN"/>
         </w:rPr>
@@ -2179,7 +2414,7 @@
       <w:proofErr w:type="gramEnd"/>
       <w:r>
         <w:rPr>
-          <w:rFonts w:ascii="Consolas" w:eastAsia="Times New Roman" w:hAnsi="Consolas" w:cs="Times New Roman"/>
+          <w:rFonts w:ascii="Times New Roman" w:eastAsia="Times New Roman" w:hAnsi="Times New Roman" w:cs="Times New Roman"/>
           <w:color w:val="000000"/>
           <w:lang w:eastAsia="en-IN"/>
         </w:rPr>
@@ -2188,7 +2423,7 @@
       <w:proofErr w:type="spellStart"/>
       <w:r>
         <w:rPr>
-          <w:rFonts w:ascii="Consolas" w:eastAsia="Times New Roman" w:hAnsi="Consolas" w:cs="Times New Roman"/>
+          <w:rFonts w:ascii="Times New Roman" w:eastAsia="Times New Roman" w:hAnsi="Times New Roman" w:cs="Times New Roman"/>
           <w:color w:val="000000"/>
           <w:lang w:eastAsia="en-IN"/>
         </w:rPr>
@@ -2197,7 +2432,7 @@
       <w:proofErr w:type="spellEnd"/>
       <w:r>
         <w:rPr>
-          <w:rFonts w:ascii="Consolas" w:eastAsia="Times New Roman" w:hAnsi="Consolas" w:cs="Times New Roman"/>
+          <w:rFonts w:ascii="Times New Roman" w:eastAsia="Times New Roman" w:hAnsi="Times New Roman" w:cs="Times New Roman"/>
           <w:color w:val="000000"/>
           <w:lang w:eastAsia="en-IN"/>
         </w:rPr>
@@ -2206,42 +2441,9 @@
     </w:p>
     <w:p>
       <w:pPr>
-        <w:shd w:val="clear" w:color="auto" w:fill="FFFFFF"/>
-        <w:spacing w:after="0" w:line="330" w:lineRule="atLeast"/>
-        <w:rPr>
-          <w:rFonts w:ascii="Consolas" w:eastAsia="Times New Roman" w:hAnsi="Consolas" w:cs="Times New Roman"/>
-          <w:color w:val="000000"/>
-          <w:lang w:eastAsia="en-IN"/>
-        </w:rPr>
-      </w:pPr>
-    </w:p>
-    <w:p>
-      <w:pPr>
-        <w:shd w:val="clear" w:color="auto" w:fill="FFFFFF"/>
-        <w:spacing w:after="0" w:line="330" w:lineRule="atLeast"/>
-        <w:rPr>
-          <w:rFonts w:ascii="Consolas" w:eastAsia="Times New Roman" w:hAnsi="Consolas" w:cs="Times New Roman"/>
-          <w:color w:val="000000"/>
-          <w:lang w:eastAsia="en-IN"/>
-        </w:rPr>
-      </w:pPr>
-    </w:p>
-    <w:p>
-      <w:pPr>
-        <w:shd w:val="clear" w:color="auto" w:fill="FFFFFF"/>
-        <w:spacing w:after="0" w:line="330" w:lineRule="atLeast"/>
-        <w:rPr>
-          <w:rFonts w:ascii="Consolas" w:eastAsia="Times New Roman" w:hAnsi="Consolas" w:cs="Times New Roman"/>
-          <w:color w:val="000000"/>
-          <w:lang w:eastAsia="en-IN"/>
-        </w:rPr>
-      </w:pPr>
-    </w:p>
-    <w:p>
-      <w:pPr>
         <w:ind w:left="720"/>
         <w:rPr>
-          <w:rFonts w:cstheme="minorHAnsi"/>
+          <w:rFonts w:ascii="Times New Roman" w:hAnsi="Times New Roman" w:cs="Times New Roman"/>
           <w:sz w:val="20"/>
           <w:szCs w:val="20"/>
         </w:rPr>
@@ -2250,20 +2452,20 @@
     <w:p>
       <w:pPr>
         <w:rPr>
-          <w:rFonts w:cstheme="minorHAnsi"/>
+          <w:rFonts w:ascii="Times New Roman" w:hAnsi="Times New Roman" w:cs="Times New Roman"/>
         </w:rPr>
       </w:pPr>
       <w:proofErr w:type="spellStart"/>
       <w:r>
         <w:rPr>
-          <w:rFonts w:cstheme="minorHAnsi"/>
+          <w:rFonts w:ascii="Times New Roman" w:hAnsi="Times New Roman" w:cs="Times New Roman"/>
         </w:rPr>
         <w:t>Scipy</w:t>
       </w:r>
       <w:proofErr w:type="spellEnd"/>
       <w:r>
         <w:rPr>
-          <w:rFonts w:cstheme="minorHAnsi"/>
+          <w:rFonts w:ascii="Times New Roman" w:hAnsi="Times New Roman" w:cs="Times New Roman"/>
         </w:rPr>
         <w:t xml:space="preserve"> interpolate:</w:t>
       </w:r>
@@ -2276,12 +2478,12 @@
           <w:numId w:val="4"/>
         </w:numPr>
         <w:rPr>
-          <w:rFonts w:cstheme="minorHAnsi"/>
-        </w:rPr>
-      </w:pPr>
-      <w:r>
-        <w:rPr>
-          <w:rFonts w:cstheme="minorHAnsi"/>
+          <w:rFonts w:ascii="Times New Roman" w:hAnsi="Times New Roman" w:cs="Times New Roman"/>
+        </w:rPr>
+      </w:pPr>
+      <w:r>
+        <w:rPr>
+          <w:rFonts w:ascii="Times New Roman" w:hAnsi="Times New Roman" w:cs="Times New Roman"/>
         </w:rPr>
         <w:t>This sub-package contains spline functions and classes, one-dimensional and multi-dimensional (univariate and multivariate) interpolation classes</w:t>
       </w:r>
@@ -2289,26 +2491,26 @@
     <w:p>
       <w:pPr>
         <w:rPr>
-          <w:rFonts w:cstheme="minorHAnsi"/>
-        </w:rPr>
-      </w:pPr>
-      <w:r>
-        <w:rPr>
-          <w:rFonts w:cstheme="minorHAnsi"/>
+          <w:rFonts w:ascii="Times New Roman" w:hAnsi="Times New Roman" w:cs="Times New Roman"/>
+        </w:rPr>
+      </w:pPr>
+      <w:r>
+        <w:rPr>
+          <w:rFonts w:ascii="Times New Roman" w:hAnsi="Times New Roman" w:cs="Times New Roman"/>
         </w:rPr>
         <w:t>The following code interpolates using radial basis function of the ‘</w:t>
       </w:r>
       <w:proofErr w:type="spellStart"/>
       <w:r>
         <w:rPr>
-          <w:rFonts w:cstheme="minorHAnsi"/>
+          <w:rFonts w:ascii="Times New Roman" w:hAnsi="Times New Roman" w:cs="Times New Roman"/>
         </w:rPr>
         <w:t>scipy</w:t>
       </w:r>
       <w:proofErr w:type="spellEnd"/>
       <w:r>
         <w:rPr>
-          <w:rFonts w:cstheme="minorHAnsi"/>
+          <w:rFonts w:ascii="Times New Roman" w:hAnsi="Times New Roman" w:cs="Times New Roman"/>
         </w:rPr>
         <w:t>’ module with linear parameter.</w:t>
       </w:r>
@@ -2318,14 +2520,14 @@
         <w:shd w:val="clear" w:color="auto" w:fill="FFFFFF"/>
         <w:spacing w:after="0" w:line="330" w:lineRule="atLeast"/>
         <w:rPr>
-          <w:rFonts w:ascii="Consolas" w:eastAsia="Times New Roman" w:hAnsi="Consolas" w:cs="Times New Roman"/>
+          <w:rFonts w:ascii="Times New Roman" w:eastAsia="Times New Roman" w:hAnsi="Times New Roman" w:cs="Times New Roman"/>
           <w:color w:val="000000"/>
           <w:lang w:eastAsia="en-IN"/>
         </w:rPr>
       </w:pPr>
       <w:r>
         <w:rPr>
-          <w:rFonts w:ascii="Consolas" w:eastAsia="Times New Roman" w:hAnsi="Consolas" w:cs="Times New Roman"/>
+          <w:rFonts w:ascii="Times New Roman" w:eastAsia="Times New Roman" w:hAnsi="Times New Roman" w:cs="Times New Roman"/>
           <w:color w:val="008000"/>
           <w:lang w:eastAsia="en-IN"/>
         </w:rPr>
@@ -2337,7 +2539,7 @@
         <w:shd w:val="clear" w:color="auto" w:fill="FFFFFF"/>
         <w:spacing w:after="0" w:line="330" w:lineRule="atLeast"/>
         <w:rPr>
-          <w:rFonts w:ascii="Consolas" w:eastAsia="Times New Roman" w:hAnsi="Consolas" w:cs="Times New Roman"/>
+          <w:rFonts w:ascii="Times New Roman" w:eastAsia="Times New Roman" w:hAnsi="Times New Roman" w:cs="Times New Roman"/>
           <w:color w:val="000000"/>
           <w:lang w:eastAsia="en-IN"/>
         </w:rPr>
@@ -2345,7 +2547,7 @@
       <w:proofErr w:type="spellStart"/>
       <w:r>
         <w:rPr>
-          <w:rFonts w:ascii="Consolas" w:eastAsia="Times New Roman" w:hAnsi="Consolas" w:cs="Times New Roman"/>
+          <w:rFonts w:ascii="Times New Roman" w:eastAsia="Times New Roman" w:hAnsi="Times New Roman" w:cs="Times New Roman"/>
           <w:color w:val="000000"/>
           <w:lang w:eastAsia="en-IN"/>
         </w:rPr>
@@ -2354,7 +2556,7 @@
       <w:proofErr w:type="spellEnd"/>
       <w:r>
         <w:rPr>
-          <w:rFonts w:ascii="Consolas" w:eastAsia="Times New Roman" w:hAnsi="Consolas" w:cs="Times New Roman"/>
+          <w:rFonts w:ascii="Times New Roman" w:eastAsia="Times New Roman" w:hAnsi="Times New Roman" w:cs="Times New Roman"/>
           <w:color w:val="000000"/>
           <w:lang w:eastAsia="en-IN"/>
         </w:rPr>
@@ -2364,7 +2566,7 @@
       <w:proofErr w:type="gramStart"/>
       <w:r>
         <w:rPr>
-          <w:rFonts w:ascii="Consolas" w:eastAsia="Times New Roman" w:hAnsi="Consolas" w:cs="Times New Roman"/>
+          <w:rFonts w:ascii="Times New Roman" w:eastAsia="Times New Roman" w:hAnsi="Times New Roman" w:cs="Times New Roman"/>
           <w:color w:val="000000"/>
           <w:lang w:eastAsia="en-IN"/>
         </w:rPr>
@@ -2373,7 +2575,7 @@
       <w:proofErr w:type="gramEnd"/>
       <w:r>
         <w:rPr>
-          <w:rFonts w:ascii="Consolas" w:eastAsia="Times New Roman" w:hAnsi="Consolas" w:cs="Times New Roman"/>
+          <w:rFonts w:ascii="Times New Roman" w:eastAsia="Times New Roman" w:hAnsi="Times New Roman" w:cs="Times New Roman"/>
           <w:color w:val="000000"/>
           <w:lang w:eastAsia="en-IN"/>
         </w:rPr>
@@ -2382,7 +2584,7 @@
       <w:proofErr w:type="spellEnd"/>
       <w:r>
         <w:rPr>
-          <w:rFonts w:ascii="Consolas" w:eastAsia="Times New Roman" w:hAnsi="Consolas" w:cs="Times New Roman"/>
+          <w:rFonts w:ascii="Times New Roman" w:eastAsia="Times New Roman" w:hAnsi="Times New Roman" w:cs="Times New Roman"/>
           <w:color w:val="000000"/>
           <w:lang w:eastAsia="en-IN"/>
         </w:rPr>
@@ -2390,7 +2592,7 @@
       </w:r>
       <w:r>
         <w:rPr>
-          <w:rFonts w:ascii="Consolas" w:eastAsia="Times New Roman" w:hAnsi="Consolas" w:cs="Times New Roman"/>
+          <w:rFonts w:ascii="Times New Roman" w:eastAsia="Times New Roman" w:hAnsi="Times New Roman" w:cs="Times New Roman"/>
           <w:color w:val="001080"/>
           <w:lang w:eastAsia="en-IN"/>
         </w:rPr>
@@ -2398,7 +2600,7 @@
       </w:r>
       <w:r>
         <w:rPr>
-          <w:rFonts w:ascii="Consolas" w:eastAsia="Times New Roman" w:hAnsi="Consolas" w:cs="Times New Roman"/>
+          <w:rFonts w:ascii="Times New Roman" w:eastAsia="Times New Roman" w:hAnsi="Times New Roman" w:cs="Times New Roman"/>
           <w:color w:val="000000"/>
           <w:lang w:eastAsia="en-IN"/>
         </w:rPr>
@@ -2406,7 +2608,7 @@
       </w:r>
       <w:r>
         <w:rPr>
-          <w:rFonts w:ascii="Consolas" w:eastAsia="Times New Roman" w:hAnsi="Consolas" w:cs="Times New Roman"/>
+          <w:rFonts w:ascii="Times New Roman" w:eastAsia="Times New Roman" w:hAnsi="Times New Roman" w:cs="Times New Roman"/>
           <w:color w:val="A31515"/>
           <w:lang w:eastAsia="en-IN"/>
         </w:rPr>
@@ -2414,7 +2616,7 @@
       </w:r>
       <w:r>
         <w:rPr>
-          <w:rFonts w:ascii="Consolas" w:eastAsia="Times New Roman" w:hAnsi="Consolas" w:cs="Times New Roman"/>
+          <w:rFonts w:ascii="Times New Roman" w:eastAsia="Times New Roman" w:hAnsi="Times New Roman" w:cs="Times New Roman"/>
           <w:color w:val="000000"/>
           <w:lang w:eastAsia="en-IN"/>
         </w:rPr>
@@ -2429,7 +2631,7 @@
         </w:tabs>
         <w:spacing w:after="0" w:line="330" w:lineRule="atLeast"/>
         <w:rPr>
-          <w:rFonts w:ascii="Consolas" w:eastAsia="Times New Roman" w:hAnsi="Consolas" w:cs="Times New Roman"/>
+          <w:rFonts w:ascii="Times New Roman" w:eastAsia="Times New Roman" w:hAnsi="Times New Roman" w:cs="Times New Roman"/>
           <w:color w:val="000000"/>
           <w:lang w:eastAsia="en-IN"/>
         </w:rPr>
@@ -2437,7 +2639,7 @@
       <w:proofErr w:type="spellStart"/>
       <w:r>
         <w:rPr>
-          <w:rFonts w:ascii="Consolas" w:eastAsia="Times New Roman" w:hAnsi="Consolas" w:cs="Times New Roman"/>
+          <w:rFonts w:ascii="Times New Roman" w:eastAsia="Times New Roman" w:hAnsi="Times New Roman" w:cs="Times New Roman"/>
           <w:color w:val="000000"/>
           <w:lang w:eastAsia="en-IN"/>
         </w:rPr>
@@ -2446,7 +2648,7 @@
       <w:proofErr w:type="spellEnd"/>
       <w:r>
         <w:rPr>
-          <w:rFonts w:ascii="Consolas" w:eastAsia="Times New Roman" w:hAnsi="Consolas" w:cs="Times New Roman"/>
+          <w:rFonts w:ascii="Times New Roman" w:eastAsia="Times New Roman" w:hAnsi="Times New Roman" w:cs="Times New Roman"/>
           <w:color w:val="000000"/>
           <w:lang w:eastAsia="en-IN"/>
         </w:rPr>
@@ -2456,7 +2658,7 @@
       <w:proofErr w:type="gramStart"/>
       <w:r>
         <w:rPr>
-          <w:rFonts w:ascii="Consolas" w:eastAsia="Times New Roman" w:hAnsi="Consolas" w:cs="Times New Roman"/>
+          <w:rFonts w:ascii="Times New Roman" w:eastAsia="Times New Roman" w:hAnsi="Times New Roman" w:cs="Times New Roman"/>
           <w:color w:val="000000"/>
           <w:lang w:eastAsia="en-IN"/>
         </w:rPr>
@@ -2465,7 +2667,7 @@
       <w:proofErr w:type="spellEnd"/>
       <w:r>
         <w:rPr>
-          <w:rFonts w:ascii="Consolas" w:eastAsia="Times New Roman" w:hAnsi="Consolas" w:cs="Times New Roman"/>
+          <w:rFonts w:ascii="Times New Roman" w:eastAsia="Times New Roman" w:hAnsi="Times New Roman" w:cs="Times New Roman"/>
           <w:color w:val="000000"/>
           <w:lang w:eastAsia="en-IN"/>
         </w:rPr>
@@ -2474,7 +2676,7 @@
       <w:proofErr w:type="gramEnd"/>
       <w:r>
         <w:rPr>
-          <w:rFonts w:ascii="Consolas" w:eastAsia="Times New Roman" w:hAnsi="Consolas" w:cs="Times New Roman"/>
+          <w:rFonts w:ascii="Times New Roman" w:eastAsia="Times New Roman" w:hAnsi="Times New Roman" w:cs="Times New Roman"/>
           <w:color w:val="000000"/>
           <w:lang w:eastAsia="en-IN"/>
         </w:rPr>
@@ -2483,7 +2685,7 @@
       <w:proofErr w:type="spellStart"/>
       <w:r>
         <w:rPr>
-          <w:rFonts w:ascii="Consolas" w:eastAsia="Times New Roman" w:hAnsi="Consolas" w:cs="Times New Roman"/>
+          <w:rFonts w:ascii="Times New Roman" w:eastAsia="Times New Roman" w:hAnsi="Times New Roman" w:cs="Times New Roman"/>
           <w:color w:val="000000"/>
           <w:lang w:eastAsia="en-IN"/>
         </w:rPr>
@@ -2492,7 +2694,7 @@
       <w:proofErr w:type="spellEnd"/>
       <w:r>
         <w:rPr>
-          <w:rFonts w:ascii="Consolas" w:eastAsia="Times New Roman" w:hAnsi="Consolas" w:cs="Times New Roman"/>
+          <w:rFonts w:ascii="Times New Roman" w:eastAsia="Times New Roman" w:hAnsi="Times New Roman" w:cs="Times New Roman"/>
           <w:color w:val="000000"/>
           <w:lang w:eastAsia="en-IN"/>
         </w:rPr>
@@ -2507,246 +2709,328 @@
         </w:tabs>
         <w:spacing w:after="0" w:line="330" w:lineRule="atLeast"/>
         <w:rPr>
-          <w:rFonts w:ascii="Consolas" w:eastAsia="Times New Roman" w:hAnsi="Consolas" w:cs="Times New Roman"/>
+          <w:rFonts w:ascii="Times New Roman" w:eastAsia="Times New Roman" w:hAnsi="Times New Roman" w:cs="Times New Roman"/>
           <w:color w:val="000000"/>
           <w:lang w:eastAsia="en-IN"/>
         </w:rPr>
       </w:pPr>
       <w:r>
         <w:rPr>
-          <w:rFonts w:ascii="Consolas" w:eastAsia="Times New Roman" w:hAnsi="Consolas" w:cs="Times New Roman"/>
+          <w:rFonts w:ascii="Times New Roman" w:eastAsia="Times New Roman" w:hAnsi="Times New Roman" w:cs="Times New Roman"/>
           <w:color w:val="000000"/>
           <w:lang w:eastAsia="en-IN"/>
         </w:rPr>
         <w:tab/>
       </w:r>
+    </w:p>
+    <w:p>
+      <w:pPr>
+        <w:jc w:val="center"/>
+        <w:rPr>
+          <w:rFonts w:ascii="Times New Roman" w:hAnsi="Times New Roman" w:cs="Times New Roman"/>
+          <w:b/>
+          <w:bCs/>
+          <w:sz w:val="28"/>
+          <w:szCs w:val="28"/>
+        </w:rPr>
+      </w:pPr>
+      <w:r>
+        <w:rPr>
+          <w:rFonts w:ascii="Times New Roman" w:hAnsi="Times New Roman" w:cs="Times New Roman"/>
+          <w:b/>
+          <w:bCs/>
+          <w:sz w:val="28"/>
+          <w:szCs w:val="28"/>
+        </w:rPr>
+        <w:t>6. Preparing Dataset</w:t>
+      </w:r>
+    </w:p>
+    <w:p>
+      <w:pPr>
+        <w:jc w:val="both"/>
+        <w:rPr>
+          <w:rFonts w:ascii="Times New Roman" w:hAnsi="Times New Roman" w:cs="Times New Roman"/>
+        </w:rPr>
+      </w:pPr>
+      <w:r>
+        <w:rPr>
+          <w:rFonts w:ascii="Times New Roman" w:hAnsi="Times New Roman" w:cs="Times New Roman"/>
+        </w:rPr>
+        <w:t>The generated images are parsed and are imported into code. These images are basically matrices as mentioned earlier. The pixel intensity is categorised based on the intensity range. Two datasets are generated. One contains the count of pixels categorised into respective intensity ranges and the other contains percentage of the pixels covered per image.</w:t>
+      </w:r>
+      <w:r>
+        <w:rPr>
+          <w:rFonts w:ascii="Times New Roman" w:hAnsi="Times New Roman" w:cs="Times New Roman"/>
+        </w:rPr>
+        <w:t xml:space="preserve"> The generated dataset is checked for errors and numerical anomalies. Once the data is pre-processed then mean of each column is calculated. These means are made the basic criteria for classification threshold. If the pixel count is more than the mean, the image is categorised as ‘1’. If the pixel count is less than the mean, the image is categorised as ‘0’. Once the classification is done, the ‘target’ column is appended and is attached to the existing dataset. Another dataset is generated and is considered as the final dataset for machine learning.</w:t>
+      </w:r>
+    </w:p>
+    <w:p>
+      <w:pPr>
+        <w:rPr>
+          <w:rFonts w:ascii="Times New Roman" w:hAnsi="Times New Roman" w:cs="Times New Roman"/>
+        </w:rPr>
+      </w:pPr>
+    </w:p>
+    <w:p>
+      <w:pPr>
+        <w:jc w:val="center"/>
+        <w:rPr>
+          <w:rFonts w:ascii="Times New Roman" w:hAnsi="Times New Roman" w:cs="Times New Roman"/>
+          <w:b/>
+          <w:bCs/>
+          <w:sz w:val="28"/>
+          <w:szCs w:val="28"/>
+        </w:rPr>
+      </w:pPr>
+      <w:r>
+        <w:rPr>
+          <w:rFonts w:ascii="Times New Roman" w:hAnsi="Times New Roman" w:cs="Times New Roman"/>
+          <w:b/>
+          <w:bCs/>
+          <w:sz w:val="28"/>
+          <w:szCs w:val="28"/>
+        </w:rPr>
+        <w:t>7. Cross validation</w:t>
+      </w:r>
+    </w:p>
+    <w:p>
+      <w:pPr>
+        <w:jc w:val="both"/>
+        <w:rPr>
+          <w:rFonts w:ascii="Times New Roman" w:hAnsi="Times New Roman" w:cs="Times New Roman"/>
+        </w:rPr>
+      </w:pPr>
+      <w:r>
+        <w:rPr>
+          <w:rFonts w:ascii="Times New Roman" w:hAnsi="Times New Roman" w:cs="Times New Roman"/>
+        </w:rPr>
+        <w:t xml:space="preserve">Cross-validation, sometimes called rotation estimation, or out-of-sample testing is any of various similar model validation techniques for assessing how the results of a statistical analysis will generalize to an independent data set. It is mainly used in the goal prediction, we estimate how accurately a predictive model will perform in practice. In a prediction problem, a model is usually given a dataset of known data </w:t>
+      </w:r>
+      <w:r>
+        <w:rPr>
+          <w:rFonts w:ascii="Times New Roman" w:hAnsi="Times New Roman" w:cs="Times New Roman"/>
+        </w:rPr>
+        <w:t>on which</w:t>
+      </w:r>
+      <w:r>
+        <w:rPr>
+          <w:rFonts w:ascii="Times New Roman" w:hAnsi="Times New Roman" w:cs="Times New Roman"/>
+        </w:rPr>
+        <w:t xml:space="preserve"> training is run (training dataset), and a dataset of unknown data (or first seen data) against which the</w:t>
+      </w:r>
+      <w:r>
+        <w:rPr>
+          <w:rFonts w:ascii="Times New Roman" w:hAnsi="Times New Roman" w:cs="Times New Roman"/>
+        </w:rPr>
+        <w:t xml:space="preserve"> </w:t>
+      </w:r>
+      <w:r>
+        <w:rPr>
+          <w:rFonts w:ascii="Times New Roman" w:hAnsi="Times New Roman" w:cs="Times New Roman"/>
+        </w:rPr>
+        <w:t>model is tested (called the validation dataset or testing set). The goal of cross-validation is to test the model’s ability to predict new data that were not used in estimating it, in order to flag problems like overfitting and to give an insight on how the model will generalize to an independent dataset (i.e., an unknown dataset, for instance from a real problem)</w:t>
+      </w:r>
+      <w:r>
+        <w:rPr>
+          <w:rFonts w:ascii="Times New Roman" w:hAnsi="Times New Roman" w:cs="Times New Roman"/>
+        </w:rPr>
+        <w:t xml:space="preserve"> </w:t>
+      </w:r>
+      <w:r>
+        <w:rPr>
+          <w:rFonts w:ascii="Times New Roman" w:hAnsi="Times New Roman" w:cs="Times New Roman"/>
+          <w:b/>
+          <w:bCs/>
+        </w:rPr>
+        <w:t>[</w:t>
+      </w:r>
+      <w:r>
+        <w:rPr>
+          <w:rFonts w:ascii="Times New Roman" w:hAnsi="Times New Roman" w:cs="Times New Roman"/>
+          <w:b/>
+          <w:bCs/>
+        </w:rPr>
+        <w:t>9</w:t>
+      </w:r>
+      <w:r>
+        <w:rPr>
+          <w:rFonts w:ascii="Times New Roman" w:hAnsi="Times New Roman" w:cs="Times New Roman"/>
+          <w:b/>
+          <w:bCs/>
+        </w:rPr>
+        <w:t>]</w:t>
+      </w:r>
+      <w:r>
+        <w:rPr>
+          <w:rFonts w:ascii="Times New Roman" w:hAnsi="Times New Roman" w:cs="Times New Roman"/>
+        </w:rPr>
+        <w:t>.</w:t>
+      </w:r>
+    </w:p>
+    <w:p>
+      <w:pPr>
+        <w:jc w:val="both"/>
+        <w:rPr>
+          <w:rFonts w:ascii="Times New Roman" w:hAnsi="Times New Roman" w:cs="Times New Roman"/>
+        </w:rPr>
+      </w:pPr>
+    </w:p>
+    <w:p>
+      <w:pPr>
+        <w:jc w:val="center"/>
+        <w:rPr>
+          <w:rFonts w:ascii="Times New Roman" w:hAnsi="Times New Roman" w:cs="Times New Roman"/>
+          <w:b/>
+          <w:bCs/>
+          <w:sz w:val="28"/>
+          <w:szCs w:val="28"/>
+        </w:rPr>
+      </w:pPr>
+      <w:r>
+        <w:rPr>
+          <w:rFonts w:ascii="Times New Roman" w:hAnsi="Times New Roman" w:cs="Times New Roman"/>
+          <w:b/>
+          <w:bCs/>
+          <w:sz w:val="28"/>
+          <w:szCs w:val="28"/>
+        </w:rPr>
+        <w:t>8. Results</w:t>
+      </w:r>
+    </w:p>
+    <w:p>
+      <w:pPr>
+        <w:pStyle w:val="NoSpacing"/>
+        <w:jc w:val="both"/>
+        <w:rPr>
+          <w:rFonts w:ascii="Times New Roman" w:hAnsi="Times New Roman" w:cs="Times New Roman"/>
+          <w:b/>
+          <w:bCs/>
+          <w:lang w:eastAsia="en-IN"/>
+        </w:rPr>
+      </w:pPr>
+      <w:r>
+        <w:rPr>
+          <w:rFonts w:ascii="Times New Roman" w:hAnsi="Times New Roman" w:cs="Times New Roman"/>
+          <w:lang w:eastAsia="en-IN"/>
+        </w:rPr>
+        <w:t xml:space="preserve">All algorithms are evaluated based on their performance. The results are interpreted and analysed. </w:t>
+      </w:r>
+      <w:r>
+        <w:rPr>
+          <w:rFonts w:ascii="Times New Roman" w:hAnsi="Times New Roman" w:cs="Times New Roman"/>
+          <w:b/>
+          <w:bCs/>
+          <w:lang w:eastAsia="en-IN"/>
+        </w:rPr>
+        <w:t xml:space="preserve">(Figure </w:t>
+      </w:r>
+      <w:r>
+        <w:rPr>
+          <w:rFonts w:ascii="Times New Roman" w:hAnsi="Times New Roman" w:cs="Times New Roman"/>
+          <w:b/>
+          <w:bCs/>
+          <w:lang w:eastAsia="en-IN"/>
+        </w:rPr>
+        <w:t>3</w:t>
+      </w:r>
+      <w:r>
+        <w:rPr>
+          <w:rFonts w:ascii="Times New Roman" w:hAnsi="Times New Roman" w:cs="Times New Roman"/>
+          <w:b/>
+          <w:bCs/>
+          <w:lang w:eastAsia="en-IN"/>
+        </w:rPr>
+        <w:t>)</w:t>
+      </w:r>
+      <w:r>
+        <w:rPr>
+          <w:rFonts w:ascii="Times New Roman" w:hAnsi="Times New Roman" w:cs="Times New Roman"/>
+          <w:b/>
+          <w:bCs/>
+          <w:lang w:eastAsia="en-IN"/>
+        </w:rPr>
+        <w:t xml:space="preserve"> (Figure 4)</w:t>
+      </w:r>
+    </w:p>
+    <w:p>
+      <w:pPr>
+        <w:pStyle w:val="NoSpacing"/>
+        <w:jc w:val="both"/>
+        <w:rPr>
+          <w:rFonts w:ascii="Times New Roman" w:hAnsi="Times New Roman" w:cs="Times New Roman"/>
+          <w:b/>
+          <w:bCs/>
+          <w:lang w:eastAsia="en-IN"/>
+        </w:rPr>
+      </w:pPr>
+    </w:p>
+    <w:p>
+      <w:pPr>
+        <w:pStyle w:val="NoSpacing"/>
+        <w:jc w:val="both"/>
+        <w:rPr>
+          <w:rFonts w:ascii="Times New Roman" w:hAnsi="Times New Roman" w:cs="Times New Roman"/>
+          <w:b/>
+          <w:bCs/>
+          <w:lang w:eastAsia="en-IN"/>
+        </w:rPr>
+      </w:pPr>
+    </w:p>
+    <w:p>
+      <w:pPr>
+        <w:pStyle w:val="NoSpacing"/>
+        <w:jc w:val="both"/>
+        <w:rPr>
+          <w:rFonts w:ascii="Times New Roman" w:hAnsi="Times New Roman" w:cs="Times New Roman"/>
+          <w:b/>
+          <w:bCs/>
+          <w:lang w:eastAsia="en-IN"/>
+        </w:rPr>
+      </w:pPr>
+    </w:p>
+    <w:p>
+      <w:pPr>
+        <w:pStyle w:val="NoSpacing"/>
+        <w:jc w:val="both"/>
+        <w:rPr>
+          <w:rFonts w:ascii="Times New Roman" w:hAnsi="Times New Roman" w:cs="Times New Roman"/>
+          <w:b/>
+          <w:bCs/>
+          <w:lang w:eastAsia="en-IN"/>
+        </w:rPr>
+      </w:pPr>
+    </w:p>
+    <w:p>
+      <w:pPr>
+        <w:pStyle w:val="NoSpacing"/>
+        <w:jc w:val="both"/>
+        <w:rPr>
+          <w:rFonts w:ascii="Times New Roman" w:hAnsi="Times New Roman" w:cs="Times New Roman"/>
+          <w:b/>
+          <w:bCs/>
+          <w:lang w:eastAsia="en-IN"/>
+        </w:rPr>
+      </w:pPr>
+    </w:p>
+    <w:p>
+      <w:pPr>
+        <w:pStyle w:val="NoSpacing"/>
+        <w:jc w:val="both"/>
+        <w:rPr>
+          <w:rFonts w:ascii="Times New Roman" w:hAnsi="Times New Roman" w:cs="Times New Roman"/>
+          <w:b/>
+          <w:bCs/>
+          <w:lang w:eastAsia="en-IN"/>
+        </w:rPr>
+      </w:pPr>
     </w:p>
     <w:p>
       <w:pPr>
         <w:shd w:val="clear" w:color="auto" w:fill="FFFFFF"/>
         <w:spacing w:after="0" w:line="330" w:lineRule="atLeast"/>
         <w:rPr>
-          <w:rFonts w:ascii="Consolas" w:eastAsia="Times New Roman" w:hAnsi="Consolas" w:cs="Times New Roman"/>
-          <w:color w:val="000000"/>
-          <w:lang w:eastAsia="en-IN"/>
-        </w:rPr>
-      </w:pPr>
-    </w:p>
-    <w:p>
-      <w:pPr>
-        <w:jc w:val="center"/>
-        <w:rPr>
-          <w:b/>
-          <w:bCs/>
-          <w:sz w:val="28"/>
-          <w:szCs w:val="28"/>
-        </w:rPr>
-      </w:pPr>
-      <w:r>
-        <w:rPr>
-          <w:b/>
-          <w:bCs/>
-          <w:sz w:val="28"/>
-          <w:szCs w:val="28"/>
-        </w:rPr>
-        <w:t>6. Preparing Dataset</w:t>
-      </w:r>
-    </w:p>
-    <w:p>
-      <w:pPr>
-        <w:jc w:val="both"/>
-        <w:rPr>
-          <w:rFonts w:cstheme="minorHAnsi"/>
-        </w:rPr>
-      </w:pPr>
-      <w:r>
-        <w:rPr>
-          <w:rFonts w:cstheme="minorHAnsi"/>
-        </w:rPr>
-        <w:t>The generated images are parsed and are imported into code. These images are basically matrices as mentioned earlier. The pixel intensity is categorised based on the intensity range. Two datasets are generated. One contains the count of pixels categorised into respective intensity ranges and the other contains percentage of the pixels covered per image.</w:t>
-      </w:r>
-      <w:r>
-        <w:rPr>
-          <w:rFonts w:cstheme="minorHAnsi"/>
-        </w:rPr>
-        <w:t xml:space="preserve"> The generated dataset is checked for errors and numerical anomalies. Once the data is pre-processed then mean of each column is calculated. These means are made the basic criteria for classification threshold. If the pixel count is more than the mean, the image is categorised as ‘1’. If the pixel count is less than the mean, the image is categorised as ‘0’. Once the classification is done, the ‘target’ column is appended and is attached to the existing dataset. Another dataset is generated and is considered as the final dataset for machine learning.</w:t>
-      </w:r>
-    </w:p>
-    <w:p>
-      <w:pPr>
-        <w:rPr>
-          <w:rFonts w:cstheme="minorHAnsi"/>
-        </w:rPr>
-      </w:pPr>
-    </w:p>
-    <w:p>
-      <w:pPr>
-        <w:jc w:val="center"/>
-        <w:rPr>
-          <w:b/>
-          <w:bCs/>
-          <w:sz w:val="28"/>
-          <w:szCs w:val="28"/>
-        </w:rPr>
-      </w:pPr>
-      <w:r>
-        <w:rPr>
-          <w:b/>
-          <w:bCs/>
-          <w:sz w:val="28"/>
-          <w:szCs w:val="28"/>
-        </w:rPr>
-        <w:t>7. Cross validation</w:t>
-      </w:r>
-    </w:p>
-    <w:p>
-      <w:pPr>
-        <w:jc w:val="both"/>
-      </w:pPr>
-      <w:r>
-        <w:t xml:space="preserve">Cross-validation, sometimes called rotation estimation, or out-of-sample testing is any of various similar model validation techniques for assessing how the results of a statistical analysis will generalize to an independent data set. It is mainly used in the goal prediction, we estimate how accurately a predictive model will perform in practice. In a prediction problem, a model is usually given a dataset of known data </w:t>
-      </w:r>
-      <w:proofErr w:type="gramStart"/>
-      <w:r>
-        <w:t xml:space="preserve">on </w:t>
-      </w:r>
-      <w:r>
-        <w:t xml:space="preserve"> </w:t>
-      </w:r>
-      <w:r>
-        <w:t>which</w:t>
-      </w:r>
-      <w:proofErr w:type="gramEnd"/>
-      <w:r>
-        <w:t xml:space="preserve"> training is run (training dataset), and a dataset of unknown data (or first seen data) against which the</w:t>
-      </w:r>
-      <w:r>
-        <w:t xml:space="preserve"> </w:t>
-      </w:r>
-      <w:r>
-        <w:t xml:space="preserve">model is tested (called the validation dataset or testing </w:t>
-      </w:r>
-    </w:p>
-    <w:p>
-      <w:pPr>
-        <w:jc w:val="both"/>
-      </w:pPr>
-    </w:p>
-    <w:p>
-      <w:pPr>
-        <w:jc w:val="both"/>
-      </w:pPr>
-      <w:r>
-        <w:t>set). The goal of cross-validation is to test the model’s ability to predict new data that were not used in estimating it, in order to flag problems like overfitting and to give an insight on how the model will generalize to an independent dataset (i.e., an unknown dataset, for instance from a real problem)</w:t>
-      </w:r>
-      <w:r>
-        <w:t xml:space="preserve"> </w:t>
-      </w:r>
-      <w:r>
-        <w:rPr>
-          <w:b/>
-          <w:bCs/>
-        </w:rPr>
-        <w:t>[</w:t>
-      </w:r>
-      <w:r>
-        <w:rPr>
-          <w:b/>
-          <w:bCs/>
-        </w:rPr>
-        <w:t>9</w:t>
-      </w:r>
-      <w:r>
-        <w:rPr>
-          <w:b/>
-          <w:bCs/>
-        </w:rPr>
-        <w:t>]</w:t>
-      </w:r>
-      <w:r>
-        <w:t>.</w:t>
-      </w:r>
-    </w:p>
-    <w:p>
-      <w:pPr>
-        <w:jc w:val="both"/>
-      </w:pPr>
-    </w:p>
-    <w:p>
-      <w:pPr>
-        <w:jc w:val="center"/>
-        <w:rPr>
-          <w:b/>
-          <w:bCs/>
-          <w:sz w:val="28"/>
-          <w:szCs w:val="28"/>
-        </w:rPr>
-      </w:pPr>
-      <w:r>
-        <w:rPr>
-          <w:b/>
-          <w:bCs/>
-          <w:sz w:val="28"/>
-          <w:szCs w:val="28"/>
-        </w:rPr>
-        <w:t>8. Results</w:t>
-      </w:r>
-    </w:p>
-    <w:p>
-      <w:pPr>
-        <w:pStyle w:val="NoSpacing"/>
-        <w:jc w:val="both"/>
-        <w:rPr>
-          <w:b/>
-          <w:bCs/>
-          <w:lang w:eastAsia="en-IN"/>
-        </w:rPr>
-      </w:pPr>
-      <w:r>
-        <w:rPr>
-          <w:lang w:eastAsia="en-IN"/>
-        </w:rPr>
-        <w:t xml:space="preserve">All algorithms are evaluated based on their performance. The results are interpreted and analysed. </w:t>
-      </w:r>
-      <w:r>
-        <w:rPr>
-          <w:b/>
-          <w:bCs/>
-          <w:lang w:eastAsia="en-IN"/>
-        </w:rPr>
-        <w:t xml:space="preserve">(Figure </w:t>
-      </w:r>
-      <w:r>
-        <w:rPr>
-          <w:b/>
-          <w:bCs/>
-          <w:lang w:eastAsia="en-IN"/>
-        </w:rPr>
-        <w:t>3</w:t>
-      </w:r>
-      <w:r>
-        <w:rPr>
-          <w:b/>
-          <w:bCs/>
-          <w:lang w:eastAsia="en-IN"/>
-        </w:rPr>
-        <w:t>)</w:t>
-      </w:r>
-      <w:r>
-        <w:rPr>
-          <w:b/>
-          <w:bCs/>
-          <w:lang w:eastAsia="en-IN"/>
-        </w:rPr>
-        <w:t xml:space="preserve"> (Figure 4)</w:t>
-      </w:r>
-    </w:p>
-    <w:p>
-      <w:pPr>
-        <w:shd w:val="clear" w:color="auto" w:fill="FFFFFF"/>
-        <w:spacing w:after="0" w:line="330" w:lineRule="atLeast"/>
-        <w:rPr>
-          <w:rFonts w:eastAsia="Times New Roman" w:cstheme="minorHAnsi"/>
+          <w:rFonts w:ascii="Times New Roman" w:eastAsia="Times New Roman" w:hAnsi="Times New Roman" w:cs="Times New Roman"/>
           <w:color w:val="000000"/>
           <w:sz w:val="28"/>
           <w:szCs w:val="28"/>
@@ -2759,14 +3043,14 @@
         <w:shd w:val="clear" w:color="auto" w:fill="FFFFFF"/>
         <w:spacing w:after="240" w:line="330" w:lineRule="atLeast"/>
         <w:rPr>
-          <w:rFonts w:cstheme="minorHAnsi"/>
+          <w:rFonts w:ascii="Times New Roman" w:hAnsi="Times New Roman" w:cs="Times New Roman"/>
           <w:sz w:val="28"/>
           <w:szCs w:val="28"/>
         </w:rPr>
       </w:pPr>
       <w:r>
         <w:rPr>
-          <w:rFonts w:ascii="Consolas" w:eastAsia="Times New Roman" w:hAnsi="Consolas" w:cs="Times New Roman"/>
+          <w:rFonts w:ascii="Times New Roman" w:eastAsia="Times New Roman" w:hAnsi="Times New Roman" w:cs="Times New Roman"/>
           <w:noProof/>
           <w:color w:val="000000"/>
           <w:sz w:val="28"/>
@@ -2820,6 +3104,7 @@
       <w:pPr>
         <w:jc w:val="center"/>
         <w:rPr>
+          <w:rFonts w:ascii="Times New Roman" w:hAnsi="Times New Roman" w:cs="Times New Roman"/>
           <w:b/>
           <w:bCs/>
           <w:i/>
@@ -2829,6 +3114,7 @@
       </w:pPr>
       <w:r>
         <w:rPr>
+          <w:rFonts w:ascii="Times New Roman" w:hAnsi="Times New Roman" w:cs="Times New Roman"/>
           <w:b/>
           <w:bCs/>
         </w:rPr>
@@ -2836,6 +3122,7 @@
       </w:r>
       <w:r>
         <w:rPr>
+          <w:rFonts w:ascii="Times New Roman" w:hAnsi="Times New Roman" w:cs="Times New Roman"/>
           <w:b/>
           <w:bCs/>
         </w:rPr>
@@ -2843,6 +3130,7 @@
       </w:r>
       <w:r>
         <w:rPr>
+          <w:rFonts w:ascii="Times New Roman" w:hAnsi="Times New Roman" w:cs="Times New Roman"/>
           <w:b/>
           <w:bCs/>
         </w:rPr>
@@ -2850,6 +3138,7 @@
       </w:r>
       <w:r>
         <w:rPr>
+          <w:rFonts w:ascii="Times New Roman" w:hAnsi="Times New Roman" w:cs="Times New Roman"/>
           <w:b/>
           <w:bCs/>
         </w:rPr>
@@ -2857,6 +3146,7 @@
       </w:r>
       <w:r>
         <w:rPr>
+          <w:rFonts w:ascii="Times New Roman" w:hAnsi="Times New Roman" w:cs="Times New Roman"/>
           <w:b/>
           <w:bCs/>
         </w:rPr>
@@ -2864,6 +3154,7 @@
       </w:r>
       <w:r>
         <w:rPr>
+          <w:rFonts w:ascii="Times New Roman" w:hAnsi="Times New Roman" w:cs="Times New Roman"/>
           <w:b/>
           <w:bCs/>
           <w:i/>
@@ -2882,8 +3173,8 @@
         <w:tblLook w:val="04A0" w:firstRow="1" w:lastRow="0" w:firstColumn="1" w:lastColumn="0" w:noHBand="0" w:noVBand="1"/>
       </w:tblPr>
       <w:tblGrid>
-        <w:gridCol w:w="417"/>
-        <w:gridCol w:w="2797"/>
+        <w:gridCol w:w="562"/>
+        <w:gridCol w:w="2652"/>
         <w:gridCol w:w="1743"/>
       </w:tblGrid>
       <w:tr>
@@ -2892,20 +3183,20 @@
         </w:trPr>
         <w:tc>
           <w:tcPr>
-            <w:tcW w:w="417" w:type="dxa"/>
+            <w:tcW w:w="562" w:type="dxa"/>
           </w:tcPr>
           <w:p>
             <w:pPr>
               <w:jc w:val="both"/>
               <w:rPr>
-                <w:rFonts w:cstheme="minorHAnsi"/>
+                <w:rFonts w:ascii="Times New Roman" w:hAnsi="Times New Roman" w:cs="Times New Roman"/>
                 <w:b/>
                 <w:bCs/>
               </w:rPr>
             </w:pPr>
             <w:r>
               <w:rPr>
-                <w:rFonts w:cstheme="minorHAnsi"/>
+                <w:rFonts w:ascii="Times New Roman" w:hAnsi="Times New Roman" w:cs="Times New Roman"/>
                 <w:b/>
                 <w:bCs/>
               </w:rPr>
@@ -2915,20 +3206,20 @@
         </w:tc>
         <w:tc>
           <w:tcPr>
-            <w:tcW w:w="2797" w:type="dxa"/>
+            <w:tcW w:w="2652" w:type="dxa"/>
           </w:tcPr>
           <w:p>
             <w:pPr>
               <w:jc w:val="both"/>
               <w:rPr>
-                <w:rFonts w:cstheme="minorHAnsi"/>
+                <w:rFonts w:ascii="Times New Roman" w:hAnsi="Times New Roman" w:cs="Times New Roman"/>
                 <w:b/>
                 <w:bCs/>
               </w:rPr>
             </w:pPr>
             <w:r>
               <w:rPr>
-                <w:rFonts w:cstheme="minorHAnsi"/>
+                <w:rFonts w:ascii="Times New Roman" w:hAnsi="Times New Roman" w:cs="Times New Roman"/>
                 <w:b/>
                 <w:bCs/>
               </w:rPr>
@@ -2944,26 +3235,18 @@
             <w:pPr>
               <w:jc w:val="both"/>
               <w:rPr>
-                <w:rFonts w:cstheme="minorHAnsi"/>
+                <w:rFonts w:ascii="Times New Roman" w:hAnsi="Times New Roman" w:cs="Times New Roman"/>
                 <w:b/>
                 <w:bCs/>
               </w:rPr>
             </w:pPr>
             <w:r>
               <w:rPr>
-                <w:rFonts w:cstheme="minorHAnsi"/>
+                <w:rFonts w:ascii="Times New Roman" w:hAnsi="Times New Roman" w:cs="Times New Roman"/>
                 <w:b/>
                 <w:bCs/>
               </w:rPr>
-              <w:t>Algorithms’ a</w:t>
-            </w:r>
-            <w:r>
-              <w:rPr>
-                <w:rFonts w:cstheme="minorHAnsi"/>
-                <w:b/>
-                <w:bCs/>
-              </w:rPr>
-              <w:t xml:space="preserve">ccuracy </w:t>
+              <w:t xml:space="preserve">Algorithms’ accuracy </w:t>
             </w:r>
           </w:p>
         </w:tc>
@@ -2974,18 +3257,18 @@
         </w:trPr>
         <w:tc>
           <w:tcPr>
-            <w:tcW w:w="417" w:type="dxa"/>
+            <w:tcW w:w="562" w:type="dxa"/>
           </w:tcPr>
           <w:p>
             <w:pPr>
               <w:jc w:val="both"/>
               <w:rPr>
-                <w:rFonts w:cstheme="minorHAnsi"/>
+                <w:rFonts w:ascii="Times New Roman" w:hAnsi="Times New Roman" w:cs="Times New Roman"/>
               </w:rPr>
             </w:pPr>
             <w:r>
               <w:rPr>
-                <w:rFonts w:cstheme="minorHAnsi"/>
+                <w:rFonts w:ascii="Times New Roman" w:hAnsi="Times New Roman" w:cs="Times New Roman"/>
               </w:rPr>
               <w:t>1</w:t>
             </w:r>
@@ -2993,18 +3276,18 @@
         </w:tc>
         <w:tc>
           <w:tcPr>
-            <w:tcW w:w="2797" w:type="dxa"/>
+            <w:tcW w:w="2652" w:type="dxa"/>
           </w:tcPr>
           <w:p>
             <w:pPr>
               <w:jc w:val="both"/>
               <w:rPr>
-                <w:rFonts w:cstheme="minorHAnsi"/>
+                <w:rFonts w:ascii="Times New Roman" w:hAnsi="Times New Roman" w:cs="Times New Roman"/>
               </w:rPr>
             </w:pPr>
             <w:r>
               <w:rPr>
-                <w:rFonts w:cstheme="minorHAnsi"/>
+                <w:rFonts w:ascii="Times New Roman" w:hAnsi="Times New Roman" w:cs="Times New Roman"/>
               </w:rPr>
               <w:t>K Nearest Neighbours</w:t>
             </w:r>
@@ -3017,12 +3300,12 @@
           <w:p>
             <w:pPr>
               <w:rPr>
-                <w:rFonts w:cstheme="minorHAnsi"/>
+                <w:rFonts w:ascii="Times New Roman" w:hAnsi="Times New Roman" w:cs="Times New Roman"/>
               </w:rPr>
             </w:pPr>
             <w:r>
               <w:rPr>
-                <w:rFonts w:cstheme="minorHAnsi"/>
+                <w:rFonts w:ascii="Times New Roman" w:hAnsi="Times New Roman" w:cs="Times New Roman"/>
               </w:rPr>
               <w:t>93.6%</w:t>
             </w:r>
@@ -3035,18 +3318,18 @@
         </w:trPr>
         <w:tc>
           <w:tcPr>
-            <w:tcW w:w="417" w:type="dxa"/>
+            <w:tcW w:w="562" w:type="dxa"/>
           </w:tcPr>
           <w:p>
             <w:pPr>
               <w:jc w:val="both"/>
               <w:rPr>
-                <w:rFonts w:cstheme="minorHAnsi"/>
+                <w:rFonts w:ascii="Times New Roman" w:hAnsi="Times New Roman" w:cs="Times New Roman"/>
               </w:rPr>
             </w:pPr>
             <w:r>
               <w:rPr>
-                <w:rFonts w:cstheme="minorHAnsi"/>
+                <w:rFonts w:ascii="Times New Roman" w:hAnsi="Times New Roman" w:cs="Times New Roman"/>
               </w:rPr>
               <w:t>2</w:t>
             </w:r>
@@ -3054,17 +3337,17 @@
         </w:tc>
         <w:tc>
           <w:tcPr>
-            <w:tcW w:w="2797" w:type="dxa"/>
+            <w:tcW w:w="2652" w:type="dxa"/>
           </w:tcPr>
           <w:p>
             <w:pPr>
               <w:rPr>
-                <w:rFonts w:cstheme="minorHAnsi"/>
+                <w:rFonts w:ascii="Times New Roman" w:hAnsi="Times New Roman" w:cs="Times New Roman"/>
               </w:rPr>
             </w:pPr>
             <w:r>
               <w:rPr>
-                <w:rFonts w:cstheme="minorHAnsi"/>
+                <w:rFonts w:ascii="Times New Roman" w:hAnsi="Times New Roman" w:cs="Times New Roman"/>
               </w:rPr>
               <w:t>Decision Tree Classification</w:t>
             </w:r>
@@ -3078,12 +3361,12 @@
             <w:pPr>
               <w:jc w:val="both"/>
               <w:rPr>
-                <w:rFonts w:cstheme="minorHAnsi"/>
+                <w:rFonts w:ascii="Times New Roman" w:hAnsi="Times New Roman" w:cs="Times New Roman"/>
               </w:rPr>
             </w:pPr>
             <w:r>
               <w:rPr>
-                <w:rFonts w:cstheme="minorHAnsi"/>
+                <w:rFonts w:ascii="Times New Roman" w:hAnsi="Times New Roman" w:cs="Times New Roman"/>
               </w:rPr>
               <w:t>99.5%</w:t>
             </w:r>
@@ -3096,18 +3379,18 @@
         </w:trPr>
         <w:tc>
           <w:tcPr>
-            <w:tcW w:w="417" w:type="dxa"/>
+            <w:tcW w:w="562" w:type="dxa"/>
           </w:tcPr>
           <w:p>
             <w:pPr>
               <w:jc w:val="both"/>
               <w:rPr>
-                <w:rFonts w:cstheme="minorHAnsi"/>
+                <w:rFonts w:ascii="Times New Roman" w:hAnsi="Times New Roman" w:cs="Times New Roman"/>
               </w:rPr>
             </w:pPr>
             <w:r>
               <w:rPr>
-                <w:rFonts w:cstheme="minorHAnsi"/>
+                <w:rFonts w:ascii="Times New Roman" w:hAnsi="Times New Roman" w:cs="Times New Roman"/>
               </w:rPr>
               <w:t>3</w:t>
             </w:r>
@@ -3115,18 +3398,17 @@
         </w:tc>
         <w:tc>
           <w:tcPr>
-            <w:tcW w:w="2797" w:type="dxa"/>
+            <w:tcW w:w="2652" w:type="dxa"/>
           </w:tcPr>
           <w:p>
             <w:pPr>
-              <w:jc w:val="both"/>
               <w:rPr>
-                <w:rFonts w:cstheme="minorHAnsi"/>
+                <w:rFonts w:ascii="Times New Roman" w:hAnsi="Times New Roman" w:cs="Times New Roman"/>
               </w:rPr>
             </w:pPr>
             <w:r>
               <w:rPr>
-                <w:rFonts w:cstheme="minorHAnsi"/>
+                <w:rFonts w:ascii="Times New Roman" w:hAnsi="Times New Roman" w:cs="Times New Roman"/>
               </w:rPr>
               <w:t>Kernel Support Vector Machines</w:t>
             </w:r>
@@ -3140,12 +3422,12 @@
             <w:pPr>
               <w:jc w:val="both"/>
               <w:rPr>
-                <w:rFonts w:cstheme="minorHAnsi"/>
+                <w:rFonts w:ascii="Times New Roman" w:hAnsi="Times New Roman" w:cs="Times New Roman"/>
               </w:rPr>
             </w:pPr>
             <w:r>
               <w:rPr>
-                <w:rFonts w:cstheme="minorHAnsi"/>
+                <w:rFonts w:ascii="Times New Roman" w:hAnsi="Times New Roman" w:cs="Times New Roman"/>
               </w:rPr>
               <w:t>92.8%</w:t>
             </w:r>
@@ -3158,18 +3440,18 @@
         </w:trPr>
         <w:tc>
           <w:tcPr>
-            <w:tcW w:w="417" w:type="dxa"/>
+            <w:tcW w:w="562" w:type="dxa"/>
           </w:tcPr>
           <w:p>
             <w:pPr>
               <w:jc w:val="both"/>
               <w:rPr>
-                <w:rFonts w:cstheme="minorHAnsi"/>
+                <w:rFonts w:ascii="Times New Roman" w:hAnsi="Times New Roman" w:cs="Times New Roman"/>
               </w:rPr>
             </w:pPr>
             <w:r>
               <w:rPr>
-                <w:rFonts w:cstheme="minorHAnsi"/>
+                <w:rFonts w:ascii="Times New Roman" w:hAnsi="Times New Roman" w:cs="Times New Roman"/>
               </w:rPr>
               <w:t>4</w:t>
             </w:r>
@@ -3177,18 +3459,18 @@
         </w:tc>
         <w:tc>
           <w:tcPr>
-            <w:tcW w:w="2797" w:type="dxa"/>
+            <w:tcW w:w="2652" w:type="dxa"/>
           </w:tcPr>
           <w:p>
             <w:pPr>
               <w:jc w:val="both"/>
               <w:rPr>
-                <w:rFonts w:cstheme="minorHAnsi"/>
+                <w:rFonts w:ascii="Times New Roman" w:hAnsi="Times New Roman" w:cs="Times New Roman"/>
               </w:rPr>
             </w:pPr>
             <w:r>
               <w:rPr>
-                <w:rFonts w:cstheme="minorHAnsi"/>
+                <w:rFonts w:ascii="Times New Roman" w:hAnsi="Times New Roman" w:cs="Times New Roman"/>
               </w:rPr>
               <w:t>Logistic Regression</w:t>
             </w:r>
@@ -3201,12 +3483,12 @@
           <w:p>
             <w:pPr>
               <w:rPr>
-                <w:rFonts w:cstheme="minorHAnsi"/>
+                <w:rFonts w:ascii="Times New Roman" w:hAnsi="Times New Roman" w:cs="Times New Roman"/>
               </w:rPr>
             </w:pPr>
             <w:r>
               <w:rPr>
-                <w:rFonts w:cstheme="minorHAnsi"/>
+                <w:rFonts w:ascii="Times New Roman" w:hAnsi="Times New Roman" w:cs="Times New Roman"/>
               </w:rPr>
               <w:t>88%</w:t>
             </w:r>
@@ -3219,18 +3501,18 @@
         </w:trPr>
         <w:tc>
           <w:tcPr>
-            <w:tcW w:w="417" w:type="dxa"/>
+            <w:tcW w:w="562" w:type="dxa"/>
           </w:tcPr>
           <w:p>
             <w:pPr>
               <w:jc w:val="both"/>
               <w:rPr>
-                <w:rFonts w:cstheme="minorHAnsi"/>
+                <w:rFonts w:ascii="Times New Roman" w:hAnsi="Times New Roman" w:cs="Times New Roman"/>
               </w:rPr>
             </w:pPr>
             <w:r>
               <w:rPr>
-                <w:rFonts w:cstheme="minorHAnsi"/>
+                <w:rFonts w:ascii="Times New Roman" w:hAnsi="Times New Roman" w:cs="Times New Roman"/>
               </w:rPr>
               <w:t>5</w:t>
             </w:r>
@@ -3238,18 +3520,18 @@
         </w:tc>
         <w:tc>
           <w:tcPr>
-            <w:tcW w:w="2797" w:type="dxa"/>
+            <w:tcW w:w="2652" w:type="dxa"/>
           </w:tcPr>
           <w:p>
             <w:pPr>
               <w:jc w:val="both"/>
               <w:rPr>
-                <w:rFonts w:cstheme="minorHAnsi"/>
+                <w:rFonts w:ascii="Times New Roman" w:hAnsi="Times New Roman" w:cs="Times New Roman"/>
               </w:rPr>
             </w:pPr>
             <w:r>
               <w:rPr>
-                <w:rFonts w:cstheme="minorHAnsi"/>
+                <w:rFonts w:ascii="Times New Roman" w:hAnsi="Times New Roman" w:cs="Times New Roman"/>
               </w:rPr>
               <w:t>Naive Bayes</w:t>
             </w:r>
@@ -3263,12 +3545,12 @@
             <w:pPr>
               <w:jc w:val="both"/>
               <w:rPr>
-                <w:rFonts w:cstheme="minorHAnsi"/>
+                <w:rFonts w:ascii="Times New Roman" w:hAnsi="Times New Roman" w:cs="Times New Roman"/>
               </w:rPr>
             </w:pPr>
             <w:r>
               <w:rPr>
-                <w:rFonts w:cstheme="minorHAnsi"/>
+                <w:rFonts w:ascii="Times New Roman" w:hAnsi="Times New Roman" w:cs="Times New Roman"/>
               </w:rPr>
               <w:t>72%</w:t>
             </w:r>
@@ -3281,18 +3563,18 @@
         </w:trPr>
         <w:tc>
           <w:tcPr>
-            <w:tcW w:w="417" w:type="dxa"/>
+            <w:tcW w:w="562" w:type="dxa"/>
           </w:tcPr>
           <w:p>
             <w:pPr>
               <w:jc w:val="both"/>
               <w:rPr>
-                <w:rFonts w:cstheme="minorHAnsi"/>
+                <w:rFonts w:ascii="Times New Roman" w:hAnsi="Times New Roman" w:cs="Times New Roman"/>
               </w:rPr>
             </w:pPr>
             <w:r>
               <w:rPr>
-                <w:rFonts w:cstheme="minorHAnsi"/>
+                <w:rFonts w:ascii="Times New Roman" w:hAnsi="Times New Roman" w:cs="Times New Roman"/>
               </w:rPr>
               <w:t>6</w:t>
             </w:r>
@@ -3300,18 +3582,17 @@
         </w:tc>
         <w:tc>
           <w:tcPr>
-            <w:tcW w:w="2797" w:type="dxa"/>
+            <w:tcW w:w="2652" w:type="dxa"/>
           </w:tcPr>
           <w:p>
             <w:pPr>
-              <w:jc w:val="both"/>
               <w:rPr>
-                <w:rFonts w:cstheme="minorHAnsi"/>
+                <w:rFonts w:ascii="Times New Roman" w:hAnsi="Times New Roman" w:cs="Times New Roman"/>
               </w:rPr>
             </w:pPr>
             <w:r>
               <w:rPr>
-                <w:rFonts w:cstheme="minorHAnsi"/>
+                <w:rFonts w:ascii="Times New Roman" w:hAnsi="Times New Roman" w:cs="Times New Roman"/>
               </w:rPr>
               <w:t>Random Forest Classification</w:t>
             </w:r>
@@ -3325,12 +3606,12 @@
             <w:pPr>
               <w:jc w:val="both"/>
               <w:rPr>
-                <w:rFonts w:cstheme="minorHAnsi"/>
+                <w:rFonts w:ascii="Times New Roman" w:hAnsi="Times New Roman" w:cs="Times New Roman"/>
               </w:rPr>
             </w:pPr>
             <w:r>
               <w:rPr>
-                <w:rFonts w:cstheme="minorHAnsi"/>
+                <w:rFonts w:ascii="Times New Roman" w:hAnsi="Times New Roman" w:cs="Times New Roman"/>
               </w:rPr>
               <w:t>99.5%</w:t>
             </w:r>
@@ -3343,18 +3624,18 @@
         </w:trPr>
         <w:tc>
           <w:tcPr>
-            <w:tcW w:w="417" w:type="dxa"/>
+            <w:tcW w:w="562" w:type="dxa"/>
           </w:tcPr>
           <w:p>
             <w:pPr>
               <w:jc w:val="both"/>
               <w:rPr>
-                <w:rFonts w:cstheme="minorHAnsi"/>
+                <w:rFonts w:ascii="Times New Roman" w:hAnsi="Times New Roman" w:cs="Times New Roman"/>
               </w:rPr>
             </w:pPr>
             <w:r>
               <w:rPr>
-                <w:rFonts w:cstheme="minorHAnsi"/>
+                <w:rFonts w:ascii="Times New Roman" w:hAnsi="Times New Roman" w:cs="Times New Roman"/>
               </w:rPr>
               <w:t>7</w:t>
             </w:r>
@@ -3362,18 +3643,18 @@
         </w:tc>
         <w:tc>
           <w:tcPr>
-            <w:tcW w:w="2797" w:type="dxa"/>
+            <w:tcW w:w="2652" w:type="dxa"/>
           </w:tcPr>
           <w:p>
             <w:pPr>
               <w:jc w:val="both"/>
               <w:rPr>
-                <w:rFonts w:cstheme="minorHAnsi"/>
+                <w:rFonts w:ascii="Times New Roman" w:hAnsi="Times New Roman" w:cs="Times New Roman"/>
               </w:rPr>
             </w:pPr>
             <w:r>
               <w:rPr>
-                <w:rFonts w:cstheme="minorHAnsi"/>
+                <w:rFonts w:ascii="Times New Roman" w:hAnsi="Times New Roman" w:cs="Times New Roman"/>
               </w:rPr>
               <w:t>Support Vector Machines</w:t>
             </w:r>
@@ -3387,12 +3668,12 @@
             <w:pPr>
               <w:jc w:val="both"/>
               <w:rPr>
-                <w:rFonts w:cstheme="minorHAnsi"/>
+                <w:rFonts w:ascii="Times New Roman" w:hAnsi="Times New Roman" w:cs="Times New Roman"/>
               </w:rPr>
             </w:pPr>
             <w:r>
               <w:rPr>
-                <w:rFonts w:cstheme="minorHAnsi"/>
+                <w:rFonts w:ascii="Times New Roman" w:hAnsi="Times New Roman" w:cs="Times New Roman"/>
               </w:rPr>
               <w:t>87.2%</w:t>
             </w:r>
@@ -3404,6 +3685,7 @@
       <w:pPr>
         <w:jc w:val="center"/>
         <w:rPr>
+          <w:rFonts w:ascii="Times New Roman" w:hAnsi="Times New Roman" w:cs="Times New Roman"/>
           <w:b/>
           <w:bCs/>
         </w:rPr>
@@ -3413,6 +3695,7 @@
       <w:pPr>
         <w:jc w:val="center"/>
         <w:rPr>
+          <w:rFonts w:ascii="Times New Roman" w:hAnsi="Times New Roman" w:cs="Times New Roman"/>
           <w:b/>
           <w:bCs/>
           <w:i/>
@@ -3422,41 +3705,15 @@
       </w:pPr>
       <w:r>
         <w:rPr>
-          <w:b/>
-          <w:bCs/>
-        </w:rPr>
-        <w:t xml:space="preserve">(Figure </w:t>
-      </w:r>
-      <w:r>
-        <w:rPr>
-          <w:b/>
-          <w:bCs/>
-        </w:rPr>
-        <w:t>4</w:t>
-      </w:r>
-      <w:r>
-        <w:rPr>
-          <w:b/>
-          <w:bCs/>
-        </w:rPr>
-        <w:t xml:space="preserve">) </w:t>
-      </w:r>
-      <w:r>
-        <w:rPr>
-          <w:b/>
-          <w:bCs/>
-        </w:rPr>
-        <w:t>–</w:t>
-      </w:r>
-      <w:r>
-        <w:rPr>
-          <w:b/>
-          <w:bCs/>
-        </w:rPr>
-        <w:t xml:space="preserve"> </w:t>
-      </w:r>
-      <w:r>
-        <w:rPr>
+          <w:rFonts w:ascii="Times New Roman" w:hAnsi="Times New Roman" w:cs="Times New Roman"/>
+          <w:b/>
+          <w:bCs/>
+        </w:rPr>
+        <w:t xml:space="preserve">(Figure 4) – </w:t>
+      </w:r>
+      <w:r>
+        <w:rPr>
+          <w:rFonts w:ascii="Times New Roman" w:hAnsi="Times New Roman" w:cs="Times New Roman"/>
           <w:b/>
           <w:bCs/>
           <w:i/>
@@ -3470,31 +3727,7 @@
       <w:pPr>
         <w:jc w:val="center"/>
         <w:rPr>
-          <w:b/>
-          <w:bCs/>
-          <w:i/>
-          <w:iCs/>
-          <w:u w:val="single"/>
-        </w:rPr>
-      </w:pPr>
-    </w:p>
-    <w:p>
-      <w:pPr>
-        <w:jc w:val="center"/>
-        <w:rPr>
-          <w:b/>
-          <w:bCs/>
-          <w:i/>
-          <w:iCs/>
-          <w:u w:val="single"/>
-        </w:rPr>
-      </w:pPr>
-    </w:p>
-    <w:p>
-      <w:pPr>
-        <w:jc w:val="center"/>
-        <w:rPr>
-          <w:rFonts w:eastAsia="Times New Roman" w:cstheme="minorHAnsi"/>
+          <w:rFonts w:ascii="Times New Roman" w:eastAsia="Times New Roman" w:hAnsi="Times New Roman" w:cs="Times New Roman"/>
           <w:b/>
           <w:bCs/>
           <w:color w:val="000000"/>
@@ -3508,7 +3741,7 @@
       <w:pPr>
         <w:jc w:val="center"/>
         <w:rPr>
-          <w:rFonts w:eastAsia="Times New Roman" w:cstheme="minorHAnsi"/>
+          <w:rFonts w:ascii="Times New Roman" w:eastAsia="Times New Roman" w:hAnsi="Times New Roman" w:cs="Times New Roman"/>
           <w:b/>
           <w:bCs/>
           <w:color w:val="000000"/>
@@ -3517,14 +3750,9 @@
           <w:lang w:eastAsia="en-IN"/>
         </w:rPr>
       </w:pPr>
-      <w:bookmarkStart w:id="0" w:name="_GoBack"/>
-      <w:bookmarkEnd w:id="0"/>
-    </w:p>
-    <w:p>
-      <w:pPr>
-        <w:jc w:val="center"/>
-        <w:rPr>
-          <w:rFonts w:eastAsia="Times New Roman" w:cstheme="minorHAnsi"/>
+      <w:r>
+        <w:rPr>
+          <w:rFonts w:ascii="Times New Roman" w:eastAsia="Times New Roman" w:hAnsi="Times New Roman" w:cs="Times New Roman"/>
           <w:b/>
           <w:bCs/>
           <w:color w:val="000000"/>
@@ -3532,17 +3760,6 @@
           <w:szCs w:val="28"/>
           <w:lang w:eastAsia="en-IN"/>
         </w:rPr>
-      </w:pPr>
-      <w:r>
-        <w:rPr>
-          <w:rFonts w:eastAsia="Times New Roman" w:cstheme="minorHAnsi"/>
-          <w:b/>
-          <w:bCs/>
-          <w:color w:val="000000"/>
-          <w:sz w:val="28"/>
-          <w:szCs w:val="28"/>
-          <w:lang w:eastAsia="en-IN"/>
-        </w:rPr>
         <w:t>9. Conclusion</w:t>
       </w:r>
     </w:p>
@@ -3551,12 +3768,12 @@
         <w:spacing w:line="240" w:lineRule="auto"/>
         <w:jc w:val="both"/>
         <w:rPr>
-          <w:rFonts w:cstheme="minorHAnsi"/>
-        </w:rPr>
-      </w:pPr>
-      <w:r>
-        <w:rPr>
-          <w:rFonts w:cstheme="minorHAnsi"/>
+          <w:rFonts w:ascii="Times New Roman" w:hAnsi="Times New Roman" w:cs="Times New Roman"/>
+        </w:rPr>
+      </w:pPr>
+      <w:r>
+        <w:rPr>
+          <w:rFonts w:ascii="Times New Roman" w:hAnsi="Times New Roman" w:cs="Times New Roman"/>
         </w:rPr>
         <w:t>The performance data is collected based on the confusion matrix produced by the algorithms. In the field of machine learning and specifically the problem of statistical classification, a confusion matrix, also known as an error matrix, is a specific table layout that allows visualization of the performance of an algorithm.</w:t>
       </w:r>
@@ -3568,138 +3785,120 @@
         <w:ind w:left="0"/>
         <w:jc w:val="both"/>
         <w:rPr>
-          <w:rFonts w:cstheme="minorHAnsi"/>
-        </w:rPr>
-      </w:pPr>
-      <w:r>
-        <w:rPr>
-          <w:rFonts w:cstheme="minorHAnsi"/>
-        </w:rPr>
-        <w:tab/>
-      </w:r>
-      <w:r>
-        <w:rPr>
-          <w:rFonts w:cstheme="minorHAnsi"/>
+          <w:rFonts w:ascii="Times New Roman" w:hAnsi="Times New Roman" w:cs="Times New Roman"/>
+        </w:rPr>
+      </w:pPr>
+      <w:r>
+        <w:rPr>
+          <w:rFonts w:ascii="Times New Roman" w:hAnsi="Times New Roman" w:cs="Times New Roman"/>
         </w:rPr>
         <w:t xml:space="preserve">The Naïve Bayes underperformed at 72% whereas </w:t>
       </w:r>
       <w:r>
         <w:rPr>
-          <w:rFonts w:cstheme="minorHAnsi"/>
+          <w:rFonts w:ascii="Times New Roman" w:hAnsi="Times New Roman" w:cs="Times New Roman"/>
         </w:rPr>
         <w:t xml:space="preserve">Logistic Regression and SVM </w:t>
       </w:r>
       <w:r>
         <w:rPr>
-          <w:rFonts w:cstheme="minorHAnsi"/>
+          <w:rFonts w:ascii="Times New Roman" w:hAnsi="Times New Roman" w:cs="Times New Roman"/>
         </w:rPr>
         <w:t>showed similar results</w:t>
       </w:r>
       <w:r>
         <w:rPr>
-          <w:rFonts w:cstheme="minorHAnsi"/>
-        </w:rPr>
-        <w:t xml:space="preserve"> at 88%</w:t>
-      </w:r>
-      <w:r>
-        <w:rPr>
-          <w:rFonts w:cstheme="minorHAnsi"/>
-        </w:rPr>
-        <w:t>.</w:t>
-      </w:r>
-      <w:r>
-        <w:rPr>
-          <w:rFonts w:cstheme="minorHAnsi"/>
-        </w:rPr>
-        <w:t xml:space="preserve"> </w:t>
-      </w:r>
-      <w:r>
-        <w:rPr>
-          <w:rFonts w:cstheme="minorHAnsi"/>
+          <w:rFonts w:ascii="Times New Roman" w:hAnsi="Times New Roman" w:cs="Times New Roman"/>
+        </w:rPr>
+        <w:t xml:space="preserve"> at 88%. </w:t>
+      </w:r>
+      <w:r>
+        <w:rPr>
+          <w:rFonts w:ascii="Times New Roman" w:hAnsi="Times New Roman" w:cs="Times New Roman"/>
         </w:rPr>
         <w:t xml:space="preserve">Kernel SVM and K Nearest Neighbours </w:t>
       </w:r>
       <w:r>
         <w:rPr>
-          <w:rFonts w:cstheme="minorHAnsi"/>
+          <w:rFonts w:ascii="Times New Roman" w:hAnsi="Times New Roman" w:cs="Times New Roman"/>
         </w:rPr>
         <w:t xml:space="preserve">showcased a </w:t>
       </w:r>
       <w:r>
         <w:rPr>
-          <w:rFonts w:cstheme="minorHAnsi"/>
-        </w:rPr>
-        <w:t>significant improvement</w:t>
-      </w:r>
-      <w:r>
-        <w:rPr>
-          <w:rFonts w:cstheme="minorHAnsi"/>
-        </w:rPr>
-        <w:t xml:space="preserve"> </w:t>
-      </w:r>
-      <w:r>
-        <w:rPr>
-          <w:rFonts w:cstheme="minorHAnsi"/>
+          <w:rFonts w:ascii="Times New Roman" w:hAnsi="Times New Roman" w:cs="Times New Roman"/>
+        </w:rPr>
+        <w:t xml:space="preserve">significant improvement </w:t>
+      </w:r>
+      <w:r>
+        <w:rPr>
+          <w:rFonts w:ascii="Times New Roman" w:hAnsi="Times New Roman" w:cs="Times New Roman"/>
         </w:rPr>
         <w:t>resulting at</w:t>
       </w:r>
       <w:r>
         <w:rPr>
-          <w:rFonts w:cstheme="minorHAnsi"/>
+          <w:rFonts w:ascii="Times New Roman" w:hAnsi="Times New Roman" w:cs="Times New Roman"/>
         </w:rPr>
         <w:t xml:space="preserve"> around 93%</w:t>
       </w:r>
       <w:r>
         <w:rPr>
-          <w:rFonts w:cstheme="minorHAnsi"/>
+          <w:rFonts w:ascii="Times New Roman" w:hAnsi="Times New Roman" w:cs="Times New Roman"/>
         </w:rPr>
         <w:t xml:space="preserve">. However, Decision Tree and Random Forest classifiers performed better than linear classifiers. Random Forest and Decision Tree both topped at 99.5% making them the best algorithm to use for this kind of dataset. We come to the conclusion that for a dataset of 1,000 rows, </w:t>
       </w:r>
       <w:r>
         <w:rPr>
-          <w:rFonts w:cstheme="minorHAnsi"/>
+          <w:rFonts w:ascii="Times New Roman" w:hAnsi="Times New Roman" w:cs="Times New Roman"/>
         </w:rPr>
         <w:t xml:space="preserve">Random Forest and Decision Tree classifier are </w:t>
       </w:r>
       <w:r>
         <w:rPr>
-          <w:rFonts w:cstheme="minorHAnsi"/>
+          <w:rFonts w:ascii="Times New Roman" w:hAnsi="Times New Roman" w:cs="Times New Roman"/>
         </w:rPr>
         <w:t>good</w:t>
       </w:r>
       <w:r>
         <w:rPr>
-          <w:rFonts w:cstheme="minorHAnsi"/>
+          <w:rFonts w:ascii="Times New Roman" w:hAnsi="Times New Roman" w:cs="Times New Roman"/>
         </w:rPr>
         <w:t xml:space="preserve"> algorithm</w:t>
       </w:r>
       <w:r>
         <w:rPr>
-          <w:rFonts w:cstheme="minorHAnsi"/>
+          <w:rFonts w:ascii="Times New Roman" w:hAnsi="Times New Roman" w:cs="Times New Roman"/>
         </w:rPr>
         <w:t>s</w:t>
       </w:r>
       <w:r>
         <w:rPr>
-          <w:rFonts w:cstheme="minorHAnsi"/>
+          <w:rFonts w:ascii="Times New Roman" w:hAnsi="Times New Roman" w:cs="Times New Roman"/>
         </w:rPr>
         <w:t xml:space="preserve"> and </w:t>
       </w:r>
       <w:r>
         <w:rPr>
-          <w:rFonts w:cstheme="minorHAnsi"/>
+          <w:rFonts w:ascii="Times New Roman" w:hAnsi="Times New Roman" w:cs="Times New Roman"/>
         </w:rPr>
         <w:t>there are major differences in accuracy on machine learning models</w:t>
       </w:r>
       <w:r>
         <w:rPr>
-          <w:rFonts w:cstheme="minorHAnsi"/>
-        </w:rPr>
-        <w:t xml:space="preserve"> and the model can be used on unseen data. Similar results can be expected on unseen data.</w:t>
-      </w:r>
-      <w:r>
-        <w:rPr>
-          <w:rFonts w:cstheme="minorHAnsi"/>
+          <w:rFonts w:ascii="Times New Roman" w:hAnsi="Times New Roman" w:cs="Times New Roman"/>
+        </w:rPr>
+        <w:t xml:space="preserve"> and the model can be used on unseen data. </w:t>
+      </w:r>
+      <w:r>
+        <w:rPr>
+          <w:rFonts w:ascii="Times New Roman" w:hAnsi="Times New Roman" w:cs="Times New Roman"/>
+        </w:rPr>
+        <w:t>Similar results can be expected on unseen data.</w:t>
+      </w:r>
+      <w:r>
+        <w:rPr>
+          <w:rFonts w:ascii="Times New Roman" w:hAnsi="Times New Roman" w:cs="Times New Roman"/>
         </w:rPr>
         <w:t xml:space="preserve"> However, performance on unseen data is yet to be measured.</w:t>
       </w:r>
@@ -3710,12 +3909,16 @@
         <w:spacing w:line="240" w:lineRule="auto"/>
         <w:ind w:left="0"/>
         <w:jc w:val="both"/>
+        <w:rPr>
+          <w:rFonts w:ascii="Times New Roman" w:hAnsi="Times New Roman" w:cs="Times New Roman"/>
+        </w:rPr>
       </w:pPr>
     </w:p>
     <w:p>
       <w:pPr>
         <w:jc w:val="center"/>
         <w:rPr>
+          <w:rFonts w:ascii="Times New Roman" w:hAnsi="Times New Roman" w:cs="Times New Roman"/>
           <w:b/>
           <w:bCs/>
           <w:sz w:val="28"/>
@@ -3724,29 +3927,25 @@
       </w:pPr>
       <w:r>
         <w:rPr>
+          <w:rFonts w:ascii="Times New Roman" w:hAnsi="Times New Roman" w:cs="Times New Roman"/>
           <w:b/>
           <w:bCs/>
           <w:sz w:val="28"/>
           <w:szCs w:val="28"/>
         </w:rPr>
-        <w:t xml:space="preserve">10. </w:t>
-      </w:r>
-      <w:r>
-        <w:rPr>
-          <w:b/>
-          <w:bCs/>
-          <w:sz w:val="28"/>
-          <w:szCs w:val="28"/>
-        </w:rPr>
-        <w:t>References</w:t>
+        <w:t>10. References</w:t>
       </w:r>
     </w:p>
     <w:p>
       <w:pPr>
         <w:pStyle w:val="NoSpacing"/>
-      </w:pPr>
-      <w:r>
-        <w:rPr>
+        <w:rPr>
+          <w:rFonts w:ascii="Times New Roman" w:hAnsi="Times New Roman" w:cs="Times New Roman"/>
+        </w:rPr>
+      </w:pPr>
+      <w:r>
+        <w:rPr>
+          <w:rFonts w:ascii="Times New Roman" w:hAnsi="Times New Roman" w:cs="Times New Roman"/>
           <w:b/>
           <w:bCs/>
         </w:rPr>
@@ -3754,6 +3953,7 @@
       </w:r>
       <w:r>
         <w:rPr>
+          <w:rFonts w:ascii="Times New Roman" w:hAnsi="Times New Roman" w:cs="Times New Roman"/>
           <w:b/>
           <w:bCs/>
         </w:rPr>
@@ -3761,12 +3961,16 @@
       </w:r>
       <w:r>
         <w:rPr>
+          <w:rFonts w:ascii="Times New Roman" w:hAnsi="Times New Roman" w:cs="Times New Roman"/>
           <w:b/>
           <w:bCs/>
         </w:rPr>
         <w:t>]</w:t>
       </w:r>
       <w:r>
+        <w:rPr>
+          <w:rFonts w:ascii="Times New Roman" w:hAnsi="Times New Roman" w:cs="Times New Roman"/>
+        </w:rPr>
         <w:tab/>
         <w:t xml:space="preserve"> Robert W. Stacey, Electrical Impedance Tomography, SGP-TR-182, Stanford University (2016)</w:t>
       </w:r>
@@ -3774,14 +3978,21 @@
     <w:p>
       <w:pPr>
         <w:pStyle w:val="NoSpacing"/>
+        <w:rPr>
+          <w:rFonts w:ascii="Times New Roman" w:hAnsi="Times New Roman" w:cs="Times New Roman"/>
+        </w:rPr>
       </w:pPr>
     </w:p>
     <w:p>
       <w:pPr>
         <w:pStyle w:val="NoSpacing"/>
-      </w:pPr>
-      <w:r>
-        <w:rPr>
+        <w:rPr>
+          <w:rFonts w:ascii="Times New Roman" w:hAnsi="Times New Roman" w:cs="Times New Roman"/>
+        </w:rPr>
+      </w:pPr>
+      <w:r>
+        <w:rPr>
+          <w:rFonts w:ascii="Times New Roman" w:hAnsi="Times New Roman" w:cs="Times New Roman"/>
           <w:b/>
           <w:bCs/>
         </w:rPr>
@@ -3789,6 +4000,7 @@
       </w:r>
       <w:r>
         <w:rPr>
+          <w:rFonts w:ascii="Times New Roman" w:hAnsi="Times New Roman" w:cs="Times New Roman"/>
           <w:b/>
           <w:bCs/>
         </w:rPr>
@@ -3796,43 +4008,66 @@
       </w:r>
       <w:r>
         <w:rPr>
+          <w:rFonts w:ascii="Times New Roman" w:hAnsi="Times New Roman" w:cs="Times New Roman"/>
           <w:b/>
           <w:bCs/>
         </w:rPr>
         <w:t>]</w:t>
       </w:r>
       <w:r>
+        <w:rPr>
+          <w:rFonts w:ascii="Times New Roman" w:hAnsi="Times New Roman" w:cs="Times New Roman"/>
+        </w:rPr>
         <w:tab/>
         <w:t xml:space="preserve">Eoghan Dunne and Adam </w:t>
       </w:r>
       <w:proofErr w:type="spellStart"/>
       <w:r>
+        <w:rPr>
+          <w:rFonts w:ascii="Times New Roman" w:hAnsi="Times New Roman" w:cs="Times New Roman"/>
+        </w:rPr>
         <w:t>Santorelli</w:t>
       </w:r>
       <w:proofErr w:type="spellEnd"/>
       <w:r>
+        <w:rPr>
+          <w:rFonts w:ascii="Times New Roman" w:hAnsi="Times New Roman" w:cs="Times New Roman"/>
+        </w:rPr>
         <w:t xml:space="preserve">, Supervised Learning Classifiers for Electrical Impedance-based </w:t>
       </w:r>
       <w:proofErr w:type="spellStart"/>
       <w:r>
+        <w:rPr>
+          <w:rFonts w:ascii="Times New Roman" w:hAnsi="Times New Roman" w:cs="Times New Roman"/>
+        </w:rPr>
         <w:t>BladderState</w:t>
       </w:r>
       <w:proofErr w:type="spellEnd"/>
       <w:r>
+        <w:rPr>
+          <w:rFonts w:ascii="Times New Roman" w:hAnsi="Times New Roman" w:cs="Times New Roman"/>
+        </w:rPr>
         <w:t xml:space="preserve"> Detection (2018)</w:t>
       </w:r>
     </w:p>
     <w:p>
       <w:pPr>
         <w:pStyle w:val="NoSpacing"/>
+        <w:rPr>
+          <w:rFonts w:ascii="Times New Roman" w:hAnsi="Times New Roman" w:cs="Times New Roman"/>
+        </w:rPr>
       </w:pPr>
     </w:p>
     <w:p>
       <w:pPr>
         <w:pStyle w:val="NoSpacing"/>
-      </w:pPr>
-      <w:r>
-        <w:rPr>
+        <w:rPr>
+          <w:rFonts w:ascii="Times New Roman" w:hAnsi="Times New Roman" w:cs="Times New Roman"/>
+        </w:rPr>
+      </w:pPr>
+      <w:r>
+        <w:rPr>
+          <w:rFonts w:ascii="Times New Roman" w:hAnsi="Times New Roman" w:cs="Times New Roman"/>
           <w:b/>
           <w:bCs/>
         </w:rPr>
@@ -3840,6 +4075,7 @@
       </w:r>
       <w:r>
         <w:rPr>
+          <w:rFonts w:ascii="Times New Roman" w:hAnsi="Times New Roman" w:cs="Times New Roman"/>
           <w:b/>
           <w:bCs/>
         </w:rPr>
@@ -3847,50 +4083,79 @@
       </w:r>
       <w:r>
         <w:rPr>
+          <w:rFonts w:ascii="Times New Roman" w:hAnsi="Times New Roman" w:cs="Times New Roman"/>
           <w:b/>
           <w:bCs/>
         </w:rPr>
         <w:t>]</w:t>
       </w:r>
       <w:r>
+        <w:rPr>
+          <w:rFonts w:ascii="Times New Roman" w:hAnsi="Times New Roman" w:cs="Times New Roman"/>
+        </w:rPr>
         <w:tab/>
       </w:r>
       <w:proofErr w:type="spellStart"/>
       <w:r>
+        <w:rPr>
+          <w:rFonts w:ascii="Times New Roman" w:hAnsi="Times New Roman" w:cs="Times New Roman"/>
+        </w:rPr>
         <w:t>Aurelien</w:t>
       </w:r>
       <w:proofErr w:type="spellEnd"/>
       <w:r>
+        <w:rPr>
+          <w:rFonts w:ascii="Times New Roman" w:hAnsi="Times New Roman" w:cs="Times New Roman"/>
+        </w:rPr>
         <w:t xml:space="preserve"> </w:t>
       </w:r>
       <w:proofErr w:type="spellStart"/>
       <w:r>
+        <w:rPr>
+          <w:rFonts w:ascii="Times New Roman" w:hAnsi="Times New Roman" w:cs="Times New Roman"/>
+        </w:rPr>
         <w:t>Geron</w:t>
       </w:r>
       <w:proofErr w:type="spellEnd"/>
       <w:r>
+        <w:rPr>
+          <w:rFonts w:ascii="Times New Roman" w:hAnsi="Times New Roman" w:cs="Times New Roman"/>
+        </w:rPr>
         <w:t xml:space="preserve"> (2017) Hands–On Machine Learning with </w:t>
       </w:r>
       <w:proofErr w:type="spellStart"/>
       <w:r>
+        <w:rPr>
+          <w:rFonts w:ascii="Times New Roman" w:hAnsi="Times New Roman" w:cs="Times New Roman"/>
+        </w:rPr>
         <w:t>Scikit</w:t>
       </w:r>
       <w:proofErr w:type="spellEnd"/>
       <w:r>
+        <w:rPr>
+          <w:rFonts w:ascii="Times New Roman" w:hAnsi="Times New Roman" w:cs="Times New Roman"/>
+        </w:rPr>
         <w:t xml:space="preserve">–Learn and TensorFlow – 2nd ed. </w:t>
       </w:r>
     </w:p>
     <w:p>
       <w:pPr>
         <w:pStyle w:val="NoSpacing"/>
+        <w:rPr>
+          <w:rFonts w:ascii="Times New Roman" w:hAnsi="Times New Roman" w:cs="Times New Roman"/>
+        </w:rPr>
       </w:pPr>
     </w:p>
     <w:p>
       <w:pPr>
         <w:pStyle w:val="NoSpacing"/>
-      </w:pPr>
-      <w:r>
-        <w:rPr>
+        <w:rPr>
+          <w:rFonts w:ascii="Times New Roman" w:hAnsi="Times New Roman" w:cs="Times New Roman"/>
+        </w:rPr>
+      </w:pPr>
+      <w:r>
+        <w:rPr>
+          <w:rFonts w:ascii="Times New Roman" w:hAnsi="Times New Roman" w:cs="Times New Roman"/>
           <w:b/>
           <w:bCs/>
         </w:rPr>
@@ -3898,6 +4163,7 @@
       </w:r>
       <w:r>
         <w:rPr>
+          <w:rFonts w:ascii="Times New Roman" w:hAnsi="Times New Roman" w:cs="Times New Roman"/>
           <w:b/>
           <w:bCs/>
         </w:rPr>
@@ -3905,51 +4171,80 @@
       </w:r>
       <w:r>
         <w:rPr>
+          <w:rFonts w:ascii="Times New Roman" w:hAnsi="Times New Roman" w:cs="Times New Roman"/>
           <w:b/>
           <w:bCs/>
         </w:rPr>
         <w:t>]</w:t>
       </w:r>
       <w:r>
+        <w:rPr>
+          <w:rFonts w:ascii="Times New Roman" w:hAnsi="Times New Roman" w:cs="Times New Roman"/>
+        </w:rPr>
         <w:tab/>
         <w:t xml:space="preserve">S. B. </w:t>
       </w:r>
       <w:proofErr w:type="spellStart"/>
       <w:r>
+        <w:rPr>
+          <w:rFonts w:ascii="Times New Roman" w:hAnsi="Times New Roman" w:cs="Times New Roman"/>
+        </w:rPr>
         <w:t>Kotsiantis</w:t>
       </w:r>
       <w:proofErr w:type="spellEnd"/>
       <w:r>
+        <w:rPr>
+          <w:rFonts w:ascii="Times New Roman" w:hAnsi="Times New Roman" w:cs="Times New Roman"/>
+        </w:rPr>
         <w:t xml:space="preserve"> (2007), ‘Supervised Machine Learning: A Review of Classification Techniques’, Department of Computer Science and Technology, University of Peloponnese, Greece, End of </w:t>
       </w:r>
       <w:proofErr w:type="spellStart"/>
       <w:r>
+        <w:rPr>
+          <w:rFonts w:ascii="Times New Roman" w:hAnsi="Times New Roman" w:cs="Times New Roman"/>
+        </w:rPr>
         <w:t>Karaiskaki</w:t>
       </w:r>
       <w:proofErr w:type="spellEnd"/>
       <w:r>
+        <w:rPr>
+          <w:rFonts w:ascii="Times New Roman" w:hAnsi="Times New Roman" w:cs="Times New Roman"/>
+        </w:rPr>
         <w:t xml:space="preserve">, 22100, </w:t>
       </w:r>
       <w:proofErr w:type="spellStart"/>
       <w:r>
+        <w:rPr>
+          <w:rFonts w:ascii="Times New Roman" w:hAnsi="Times New Roman" w:cs="Times New Roman"/>
+        </w:rPr>
         <w:t>Tripolis</w:t>
       </w:r>
       <w:proofErr w:type="spellEnd"/>
       <w:r>
+        <w:rPr>
+          <w:rFonts w:ascii="Times New Roman" w:hAnsi="Times New Roman" w:cs="Times New Roman"/>
+        </w:rPr>
         <w:t xml:space="preserve"> GR.</w:t>
       </w:r>
     </w:p>
     <w:p>
       <w:pPr>
         <w:pStyle w:val="NoSpacing"/>
+        <w:rPr>
+          <w:rFonts w:ascii="Times New Roman" w:hAnsi="Times New Roman" w:cs="Times New Roman"/>
+        </w:rPr>
       </w:pPr>
     </w:p>
     <w:p>
       <w:pPr>
         <w:pStyle w:val="NoSpacing"/>
-      </w:pPr>
-      <w:r>
-        <w:rPr>
+        <w:rPr>
+          <w:rFonts w:ascii="Times New Roman" w:hAnsi="Times New Roman" w:cs="Times New Roman"/>
+        </w:rPr>
+      </w:pPr>
+      <w:r>
+        <w:rPr>
+          <w:rFonts w:ascii="Times New Roman" w:hAnsi="Times New Roman" w:cs="Times New Roman"/>
           <w:b/>
           <w:bCs/>
         </w:rPr>
@@ -3957,6 +4252,7 @@
       </w:r>
       <w:r>
         <w:rPr>
+          <w:rFonts w:ascii="Times New Roman" w:hAnsi="Times New Roman" w:cs="Times New Roman"/>
           <w:b/>
           <w:bCs/>
         </w:rPr>
@@ -3964,50 +4260,79 @@
       </w:r>
       <w:r>
         <w:rPr>
+          <w:rFonts w:ascii="Times New Roman" w:hAnsi="Times New Roman" w:cs="Times New Roman"/>
           <w:b/>
           <w:bCs/>
         </w:rPr>
         <w:t>]</w:t>
       </w:r>
       <w:r>
+        <w:rPr>
+          <w:rFonts w:ascii="Times New Roman" w:hAnsi="Times New Roman" w:cs="Times New Roman"/>
+        </w:rPr>
         <w:tab/>
       </w:r>
       <w:proofErr w:type="spellStart"/>
       <w:r>
+        <w:rPr>
+          <w:rFonts w:ascii="Times New Roman" w:hAnsi="Times New Roman" w:cs="Times New Roman"/>
+        </w:rPr>
         <w:t>Grzegorz</w:t>
       </w:r>
       <w:proofErr w:type="spellEnd"/>
       <w:r>
+        <w:rPr>
+          <w:rFonts w:ascii="Times New Roman" w:hAnsi="Times New Roman" w:cs="Times New Roman"/>
+        </w:rPr>
         <w:t xml:space="preserve"> </w:t>
       </w:r>
       <w:proofErr w:type="spellStart"/>
       <w:r>
+        <w:rPr>
+          <w:rFonts w:ascii="Times New Roman" w:hAnsi="Times New Roman" w:cs="Times New Roman"/>
+        </w:rPr>
         <w:t>Klosowski</w:t>
       </w:r>
       <w:proofErr w:type="spellEnd"/>
       <w:r>
+        <w:rPr>
+          <w:rFonts w:ascii="Times New Roman" w:hAnsi="Times New Roman" w:cs="Times New Roman"/>
+        </w:rPr>
         <w:t xml:space="preserve">, Tomasz </w:t>
       </w:r>
       <w:proofErr w:type="spellStart"/>
       <w:r>
+        <w:rPr>
+          <w:rFonts w:ascii="Times New Roman" w:hAnsi="Times New Roman" w:cs="Times New Roman"/>
+        </w:rPr>
         <w:t>Rymarczyk</w:t>
       </w:r>
       <w:proofErr w:type="spellEnd"/>
       <w:r>
+        <w:rPr>
+          <w:rFonts w:ascii="Times New Roman" w:hAnsi="Times New Roman" w:cs="Times New Roman"/>
+        </w:rPr>
         <w:t>, Using neural networks and deep learning algorithms in electrical impedance tomography, Lublin University of Technology, Lublin (2017)</w:t>
       </w:r>
     </w:p>
     <w:p>
       <w:pPr>
         <w:pStyle w:val="NoSpacing"/>
+        <w:rPr>
+          <w:rFonts w:ascii="Times New Roman" w:hAnsi="Times New Roman" w:cs="Times New Roman"/>
+        </w:rPr>
       </w:pPr>
     </w:p>
     <w:p>
       <w:pPr>
         <w:pStyle w:val="NoSpacing"/>
-      </w:pPr>
-      <w:r>
-        <w:rPr>
+        <w:rPr>
+          <w:rFonts w:ascii="Times New Roman" w:hAnsi="Times New Roman" w:cs="Times New Roman"/>
+        </w:rPr>
+      </w:pPr>
+      <w:r>
+        <w:rPr>
+          <w:rFonts w:ascii="Times New Roman" w:hAnsi="Times New Roman" w:cs="Times New Roman"/>
           <w:b/>
           <w:bCs/>
         </w:rPr>
@@ -4015,6 +4340,7 @@
       </w:r>
       <w:r>
         <w:rPr>
+          <w:rFonts w:ascii="Times New Roman" w:hAnsi="Times New Roman" w:cs="Times New Roman"/>
           <w:b/>
           <w:bCs/>
         </w:rPr>
@@ -4022,43 +4348,66 @@
       </w:r>
       <w:r>
         <w:rPr>
+          <w:rFonts w:ascii="Times New Roman" w:hAnsi="Times New Roman" w:cs="Times New Roman"/>
           <w:b/>
           <w:bCs/>
         </w:rPr>
         <w:t>]</w:t>
       </w:r>
       <w:r>
+        <w:rPr>
+          <w:rFonts w:ascii="Times New Roman" w:hAnsi="Times New Roman" w:cs="Times New Roman"/>
+        </w:rPr>
         <w:tab/>
         <w:t xml:space="preserve"> Amma, C. </w:t>
       </w:r>
       <w:proofErr w:type="spellStart"/>
       <w:r>
+        <w:rPr>
+          <w:rFonts w:ascii="Times New Roman" w:hAnsi="Times New Roman" w:cs="Times New Roman"/>
+        </w:rPr>
         <w:t>Krings</w:t>
       </w:r>
       <w:proofErr w:type="spellEnd"/>
       <w:r>
+        <w:rPr>
+          <w:rFonts w:ascii="Times New Roman" w:hAnsi="Times New Roman" w:cs="Times New Roman"/>
+        </w:rPr>
         <w:t xml:space="preserve">, T., </w:t>
       </w:r>
       <w:proofErr w:type="spellStart"/>
       <w:r>
+        <w:rPr>
+          <w:rFonts w:ascii="Times New Roman" w:hAnsi="Times New Roman" w:cs="Times New Roman"/>
+        </w:rPr>
         <w:t>Böer</w:t>
       </w:r>
       <w:proofErr w:type="spellEnd"/>
       <w:r>
+        <w:rPr>
+          <w:rFonts w:ascii="Times New Roman" w:hAnsi="Times New Roman" w:cs="Times New Roman"/>
+        </w:rPr>
         <w:t>, J. and Schultz, T. Advancing Muscle-Computer Interfaces with High-Density. Electromyography. In Proc. CHI '15, 929-938.</w:t>
       </w:r>
     </w:p>
     <w:p>
       <w:pPr>
         <w:pStyle w:val="NoSpacing"/>
+        <w:rPr>
+          <w:rFonts w:ascii="Times New Roman" w:hAnsi="Times New Roman" w:cs="Times New Roman"/>
+        </w:rPr>
       </w:pPr>
     </w:p>
     <w:p>
       <w:pPr>
         <w:pStyle w:val="NoSpacing"/>
-      </w:pPr>
-      <w:r>
-        <w:rPr>
+        <w:rPr>
+          <w:rFonts w:ascii="Times New Roman" w:hAnsi="Times New Roman" w:cs="Times New Roman"/>
+        </w:rPr>
+      </w:pPr>
+      <w:r>
+        <w:rPr>
+          <w:rFonts w:ascii="Times New Roman" w:hAnsi="Times New Roman" w:cs="Times New Roman"/>
           <w:b/>
           <w:bCs/>
         </w:rPr>
@@ -4066,6 +4415,7 @@
       </w:r>
       <w:r>
         <w:rPr>
+          <w:rFonts w:ascii="Times New Roman" w:hAnsi="Times New Roman" w:cs="Times New Roman"/>
           <w:b/>
           <w:bCs/>
         </w:rPr>
@@ -4073,48 +4423,74 @@
       </w:r>
       <w:r>
         <w:rPr>
+          <w:rFonts w:ascii="Times New Roman" w:hAnsi="Times New Roman" w:cs="Times New Roman"/>
           <w:b/>
           <w:bCs/>
         </w:rPr>
         <w:t>]</w:t>
       </w:r>
       <w:r>
+        <w:rPr>
+          <w:rFonts w:ascii="Times New Roman" w:hAnsi="Times New Roman" w:cs="Times New Roman"/>
+        </w:rPr>
         <w:tab/>
         <w:t xml:space="preserve"> </w:t>
       </w:r>
       <w:proofErr w:type="spellStart"/>
       <w:r>
+        <w:rPr>
+          <w:rFonts w:ascii="Times New Roman" w:hAnsi="Times New Roman" w:cs="Times New Roman"/>
+        </w:rPr>
         <w:t>Amento</w:t>
       </w:r>
       <w:proofErr w:type="spellEnd"/>
       <w:r>
+        <w:rPr>
+          <w:rFonts w:ascii="Times New Roman" w:hAnsi="Times New Roman" w:cs="Times New Roman"/>
+        </w:rPr>
         <w:t xml:space="preserve">, B., Hill, W., and </w:t>
       </w:r>
       <w:proofErr w:type="spellStart"/>
       <w:r>
+        <w:rPr>
+          <w:rFonts w:ascii="Times New Roman" w:hAnsi="Times New Roman" w:cs="Times New Roman"/>
+        </w:rPr>
         <w:t>Terveen</w:t>
       </w:r>
       <w:proofErr w:type="spellEnd"/>
       <w:r>
+        <w:rPr>
+          <w:rFonts w:ascii="Times New Roman" w:hAnsi="Times New Roman" w:cs="Times New Roman"/>
+        </w:rPr>
         <w:t>, L. The sound of one hand: a wrist-mounted bio-acoustic fingertip gesture interface. In Proc. CHI '02, 724-725.</w:t>
       </w:r>
     </w:p>
     <w:p>
       <w:pPr>
         <w:pStyle w:val="NoSpacing"/>
+        <w:rPr>
+          <w:rFonts w:ascii="Times New Roman" w:hAnsi="Times New Roman" w:cs="Times New Roman"/>
+        </w:rPr>
       </w:pPr>
     </w:p>
     <w:p>
       <w:pPr>
         <w:pStyle w:val="NoSpacing"/>
+        <w:rPr>
+          <w:rFonts w:ascii="Times New Roman" w:hAnsi="Times New Roman" w:cs="Times New Roman"/>
+        </w:rPr>
       </w:pPr>
     </w:p>
     <w:p>
       <w:pPr>
         <w:pStyle w:val="NoSpacing"/>
-      </w:pPr>
-      <w:r>
-        <w:rPr>
+        <w:rPr>
+          <w:rFonts w:ascii="Times New Roman" w:hAnsi="Times New Roman" w:cs="Times New Roman"/>
+        </w:rPr>
+      </w:pPr>
+      <w:r>
+        <w:rPr>
+          <w:rFonts w:ascii="Times New Roman" w:hAnsi="Times New Roman" w:cs="Times New Roman"/>
           <w:b/>
           <w:bCs/>
         </w:rPr>
@@ -4122,6 +4498,7 @@
       </w:r>
       <w:r>
         <w:rPr>
+          <w:rFonts w:ascii="Times New Roman" w:hAnsi="Times New Roman" w:cs="Times New Roman"/>
           <w:b/>
           <w:bCs/>
         </w:rPr>
@@ -4129,35 +4506,52 @@
       </w:r>
       <w:r>
         <w:rPr>
+          <w:rFonts w:ascii="Times New Roman" w:hAnsi="Times New Roman" w:cs="Times New Roman"/>
           <w:b/>
           <w:bCs/>
         </w:rPr>
         <w:t>]</w:t>
       </w:r>
       <w:r>
+        <w:rPr>
+          <w:rFonts w:ascii="Times New Roman" w:hAnsi="Times New Roman" w:cs="Times New Roman"/>
+        </w:rPr>
         <w:tab/>
         <w:t xml:space="preserve">Beck, M. S., </w:t>
       </w:r>
       <w:proofErr w:type="spellStart"/>
       <w:r>
+        <w:rPr>
+          <w:rFonts w:ascii="Times New Roman" w:hAnsi="Times New Roman" w:cs="Times New Roman"/>
+        </w:rPr>
         <w:t>Dyakowski</w:t>
       </w:r>
       <w:proofErr w:type="spellEnd"/>
       <w:r>
+        <w:rPr>
+          <w:rFonts w:ascii="Times New Roman" w:hAnsi="Times New Roman" w:cs="Times New Roman"/>
+        </w:rPr>
         <w:t>, T and William, R. A. Process, Tomography–The State of Art. Transactions of the Institute of Measurement and Control. 20(4), 163-177. Oct. 1998</w:t>
       </w:r>
     </w:p>
     <w:p>
       <w:pPr>
         <w:pStyle w:val="NoSpacing"/>
+        <w:rPr>
+          <w:rFonts w:ascii="Times New Roman" w:hAnsi="Times New Roman" w:cs="Times New Roman"/>
+        </w:rPr>
       </w:pPr>
     </w:p>
     <w:p>
       <w:pPr>
         <w:pStyle w:val="NoSpacing"/>
-      </w:pPr>
-      <w:r>
-        <w:rPr>
+        <w:rPr>
+          <w:rFonts w:ascii="Times New Roman" w:hAnsi="Times New Roman" w:cs="Times New Roman"/>
+        </w:rPr>
+      </w:pPr>
+      <w:r>
+        <w:rPr>
+          <w:rFonts w:ascii="Times New Roman" w:hAnsi="Times New Roman" w:cs="Times New Roman"/>
           <w:b/>
           <w:bCs/>
         </w:rPr>
@@ -4165,6 +4559,7 @@
       </w:r>
       <w:r>
         <w:rPr>
+          <w:rFonts w:ascii="Times New Roman" w:hAnsi="Times New Roman" w:cs="Times New Roman"/>
           <w:b/>
           <w:bCs/>
         </w:rPr>
@@ -4172,64 +4567,101 @@
       </w:r>
       <w:r>
         <w:rPr>
+          <w:rFonts w:ascii="Times New Roman" w:hAnsi="Times New Roman" w:cs="Times New Roman"/>
           <w:b/>
           <w:bCs/>
         </w:rPr>
         <w:t>]</w:t>
       </w:r>
       <w:r>
+        <w:rPr>
+          <w:rFonts w:ascii="Times New Roman" w:hAnsi="Times New Roman" w:cs="Times New Roman"/>
+        </w:rPr>
         <w:tab/>
       </w:r>
       <w:proofErr w:type="spellStart"/>
       <w:r>
+        <w:rPr>
+          <w:rFonts w:ascii="Times New Roman" w:hAnsi="Times New Roman" w:cs="Times New Roman"/>
+        </w:rPr>
         <w:t>Guoqiang</w:t>
       </w:r>
       <w:proofErr w:type="spellEnd"/>
       <w:r>
+        <w:rPr>
+          <w:rFonts w:ascii="Times New Roman" w:hAnsi="Times New Roman" w:cs="Times New Roman"/>
+        </w:rPr>
         <w:t xml:space="preserve"> Zhang and B. Eddy </w:t>
       </w:r>
       <w:proofErr w:type="spellStart"/>
       <w:r>
+        <w:rPr>
+          <w:rFonts w:ascii="Times New Roman" w:hAnsi="Times New Roman" w:cs="Times New Roman"/>
+        </w:rPr>
         <w:t>Patuwo</w:t>
       </w:r>
       <w:proofErr w:type="spellEnd"/>
       <w:r>
+        <w:rPr>
+          <w:rFonts w:ascii="Times New Roman" w:hAnsi="Times New Roman" w:cs="Times New Roman"/>
+        </w:rPr>
         <w:t>, Michael Y. Hu (1997), ‘Forecasting with artificial neural networks: The state of the art’, Graduate School of Management, Kent State University, Kent, Ohio 44242-0001, USA</w:t>
       </w:r>
     </w:p>
     <w:p>
       <w:pPr>
         <w:pStyle w:val="NoSpacing"/>
+        <w:rPr>
+          <w:rFonts w:ascii="Times New Roman" w:hAnsi="Times New Roman" w:cs="Times New Roman"/>
+        </w:rPr>
       </w:pPr>
     </w:p>
     <w:p>
       <w:pPr>
         <w:pStyle w:val="NoSpacing"/>
+        <w:rPr>
+          <w:rFonts w:ascii="Times New Roman" w:hAnsi="Times New Roman" w:cs="Times New Roman"/>
+        </w:rPr>
       </w:pPr>
     </w:p>
     <w:p>
       <w:pPr>
         <w:pStyle w:val="NoSpacing"/>
+        <w:rPr>
+          <w:rFonts w:ascii="Times New Roman" w:hAnsi="Times New Roman" w:cs="Times New Roman"/>
+        </w:rPr>
       </w:pPr>
     </w:p>
     <w:p>
       <w:pPr>
         <w:pStyle w:val="NoSpacing"/>
+        <w:rPr>
+          <w:rFonts w:ascii="Times New Roman" w:hAnsi="Times New Roman" w:cs="Times New Roman"/>
+        </w:rPr>
       </w:pPr>
     </w:p>
     <w:p>
       <w:pPr>
         <w:pStyle w:val="NoSpacing"/>
+        <w:rPr>
+          <w:rFonts w:ascii="Times New Roman" w:hAnsi="Times New Roman" w:cs="Times New Roman"/>
+        </w:rPr>
       </w:pPr>
     </w:p>
     <w:p>
       <w:pPr>
         <w:pStyle w:val="NoSpacing"/>
+        <w:rPr>
+          <w:rFonts w:ascii="Times New Roman" w:hAnsi="Times New Roman" w:cs="Times New Roman"/>
+        </w:rPr>
       </w:pPr>
     </w:p>
     <w:p>
       <w:pPr>
         <w:pStyle w:val="NoSpacing"/>
+        <w:rPr>
+          <w:rFonts w:ascii="Times New Roman" w:hAnsi="Times New Roman" w:cs="Times New Roman"/>
+        </w:rPr>
       </w:pPr>
     </w:p>
     <w:sectPr>
@@ -6299,7 +6731,7 @@
 </file>
 
 <file path=customXml/itemProps1.xml><?xml version="1.0" encoding="utf-8"?>
-<ds:datastoreItem xmlns:ds="http://schemas.openxmlformats.org/officeDocument/2006/customXml" ds:itemID="{17ED38CF-FF20-4F1B-B7CC-00D7D6D2F454}">
+<ds:datastoreItem xmlns:ds="http://schemas.openxmlformats.org/officeDocument/2006/customXml" ds:itemID="{5CACA816-0AA7-45F1-9F7C-A1A846FF8737}">
   <ds:schemaRefs>
     <ds:schemaRef ds:uri="http://schemas.openxmlformats.org/officeDocument/2006/bibliography"/>
   </ds:schemaRefs>

</xml_diff>